<commit_message>
Descirção caso de uso
Descrição caso de uso Alterar Percurso
</commit_message>
<xml_diff>
--- a/Doc/Eng. Software II/EngSoftwareIIRelatório.docx
+++ b/Doc/Eng. Software II/EngSoftwareIIRelatório.docx
@@ -1,6 +1,6 @@
 
 <file path=word/document.xml><?xml version="1.0" encoding="utf-8"?>
-<w:document xmlns:wpc="http://schemas.microsoft.com/office/word/2010/wordprocessingCanvas" xmlns:mc="http://schemas.openxmlformats.org/markup-compatibility/2006" xmlns:o="urn:schemas-microsoft-com:office:office" xmlns:r="http://schemas.openxmlformats.org/officeDocument/2006/relationships" xmlns:m="http://schemas.openxmlformats.org/officeDocument/2006/math" xmlns:v="urn:schemas-microsoft-com:vml" xmlns:wp14="http://schemas.microsoft.com/office/word/2010/wordprocessingDrawing" xmlns:wp="http://schemas.openxmlformats.org/drawingml/2006/wordprocessingDrawing" xmlns:w10="urn:schemas-microsoft-com:office:word" xmlns:w="http://schemas.openxmlformats.org/wordprocessingml/2006/main" xmlns:w14="http://schemas.microsoft.com/office/word/2010/wordml" xmlns:w15="http://schemas.microsoft.com/office/word/2012/wordml" xmlns:wpg="http://schemas.microsoft.com/office/word/2010/wordprocessingGroup" xmlns:wpi="http://schemas.microsoft.com/office/word/2010/wordprocessingInk" xmlns:wne="http://schemas.microsoft.com/office/word/2006/wordml" xmlns:wps="http://schemas.microsoft.com/office/word/2010/wordprocessingShape" mc:Ignorable="w14 w15 wp14">
+<w:document xmlns:wpc="http://schemas.microsoft.com/office/word/2010/wordprocessingCanvas" xmlns:cx="http://schemas.microsoft.com/office/drawing/2014/chartex" xmlns:cx1="http://schemas.microsoft.com/office/drawing/2015/9/8/chartex" xmlns:cx2="http://schemas.microsoft.com/office/drawing/2015/10/21/chartex" xmlns:cx3="http://schemas.microsoft.com/office/drawing/2016/5/9/chartex" xmlns:cx4="http://schemas.microsoft.com/office/drawing/2016/5/10/chartex" xmlns:cx5="http://schemas.microsoft.com/office/drawing/2016/5/11/chartex" xmlns:cx6="http://schemas.microsoft.com/office/drawing/2016/5/12/chartex" xmlns:cx7="http://schemas.microsoft.com/office/drawing/2016/5/13/chartex" xmlns:cx8="http://schemas.microsoft.com/office/drawing/2016/5/14/chartex" xmlns:mc="http://schemas.openxmlformats.org/markup-compatibility/2006" xmlns:aink="http://schemas.microsoft.com/office/drawing/2016/ink" xmlns:am3d="http://schemas.microsoft.com/office/drawing/2017/model3d" xmlns:o="urn:schemas-microsoft-com:office:office" xmlns:r="http://schemas.openxmlformats.org/officeDocument/2006/relationships" xmlns:m="http://schemas.openxmlformats.org/officeDocument/2006/math" xmlns:v="urn:schemas-microsoft-com:vml" xmlns:wp14="http://schemas.microsoft.com/office/word/2010/wordprocessingDrawing" xmlns:wp="http://schemas.openxmlformats.org/drawingml/2006/wordprocessingDrawing" xmlns:w10="urn:schemas-microsoft-com:office:word" xmlns:w="http://schemas.openxmlformats.org/wordprocessingml/2006/main" xmlns:w14="http://schemas.microsoft.com/office/word/2010/wordml" xmlns:w15="http://schemas.microsoft.com/office/word/2012/wordml" xmlns:w16cid="http://schemas.microsoft.com/office/word/2016/wordml/cid" xmlns:w16se="http://schemas.microsoft.com/office/word/2015/wordml/symex" xmlns:wpg="http://schemas.microsoft.com/office/word/2010/wordprocessingGroup" xmlns:wpi="http://schemas.microsoft.com/office/word/2010/wordprocessingInk" xmlns:wne="http://schemas.microsoft.com/office/word/2006/wordml" xmlns:wps="http://schemas.microsoft.com/office/word/2010/wordprocessingShape" mc:Ignorable="w14 w15 w16se w16cid wp14">
   <w:body>
     <w:p>
       <w:pPr>
@@ -1303,7 +1303,7 @@
           <w:lang w:eastAsia="pt-PT"/>
         </w:rPr>
         <w:drawing>
-          <wp:anchor distT="0" distB="0" distL="114300" distR="114300" simplePos="0" relativeHeight="251658240" behindDoc="1" locked="0" layoutInCell="1" allowOverlap="1">
+          <wp:anchor distT="0" distB="0" distL="114300" distR="114300" simplePos="0" relativeHeight="251658240" behindDoc="1" locked="0" layoutInCell="1" allowOverlap="1" wp14:anchorId="02C4F3B1" wp14:editId="02C4F3B2">
             <wp:simplePos x="0" y="0"/>
             <wp:positionH relativeFrom="margin">
               <wp:align>center</wp:align>
@@ -1417,7 +1417,7 @@
     </w:p>
     <w:tbl>
       <w:tblPr>
-        <w:tblStyle w:val="TabeladeGrelha3"/>
+        <w:tblStyle w:val="TabeladeGrade3"/>
         <w:tblpPr w:leftFromText="141" w:rightFromText="141" w:vertAnchor="page" w:horzAnchor="page" w:tblpXSpec="center" w:tblpY="2281"/>
         <w:tblW w:w="9781" w:type="dxa"/>
         <w:tblLayout w:type="fixed"/>
@@ -4166,7 +4166,7 @@
     </w:p>
     <w:tbl>
       <w:tblPr>
-        <w:tblStyle w:val="Tabelacomgrelha"/>
+        <w:tblStyle w:val="Tabelacomgrade"/>
         <w:tblW w:w="0" w:type="auto"/>
         <w:tblInd w:w="644" w:type="dxa"/>
         <w:tblLook w:val="04A0" w:firstRow="1" w:lastRow="0" w:firstColumn="1" w:lastColumn="0" w:noHBand="0" w:noVBand="1"/>
@@ -4659,7 +4659,7 @@
     </w:p>
     <w:tbl>
       <w:tblPr>
-        <w:tblStyle w:val="Tabelacomgrelha"/>
+        <w:tblStyle w:val="Tabelacomgrade"/>
         <w:tblW w:w="0" w:type="auto"/>
         <w:tblInd w:w="644" w:type="dxa"/>
         <w:tblLook w:val="04A0" w:firstRow="1" w:lastRow="0" w:firstColumn="1" w:lastColumn="0" w:noHBand="0" w:noVBand="1"/>
@@ -5180,7 +5180,7 @@
     </w:p>
     <w:tbl>
       <w:tblPr>
-        <w:tblStyle w:val="Tabelacomgrelha"/>
+        <w:tblStyle w:val="Tabelacomgrade"/>
         <w:tblW w:w="0" w:type="auto"/>
         <w:tblInd w:w="644" w:type="dxa"/>
         <w:tblLook w:val="04A0" w:firstRow="1" w:lastRow="0" w:firstColumn="1" w:lastColumn="0" w:noHBand="0" w:noVBand="1"/>
@@ -5509,21 +5509,7 @@
               </w:numPr>
             </w:pPr>
             <w:r>
-              <w:t xml:space="preserve">O utilizador introduziu a </w:t>
-            </w:r>
-            <w:r>
-              <w:t>peso</w:t>
-            </w:r>
-            <w:r>
-              <w:t xml:space="preserve"> superior a </w:t>
-            </w:r>
-            <w:r>
-              <w:t>200kg</w:t>
-            </w:r>
-            <w:bookmarkStart w:id="0" w:name="_GoBack"/>
-            <w:bookmarkEnd w:id="0"/>
-            <w:r>
-              <w:t>, não será possível</w:t>
+              <w:t>O utilizador introduziu a peso superior a 200kg, não será possível</w:t>
             </w:r>
           </w:p>
           <w:p>
@@ -5574,6 +5560,647 @@
         </w:tc>
       </w:tr>
     </w:tbl>
+    <w:p>
+      <w:pPr>
+        <w:spacing w:line="276" w:lineRule="auto"/>
+        <w:rPr>
+          <w:b/>
+        </w:rPr>
+      </w:pPr>
+    </w:p>
+    <w:p>
+      <w:pPr>
+        <w:spacing w:after="160" w:line="259" w:lineRule="auto"/>
+        <w:jc w:val="left"/>
+        <w:rPr>
+          <w:rFonts w:ascii="Times New Roman" w:hAnsi="Times New Roman"/>
+          <w:b/>
+          <w:sz w:val="32"/>
+        </w:rPr>
+      </w:pPr>
+      <w:r>
+        <w:rPr>
+          <w:rFonts w:ascii="Times New Roman" w:hAnsi="Times New Roman"/>
+          <w:b/>
+          <w:sz w:val="32"/>
+        </w:rPr>
+        <w:lastRenderedPageBreak/>
+        <w:t>5.Alterar Percurso</w:t>
+      </w:r>
+    </w:p>
+    <w:tbl>
+      <w:tblPr>
+        <w:tblStyle w:val="Tabelacomgrade"/>
+        <w:tblW w:w="8701" w:type="dxa"/>
+        <w:tblInd w:w="720" w:type="dxa"/>
+        <w:tblLook w:val="04A0" w:firstRow="1" w:lastRow="0" w:firstColumn="1" w:lastColumn="0" w:noHBand="0" w:noVBand="1"/>
+      </w:tblPr>
+      <w:tblGrid>
+        <w:gridCol w:w="2838"/>
+        <w:gridCol w:w="5863"/>
+      </w:tblGrid>
+      <w:tr>
+        <w:trPr>
+          <w:trHeight w:val="353"/>
+        </w:trPr>
+        <w:tc>
+          <w:tcPr>
+            <w:tcW w:w="2838" w:type="dxa"/>
+          </w:tcPr>
+          <w:p>
+            <w:pPr>
+              <w:pStyle w:val="PargrafodaLista"/>
+              <w:ind w:left="0"/>
+              <w:jc w:val="center"/>
+              <w:rPr>
+                <w:rFonts w:ascii="Times New Roman" w:hAnsi="Times New Roman"/>
+                <w:b/>
+                <w:sz w:val="28"/>
+              </w:rPr>
+            </w:pPr>
+            <w:r>
+              <w:rPr>
+                <w:rFonts w:ascii="Times New Roman" w:hAnsi="Times New Roman"/>
+                <w:b/>
+                <w:sz w:val="28"/>
+              </w:rPr>
+              <w:t>Nome:</w:t>
+            </w:r>
+          </w:p>
+        </w:tc>
+        <w:tc>
+          <w:tcPr>
+            <w:tcW w:w="5863" w:type="dxa"/>
+          </w:tcPr>
+          <w:p>
+            <w:pPr>
+              <w:pStyle w:val="PargrafodaLista"/>
+              <w:rPr>
+                <w:rFonts w:ascii="Times New Roman" w:hAnsi="Times New Roman"/>
+                <w:sz w:val="28"/>
+              </w:rPr>
+            </w:pPr>
+            <w:r>
+              <w:rPr>
+                <w:rFonts w:ascii="Times New Roman" w:hAnsi="Times New Roman"/>
+                <w:sz w:val="28"/>
+              </w:rPr>
+              <w:t>Alterar Trilho</w:t>
+            </w:r>
+          </w:p>
+        </w:tc>
+      </w:tr>
+      <w:tr>
+        <w:trPr>
+          <w:trHeight w:val="643"/>
+        </w:trPr>
+        <w:tc>
+          <w:tcPr>
+            <w:tcW w:w="2838" w:type="dxa"/>
+          </w:tcPr>
+          <w:p>
+            <w:pPr>
+              <w:pStyle w:val="PargrafodaLista"/>
+              <w:ind w:left="0"/>
+              <w:jc w:val="center"/>
+              <w:rPr>
+                <w:rFonts w:ascii="Times New Roman" w:hAnsi="Times New Roman"/>
+                <w:b/>
+                <w:sz w:val="28"/>
+              </w:rPr>
+            </w:pPr>
+            <w:r>
+              <w:rPr>
+                <w:rFonts w:ascii="Times New Roman" w:hAnsi="Times New Roman"/>
+                <w:b/>
+                <w:sz w:val="28"/>
+              </w:rPr>
+              <w:t>Descrição:</w:t>
+            </w:r>
+          </w:p>
+        </w:tc>
+        <w:tc>
+          <w:tcPr>
+            <w:tcW w:w="5863" w:type="dxa"/>
+          </w:tcPr>
+          <w:p>
+            <w:pPr>
+              <w:rPr>
+                <w:rFonts w:ascii="Times New Roman" w:hAnsi="Times New Roman"/>
+                <w:sz w:val="28"/>
+              </w:rPr>
+            </w:pPr>
+            <w:r>
+              <w:rPr>
+                <w:rFonts w:ascii="Times New Roman" w:hAnsi="Times New Roman"/>
+                <w:sz w:val="28"/>
+              </w:rPr>
+              <w:t>O Turista  altera o Percurso que pretende percorrer</w:t>
+            </w:r>
+          </w:p>
+        </w:tc>
+      </w:tr>
+      <w:tr>
+        <w:trPr>
+          <w:trHeight w:val="412"/>
+        </w:trPr>
+        <w:tc>
+          <w:tcPr>
+            <w:tcW w:w="2838" w:type="dxa"/>
+          </w:tcPr>
+          <w:p>
+            <w:pPr>
+              <w:pStyle w:val="PargrafodaLista"/>
+              <w:ind w:left="0"/>
+              <w:jc w:val="center"/>
+              <w:rPr>
+                <w:rFonts w:ascii="Times New Roman" w:hAnsi="Times New Roman"/>
+                <w:b/>
+                <w:sz w:val="28"/>
+              </w:rPr>
+            </w:pPr>
+            <w:r>
+              <w:rPr>
+                <w:rFonts w:ascii="Times New Roman" w:hAnsi="Times New Roman"/>
+                <w:b/>
+                <w:sz w:val="28"/>
+              </w:rPr>
+              <w:t>Pré-Condições:</w:t>
+            </w:r>
+          </w:p>
+        </w:tc>
+        <w:tc>
+          <w:tcPr>
+            <w:tcW w:w="5863" w:type="dxa"/>
+          </w:tcPr>
+          <w:p>
+            <w:pPr>
+              <w:rPr>
+                <w:rFonts w:ascii="Times New Roman" w:hAnsi="Times New Roman"/>
+                <w:sz w:val="28"/>
+              </w:rPr>
+            </w:pPr>
+            <w:r>
+              <w:rPr>
+                <w:rFonts w:ascii="Times New Roman" w:hAnsi="Times New Roman"/>
+                <w:sz w:val="28"/>
+              </w:rPr>
+              <w:t>Login Válido</w:t>
+            </w:r>
+          </w:p>
+        </w:tc>
+      </w:tr>
+      <w:tr>
+        <w:trPr>
+          <w:trHeight w:val="874"/>
+        </w:trPr>
+        <w:tc>
+          <w:tcPr>
+            <w:tcW w:w="2838" w:type="dxa"/>
+          </w:tcPr>
+          <w:p>
+            <w:pPr>
+              <w:jc w:val="center"/>
+              <w:rPr>
+                <w:rFonts w:ascii="Times New Roman" w:hAnsi="Times New Roman"/>
+                <w:b/>
+                <w:sz w:val="28"/>
+              </w:rPr>
+            </w:pPr>
+            <w:r>
+              <w:rPr>
+                <w:rFonts w:ascii="Times New Roman" w:hAnsi="Times New Roman"/>
+                <w:b/>
+                <w:sz w:val="28"/>
+              </w:rPr>
+              <w:t>Caminho Principal:</w:t>
+            </w:r>
+          </w:p>
+          <w:p>
+            <w:pPr>
+              <w:pStyle w:val="PargrafodaLista"/>
+              <w:ind w:left="0"/>
+              <w:jc w:val="center"/>
+              <w:rPr>
+                <w:rFonts w:ascii="Times New Roman" w:hAnsi="Times New Roman"/>
+                <w:sz w:val="28"/>
+              </w:rPr>
+            </w:pPr>
+          </w:p>
+        </w:tc>
+        <w:tc>
+          <w:tcPr>
+            <w:tcW w:w="5863" w:type="dxa"/>
+          </w:tcPr>
+          <w:p>
+            <w:pPr>
+              <w:pStyle w:val="PargrafodaLista"/>
+              <w:numPr>
+                <w:ilvl w:val="0"/>
+                <w:numId w:val="25"/>
+              </w:numPr>
+              <w:spacing w:line="240" w:lineRule="auto"/>
+              <w:rPr>
+                <w:rFonts w:ascii="Times New Roman" w:hAnsi="Times New Roman"/>
+                <w:sz w:val="28"/>
+              </w:rPr>
+            </w:pPr>
+            <w:bookmarkStart w:id="0" w:name="_GoBack"/>
+            <w:bookmarkEnd w:id="0"/>
+            <w:r>
+              <w:rPr>
+                <w:rFonts w:ascii="Times New Roman" w:hAnsi="Times New Roman"/>
+                <w:sz w:val="28"/>
+              </w:rPr>
+              <w:t>O sistema apresenta a opção “Alterar Trilho”</w:t>
+            </w:r>
+          </w:p>
+          <w:p>
+            <w:pPr>
+              <w:pStyle w:val="PargrafodaLista"/>
+              <w:numPr>
+                <w:ilvl w:val="0"/>
+                <w:numId w:val="25"/>
+              </w:numPr>
+              <w:spacing w:line="240" w:lineRule="auto"/>
+              <w:rPr>
+                <w:rFonts w:ascii="Times New Roman" w:hAnsi="Times New Roman"/>
+                <w:sz w:val="28"/>
+              </w:rPr>
+            </w:pPr>
+            <w:r>
+              <w:rPr>
+                <w:rFonts w:ascii="Times New Roman" w:hAnsi="Times New Roman"/>
+                <w:sz w:val="28"/>
+              </w:rPr>
+              <w:t>O ator seleciona um trilho</w:t>
+            </w:r>
+          </w:p>
+          <w:p>
+            <w:pPr>
+              <w:pStyle w:val="PargrafodaLista"/>
+              <w:numPr>
+                <w:ilvl w:val="0"/>
+                <w:numId w:val="25"/>
+              </w:numPr>
+              <w:spacing w:line="240" w:lineRule="auto"/>
+              <w:rPr>
+                <w:rFonts w:ascii="Times New Roman" w:hAnsi="Times New Roman"/>
+                <w:sz w:val="28"/>
+              </w:rPr>
+            </w:pPr>
+            <w:r>
+              <w:rPr>
+                <w:rFonts w:ascii="Times New Roman" w:hAnsi="Times New Roman"/>
+                <w:sz w:val="28"/>
+              </w:rPr>
+              <w:t>O sistema mostra os campos a alterar</w:t>
+            </w:r>
+          </w:p>
+          <w:p>
+            <w:pPr>
+              <w:pStyle w:val="PargrafodaLista"/>
+              <w:numPr>
+                <w:ilvl w:val="0"/>
+                <w:numId w:val="25"/>
+              </w:numPr>
+              <w:spacing w:line="240" w:lineRule="auto"/>
+              <w:rPr>
+                <w:rFonts w:ascii="Times New Roman" w:hAnsi="Times New Roman"/>
+                <w:sz w:val="28"/>
+              </w:rPr>
+            </w:pPr>
+            <w:r>
+              <w:rPr>
+                <w:rFonts w:ascii="Times New Roman" w:hAnsi="Times New Roman"/>
+                <w:sz w:val="28"/>
+              </w:rPr>
+              <w:t>O ator altera os campos desejado</w:t>
+            </w:r>
+          </w:p>
+          <w:p>
+            <w:pPr>
+              <w:pStyle w:val="PargrafodaLista"/>
+              <w:numPr>
+                <w:ilvl w:val="0"/>
+                <w:numId w:val="25"/>
+              </w:numPr>
+              <w:spacing w:line="240" w:lineRule="auto"/>
+              <w:rPr>
+                <w:rFonts w:ascii="Times New Roman" w:hAnsi="Times New Roman"/>
+                <w:sz w:val="28"/>
+              </w:rPr>
+            </w:pPr>
+            <w:r>
+              <w:rPr>
+                <w:rFonts w:ascii="Times New Roman" w:hAnsi="Times New Roman"/>
+                <w:sz w:val="28"/>
+              </w:rPr>
+              <w:t>O sistema pede para confirmar</w:t>
+            </w:r>
+          </w:p>
+          <w:p>
+            <w:pPr>
+              <w:pStyle w:val="PargrafodaLista"/>
+              <w:numPr>
+                <w:ilvl w:val="0"/>
+                <w:numId w:val="25"/>
+              </w:numPr>
+              <w:spacing w:line="240" w:lineRule="auto"/>
+              <w:rPr>
+                <w:rFonts w:ascii="Times New Roman" w:hAnsi="Times New Roman"/>
+                <w:sz w:val="28"/>
+              </w:rPr>
+            </w:pPr>
+            <w:r>
+              <w:rPr>
+                <w:rFonts w:ascii="Times New Roman" w:hAnsi="Times New Roman"/>
+                <w:sz w:val="28"/>
+              </w:rPr>
+              <w:t>O ator confirma</w:t>
+            </w:r>
+          </w:p>
+          <w:p>
+            <w:pPr>
+              <w:pStyle w:val="PargrafodaLista"/>
+              <w:numPr>
+                <w:ilvl w:val="0"/>
+                <w:numId w:val="25"/>
+              </w:numPr>
+              <w:spacing w:line="240" w:lineRule="auto"/>
+              <w:rPr>
+                <w:rFonts w:ascii="Times New Roman" w:hAnsi="Times New Roman"/>
+                <w:sz w:val="28"/>
+              </w:rPr>
+            </w:pPr>
+            <w:r>
+              <w:rPr>
+                <w:rFonts w:ascii="Times New Roman" w:hAnsi="Times New Roman"/>
+                <w:sz w:val="28"/>
+              </w:rPr>
+              <w:t>O sistema altera</w:t>
+            </w:r>
+          </w:p>
+          <w:p>
+            <w:pPr>
+              <w:ind w:left="360"/>
+              <w:rPr>
+                <w:rFonts w:ascii="Times New Roman" w:hAnsi="Times New Roman"/>
+                <w:sz w:val="28"/>
+              </w:rPr>
+            </w:pPr>
+          </w:p>
+        </w:tc>
+      </w:tr>
+      <w:tr>
+        <w:trPr>
+          <w:trHeight w:val="754"/>
+        </w:trPr>
+        <w:tc>
+          <w:tcPr>
+            <w:tcW w:w="2838" w:type="dxa"/>
+          </w:tcPr>
+          <w:p>
+            <w:pPr>
+              <w:pStyle w:val="PargrafodaLista"/>
+              <w:ind w:left="0"/>
+              <w:rPr>
+                <w:rFonts w:ascii="Times New Roman" w:hAnsi="Times New Roman"/>
+                <w:b/>
+                <w:sz w:val="28"/>
+              </w:rPr>
+            </w:pPr>
+            <w:r>
+              <w:rPr>
+                <w:rFonts w:ascii="Times New Roman" w:hAnsi="Times New Roman"/>
+                <w:b/>
+                <w:sz w:val="28"/>
+              </w:rPr>
+              <w:t>Caminho Alternativo</w:t>
+            </w:r>
+          </w:p>
+        </w:tc>
+        <w:tc>
+          <w:tcPr>
+            <w:tcW w:w="5863" w:type="dxa"/>
+          </w:tcPr>
+          <w:p>
+            <w:pPr>
+              <w:ind w:left="180"/>
+              <w:rPr>
+                <w:rFonts w:ascii="Times New Roman" w:hAnsi="Times New Roman"/>
+                <w:sz w:val="28"/>
+              </w:rPr>
+            </w:pPr>
+            <w:r>
+              <w:rPr>
+                <w:rFonts w:ascii="Times New Roman" w:hAnsi="Times New Roman"/>
+                <w:sz w:val="28"/>
+              </w:rPr>
+              <w:t>1 a) Erro no sistema</w:t>
+            </w:r>
+          </w:p>
+          <w:p>
+            <w:pPr>
+              <w:ind w:left="180"/>
+              <w:rPr>
+                <w:rFonts w:ascii="Times New Roman" w:hAnsi="Times New Roman"/>
+                <w:sz w:val="28"/>
+              </w:rPr>
+            </w:pPr>
+            <w:r>
+              <w:rPr>
+                <w:rFonts w:ascii="Times New Roman" w:hAnsi="Times New Roman"/>
+                <w:sz w:val="28"/>
+              </w:rPr>
+              <w:t>4 a) Erro na alteração dos dados no formulário</w:t>
+            </w:r>
+          </w:p>
+          <w:p>
+            <w:pPr>
+              <w:ind w:left="180"/>
+              <w:rPr>
+                <w:rFonts w:ascii="Times New Roman" w:hAnsi="Times New Roman"/>
+                <w:sz w:val="28"/>
+              </w:rPr>
+            </w:pPr>
+            <w:r>
+              <w:rPr>
+                <w:rFonts w:ascii="Times New Roman" w:hAnsi="Times New Roman"/>
+                <w:sz w:val="28"/>
+              </w:rPr>
+              <w:t>7 a) sistema não altera</w:t>
+            </w:r>
+          </w:p>
+        </w:tc>
+      </w:tr>
+      <w:tr>
+        <w:trPr>
+          <w:trHeight w:val="754"/>
+        </w:trPr>
+        <w:tc>
+          <w:tcPr>
+            <w:tcW w:w="2838" w:type="dxa"/>
+          </w:tcPr>
+          <w:p>
+            <w:pPr>
+              <w:pStyle w:val="PargrafodaLista"/>
+              <w:ind w:left="0"/>
+              <w:rPr>
+                <w:rFonts w:ascii="Times New Roman" w:hAnsi="Times New Roman"/>
+                <w:b/>
+                <w:sz w:val="28"/>
+              </w:rPr>
+            </w:pPr>
+            <w:r>
+              <w:rPr>
+                <w:rFonts w:ascii="Times New Roman" w:hAnsi="Times New Roman"/>
+                <w:b/>
+                <w:sz w:val="28"/>
+              </w:rPr>
+              <w:t>Suplemento ou  Adorno</w:t>
+            </w:r>
+          </w:p>
+        </w:tc>
+        <w:tc>
+          <w:tcPr>
+            <w:tcW w:w="5863" w:type="dxa"/>
+          </w:tcPr>
+          <w:p>
+            <w:pPr>
+              <w:pStyle w:val="PargrafodaLista"/>
+              <w:numPr>
+                <w:ilvl w:val="0"/>
+                <w:numId w:val="24"/>
+              </w:numPr>
+              <w:spacing w:line="240" w:lineRule="auto"/>
+              <w:rPr>
+                <w:rFonts w:ascii="Times New Roman" w:hAnsi="Times New Roman"/>
+                <w:sz w:val="28"/>
+              </w:rPr>
+            </w:pPr>
+            <w:r>
+              <w:rPr>
+                <w:rFonts w:ascii="Times New Roman" w:hAnsi="Times New Roman"/>
+                <w:sz w:val="28"/>
+              </w:rPr>
+              <w:t>Sistema não mostra o campo a ser alterado</w:t>
+            </w:r>
+          </w:p>
+          <w:p>
+            <w:pPr>
+              <w:pStyle w:val="PargrafodaLista"/>
+              <w:numPr>
+                <w:ilvl w:val="0"/>
+                <w:numId w:val="24"/>
+              </w:numPr>
+              <w:spacing w:line="240" w:lineRule="auto"/>
+              <w:rPr>
+                <w:rFonts w:ascii="Times New Roman" w:hAnsi="Times New Roman"/>
+                <w:sz w:val="28"/>
+              </w:rPr>
+            </w:pPr>
+            <w:r>
+              <w:rPr>
+                <w:rFonts w:ascii="Times New Roman" w:hAnsi="Times New Roman"/>
+                <w:sz w:val="28"/>
+              </w:rPr>
+              <w:t>O ator não consegue alterar dados no campo</w:t>
+            </w:r>
+          </w:p>
+          <w:p>
+            <w:pPr>
+              <w:pStyle w:val="PargrafodaLista"/>
+              <w:numPr>
+                <w:ilvl w:val="0"/>
+                <w:numId w:val="24"/>
+              </w:numPr>
+              <w:spacing w:line="240" w:lineRule="auto"/>
+              <w:rPr>
+                <w:rFonts w:ascii="Times New Roman" w:hAnsi="Times New Roman"/>
+                <w:sz w:val="28"/>
+              </w:rPr>
+            </w:pPr>
+            <w:r>
+              <w:rPr>
+                <w:rFonts w:ascii="Times New Roman" w:hAnsi="Times New Roman"/>
+                <w:sz w:val="28"/>
+              </w:rPr>
+              <w:t>O sistema não pede para confirmar a alteração</w:t>
+            </w:r>
+          </w:p>
+          <w:p>
+            <w:pPr>
+              <w:pStyle w:val="PargrafodaLista"/>
+              <w:rPr>
+                <w:rFonts w:ascii="Times New Roman" w:hAnsi="Times New Roman"/>
+                <w:sz w:val="28"/>
+              </w:rPr>
+            </w:pPr>
+          </w:p>
+        </w:tc>
+      </w:tr>
+      <w:tr>
+        <w:trPr>
+          <w:trHeight w:val="754"/>
+        </w:trPr>
+        <w:tc>
+          <w:tcPr>
+            <w:tcW w:w="2838" w:type="dxa"/>
+          </w:tcPr>
+          <w:p>
+            <w:pPr>
+              <w:pStyle w:val="PargrafodaLista"/>
+              <w:ind w:left="0"/>
+              <w:rPr>
+                <w:rFonts w:ascii="Times New Roman" w:hAnsi="Times New Roman"/>
+                <w:b/>
+                <w:sz w:val="28"/>
+              </w:rPr>
+            </w:pPr>
+            <w:r>
+              <w:rPr>
+                <w:rFonts w:ascii="Times New Roman" w:hAnsi="Times New Roman"/>
+                <w:b/>
+                <w:sz w:val="28"/>
+              </w:rPr>
+              <w:t>Pós-Condição</w:t>
+            </w:r>
+          </w:p>
+        </w:tc>
+        <w:tc>
+          <w:tcPr>
+            <w:tcW w:w="5863" w:type="dxa"/>
+          </w:tcPr>
+          <w:p>
+            <w:pPr>
+              <w:pStyle w:val="PargrafodaLista"/>
+              <w:ind w:left="0"/>
+              <w:rPr>
+                <w:rFonts w:ascii="Times New Roman" w:hAnsi="Times New Roman"/>
+                <w:sz w:val="28"/>
+              </w:rPr>
+            </w:pPr>
+            <w:r>
+              <w:rPr>
+                <w:rFonts w:ascii="Times New Roman" w:hAnsi="Times New Roman"/>
+                <w:sz w:val="28"/>
+              </w:rPr>
+              <w:t>O sistema envia uma notificação confirmando a alteração</w:t>
+            </w:r>
+          </w:p>
+        </w:tc>
+      </w:tr>
+    </w:tbl>
+    <w:p>
+      <w:pPr>
+        <w:pStyle w:val="PargrafodaLista"/>
+        <w:rPr>
+          <w:rFonts w:ascii="Times New Roman" w:hAnsi="Times New Roman"/>
+          <w:sz w:val="28"/>
+        </w:rPr>
+      </w:pPr>
+    </w:p>
     <w:p>
       <w:pPr>
         <w:spacing w:line="276" w:lineRule="auto"/>
@@ -5593,7 +6220,7 @@
 </file>
 
 <file path=word/endnotes.xml><?xml version="1.0" encoding="utf-8"?>
-<w:endnotes xmlns:wpc="http://schemas.microsoft.com/office/word/2010/wordprocessingCanvas" xmlns:mc="http://schemas.openxmlformats.org/markup-compatibility/2006" xmlns:o="urn:schemas-microsoft-com:office:office" xmlns:r="http://schemas.openxmlformats.org/officeDocument/2006/relationships" xmlns:m="http://schemas.openxmlformats.org/officeDocument/2006/math" xmlns:v="urn:schemas-microsoft-com:vml" xmlns:wp14="http://schemas.microsoft.com/office/word/2010/wordprocessingDrawing" xmlns:wp="http://schemas.openxmlformats.org/drawingml/2006/wordprocessingDrawing" xmlns:w10="urn:schemas-microsoft-com:office:word" xmlns:w="http://schemas.openxmlformats.org/wordprocessingml/2006/main" xmlns:w14="http://schemas.microsoft.com/office/word/2010/wordml" xmlns:w15="http://schemas.microsoft.com/office/word/2012/wordml" xmlns:wpg="http://schemas.microsoft.com/office/word/2010/wordprocessingGroup" xmlns:wpi="http://schemas.microsoft.com/office/word/2010/wordprocessingInk" xmlns:wne="http://schemas.microsoft.com/office/word/2006/wordml" xmlns:wps="http://schemas.microsoft.com/office/word/2010/wordprocessingShape" mc:Ignorable="w14 w15 wp14">
+<w:endnotes xmlns:wpc="http://schemas.microsoft.com/office/word/2010/wordprocessingCanvas" xmlns:cx="http://schemas.microsoft.com/office/drawing/2014/chartex" xmlns:cx1="http://schemas.microsoft.com/office/drawing/2015/9/8/chartex" xmlns:cx2="http://schemas.microsoft.com/office/drawing/2015/10/21/chartex" xmlns:cx3="http://schemas.microsoft.com/office/drawing/2016/5/9/chartex" xmlns:cx4="http://schemas.microsoft.com/office/drawing/2016/5/10/chartex" xmlns:cx5="http://schemas.microsoft.com/office/drawing/2016/5/11/chartex" xmlns:cx6="http://schemas.microsoft.com/office/drawing/2016/5/12/chartex" xmlns:cx7="http://schemas.microsoft.com/office/drawing/2016/5/13/chartex" xmlns:cx8="http://schemas.microsoft.com/office/drawing/2016/5/14/chartex" xmlns:mc="http://schemas.openxmlformats.org/markup-compatibility/2006" xmlns:aink="http://schemas.microsoft.com/office/drawing/2016/ink" xmlns:am3d="http://schemas.microsoft.com/office/drawing/2017/model3d" xmlns:o="urn:schemas-microsoft-com:office:office" xmlns:r="http://schemas.openxmlformats.org/officeDocument/2006/relationships" xmlns:m="http://schemas.openxmlformats.org/officeDocument/2006/math" xmlns:v="urn:schemas-microsoft-com:vml" xmlns:wp14="http://schemas.microsoft.com/office/word/2010/wordprocessingDrawing" xmlns:wp="http://schemas.openxmlformats.org/drawingml/2006/wordprocessingDrawing" xmlns:w10="urn:schemas-microsoft-com:office:word" xmlns:w="http://schemas.openxmlformats.org/wordprocessingml/2006/main" xmlns:w14="http://schemas.microsoft.com/office/word/2010/wordml" xmlns:w15="http://schemas.microsoft.com/office/word/2012/wordml" xmlns:w16cid="http://schemas.microsoft.com/office/word/2016/wordml/cid" xmlns:w16se="http://schemas.microsoft.com/office/word/2015/wordml/symex" xmlns:wpg="http://schemas.microsoft.com/office/word/2010/wordprocessingGroup" xmlns:wpi="http://schemas.microsoft.com/office/word/2010/wordprocessingInk" xmlns:wne="http://schemas.microsoft.com/office/word/2006/wordml" xmlns:wps="http://schemas.microsoft.com/office/word/2010/wordprocessingShape" mc:Ignorable="w14 w15 w16se w16cid wp14">
   <w:endnote w:type="separator" w:id="-1">
     <w:p>
       <w:pPr>
@@ -5618,7 +6245,7 @@
 </file>
 
 <file path=word/footnotes.xml><?xml version="1.0" encoding="utf-8"?>
-<w:footnotes xmlns:wpc="http://schemas.microsoft.com/office/word/2010/wordprocessingCanvas" xmlns:mc="http://schemas.openxmlformats.org/markup-compatibility/2006" xmlns:o="urn:schemas-microsoft-com:office:office" xmlns:r="http://schemas.openxmlformats.org/officeDocument/2006/relationships" xmlns:m="http://schemas.openxmlformats.org/officeDocument/2006/math" xmlns:v="urn:schemas-microsoft-com:vml" xmlns:wp14="http://schemas.microsoft.com/office/word/2010/wordprocessingDrawing" xmlns:wp="http://schemas.openxmlformats.org/drawingml/2006/wordprocessingDrawing" xmlns:w10="urn:schemas-microsoft-com:office:word" xmlns:w="http://schemas.openxmlformats.org/wordprocessingml/2006/main" xmlns:w14="http://schemas.microsoft.com/office/word/2010/wordml" xmlns:w15="http://schemas.microsoft.com/office/word/2012/wordml" xmlns:wpg="http://schemas.microsoft.com/office/word/2010/wordprocessingGroup" xmlns:wpi="http://schemas.microsoft.com/office/word/2010/wordprocessingInk" xmlns:wne="http://schemas.microsoft.com/office/word/2006/wordml" xmlns:wps="http://schemas.microsoft.com/office/word/2010/wordprocessingShape" mc:Ignorable="w14 w15 wp14">
+<w:footnotes xmlns:wpc="http://schemas.microsoft.com/office/word/2010/wordprocessingCanvas" xmlns:cx="http://schemas.microsoft.com/office/drawing/2014/chartex" xmlns:cx1="http://schemas.microsoft.com/office/drawing/2015/9/8/chartex" xmlns:cx2="http://schemas.microsoft.com/office/drawing/2015/10/21/chartex" xmlns:cx3="http://schemas.microsoft.com/office/drawing/2016/5/9/chartex" xmlns:cx4="http://schemas.microsoft.com/office/drawing/2016/5/10/chartex" xmlns:cx5="http://schemas.microsoft.com/office/drawing/2016/5/11/chartex" xmlns:cx6="http://schemas.microsoft.com/office/drawing/2016/5/12/chartex" xmlns:cx7="http://schemas.microsoft.com/office/drawing/2016/5/13/chartex" xmlns:cx8="http://schemas.microsoft.com/office/drawing/2016/5/14/chartex" xmlns:mc="http://schemas.openxmlformats.org/markup-compatibility/2006" xmlns:aink="http://schemas.microsoft.com/office/drawing/2016/ink" xmlns:am3d="http://schemas.microsoft.com/office/drawing/2017/model3d" xmlns:o="urn:schemas-microsoft-com:office:office" xmlns:r="http://schemas.openxmlformats.org/officeDocument/2006/relationships" xmlns:m="http://schemas.openxmlformats.org/officeDocument/2006/math" xmlns:v="urn:schemas-microsoft-com:vml" xmlns:wp14="http://schemas.microsoft.com/office/word/2010/wordprocessingDrawing" xmlns:wp="http://schemas.openxmlformats.org/drawingml/2006/wordprocessingDrawing" xmlns:w10="urn:schemas-microsoft-com:office:word" xmlns:w="http://schemas.openxmlformats.org/wordprocessingml/2006/main" xmlns:w14="http://schemas.microsoft.com/office/word/2010/wordml" xmlns:w15="http://schemas.microsoft.com/office/word/2012/wordml" xmlns:w16cid="http://schemas.microsoft.com/office/word/2016/wordml/cid" xmlns:w16se="http://schemas.microsoft.com/office/word/2015/wordml/symex" xmlns:wpg="http://schemas.microsoft.com/office/word/2010/wordprocessingGroup" xmlns:wpi="http://schemas.microsoft.com/office/word/2010/wordprocessingInk" xmlns:wne="http://schemas.microsoft.com/office/word/2006/wordml" xmlns:wps="http://schemas.microsoft.com/office/word/2010/wordprocessingShape" mc:Ignorable="w14 w15 w16se w16cid wp14">
   <w:footnote w:type="separator" w:id="-1">
     <w:p>
       <w:pPr>
@@ -5643,8 +6270,121 @@
 </file>
 
 <file path=word/numbering.xml><?xml version="1.0" encoding="utf-8"?>
-<w:numbering xmlns:wpc="http://schemas.microsoft.com/office/word/2010/wordprocessingCanvas" xmlns:mc="http://schemas.openxmlformats.org/markup-compatibility/2006" xmlns:o="urn:schemas-microsoft-com:office:office" xmlns:r="http://schemas.openxmlformats.org/officeDocument/2006/relationships" xmlns:m="http://schemas.openxmlformats.org/officeDocument/2006/math" xmlns:v="urn:schemas-microsoft-com:vml" xmlns:wp14="http://schemas.microsoft.com/office/word/2010/wordprocessingDrawing" xmlns:wp="http://schemas.openxmlformats.org/drawingml/2006/wordprocessingDrawing" xmlns:w10="urn:schemas-microsoft-com:office:word" xmlns:w="http://schemas.openxmlformats.org/wordprocessingml/2006/main" xmlns:w14="http://schemas.microsoft.com/office/word/2010/wordml" xmlns:w15="http://schemas.microsoft.com/office/word/2012/wordml" xmlns:wpg="http://schemas.microsoft.com/office/word/2010/wordprocessingGroup" xmlns:wpi="http://schemas.microsoft.com/office/word/2010/wordprocessingInk" xmlns:wne="http://schemas.microsoft.com/office/word/2006/wordml" xmlns:wps="http://schemas.microsoft.com/office/word/2010/wordprocessingShape" mc:Ignorable="w14 w15 wp14">
+<w:numbering xmlns:wpc="http://schemas.microsoft.com/office/word/2010/wordprocessingCanvas" xmlns:cx="http://schemas.microsoft.com/office/drawing/2014/chartex" xmlns:cx1="http://schemas.microsoft.com/office/drawing/2015/9/8/chartex" xmlns:cx2="http://schemas.microsoft.com/office/drawing/2015/10/21/chartex" xmlns:cx3="http://schemas.microsoft.com/office/drawing/2016/5/9/chartex" xmlns:cx4="http://schemas.microsoft.com/office/drawing/2016/5/10/chartex" xmlns:cx5="http://schemas.microsoft.com/office/drawing/2016/5/11/chartex" xmlns:cx6="http://schemas.microsoft.com/office/drawing/2016/5/12/chartex" xmlns:cx7="http://schemas.microsoft.com/office/drawing/2016/5/13/chartex" xmlns:cx8="http://schemas.microsoft.com/office/drawing/2016/5/14/chartex" xmlns:mc="http://schemas.openxmlformats.org/markup-compatibility/2006" xmlns:aink="http://schemas.microsoft.com/office/drawing/2016/ink" xmlns:am3d="http://schemas.microsoft.com/office/drawing/2017/model3d" xmlns:o="urn:schemas-microsoft-com:office:office" xmlns:r="http://schemas.openxmlformats.org/officeDocument/2006/relationships" xmlns:m="http://schemas.openxmlformats.org/officeDocument/2006/math" xmlns:v="urn:schemas-microsoft-com:vml" xmlns:wp14="http://schemas.microsoft.com/office/word/2010/wordprocessingDrawing" xmlns:wp="http://schemas.openxmlformats.org/drawingml/2006/wordprocessingDrawing" xmlns:w10="urn:schemas-microsoft-com:office:word" xmlns:w="http://schemas.openxmlformats.org/wordprocessingml/2006/main" xmlns:w14="http://schemas.microsoft.com/office/word/2010/wordml" xmlns:w15="http://schemas.microsoft.com/office/word/2012/wordml" xmlns:w16cid="http://schemas.microsoft.com/office/word/2016/wordml/cid" xmlns:w16se="http://schemas.microsoft.com/office/word/2015/wordml/symex" xmlns:wpg="http://schemas.microsoft.com/office/word/2010/wordprocessingGroup" xmlns:wpi="http://schemas.microsoft.com/office/word/2010/wordprocessingInk" xmlns:wne="http://schemas.microsoft.com/office/word/2006/wordml" xmlns:wps="http://schemas.microsoft.com/office/word/2010/wordprocessingShape" mc:Ignorable="w14 w15 w16se w16cid wp14">
   <w:abstractNum w:abstractNumId="0" w15:restartNumberingAfterBreak="0">
+    <w:nsid w:val="05570C43"/>
+    <w:multiLevelType w:val="hybridMultilevel"/>
+    <w:tmpl w:val="9326C110"/>
+    <w:lvl w:ilvl="0" w:tplc="08160009">
+      <w:start w:val="1"/>
+      <w:numFmt w:val="bullet"/>
+      <w:lvlText w:val=""/>
+      <w:lvlJc w:val="left"/>
+      <w:pPr>
+        <w:ind w:left="720" w:hanging="360"/>
+      </w:pPr>
+      <w:rPr>
+        <w:rFonts w:ascii="Wingdings" w:hAnsi="Wingdings" w:hint="default"/>
+      </w:rPr>
+    </w:lvl>
+    <w:lvl w:ilvl="1" w:tplc="08160003" w:tentative="1">
+      <w:start w:val="1"/>
+      <w:numFmt w:val="bullet"/>
+      <w:lvlText w:val="o"/>
+      <w:lvlJc w:val="left"/>
+      <w:pPr>
+        <w:ind w:left="1440" w:hanging="360"/>
+      </w:pPr>
+      <w:rPr>
+        <w:rFonts w:ascii="Courier New" w:hAnsi="Courier New" w:cs="Courier New" w:hint="default"/>
+      </w:rPr>
+    </w:lvl>
+    <w:lvl w:ilvl="2" w:tplc="08160005" w:tentative="1">
+      <w:start w:val="1"/>
+      <w:numFmt w:val="bullet"/>
+      <w:lvlText w:val=""/>
+      <w:lvlJc w:val="left"/>
+      <w:pPr>
+        <w:ind w:left="2160" w:hanging="360"/>
+      </w:pPr>
+      <w:rPr>
+        <w:rFonts w:ascii="Wingdings" w:hAnsi="Wingdings" w:hint="default"/>
+      </w:rPr>
+    </w:lvl>
+    <w:lvl w:ilvl="3" w:tplc="08160001" w:tentative="1">
+      <w:start w:val="1"/>
+      <w:numFmt w:val="bullet"/>
+      <w:lvlText w:val=""/>
+      <w:lvlJc w:val="left"/>
+      <w:pPr>
+        <w:ind w:left="2880" w:hanging="360"/>
+      </w:pPr>
+      <w:rPr>
+        <w:rFonts w:ascii="Symbol" w:hAnsi="Symbol" w:hint="default"/>
+      </w:rPr>
+    </w:lvl>
+    <w:lvl w:ilvl="4" w:tplc="08160003" w:tentative="1">
+      <w:start w:val="1"/>
+      <w:numFmt w:val="bullet"/>
+      <w:lvlText w:val="o"/>
+      <w:lvlJc w:val="left"/>
+      <w:pPr>
+        <w:ind w:left="3600" w:hanging="360"/>
+      </w:pPr>
+      <w:rPr>
+        <w:rFonts w:ascii="Courier New" w:hAnsi="Courier New" w:cs="Courier New" w:hint="default"/>
+      </w:rPr>
+    </w:lvl>
+    <w:lvl w:ilvl="5" w:tplc="08160005" w:tentative="1">
+      <w:start w:val="1"/>
+      <w:numFmt w:val="bullet"/>
+      <w:lvlText w:val=""/>
+      <w:lvlJc w:val="left"/>
+      <w:pPr>
+        <w:ind w:left="4320" w:hanging="360"/>
+      </w:pPr>
+      <w:rPr>
+        <w:rFonts w:ascii="Wingdings" w:hAnsi="Wingdings" w:hint="default"/>
+      </w:rPr>
+    </w:lvl>
+    <w:lvl w:ilvl="6" w:tplc="08160001" w:tentative="1">
+      <w:start w:val="1"/>
+      <w:numFmt w:val="bullet"/>
+      <w:lvlText w:val=""/>
+      <w:lvlJc w:val="left"/>
+      <w:pPr>
+        <w:ind w:left="5040" w:hanging="360"/>
+      </w:pPr>
+      <w:rPr>
+        <w:rFonts w:ascii="Symbol" w:hAnsi="Symbol" w:hint="default"/>
+      </w:rPr>
+    </w:lvl>
+    <w:lvl w:ilvl="7" w:tplc="08160003" w:tentative="1">
+      <w:start w:val="1"/>
+      <w:numFmt w:val="bullet"/>
+      <w:lvlText w:val="o"/>
+      <w:lvlJc w:val="left"/>
+      <w:pPr>
+        <w:ind w:left="5760" w:hanging="360"/>
+      </w:pPr>
+      <w:rPr>
+        <w:rFonts w:ascii="Courier New" w:hAnsi="Courier New" w:cs="Courier New" w:hint="default"/>
+      </w:rPr>
+    </w:lvl>
+    <w:lvl w:ilvl="8" w:tplc="08160005" w:tentative="1">
+      <w:start w:val="1"/>
+      <w:numFmt w:val="bullet"/>
+      <w:lvlText w:val=""/>
+      <w:lvlJc w:val="left"/>
+      <w:pPr>
+        <w:ind w:left="6480" w:hanging="360"/>
+      </w:pPr>
+      <w:rPr>
+        <w:rFonts w:ascii="Wingdings" w:hAnsi="Wingdings" w:hint="default"/>
+      </w:rPr>
+    </w:lvl>
+  </w:abstractNum>
+  <w:abstractNum w:abstractNumId="1" w15:restartNumberingAfterBreak="0">
     <w:nsid w:val="07F150CD"/>
     <w:multiLevelType w:val="hybridMultilevel"/>
     <w:tmpl w:val="04244C18"/>
@@ -5733,7 +6473,7 @@
       </w:pPr>
     </w:lvl>
   </w:abstractNum>
-  <w:abstractNum w:abstractNumId="1" w15:restartNumberingAfterBreak="0">
+  <w:abstractNum w:abstractNumId="2" w15:restartNumberingAfterBreak="0">
     <w:nsid w:val="083D3D38"/>
     <w:multiLevelType w:val="hybridMultilevel"/>
     <w:tmpl w:val="B26EB4F4"/>
@@ -5822,7 +6562,7 @@
       </w:pPr>
     </w:lvl>
   </w:abstractNum>
-  <w:abstractNum w:abstractNumId="2" w15:restartNumberingAfterBreak="0">
+  <w:abstractNum w:abstractNumId="3" w15:restartNumberingAfterBreak="0">
     <w:nsid w:val="113978C1"/>
     <w:multiLevelType w:val="hybridMultilevel"/>
     <w:tmpl w:val="AA7A7DAE"/>
@@ -5911,7 +6651,7 @@
       </w:pPr>
     </w:lvl>
   </w:abstractNum>
-  <w:abstractNum w:abstractNumId="3" w15:restartNumberingAfterBreak="0">
+  <w:abstractNum w:abstractNumId="4" w15:restartNumberingAfterBreak="0">
     <w:nsid w:val="123830F0"/>
     <w:multiLevelType w:val="hybridMultilevel"/>
     <w:tmpl w:val="3CA4E9F8"/>
@@ -6000,7 +6740,7 @@
       </w:pPr>
     </w:lvl>
   </w:abstractNum>
-  <w:abstractNum w:abstractNumId="4" w15:restartNumberingAfterBreak="0">
+  <w:abstractNum w:abstractNumId="5" w15:restartNumberingAfterBreak="0">
     <w:nsid w:val="124930AA"/>
     <w:multiLevelType w:val="hybridMultilevel"/>
     <w:tmpl w:val="9B12972C"/>
@@ -6089,7 +6829,7 @@
       </w:pPr>
     </w:lvl>
   </w:abstractNum>
-  <w:abstractNum w:abstractNumId="5" w15:restartNumberingAfterBreak="0">
+  <w:abstractNum w:abstractNumId="6" w15:restartNumberingAfterBreak="0">
     <w:nsid w:val="1DC40DB8"/>
     <w:multiLevelType w:val="hybridMultilevel"/>
     <w:tmpl w:val="EF3EE6D2"/>
@@ -6178,7 +6918,96 @@
       </w:pPr>
     </w:lvl>
   </w:abstractNum>
-  <w:abstractNum w:abstractNumId="6" w15:restartNumberingAfterBreak="0">
+  <w:abstractNum w:abstractNumId="7" w15:restartNumberingAfterBreak="0">
+    <w:nsid w:val="220D7503"/>
+    <w:multiLevelType w:val="hybridMultilevel"/>
+    <w:tmpl w:val="A2C86A5C"/>
+    <w:lvl w:ilvl="0" w:tplc="0816000F">
+      <w:start w:val="1"/>
+      <w:numFmt w:val="decimal"/>
+      <w:lvlText w:val="%1."/>
+      <w:lvlJc w:val="left"/>
+      <w:pPr>
+        <w:ind w:left="720" w:hanging="360"/>
+      </w:pPr>
+      <w:rPr>
+        <w:rFonts w:hint="default"/>
+      </w:rPr>
+    </w:lvl>
+    <w:lvl w:ilvl="1" w:tplc="08160019" w:tentative="1">
+      <w:start w:val="1"/>
+      <w:numFmt w:val="lowerLetter"/>
+      <w:lvlText w:val="%2."/>
+      <w:lvlJc w:val="left"/>
+      <w:pPr>
+        <w:ind w:left="1440" w:hanging="360"/>
+      </w:pPr>
+    </w:lvl>
+    <w:lvl w:ilvl="2" w:tplc="0816001B" w:tentative="1">
+      <w:start w:val="1"/>
+      <w:numFmt w:val="lowerRoman"/>
+      <w:lvlText w:val="%3."/>
+      <w:lvlJc w:val="right"/>
+      <w:pPr>
+        <w:ind w:left="2160" w:hanging="180"/>
+      </w:pPr>
+    </w:lvl>
+    <w:lvl w:ilvl="3" w:tplc="0816000F" w:tentative="1">
+      <w:start w:val="1"/>
+      <w:numFmt w:val="decimal"/>
+      <w:lvlText w:val="%4."/>
+      <w:lvlJc w:val="left"/>
+      <w:pPr>
+        <w:ind w:left="2880" w:hanging="360"/>
+      </w:pPr>
+    </w:lvl>
+    <w:lvl w:ilvl="4" w:tplc="08160019" w:tentative="1">
+      <w:start w:val="1"/>
+      <w:numFmt w:val="lowerLetter"/>
+      <w:lvlText w:val="%5."/>
+      <w:lvlJc w:val="left"/>
+      <w:pPr>
+        <w:ind w:left="3600" w:hanging="360"/>
+      </w:pPr>
+    </w:lvl>
+    <w:lvl w:ilvl="5" w:tplc="0816001B" w:tentative="1">
+      <w:start w:val="1"/>
+      <w:numFmt w:val="lowerRoman"/>
+      <w:lvlText w:val="%6."/>
+      <w:lvlJc w:val="right"/>
+      <w:pPr>
+        <w:ind w:left="4320" w:hanging="180"/>
+      </w:pPr>
+    </w:lvl>
+    <w:lvl w:ilvl="6" w:tplc="0816000F" w:tentative="1">
+      <w:start w:val="1"/>
+      <w:numFmt w:val="decimal"/>
+      <w:lvlText w:val="%7."/>
+      <w:lvlJc w:val="left"/>
+      <w:pPr>
+        <w:ind w:left="5040" w:hanging="360"/>
+      </w:pPr>
+    </w:lvl>
+    <w:lvl w:ilvl="7" w:tplc="08160019" w:tentative="1">
+      <w:start w:val="1"/>
+      <w:numFmt w:val="lowerLetter"/>
+      <w:lvlText w:val="%8."/>
+      <w:lvlJc w:val="left"/>
+      <w:pPr>
+        <w:ind w:left="5760" w:hanging="360"/>
+      </w:pPr>
+    </w:lvl>
+    <w:lvl w:ilvl="8" w:tplc="0816001B" w:tentative="1">
+      <w:start w:val="1"/>
+      <w:numFmt w:val="lowerRoman"/>
+      <w:lvlText w:val="%9."/>
+      <w:lvlJc w:val="right"/>
+      <w:pPr>
+        <w:ind w:left="6480" w:hanging="180"/>
+      </w:pPr>
+    </w:lvl>
+  </w:abstractNum>
+  <w:abstractNum w:abstractNumId="8" w15:restartNumberingAfterBreak="0">
     <w:nsid w:val="32C85DC6"/>
     <w:multiLevelType w:val="hybridMultilevel"/>
     <w:tmpl w:val="04244C18"/>
@@ -6267,7 +7096,7 @@
       </w:pPr>
     </w:lvl>
   </w:abstractNum>
-  <w:abstractNum w:abstractNumId="7" w15:restartNumberingAfterBreak="0">
+  <w:abstractNum w:abstractNumId="9" w15:restartNumberingAfterBreak="0">
     <w:nsid w:val="34206888"/>
     <w:multiLevelType w:val="hybridMultilevel"/>
     <w:tmpl w:val="9B12972C"/>
@@ -6356,7 +7185,7 @@
       </w:pPr>
     </w:lvl>
   </w:abstractNum>
-  <w:abstractNum w:abstractNumId="8" w15:restartNumberingAfterBreak="0">
+  <w:abstractNum w:abstractNumId="10" w15:restartNumberingAfterBreak="0">
     <w:nsid w:val="3A0A57D7"/>
     <w:multiLevelType w:val="hybridMultilevel"/>
     <w:tmpl w:val="5A7E0B52"/>
@@ -6445,7 +7274,7 @@
       </w:pPr>
     </w:lvl>
   </w:abstractNum>
-  <w:abstractNum w:abstractNumId="9" w15:restartNumberingAfterBreak="0">
+  <w:abstractNum w:abstractNumId="11" w15:restartNumberingAfterBreak="0">
     <w:nsid w:val="3C2C1A68"/>
     <w:multiLevelType w:val="hybridMultilevel"/>
     <w:tmpl w:val="A808DF3A"/>
@@ -6534,7 +7363,96 @@
       </w:pPr>
     </w:lvl>
   </w:abstractNum>
-  <w:abstractNum w:abstractNumId="10" w15:restartNumberingAfterBreak="0">
+  <w:abstractNum w:abstractNumId="12" w15:restartNumberingAfterBreak="0">
+    <w:nsid w:val="3ED655BB"/>
+    <w:multiLevelType w:val="hybridMultilevel"/>
+    <w:tmpl w:val="E1727B98"/>
+    <w:lvl w:ilvl="0" w:tplc="BE3A6AAC">
+      <w:start w:val="4"/>
+      <w:numFmt w:val="decimal"/>
+      <w:lvlText w:val="%1"/>
+      <w:lvlJc w:val="left"/>
+      <w:pPr>
+        <w:ind w:left="720" w:hanging="360"/>
+      </w:pPr>
+      <w:rPr>
+        <w:rFonts w:hint="default"/>
+      </w:rPr>
+    </w:lvl>
+    <w:lvl w:ilvl="1" w:tplc="08160019" w:tentative="1">
+      <w:start w:val="1"/>
+      <w:numFmt w:val="lowerLetter"/>
+      <w:lvlText w:val="%2."/>
+      <w:lvlJc w:val="left"/>
+      <w:pPr>
+        <w:ind w:left="1440" w:hanging="360"/>
+      </w:pPr>
+    </w:lvl>
+    <w:lvl w:ilvl="2" w:tplc="0816001B" w:tentative="1">
+      <w:start w:val="1"/>
+      <w:numFmt w:val="lowerRoman"/>
+      <w:lvlText w:val="%3."/>
+      <w:lvlJc w:val="right"/>
+      <w:pPr>
+        <w:ind w:left="2160" w:hanging="180"/>
+      </w:pPr>
+    </w:lvl>
+    <w:lvl w:ilvl="3" w:tplc="0816000F" w:tentative="1">
+      <w:start w:val="1"/>
+      <w:numFmt w:val="decimal"/>
+      <w:lvlText w:val="%4."/>
+      <w:lvlJc w:val="left"/>
+      <w:pPr>
+        <w:ind w:left="2880" w:hanging="360"/>
+      </w:pPr>
+    </w:lvl>
+    <w:lvl w:ilvl="4" w:tplc="08160019" w:tentative="1">
+      <w:start w:val="1"/>
+      <w:numFmt w:val="lowerLetter"/>
+      <w:lvlText w:val="%5."/>
+      <w:lvlJc w:val="left"/>
+      <w:pPr>
+        <w:ind w:left="3600" w:hanging="360"/>
+      </w:pPr>
+    </w:lvl>
+    <w:lvl w:ilvl="5" w:tplc="0816001B" w:tentative="1">
+      <w:start w:val="1"/>
+      <w:numFmt w:val="lowerRoman"/>
+      <w:lvlText w:val="%6."/>
+      <w:lvlJc w:val="right"/>
+      <w:pPr>
+        <w:ind w:left="4320" w:hanging="180"/>
+      </w:pPr>
+    </w:lvl>
+    <w:lvl w:ilvl="6" w:tplc="0816000F" w:tentative="1">
+      <w:start w:val="1"/>
+      <w:numFmt w:val="decimal"/>
+      <w:lvlText w:val="%7."/>
+      <w:lvlJc w:val="left"/>
+      <w:pPr>
+        <w:ind w:left="5040" w:hanging="360"/>
+      </w:pPr>
+    </w:lvl>
+    <w:lvl w:ilvl="7" w:tplc="08160019" w:tentative="1">
+      <w:start w:val="1"/>
+      <w:numFmt w:val="lowerLetter"/>
+      <w:lvlText w:val="%8."/>
+      <w:lvlJc w:val="left"/>
+      <w:pPr>
+        <w:ind w:left="5760" w:hanging="360"/>
+      </w:pPr>
+    </w:lvl>
+    <w:lvl w:ilvl="8" w:tplc="0816001B" w:tentative="1">
+      <w:start w:val="1"/>
+      <w:numFmt w:val="lowerRoman"/>
+      <w:lvlText w:val="%9."/>
+      <w:lvlJc w:val="right"/>
+      <w:pPr>
+        <w:ind w:left="6480" w:hanging="180"/>
+      </w:pPr>
+    </w:lvl>
+  </w:abstractNum>
+  <w:abstractNum w:abstractNumId="13" w15:restartNumberingAfterBreak="0">
     <w:nsid w:val="3FC63E43"/>
     <w:multiLevelType w:val="hybridMultilevel"/>
     <w:tmpl w:val="5BC02DA2"/>
@@ -6623,7 +7541,7 @@
       </w:pPr>
     </w:lvl>
   </w:abstractNum>
-  <w:abstractNum w:abstractNumId="11" w15:restartNumberingAfterBreak="0">
+  <w:abstractNum w:abstractNumId="14" w15:restartNumberingAfterBreak="0">
     <w:nsid w:val="41F45C80"/>
     <w:multiLevelType w:val="hybridMultilevel"/>
     <w:tmpl w:val="04244C18"/>
@@ -6712,7 +7630,7 @@
       </w:pPr>
     </w:lvl>
   </w:abstractNum>
-  <w:abstractNum w:abstractNumId="12" w15:restartNumberingAfterBreak="0">
+  <w:abstractNum w:abstractNumId="15" w15:restartNumberingAfterBreak="0">
     <w:nsid w:val="43B37F0D"/>
     <w:multiLevelType w:val="hybridMultilevel"/>
     <w:tmpl w:val="46AC8426"/>
@@ -6801,7 +7719,96 @@
       </w:pPr>
     </w:lvl>
   </w:abstractNum>
-  <w:abstractNum w:abstractNumId="13" w15:restartNumberingAfterBreak="0">
+  <w:abstractNum w:abstractNumId="16" w15:restartNumberingAfterBreak="0">
+    <w:nsid w:val="4B7515DB"/>
+    <w:multiLevelType w:val="hybridMultilevel"/>
+    <w:tmpl w:val="EDE8938A"/>
+    <w:lvl w:ilvl="0" w:tplc="A2DE9AE8">
+      <w:start w:val="1"/>
+      <w:numFmt w:val="decimal"/>
+      <w:lvlText w:val="%1."/>
+      <w:lvlJc w:val="left"/>
+      <w:pPr>
+        <w:ind w:left="720" w:hanging="360"/>
+      </w:pPr>
+      <w:rPr>
+        <w:rFonts w:ascii="Times New Roman" w:eastAsiaTheme="minorHAnsi" w:hAnsi="Times New Roman" w:cstheme="minorBidi"/>
+      </w:rPr>
+    </w:lvl>
+    <w:lvl w:ilvl="1" w:tplc="08160019" w:tentative="1">
+      <w:start w:val="1"/>
+      <w:numFmt w:val="lowerLetter"/>
+      <w:lvlText w:val="%2."/>
+      <w:lvlJc w:val="left"/>
+      <w:pPr>
+        <w:ind w:left="1440" w:hanging="360"/>
+      </w:pPr>
+    </w:lvl>
+    <w:lvl w:ilvl="2" w:tplc="0816001B" w:tentative="1">
+      <w:start w:val="1"/>
+      <w:numFmt w:val="lowerRoman"/>
+      <w:lvlText w:val="%3."/>
+      <w:lvlJc w:val="right"/>
+      <w:pPr>
+        <w:ind w:left="2160" w:hanging="180"/>
+      </w:pPr>
+    </w:lvl>
+    <w:lvl w:ilvl="3" w:tplc="0816000F" w:tentative="1">
+      <w:start w:val="1"/>
+      <w:numFmt w:val="decimal"/>
+      <w:lvlText w:val="%4."/>
+      <w:lvlJc w:val="left"/>
+      <w:pPr>
+        <w:ind w:left="2880" w:hanging="360"/>
+      </w:pPr>
+    </w:lvl>
+    <w:lvl w:ilvl="4" w:tplc="08160019" w:tentative="1">
+      <w:start w:val="1"/>
+      <w:numFmt w:val="lowerLetter"/>
+      <w:lvlText w:val="%5."/>
+      <w:lvlJc w:val="left"/>
+      <w:pPr>
+        <w:ind w:left="3600" w:hanging="360"/>
+      </w:pPr>
+    </w:lvl>
+    <w:lvl w:ilvl="5" w:tplc="0816001B" w:tentative="1">
+      <w:start w:val="1"/>
+      <w:numFmt w:val="lowerRoman"/>
+      <w:lvlText w:val="%6."/>
+      <w:lvlJc w:val="right"/>
+      <w:pPr>
+        <w:ind w:left="4320" w:hanging="180"/>
+      </w:pPr>
+    </w:lvl>
+    <w:lvl w:ilvl="6" w:tplc="0816000F" w:tentative="1">
+      <w:start w:val="1"/>
+      <w:numFmt w:val="decimal"/>
+      <w:lvlText w:val="%7."/>
+      <w:lvlJc w:val="left"/>
+      <w:pPr>
+        <w:ind w:left="5040" w:hanging="360"/>
+      </w:pPr>
+    </w:lvl>
+    <w:lvl w:ilvl="7" w:tplc="08160019" w:tentative="1">
+      <w:start w:val="1"/>
+      <w:numFmt w:val="lowerLetter"/>
+      <w:lvlText w:val="%8."/>
+      <w:lvlJc w:val="left"/>
+      <w:pPr>
+        <w:ind w:left="5760" w:hanging="360"/>
+      </w:pPr>
+    </w:lvl>
+    <w:lvl w:ilvl="8" w:tplc="0816001B" w:tentative="1">
+      <w:start w:val="1"/>
+      <w:numFmt w:val="lowerRoman"/>
+      <w:lvlText w:val="%9."/>
+      <w:lvlJc w:val="right"/>
+      <w:pPr>
+        <w:ind w:left="6480" w:hanging="180"/>
+      </w:pPr>
+    </w:lvl>
+  </w:abstractNum>
+  <w:abstractNum w:abstractNumId="17" w15:restartNumberingAfterBreak="0">
     <w:nsid w:val="4D962796"/>
     <w:multiLevelType w:val="hybridMultilevel"/>
     <w:tmpl w:val="B80C3BEC"/>
@@ -6890,7 +7897,7 @@
       </w:pPr>
     </w:lvl>
   </w:abstractNum>
-  <w:abstractNum w:abstractNumId="14" w15:restartNumberingAfterBreak="0">
+  <w:abstractNum w:abstractNumId="18" w15:restartNumberingAfterBreak="0">
     <w:nsid w:val="54B44DEC"/>
     <w:multiLevelType w:val="hybridMultilevel"/>
     <w:tmpl w:val="0DA00BC8"/>
@@ -6979,7 +7986,7 @@
       </w:pPr>
     </w:lvl>
   </w:abstractNum>
-  <w:abstractNum w:abstractNumId="15" w15:restartNumberingAfterBreak="0">
+  <w:abstractNum w:abstractNumId="19" w15:restartNumberingAfterBreak="0">
     <w:nsid w:val="5670537D"/>
     <w:multiLevelType w:val="hybridMultilevel"/>
     <w:tmpl w:val="3CA4E9F8"/>
@@ -7068,7 +8075,7 @@
       </w:pPr>
     </w:lvl>
   </w:abstractNum>
-  <w:abstractNum w:abstractNumId="16" w15:restartNumberingAfterBreak="0">
+  <w:abstractNum w:abstractNumId="20" w15:restartNumberingAfterBreak="0">
     <w:nsid w:val="5E2B5DCF"/>
     <w:multiLevelType w:val="hybridMultilevel"/>
     <w:tmpl w:val="4BF6AF9C"/>
@@ -7157,7 +8164,7 @@
       </w:pPr>
     </w:lvl>
   </w:abstractNum>
-  <w:abstractNum w:abstractNumId="17" w15:restartNumberingAfterBreak="0">
+  <w:abstractNum w:abstractNumId="21" w15:restartNumberingAfterBreak="0">
     <w:nsid w:val="63C96E34"/>
     <w:multiLevelType w:val="hybridMultilevel"/>
     <w:tmpl w:val="3526566A"/>
@@ -7246,7 +8253,7 @@
       </w:pPr>
     </w:lvl>
   </w:abstractNum>
-  <w:abstractNum w:abstractNumId="18" w15:restartNumberingAfterBreak="0">
+  <w:abstractNum w:abstractNumId="22" w15:restartNumberingAfterBreak="0">
     <w:nsid w:val="7035795D"/>
     <w:multiLevelType w:val="hybridMultilevel"/>
     <w:tmpl w:val="00BA3460"/>
@@ -7335,7 +8342,7 @@
       </w:pPr>
     </w:lvl>
   </w:abstractNum>
-  <w:abstractNum w:abstractNumId="19" w15:restartNumberingAfterBreak="0">
+  <w:abstractNum w:abstractNumId="23" w15:restartNumberingAfterBreak="0">
     <w:nsid w:val="70D912A8"/>
     <w:multiLevelType w:val="hybridMultilevel"/>
     <w:tmpl w:val="7EA033A8"/>
@@ -7424,7 +8431,7 @@
       </w:pPr>
     </w:lvl>
   </w:abstractNum>
-  <w:abstractNum w:abstractNumId="20" w15:restartNumberingAfterBreak="0">
+  <w:abstractNum w:abstractNumId="24" w15:restartNumberingAfterBreak="0">
     <w:nsid w:val="747278C5"/>
     <w:multiLevelType w:val="hybridMultilevel"/>
     <w:tmpl w:val="1B98EB1C"/>
@@ -7513,7 +8520,7 @@
       </w:pPr>
     </w:lvl>
   </w:abstractNum>
-  <w:abstractNum w:abstractNumId="21" w15:restartNumberingAfterBreak="0">
+  <w:abstractNum w:abstractNumId="25" w15:restartNumberingAfterBreak="0">
     <w:nsid w:val="7B9962AE"/>
     <w:multiLevelType w:val="hybridMultilevel"/>
     <w:tmpl w:val="11487046"/>
@@ -7603,76 +8610,88 @@
     </w:lvl>
   </w:abstractNum>
   <w:num w:numId="1">
+    <w:abstractNumId w:val="1"/>
+  </w:num>
+  <w:num w:numId="2">
+    <w:abstractNumId w:val="8"/>
+  </w:num>
+  <w:num w:numId="3">
+    <w:abstractNumId w:val="24"/>
+  </w:num>
+  <w:num w:numId="4">
+    <w:abstractNumId w:val="5"/>
+  </w:num>
+  <w:num w:numId="5">
+    <w:abstractNumId w:val="9"/>
+  </w:num>
+  <w:num w:numId="6">
+    <w:abstractNumId w:val="6"/>
+  </w:num>
+  <w:num w:numId="7">
+    <w:abstractNumId w:val="2"/>
+  </w:num>
+  <w:num w:numId="8">
+    <w:abstractNumId w:val="20"/>
+  </w:num>
+  <w:num w:numId="9">
+    <w:abstractNumId w:val="4"/>
+  </w:num>
+  <w:num w:numId="10">
+    <w:abstractNumId w:val="19"/>
+  </w:num>
+  <w:num w:numId="11">
+    <w:abstractNumId w:val="3"/>
+  </w:num>
+  <w:num w:numId="12">
+    <w:abstractNumId w:val="18"/>
+  </w:num>
+  <w:num w:numId="13">
+    <w:abstractNumId w:val="14"/>
+  </w:num>
+  <w:num w:numId="14">
+    <w:abstractNumId w:val="23"/>
+  </w:num>
+  <w:num w:numId="15">
+    <w:abstractNumId w:val="17"/>
+  </w:num>
+  <w:num w:numId="16">
+    <w:abstractNumId w:val="11"/>
+  </w:num>
+  <w:num w:numId="17">
+    <w:abstractNumId w:val="22"/>
+  </w:num>
+  <w:num w:numId="18">
+    <w:abstractNumId w:val="13"/>
+  </w:num>
+  <w:num w:numId="19">
+    <w:abstractNumId w:val="21"/>
+  </w:num>
+  <w:num w:numId="20">
+    <w:abstractNumId w:val="10"/>
+  </w:num>
+  <w:num w:numId="21">
+    <w:abstractNumId w:val="25"/>
+  </w:num>
+  <w:num w:numId="22">
+    <w:abstractNumId w:val="15"/>
+  </w:num>
+  <w:num w:numId="23">
     <w:abstractNumId w:val="0"/>
   </w:num>
-  <w:num w:numId="2">
-    <w:abstractNumId w:val="6"/>
-  </w:num>
-  <w:num w:numId="3">
-    <w:abstractNumId w:val="20"/>
-  </w:num>
-  <w:num w:numId="4">
-    <w:abstractNumId w:val="4"/>
-  </w:num>
-  <w:num w:numId="5">
+  <w:num w:numId="24">
     <w:abstractNumId w:val="7"/>
   </w:num>
-  <w:num w:numId="6">
-    <w:abstractNumId w:val="5"/>
-  </w:num>
-  <w:num w:numId="7">
-    <w:abstractNumId w:val="1"/>
-  </w:num>
-  <w:num w:numId="8">
+  <w:num w:numId="25">
     <w:abstractNumId w:val="16"/>
   </w:num>
-  <w:num w:numId="9">
-    <w:abstractNumId w:val="3"/>
-  </w:num>
-  <w:num w:numId="10">
-    <w:abstractNumId w:val="15"/>
-  </w:num>
-  <w:num w:numId="11">
-    <w:abstractNumId w:val="2"/>
-  </w:num>
-  <w:num w:numId="12">
-    <w:abstractNumId w:val="14"/>
-  </w:num>
-  <w:num w:numId="13">
-    <w:abstractNumId w:val="11"/>
-  </w:num>
-  <w:num w:numId="14">
-    <w:abstractNumId w:val="19"/>
-  </w:num>
-  <w:num w:numId="15">
-    <w:abstractNumId w:val="13"/>
-  </w:num>
-  <w:num w:numId="16">
-    <w:abstractNumId w:val="9"/>
-  </w:num>
-  <w:num w:numId="17">
-    <w:abstractNumId w:val="18"/>
-  </w:num>
-  <w:num w:numId="18">
-    <w:abstractNumId w:val="10"/>
-  </w:num>
-  <w:num w:numId="19">
-    <w:abstractNumId w:val="17"/>
-  </w:num>
-  <w:num w:numId="20">
-    <w:abstractNumId w:val="8"/>
-  </w:num>
-  <w:num w:numId="21">
-    <w:abstractNumId w:val="21"/>
-  </w:num>
-  <w:num w:numId="22">
+  <w:num w:numId="26">
     <w:abstractNumId w:val="12"/>
   </w:num>
 </w:numbering>
 </file>
 
 <file path=word/styles.xml><?xml version="1.0" encoding="utf-8"?>
-<w:styles xmlns:mc="http://schemas.openxmlformats.org/markup-compatibility/2006" xmlns:r="http://schemas.openxmlformats.org/officeDocument/2006/relationships" xmlns:w="http://schemas.openxmlformats.org/wordprocessingml/2006/main" xmlns:w14="http://schemas.microsoft.com/office/word/2010/wordml" xmlns:w15="http://schemas.microsoft.com/office/word/2012/wordml" mc:Ignorable="w14 w15">
+<w:styles xmlns:mc="http://schemas.openxmlformats.org/markup-compatibility/2006" xmlns:r="http://schemas.openxmlformats.org/officeDocument/2006/relationships" xmlns:w="http://schemas.openxmlformats.org/wordprocessingml/2006/main" xmlns:w14="http://schemas.microsoft.com/office/word/2010/wordml" xmlns:w15="http://schemas.microsoft.com/office/word/2012/wordml" xmlns:w16cid="http://schemas.microsoft.com/office/word/2016/wordml/cid" xmlns:w16se="http://schemas.microsoft.com/office/word/2015/wordml/symex" mc:Ignorable="w14 w15 w16se w16cid">
   <w:docDefaults>
     <w:rPrDefault>
       <w:rPr>
@@ -7688,7 +8707,7 @@
       </w:pPr>
     </w:pPrDefault>
   </w:docDefaults>
-  <w:latentStyles w:defLockedState="0" w:defUIPriority="99" w:defSemiHidden="0" w:defUnhideWhenUsed="0" w:defQFormat="0" w:count="371">
+  <w:latentStyles w:defLockedState="0" w:defUIPriority="99" w:defSemiHidden="0" w:defUnhideWhenUsed="0" w:defQFormat="0" w:count="375">
     <w:lsdException w:name="Normal" w:uiPriority="0" w:qFormat="1"/>
     <w:lsdException w:name="heading 1" w:uiPriority="9" w:qFormat="1"/>
     <w:lsdException w:name="heading 2" w:semiHidden="1" w:uiPriority="9" w:unhideWhenUsed="1" w:qFormat="1"/>
@@ -7794,7 +8813,6 @@
     <w:lsdException w:name="HTML Sample" w:semiHidden="1" w:unhideWhenUsed="1"/>
     <w:lsdException w:name="HTML Typewriter" w:semiHidden="1" w:unhideWhenUsed="1"/>
     <w:lsdException w:name="HTML Variable" w:semiHidden="1" w:unhideWhenUsed="1"/>
-    <w:lsdException w:name="Normal Table" w:semiHidden="1" w:unhideWhenUsed="1"/>
     <w:lsdException w:name="annotation subject" w:semiHidden="1" w:unhideWhenUsed="1"/>
     <w:lsdException w:name="No List" w:semiHidden="1" w:unhideWhenUsed="1"/>
     <w:lsdException w:name="Outline List 1" w:semiHidden="1" w:unhideWhenUsed="1"/>
@@ -7838,10 +8856,8 @@
     <w:lsdException w:name="Table Elegant" w:semiHidden="1" w:unhideWhenUsed="1"/>
     <w:lsdException w:name="Table Professional" w:semiHidden="1" w:unhideWhenUsed="1"/>
     <w:lsdException w:name="Table Subtle 1" w:semiHidden="1" w:unhideWhenUsed="1"/>
-    <w:lsdException w:name="Table Subtle 2" w:semiHidden="1" w:unhideWhenUsed="1"/>
     <w:lsdException w:name="Table Web 1" w:semiHidden="1" w:unhideWhenUsed="1"/>
     <w:lsdException w:name="Table Web 2" w:semiHidden="1" w:unhideWhenUsed="1"/>
-    <w:lsdException w:name="Table Web 3" w:semiHidden="1" w:unhideWhenUsed="1"/>
     <w:lsdException w:name="Balloon Text" w:semiHidden="1" w:unhideWhenUsed="1"/>
     <w:lsdException w:name="Table Grid" w:uiPriority="39"/>
     <w:lsdException w:name="Table Theme" w:semiHidden="1" w:unhideWhenUsed="1"/>
@@ -8060,6 +9076,10 @@
     <w:lsdException w:name="List Table 5 Dark Accent 6" w:uiPriority="50"/>
     <w:lsdException w:name="List Table 6 Colorful Accent 6" w:uiPriority="51"/>
     <w:lsdException w:name="List Table 7 Colorful Accent 6" w:uiPriority="52"/>
+    <w:lsdException w:name="Mention" w:semiHidden="1" w:unhideWhenUsed="1"/>
+    <w:lsdException w:name="Smart Hyperlink" w:semiHidden="1" w:unhideWhenUsed="1"/>
+    <w:lsdException w:name="Hashtag" w:semiHidden="1" w:unhideWhenUsed="1"/>
+    <w:lsdException w:name="Unresolved Mention" w:semiHidden="1" w:unhideWhenUsed="1"/>
   </w:latentStyles>
   <w:style w:type="paragraph" w:default="1" w:styleId="Normal">
     <w:name w:val="Normal"/>
@@ -8074,7 +9094,7 @@
       <w:sz w:val="24"/>
     </w:rPr>
   </w:style>
-  <w:style w:type="character" w:default="1" w:styleId="Tipodeletrapredefinidodopargrafo">
+  <w:style w:type="character" w:default="1" w:styleId="Fontepargpadro">
     <w:name w:val="Default Paragraph Font"/>
     <w:uiPriority w:val="1"/>
     <w:semiHidden/>
@@ -8105,7 +9125,7 @@
     <w:name w:val="Title"/>
     <w:basedOn w:val="Normal"/>
     <w:next w:val="Normal"/>
-    <w:link w:val="TtuloCarter"/>
+    <w:link w:val="TtuloChar"/>
     <w:uiPriority w:val="10"/>
     <w:qFormat/>
     <w:rsid w:val="002E5722"/>
@@ -8121,9 +9141,9 @@
       <w:szCs w:val="56"/>
     </w:rPr>
   </w:style>
-  <w:style w:type="character" w:customStyle="1" w:styleId="TtuloCarter">
-    <w:name w:val="Título Caráter"/>
-    <w:basedOn w:val="Tipodeletrapredefinidodopargrafo"/>
+  <w:style w:type="character" w:customStyle="1" w:styleId="TtuloChar">
+    <w:name w:val="Título Char"/>
+    <w:basedOn w:val="Fontepargpadro"/>
     <w:link w:val="Ttulo"/>
     <w:uiPriority w:val="10"/>
     <w:rsid w:val="002E5722"/>
@@ -8146,7 +9166,7 @@
       <w:contextualSpacing/>
     </w:pPr>
   </w:style>
-  <w:style w:type="table" w:styleId="Tabelacomgrelha">
+  <w:style w:type="table" w:styleId="Tabelacomgrade">
     <w:name w:val="Table Grid"/>
     <w:basedOn w:val="Tabelanormal"/>
     <w:uiPriority w:val="39"/>
@@ -8168,7 +9188,7 @@
   <w:style w:type="paragraph" w:styleId="Cabealho">
     <w:name w:val="header"/>
     <w:basedOn w:val="Normal"/>
-    <w:link w:val="CabealhoCarter"/>
+    <w:link w:val="CabealhoChar"/>
     <w:uiPriority w:val="99"/>
     <w:unhideWhenUsed/>
     <w:rsid w:val="00583B5A"/>
@@ -8180,9 +9200,9 @@
       <w:spacing w:line="240" w:lineRule="auto"/>
     </w:pPr>
   </w:style>
-  <w:style w:type="character" w:customStyle="1" w:styleId="CabealhoCarter">
-    <w:name w:val="Cabeçalho Caráter"/>
-    <w:basedOn w:val="Tipodeletrapredefinidodopargrafo"/>
+  <w:style w:type="character" w:customStyle="1" w:styleId="CabealhoChar">
+    <w:name w:val="Cabeçalho Char"/>
+    <w:basedOn w:val="Fontepargpadro"/>
     <w:link w:val="Cabealho"/>
     <w:uiPriority w:val="99"/>
     <w:rsid w:val="00583B5A"/>
@@ -8194,7 +9214,7 @@
   <w:style w:type="paragraph" w:styleId="Rodap">
     <w:name w:val="footer"/>
     <w:basedOn w:val="Normal"/>
-    <w:link w:val="RodapCarter"/>
+    <w:link w:val="RodapChar"/>
     <w:uiPriority w:val="99"/>
     <w:unhideWhenUsed/>
     <w:rsid w:val="00583B5A"/>
@@ -8206,9 +9226,9 @@
       <w:spacing w:line="240" w:lineRule="auto"/>
     </w:pPr>
   </w:style>
-  <w:style w:type="character" w:customStyle="1" w:styleId="RodapCarter">
-    <w:name w:val="Rodapé Caráter"/>
-    <w:basedOn w:val="Tipodeletrapredefinidodopargrafo"/>
+  <w:style w:type="character" w:customStyle="1" w:styleId="RodapChar">
+    <w:name w:val="Rodapé Char"/>
+    <w:basedOn w:val="Fontepargpadro"/>
     <w:link w:val="Rodap"/>
     <w:uiPriority w:val="99"/>
     <w:rsid w:val="00583B5A"/>
@@ -8217,7 +9237,7 @@
       <w:sz w:val="24"/>
     </w:rPr>
   </w:style>
-  <w:style w:type="table" w:styleId="TabeladeGrelha2">
+  <w:style w:type="table" w:styleId="TabeladeGrade2">
     <w:name w:val="Grid Table 2"/>
     <w:basedOn w:val="Tabelanormal"/>
     <w:uiPriority w:val="47"/>
@@ -8292,7 +9312,7 @@
       </w:tcPr>
     </w:tblStylePr>
   </w:style>
-  <w:style w:type="table" w:styleId="TabeladeGrelha3">
+  <w:style w:type="table" w:styleId="TabeladeGrade3">
     <w:name w:val="Grid Table 3"/>
     <w:basedOn w:val="Tabelanormal"/>
     <w:uiPriority w:val="48"/>
@@ -8697,7 +9717,7 @@
 </file>
 
 <file path=customXml/itemProps1.xml><?xml version="1.0" encoding="utf-8"?>
-<ds:datastoreItem xmlns:ds="http://schemas.openxmlformats.org/officeDocument/2006/customXml" ds:itemID="{45FBFC91-4AE5-4941-BB97-676492158DE0}">
+<ds:datastoreItem xmlns:ds="http://schemas.openxmlformats.org/officeDocument/2006/customXml" ds:itemID="{AC2E3CA5-057E-49EE-91B5-4B4A6D866169}">
   <ds:schemaRefs>
     <ds:schemaRef ds:uri="http://schemas.openxmlformats.org/officeDocument/2006/bibliography"/>
   </ds:schemaRefs>

</xml_diff>

<commit_message>
Actualização da descrição dos casos de uso
</commit_message>
<xml_diff>
--- a/Doc/Eng. Software II/EngSoftwareIIRelatório.docx
+++ b/Doc/Eng. Software II/EngSoftwareIIRelatório.docx
@@ -5570,7 +5570,13 @@
     </w:p>
     <w:p>
       <w:pPr>
+        <w:pStyle w:val="PargrafodaLista"/>
+        <w:numPr>
+          <w:ilvl w:val="0"/>
+          <w:numId w:val="23"/>
+        </w:numPr>
         <w:spacing w:after="160" w:line="259" w:lineRule="auto"/>
+        <w:ind w:left="360"/>
         <w:jc w:val="left"/>
         <w:rPr>
           <w:rFonts w:ascii="Times New Roman" w:hAnsi="Times New Roman"/>
@@ -5585,7 +5591,879 @@
           <w:sz w:val="32"/>
         </w:rPr>
         <w:lastRenderedPageBreak/>
-        <w:t>5.Alterar Percurso</w:t>
+        <w:t>Agendar trilho</w:t>
+      </w:r>
+    </w:p>
+    <w:p>
+      <w:pPr>
+        <w:pStyle w:val="PargrafodaLista"/>
+        <w:rPr>
+          <w:rFonts w:ascii="Times New Roman" w:hAnsi="Times New Roman"/>
+          <w:b/>
+          <w:sz w:val="32"/>
+        </w:rPr>
+      </w:pPr>
+    </w:p>
+    <w:tbl>
+      <w:tblPr>
+        <w:tblStyle w:val="Tabelacomgrade"/>
+        <w:tblW w:w="8475" w:type="dxa"/>
+        <w:tblInd w:w="720" w:type="dxa"/>
+        <w:tblLook w:val="04A0" w:firstRow="1" w:lastRow="0" w:firstColumn="1" w:lastColumn="0" w:noHBand="0" w:noVBand="1"/>
+      </w:tblPr>
+      <w:tblGrid>
+        <w:gridCol w:w="2764"/>
+        <w:gridCol w:w="5711"/>
+      </w:tblGrid>
+      <w:tr>
+        <w:trPr>
+          <w:trHeight w:val="326"/>
+        </w:trPr>
+        <w:tc>
+          <w:tcPr>
+            <w:tcW w:w="2764" w:type="dxa"/>
+          </w:tcPr>
+          <w:p>
+            <w:pPr>
+              <w:pStyle w:val="PargrafodaLista"/>
+              <w:ind w:left="0"/>
+              <w:jc w:val="center"/>
+              <w:rPr>
+                <w:rFonts w:ascii="Times New Roman" w:hAnsi="Times New Roman"/>
+                <w:b/>
+                <w:sz w:val="28"/>
+              </w:rPr>
+            </w:pPr>
+            <w:r>
+              <w:rPr>
+                <w:rFonts w:ascii="Times New Roman" w:hAnsi="Times New Roman"/>
+                <w:b/>
+                <w:sz w:val="28"/>
+              </w:rPr>
+              <w:t>Nome:</w:t>
+            </w:r>
+          </w:p>
+        </w:tc>
+        <w:tc>
+          <w:tcPr>
+            <w:tcW w:w="5711" w:type="dxa"/>
+          </w:tcPr>
+          <w:p>
+            <w:pPr>
+              <w:pStyle w:val="PargrafodaLista"/>
+              <w:rPr>
+                <w:rFonts w:ascii="Times New Roman" w:hAnsi="Times New Roman"/>
+                <w:sz w:val="28"/>
+              </w:rPr>
+            </w:pPr>
+            <w:r>
+              <w:rPr>
+                <w:rFonts w:ascii="Times New Roman" w:hAnsi="Times New Roman"/>
+                <w:sz w:val="28"/>
+              </w:rPr>
+              <w:t xml:space="preserve">Agendar </w:t>
+            </w:r>
+            <w:r>
+              <w:rPr>
+                <w:rFonts w:ascii="Times New Roman" w:hAnsi="Times New Roman"/>
+                <w:sz w:val="28"/>
+              </w:rPr>
+              <w:t>trilho</w:t>
+            </w:r>
+          </w:p>
+          <w:p>
+            <w:pPr>
+              <w:pStyle w:val="PargrafodaLista"/>
+              <w:ind w:left="0"/>
+              <w:rPr>
+                <w:rFonts w:ascii="Times New Roman" w:hAnsi="Times New Roman"/>
+              </w:rPr>
+            </w:pPr>
+          </w:p>
+        </w:tc>
+      </w:tr>
+      <w:tr>
+        <w:trPr>
+          <w:trHeight w:val="594"/>
+        </w:trPr>
+        <w:tc>
+          <w:tcPr>
+            <w:tcW w:w="2764" w:type="dxa"/>
+          </w:tcPr>
+          <w:p>
+            <w:pPr>
+              <w:pStyle w:val="PargrafodaLista"/>
+              <w:ind w:left="0"/>
+              <w:jc w:val="center"/>
+              <w:rPr>
+                <w:rFonts w:ascii="Times New Roman" w:hAnsi="Times New Roman"/>
+                <w:b/>
+                <w:sz w:val="28"/>
+              </w:rPr>
+            </w:pPr>
+            <w:r>
+              <w:rPr>
+                <w:rFonts w:ascii="Times New Roman" w:hAnsi="Times New Roman"/>
+                <w:b/>
+                <w:sz w:val="28"/>
+              </w:rPr>
+              <w:t>Descrição:</w:t>
+            </w:r>
+          </w:p>
+        </w:tc>
+        <w:tc>
+          <w:tcPr>
+            <w:tcW w:w="5711" w:type="dxa"/>
+          </w:tcPr>
+          <w:p>
+            <w:pPr>
+              <w:rPr>
+                <w:rFonts w:ascii="Times New Roman" w:hAnsi="Times New Roman"/>
+                <w:sz w:val="28"/>
+              </w:rPr>
+            </w:pPr>
+            <w:r>
+              <w:rPr>
+                <w:rFonts w:ascii="Times New Roman" w:hAnsi="Times New Roman"/>
+                <w:sz w:val="28"/>
+              </w:rPr>
+              <w:t xml:space="preserve">O </w:t>
+            </w:r>
+            <w:r>
+              <w:rPr>
+                <w:rFonts w:ascii="Times New Roman" w:hAnsi="Times New Roman"/>
+                <w:sz w:val="28"/>
+              </w:rPr>
+              <w:t>Turista</w:t>
+            </w:r>
+            <w:r>
+              <w:rPr>
+                <w:rFonts w:ascii="Times New Roman" w:hAnsi="Times New Roman"/>
+                <w:sz w:val="28"/>
+              </w:rPr>
+              <w:t xml:space="preserve">  agenda o </w:t>
+            </w:r>
+            <w:r>
+              <w:rPr>
+                <w:rFonts w:ascii="Times New Roman" w:hAnsi="Times New Roman"/>
+                <w:sz w:val="28"/>
+              </w:rPr>
+              <w:t>trilho</w:t>
+            </w:r>
+            <w:r>
+              <w:rPr>
+                <w:rFonts w:ascii="Times New Roman" w:hAnsi="Times New Roman"/>
+                <w:sz w:val="28"/>
+              </w:rPr>
+              <w:t xml:space="preserve"> com interresse </w:t>
+            </w:r>
+          </w:p>
+          <w:p>
+            <w:pPr>
+              <w:pStyle w:val="PargrafodaLista"/>
+              <w:ind w:left="0"/>
+              <w:rPr>
+                <w:rFonts w:ascii="Times New Roman" w:hAnsi="Times New Roman"/>
+                <w:sz w:val="28"/>
+              </w:rPr>
+            </w:pPr>
+          </w:p>
+        </w:tc>
+      </w:tr>
+      <w:tr>
+        <w:trPr>
+          <w:trHeight w:val="381"/>
+        </w:trPr>
+        <w:tc>
+          <w:tcPr>
+            <w:tcW w:w="2764" w:type="dxa"/>
+          </w:tcPr>
+          <w:p>
+            <w:pPr>
+              <w:pStyle w:val="PargrafodaLista"/>
+              <w:ind w:left="0"/>
+              <w:jc w:val="center"/>
+              <w:rPr>
+                <w:rFonts w:ascii="Times New Roman" w:hAnsi="Times New Roman"/>
+                <w:b/>
+                <w:sz w:val="28"/>
+              </w:rPr>
+            </w:pPr>
+            <w:r>
+              <w:rPr>
+                <w:rFonts w:ascii="Times New Roman" w:hAnsi="Times New Roman"/>
+                <w:b/>
+                <w:sz w:val="28"/>
+              </w:rPr>
+              <w:t>Pré-Condições:</w:t>
+            </w:r>
+          </w:p>
+        </w:tc>
+        <w:tc>
+          <w:tcPr>
+            <w:tcW w:w="5711" w:type="dxa"/>
+          </w:tcPr>
+          <w:p>
+            <w:pPr>
+              <w:rPr>
+                <w:rFonts w:ascii="Times New Roman" w:hAnsi="Times New Roman"/>
+                <w:sz w:val="28"/>
+              </w:rPr>
+            </w:pPr>
+            <w:r>
+              <w:rPr>
+                <w:rFonts w:ascii="Times New Roman" w:hAnsi="Times New Roman"/>
+                <w:sz w:val="28"/>
+              </w:rPr>
+              <w:t>Login Válido</w:t>
+            </w:r>
+          </w:p>
+          <w:p>
+            <w:pPr>
+              <w:pStyle w:val="PargrafodaLista"/>
+              <w:ind w:left="0"/>
+              <w:rPr>
+                <w:rFonts w:ascii="Times New Roman" w:hAnsi="Times New Roman"/>
+                <w:sz w:val="28"/>
+              </w:rPr>
+            </w:pPr>
+          </w:p>
+        </w:tc>
+      </w:tr>
+      <w:tr>
+        <w:trPr>
+          <w:trHeight w:val="808"/>
+        </w:trPr>
+        <w:tc>
+          <w:tcPr>
+            <w:tcW w:w="2764" w:type="dxa"/>
+          </w:tcPr>
+          <w:p>
+            <w:pPr>
+              <w:jc w:val="center"/>
+              <w:rPr>
+                <w:rFonts w:ascii="Times New Roman" w:hAnsi="Times New Roman"/>
+                <w:b/>
+                <w:sz w:val="28"/>
+              </w:rPr>
+            </w:pPr>
+            <w:r>
+              <w:rPr>
+                <w:rFonts w:ascii="Times New Roman" w:hAnsi="Times New Roman"/>
+                <w:b/>
+                <w:sz w:val="28"/>
+              </w:rPr>
+              <w:t>Caminho Principal:</w:t>
+            </w:r>
+          </w:p>
+          <w:p>
+            <w:pPr>
+              <w:pStyle w:val="PargrafodaLista"/>
+              <w:ind w:left="0"/>
+              <w:jc w:val="center"/>
+              <w:rPr>
+                <w:rFonts w:ascii="Times New Roman" w:hAnsi="Times New Roman"/>
+                <w:sz w:val="28"/>
+              </w:rPr>
+            </w:pPr>
+          </w:p>
+        </w:tc>
+        <w:tc>
+          <w:tcPr>
+            <w:tcW w:w="5711" w:type="dxa"/>
+          </w:tcPr>
+          <w:p>
+            <w:pPr>
+              <w:pStyle w:val="PargrafodaLista"/>
+              <w:numPr>
+                <w:ilvl w:val="0"/>
+                <w:numId w:val="27"/>
+              </w:numPr>
+              <w:spacing w:line="240" w:lineRule="auto"/>
+              <w:rPr>
+                <w:rFonts w:ascii="Times New Roman" w:hAnsi="Times New Roman"/>
+                <w:sz w:val="28"/>
+              </w:rPr>
+            </w:pPr>
+            <w:r>
+              <w:rPr>
+                <w:rFonts w:ascii="Times New Roman" w:hAnsi="Times New Roman"/>
+                <w:sz w:val="28"/>
+              </w:rPr>
+              <w:t xml:space="preserve">O sistema mostra </w:t>
+            </w:r>
+            <w:r>
+              <w:rPr>
+                <w:rFonts w:ascii="Times New Roman" w:hAnsi="Times New Roman"/>
+                <w:sz w:val="28"/>
+              </w:rPr>
+              <w:t>Opção “Agendar Percurso”</w:t>
+            </w:r>
+          </w:p>
+          <w:p>
+            <w:pPr>
+              <w:pStyle w:val="PargrafodaLista"/>
+              <w:numPr>
+                <w:ilvl w:val="0"/>
+                <w:numId w:val="27"/>
+              </w:numPr>
+              <w:spacing w:line="240" w:lineRule="auto"/>
+              <w:rPr>
+                <w:rFonts w:ascii="Times New Roman" w:hAnsi="Times New Roman"/>
+                <w:sz w:val="28"/>
+              </w:rPr>
+            </w:pPr>
+            <w:r>
+              <w:rPr>
+                <w:rFonts w:ascii="Times New Roman" w:hAnsi="Times New Roman"/>
+                <w:sz w:val="28"/>
+              </w:rPr>
+              <w:t>O ator seleciona na opção “Agendar</w:t>
+            </w:r>
+            <w:r>
+              <w:rPr>
+                <w:rFonts w:ascii="Times New Roman" w:hAnsi="Times New Roman"/>
+                <w:sz w:val="28"/>
+              </w:rPr>
+              <w:t xml:space="preserve"> Percurso</w:t>
+            </w:r>
+            <w:r>
+              <w:rPr>
+                <w:rFonts w:ascii="Times New Roman" w:hAnsi="Times New Roman"/>
+                <w:sz w:val="28"/>
+              </w:rPr>
+              <w:t>”</w:t>
+            </w:r>
+          </w:p>
+          <w:p>
+            <w:pPr>
+              <w:pStyle w:val="PargrafodaLista"/>
+              <w:numPr>
+                <w:ilvl w:val="0"/>
+                <w:numId w:val="27"/>
+              </w:numPr>
+              <w:spacing w:line="240" w:lineRule="auto"/>
+              <w:rPr>
+                <w:rFonts w:ascii="Times New Roman" w:hAnsi="Times New Roman"/>
+                <w:sz w:val="28"/>
+              </w:rPr>
+            </w:pPr>
+            <w:r>
+              <w:rPr>
+                <w:rFonts w:ascii="Times New Roman" w:hAnsi="Times New Roman"/>
+                <w:sz w:val="28"/>
+              </w:rPr>
+              <w:t>O sistema apresenta</w:t>
+            </w:r>
+            <w:r>
+              <w:rPr>
+                <w:rFonts w:ascii="Times New Roman" w:hAnsi="Times New Roman"/>
+                <w:sz w:val="28"/>
+              </w:rPr>
+              <w:t xml:space="preserve"> o formulário </w:t>
+            </w:r>
+            <w:r>
+              <w:rPr>
+                <w:rFonts w:ascii="Times New Roman" w:hAnsi="Times New Roman"/>
+                <w:sz w:val="28"/>
+              </w:rPr>
+              <w:t xml:space="preserve">com os dados dos trilhos </w:t>
+            </w:r>
+          </w:p>
+          <w:p>
+            <w:pPr>
+              <w:pStyle w:val="PargrafodaLista"/>
+              <w:numPr>
+                <w:ilvl w:val="0"/>
+                <w:numId w:val="27"/>
+              </w:numPr>
+              <w:spacing w:line="240" w:lineRule="auto"/>
+              <w:rPr>
+                <w:rFonts w:ascii="Times New Roman" w:hAnsi="Times New Roman"/>
+                <w:sz w:val="28"/>
+              </w:rPr>
+            </w:pPr>
+            <w:r>
+              <w:rPr>
+                <w:rFonts w:ascii="Times New Roman" w:hAnsi="Times New Roman"/>
+                <w:sz w:val="28"/>
+              </w:rPr>
+              <w:t>O ator seleciona os campos(data inicio, data fim, tempo gasto)</w:t>
+            </w:r>
+          </w:p>
+          <w:p>
+            <w:pPr>
+              <w:pStyle w:val="PargrafodaLista"/>
+              <w:numPr>
+                <w:ilvl w:val="0"/>
+                <w:numId w:val="27"/>
+              </w:numPr>
+              <w:spacing w:line="240" w:lineRule="auto"/>
+              <w:rPr>
+                <w:rFonts w:ascii="Times New Roman" w:hAnsi="Times New Roman"/>
+                <w:sz w:val="28"/>
+              </w:rPr>
+            </w:pPr>
+            <w:r>
+              <w:rPr>
+                <w:rFonts w:ascii="Times New Roman" w:hAnsi="Times New Roman"/>
+                <w:sz w:val="28"/>
+              </w:rPr>
+              <w:t>O sistema pede para confirmar o agendamento</w:t>
+            </w:r>
+          </w:p>
+          <w:p>
+            <w:pPr>
+              <w:pStyle w:val="PargrafodaLista"/>
+              <w:numPr>
+                <w:ilvl w:val="0"/>
+                <w:numId w:val="27"/>
+              </w:numPr>
+              <w:spacing w:line="240" w:lineRule="auto"/>
+              <w:rPr>
+                <w:rFonts w:ascii="Times New Roman" w:hAnsi="Times New Roman"/>
+                <w:sz w:val="28"/>
+              </w:rPr>
+            </w:pPr>
+            <w:r>
+              <w:rPr>
+                <w:rFonts w:ascii="Times New Roman" w:hAnsi="Times New Roman"/>
+                <w:sz w:val="28"/>
+              </w:rPr>
+              <w:t xml:space="preserve">O ator clica no botão “Agendar </w:t>
+            </w:r>
+            <w:r>
+              <w:rPr>
+                <w:rFonts w:ascii="Times New Roman" w:hAnsi="Times New Roman"/>
+                <w:sz w:val="28"/>
+              </w:rPr>
+              <w:t>Percurso</w:t>
+            </w:r>
+            <w:r>
+              <w:rPr>
+                <w:rFonts w:ascii="Times New Roman" w:hAnsi="Times New Roman"/>
+                <w:sz w:val="28"/>
+              </w:rPr>
+              <w:t>”</w:t>
+            </w:r>
+            <w:r>
+              <w:rPr>
+                <w:rFonts w:ascii="Times New Roman" w:hAnsi="Times New Roman"/>
+                <w:sz w:val="28"/>
+              </w:rPr>
+              <w:t xml:space="preserve"> para confirmar</w:t>
+            </w:r>
+          </w:p>
+          <w:p>
+            <w:pPr>
+              <w:pStyle w:val="PargrafodaLista"/>
+              <w:numPr>
+                <w:ilvl w:val="0"/>
+                <w:numId w:val="27"/>
+              </w:numPr>
+              <w:spacing w:line="240" w:lineRule="auto"/>
+              <w:rPr>
+                <w:rFonts w:ascii="Times New Roman" w:hAnsi="Times New Roman"/>
+                <w:sz w:val="28"/>
+              </w:rPr>
+            </w:pPr>
+            <w:r>
+              <w:rPr>
+                <w:rFonts w:ascii="Times New Roman" w:hAnsi="Times New Roman"/>
+                <w:sz w:val="28"/>
+              </w:rPr>
+              <w:t>O sistema envia uma notificação a corfimar o agendamento</w:t>
+            </w:r>
+          </w:p>
+          <w:p>
+            <w:pPr>
+              <w:ind w:left="360"/>
+              <w:rPr>
+                <w:rFonts w:ascii="Times New Roman" w:hAnsi="Times New Roman"/>
+                <w:sz w:val="28"/>
+              </w:rPr>
+            </w:pPr>
+            <w:r>
+              <w:rPr>
+                <w:rFonts w:ascii="Times New Roman" w:hAnsi="Times New Roman"/>
+                <w:sz w:val="28"/>
+              </w:rPr>
+              <w:t xml:space="preserve"> </w:t>
+            </w:r>
+          </w:p>
+          <w:p>
+            <w:pPr>
+              <w:pStyle w:val="PargrafodaLista"/>
+              <w:ind w:left="0"/>
+              <w:rPr>
+                <w:rFonts w:ascii="Times New Roman" w:hAnsi="Times New Roman"/>
+                <w:sz w:val="28"/>
+              </w:rPr>
+            </w:pPr>
+          </w:p>
+        </w:tc>
+      </w:tr>
+      <w:tr>
+        <w:trPr>
+          <w:trHeight w:val="697"/>
+        </w:trPr>
+        <w:tc>
+          <w:tcPr>
+            <w:tcW w:w="2764" w:type="dxa"/>
+          </w:tcPr>
+          <w:p>
+            <w:pPr>
+              <w:pStyle w:val="PargrafodaLista"/>
+              <w:ind w:left="0"/>
+              <w:rPr>
+                <w:rFonts w:ascii="Times New Roman" w:hAnsi="Times New Roman"/>
+                <w:b/>
+                <w:sz w:val="28"/>
+              </w:rPr>
+            </w:pPr>
+            <w:r>
+              <w:rPr>
+                <w:rFonts w:ascii="Times New Roman" w:hAnsi="Times New Roman"/>
+                <w:b/>
+                <w:sz w:val="28"/>
+              </w:rPr>
+              <w:t>Caminho Alternativo</w:t>
+            </w:r>
+          </w:p>
+        </w:tc>
+        <w:tc>
+          <w:tcPr>
+            <w:tcW w:w="5711" w:type="dxa"/>
+          </w:tcPr>
+          <w:p>
+            <w:pPr>
+              <w:rPr>
+                <w:rFonts w:ascii="Times New Roman" w:hAnsi="Times New Roman"/>
+                <w:sz w:val="28"/>
+              </w:rPr>
+            </w:pPr>
+            <w:r>
+              <w:rPr>
+                <w:rFonts w:ascii="Times New Roman" w:hAnsi="Times New Roman"/>
+                <w:sz w:val="28"/>
+              </w:rPr>
+              <w:t xml:space="preserve">   1. a) Sistema indisponivel</w:t>
+            </w:r>
+          </w:p>
+          <w:p>
+            <w:pPr>
+              <w:ind w:left="180"/>
+              <w:rPr>
+                <w:rFonts w:ascii="Times New Roman" w:hAnsi="Times New Roman"/>
+                <w:sz w:val="28"/>
+              </w:rPr>
+            </w:pPr>
+            <w:r>
+              <w:rPr>
+                <w:rFonts w:ascii="Times New Roman" w:hAnsi="Times New Roman"/>
+                <w:sz w:val="28"/>
+              </w:rPr>
+              <w:t>3.</w:t>
+            </w:r>
+            <w:r>
+              <w:rPr>
+                <w:rFonts w:ascii="Times New Roman" w:hAnsi="Times New Roman"/>
+                <w:sz w:val="28"/>
+              </w:rPr>
+              <w:t xml:space="preserve"> </w:t>
+            </w:r>
+            <w:r>
+              <w:rPr>
+                <w:rFonts w:ascii="Times New Roman" w:hAnsi="Times New Roman"/>
+                <w:sz w:val="28"/>
+              </w:rPr>
+              <w:t>a) Sistema não apresenta formulário</w:t>
+            </w:r>
+          </w:p>
+          <w:p>
+            <w:pPr>
+              <w:ind w:left="180"/>
+              <w:rPr>
+                <w:rFonts w:ascii="Times New Roman" w:hAnsi="Times New Roman"/>
+                <w:sz w:val="28"/>
+              </w:rPr>
+            </w:pPr>
+            <w:r>
+              <w:rPr>
+                <w:rFonts w:ascii="Times New Roman" w:hAnsi="Times New Roman"/>
+                <w:sz w:val="28"/>
+              </w:rPr>
+              <w:t>3</w:t>
+            </w:r>
+            <w:r>
+              <w:rPr>
+                <w:rFonts w:ascii="Times New Roman" w:hAnsi="Times New Roman"/>
+                <w:sz w:val="28"/>
+              </w:rPr>
+              <w:t>.</w:t>
+            </w:r>
+            <w:r>
+              <w:rPr>
+                <w:rFonts w:ascii="Times New Roman" w:hAnsi="Times New Roman"/>
+                <w:sz w:val="28"/>
+              </w:rPr>
+              <w:t xml:space="preserve"> b) Dados </w:t>
+            </w:r>
+            <w:r>
+              <w:rPr>
+                <w:rFonts w:ascii="Times New Roman" w:hAnsi="Times New Roman"/>
+                <w:sz w:val="28"/>
+              </w:rPr>
+              <w:t xml:space="preserve"> do formulário in</w:t>
+            </w:r>
+            <w:r>
+              <w:rPr>
+                <w:rFonts w:ascii="Times New Roman" w:hAnsi="Times New Roman"/>
+                <w:sz w:val="28"/>
+              </w:rPr>
+              <w:t>válidos</w:t>
+            </w:r>
+          </w:p>
+          <w:p>
+            <w:pPr>
+              <w:ind w:left="180"/>
+              <w:rPr>
+                <w:rFonts w:ascii="Times New Roman" w:hAnsi="Times New Roman"/>
+                <w:sz w:val="28"/>
+              </w:rPr>
+            </w:pPr>
+            <w:r>
+              <w:rPr>
+                <w:rFonts w:ascii="Times New Roman" w:hAnsi="Times New Roman"/>
+                <w:sz w:val="28"/>
+              </w:rPr>
+              <w:t>4. a) Não existir os campos</w:t>
+            </w:r>
+          </w:p>
+          <w:p>
+            <w:pPr>
+              <w:ind w:left="180"/>
+              <w:rPr>
+                <w:rFonts w:ascii="Times New Roman" w:hAnsi="Times New Roman"/>
+                <w:sz w:val="28"/>
+              </w:rPr>
+            </w:pPr>
+            <w:r>
+              <w:rPr>
+                <w:rFonts w:ascii="Times New Roman" w:hAnsi="Times New Roman"/>
+                <w:sz w:val="28"/>
+              </w:rPr>
+              <w:t xml:space="preserve">7. a) O sistema não confirmar o agendamento </w:t>
+            </w:r>
+          </w:p>
+          <w:p>
+            <w:pPr>
+              <w:rPr>
+                <w:rFonts w:ascii="Times New Roman" w:hAnsi="Times New Roman"/>
+                <w:sz w:val="28"/>
+              </w:rPr>
+            </w:pPr>
+          </w:p>
+        </w:tc>
+      </w:tr>
+      <w:tr>
+        <w:trPr>
+          <w:trHeight w:val="697"/>
+        </w:trPr>
+        <w:tc>
+          <w:tcPr>
+            <w:tcW w:w="2764" w:type="dxa"/>
+          </w:tcPr>
+          <w:p>
+            <w:pPr>
+              <w:pStyle w:val="PargrafodaLista"/>
+              <w:ind w:left="0"/>
+              <w:rPr>
+                <w:rFonts w:ascii="Times New Roman" w:hAnsi="Times New Roman"/>
+                <w:b/>
+                <w:sz w:val="28"/>
+              </w:rPr>
+            </w:pPr>
+            <w:r>
+              <w:rPr>
+                <w:rFonts w:ascii="Times New Roman" w:hAnsi="Times New Roman"/>
+                <w:b/>
+                <w:sz w:val="28"/>
+              </w:rPr>
+              <w:t>Suplemento ou  Adorno</w:t>
+            </w:r>
+          </w:p>
+        </w:tc>
+        <w:tc>
+          <w:tcPr>
+            <w:tcW w:w="5711" w:type="dxa"/>
+          </w:tcPr>
+          <w:p>
+            <w:pPr>
+              <w:pStyle w:val="PargrafodaLista"/>
+              <w:numPr>
+                <w:ilvl w:val="0"/>
+                <w:numId w:val="24"/>
+              </w:numPr>
+              <w:spacing w:line="240" w:lineRule="auto"/>
+              <w:rPr>
+                <w:rFonts w:ascii="Times New Roman" w:hAnsi="Times New Roman"/>
+                <w:sz w:val="28"/>
+              </w:rPr>
+            </w:pPr>
+            <w:r>
+              <w:rPr>
+                <w:rFonts w:ascii="Times New Roman" w:hAnsi="Times New Roman"/>
+                <w:sz w:val="28"/>
+              </w:rPr>
+              <w:t>Erro ao clicar no botão “Agendar Percurso”</w:t>
+            </w:r>
+          </w:p>
+          <w:p>
+            <w:pPr>
+              <w:ind w:left="360"/>
+              <w:rPr>
+                <w:rFonts w:ascii="Times New Roman" w:hAnsi="Times New Roman"/>
+                <w:sz w:val="28"/>
+              </w:rPr>
+            </w:pPr>
+            <w:r>
+              <w:rPr>
+                <w:rFonts w:ascii="Times New Roman" w:hAnsi="Times New Roman"/>
+                <w:sz w:val="28"/>
+              </w:rPr>
+              <w:t>3</w:t>
+            </w:r>
+            <w:r>
+              <w:rPr>
+                <w:rFonts w:ascii="Times New Roman" w:hAnsi="Times New Roman"/>
+                <w:sz w:val="28"/>
+              </w:rPr>
+              <w:t xml:space="preserve">  a)Não existir dados no formulário</w:t>
+            </w:r>
+          </w:p>
+          <w:p>
+            <w:pPr>
+              <w:pStyle w:val="PargrafodaLista"/>
+              <w:rPr>
+                <w:rFonts w:ascii="Times New Roman" w:hAnsi="Times New Roman"/>
+                <w:sz w:val="28"/>
+              </w:rPr>
+            </w:pPr>
+          </w:p>
+        </w:tc>
+      </w:tr>
+      <w:tr>
+        <w:trPr>
+          <w:trHeight w:val="70"/>
+        </w:trPr>
+        <w:tc>
+          <w:tcPr>
+            <w:tcW w:w="2764" w:type="dxa"/>
+          </w:tcPr>
+          <w:p>
+            <w:pPr>
+              <w:pStyle w:val="PargrafodaLista"/>
+              <w:ind w:left="0"/>
+              <w:rPr>
+                <w:rFonts w:ascii="Times New Roman" w:hAnsi="Times New Roman"/>
+                <w:b/>
+                <w:sz w:val="28"/>
+              </w:rPr>
+            </w:pPr>
+            <w:r>
+              <w:rPr>
+                <w:rFonts w:ascii="Times New Roman" w:hAnsi="Times New Roman"/>
+                <w:b/>
+                <w:sz w:val="28"/>
+              </w:rPr>
+              <w:lastRenderedPageBreak/>
+              <w:t>Pós- condição</w:t>
+            </w:r>
+          </w:p>
+        </w:tc>
+        <w:tc>
+          <w:tcPr>
+            <w:tcW w:w="5711" w:type="dxa"/>
+          </w:tcPr>
+          <w:p>
+            <w:pPr>
+              <w:pStyle w:val="PargrafodaLista"/>
+              <w:ind w:left="0"/>
+              <w:rPr>
+                <w:rFonts w:ascii="Times New Roman" w:hAnsi="Times New Roman"/>
+                <w:sz w:val="28"/>
+              </w:rPr>
+            </w:pPr>
+            <w:r>
+              <w:rPr>
+                <w:rFonts w:ascii="Times New Roman" w:hAnsi="Times New Roman"/>
+                <w:sz w:val="28"/>
+              </w:rPr>
+              <w:t xml:space="preserve"> O sistema envia uma  notificação confirmando o sucesso do agendamento</w:t>
+            </w:r>
+          </w:p>
+        </w:tc>
+      </w:tr>
+    </w:tbl>
+    <w:p>
+      <w:pPr>
+        <w:pStyle w:val="PargrafodaLista"/>
+        <w:rPr>
+          <w:rFonts w:ascii="Times New Roman" w:hAnsi="Times New Roman"/>
+          <w:sz w:val="28"/>
+        </w:rPr>
+      </w:pPr>
+    </w:p>
+    <w:p>
+      <w:pPr>
+        <w:pStyle w:val="PargrafodaLista"/>
+        <w:rPr>
+          <w:rFonts w:ascii="Times New Roman" w:hAnsi="Times New Roman"/>
+          <w:sz w:val="28"/>
+        </w:rPr>
+      </w:pPr>
+    </w:p>
+    <w:p>
+      <w:pPr>
+        <w:pStyle w:val="PargrafodaLista"/>
+        <w:numPr>
+          <w:ilvl w:val="0"/>
+          <w:numId w:val="23"/>
+        </w:numPr>
+        <w:spacing w:after="160" w:line="259" w:lineRule="auto"/>
+        <w:ind w:left="360"/>
+        <w:jc w:val="left"/>
+        <w:rPr>
+          <w:rFonts w:ascii="Times New Roman" w:hAnsi="Times New Roman"/>
+          <w:b/>
+          <w:sz w:val="32"/>
+        </w:rPr>
+      </w:pPr>
+      <w:bookmarkStart w:id="0" w:name="_Hlk498685789"/>
+      <w:r>
+        <w:rPr>
+          <w:rFonts w:ascii="Times New Roman" w:hAnsi="Times New Roman"/>
+          <w:b/>
+          <w:sz w:val="32"/>
+        </w:rPr>
+        <w:t xml:space="preserve">Alterar </w:t>
+      </w:r>
+      <w:r>
+        <w:rPr>
+          <w:rFonts w:ascii="Times New Roman" w:hAnsi="Times New Roman"/>
+          <w:b/>
+          <w:sz w:val="32"/>
+        </w:rPr>
+        <w:t>Percurso</w:t>
+      </w:r>
+      <w:r>
+        <w:rPr>
+          <w:rFonts w:ascii="Times New Roman" w:hAnsi="Times New Roman"/>
+          <w:b/>
+          <w:sz w:val="32"/>
+        </w:rPr>
+        <w:t xml:space="preserve"> (agendado)</w:t>
       </w:r>
     </w:p>
     <w:tbl>
@@ -5645,7 +6523,14 @@
                 <w:rFonts w:ascii="Times New Roman" w:hAnsi="Times New Roman"/>
                 <w:sz w:val="28"/>
               </w:rPr>
-              <w:t>Alterar Trilho</w:t>
+              <w:t xml:space="preserve">Alterar </w:t>
+            </w:r>
+            <w:r>
+              <w:rPr>
+                <w:rFonts w:ascii="Times New Roman" w:hAnsi="Times New Roman"/>
+                <w:sz w:val="28"/>
+              </w:rPr>
+              <w:t>Trilho</w:t>
             </w:r>
           </w:p>
         </w:tc>
@@ -5695,7 +6580,7 @@
                 <w:rFonts w:ascii="Times New Roman" w:hAnsi="Times New Roman"/>
                 <w:sz w:val="28"/>
               </w:rPr>
-              <w:t>O Turista  altera o Percurso que pretende percorrer</w:t>
+              <w:t>O Turista  altera o trilho que pretende percorrer</w:t>
             </w:r>
           </w:p>
         </w:tc>
@@ -5794,6 +6679,14 @@
           </w:tcPr>
           <w:p>
             <w:pPr>
+              <w:rPr>
+                <w:rFonts w:ascii="Times New Roman" w:hAnsi="Times New Roman"/>
+                <w:sz w:val="28"/>
+              </w:rPr>
+            </w:pPr>
+          </w:p>
+          <w:p>
+            <w:pPr>
               <w:pStyle w:val="PargrafodaLista"/>
               <w:numPr>
                 <w:ilvl w:val="0"/>
@@ -5805,8 +6698,6 @@
                 <w:sz w:val="28"/>
               </w:rPr>
             </w:pPr>
-            <w:bookmarkStart w:id="0" w:name="_GoBack"/>
-            <w:bookmarkEnd w:id="0"/>
             <w:r>
               <w:rPr>
                 <w:rFonts w:ascii="Times New Roman" w:hAnsi="Times New Roman"/>
@@ -6201,11 +7092,1701 @@
         </w:rPr>
       </w:pPr>
     </w:p>
+    <w:bookmarkEnd w:id="0"/>
     <w:p>
       <w:pPr>
-        <w:spacing w:line="276" w:lineRule="auto"/>
-        <w:rPr>
+        <w:pStyle w:val="PargrafodaLista"/>
+        <w:numPr>
+          <w:ilvl w:val="0"/>
+          <w:numId w:val="23"/>
+        </w:numPr>
+        <w:spacing w:after="160" w:line="259" w:lineRule="auto"/>
+        <w:ind w:left="360"/>
+        <w:jc w:val="left"/>
+        <w:rPr>
+          <w:rFonts w:ascii="Times New Roman" w:hAnsi="Times New Roman"/>
           <w:b/>
+          <w:sz w:val="32"/>
+        </w:rPr>
+      </w:pPr>
+      <w:r>
+        <w:rPr>
+          <w:rFonts w:ascii="Times New Roman" w:hAnsi="Times New Roman"/>
+          <w:b/>
+          <w:sz w:val="32"/>
+        </w:rPr>
+        <w:t>Consultar trilhos agendados</w:t>
+      </w:r>
+    </w:p>
+    <w:tbl>
+      <w:tblPr>
+        <w:tblStyle w:val="Tabelacomgrade"/>
+        <w:tblW w:w="8701" w:type="dxa"/>
+        <w:tblInd w:w="720" w:type="dxa"/>
+        <w:tblLook w:val="04A0" w:firstRow="1" w:lastRow="0" w:firstColumn="1" w:lastColumn="0" w:noHBand="0" w:noVBand="1"/>
+      </w:tblPr>
+      <w:tblGrid>
+        <w:gridCol w:w="2838"/>
+        <w:gridCol w:w="5863"/>
+      </w:tblGrid>
+      <w:tr>
+        <w:trPr>
+          <w:trHeight w:val="353"/>
+        </w:trPr>
+        <w:tc>
+          <w:tcPr>
+            <w:tcW w:w="2838" w:type="dxa"/>
+          </w:tcPr>
+          <w:p>
+            <w:pPr>
+              <w:pStyle w:val="PargrafodaLista"/>
+              <w:ind w:left="0"/>
+              <w:jc w:val="center"/>
+              <w:rPr>
+                <w:rFonts w:ascii="Times New Roman" w:hAnsi="Times New Roman"/>
+                <w:b/>
+                <w:sz w:val="28"/>
+              </w:rPr>
+            </w:pPr>
+            <w:r>
+              <w:rPr>
+                <w:rFonts w:ascii="Times New Roman" w:hAnsi="Times New Roman"/>
+                <w:b/>
+                <w:sz w:val="28"/>
+              </w:rPr>
+              <w:t>Nome:</w:t>
+            </w:r>
+          </w:p>
+        </w:tc>
+        <w:tc>
+          <w:tcPr>
+            <w:tcW w:w="5863" w:type="dxa"/>
+          </w:tcPr>
+          <w:p>
+            <w:pPr>
+              <w:rPr>
+                <w:rFonts w:ascii="Times New Roman" w:hAnsi="Times New Roman"/>
+                <w:sz w:val="28"/>
+              </w:rPr>
+            </w:pPr>
+            <w:r>
+              <w:rPr>
+                <w:rFonts w:ascii="Times New Roman" w:hAnsi="Times New Roman"/>
+                <w:sz w:val="28"/>
+              </w:rPr>
+              <w:t>Consultar trilhos agendados</w:t>
+            </w:r>
+          </w:p>
+          <w:p>
+            <w:pPr>
+              <w:pStyle w:val="PargrafodaLista"/>
+              <w:rPr>
+                <w:rFonts w:ascii="Times New Roman" w:hAnsi="Times New Roman"/>
+                <w:sz w:val="28"/>
+              </w:rPr>
+            </w:pPr>
+          </w:p>
+        </w:tc>
+      </w:tr>
+      <w:tr>
+        <w:trPr>
+          <w:trHeight w:val="643"/>
+        </w:trPr>
+        <w:tc>
+          <w:tcPr>
+            <w:tcW w:w="2838" w:type="dxa"/>
+          </w:tcPr>
+          <w:p>
+            <w:pPr>
+              <w:pStyle w:val="PargrafodaLista"/>
+              <w:ind w:left="0"/>
+              <w:jc w:val="center"/>
+              <w:rPr>
+                <w:rFonts w:ascii="Times New Roman" w:hAnsi="Times New Roman"/>
+                <w:b/>
+                <w:sz w:val="28"/>
+              </w:rPr>
+            </w:pPr>
+            <w:r>
+              <w:rPr>
+                <w:rFonts w:ascii="Times New Roman" w:hAnsi="Times New Roman"/>
+                <w:b/>
+                <w:sz w:val="28"/>
+              </w:rPr>
+              <w:lastRenderedPageBreak/>
+              <w:t>Descrição:</w:t>
+            </w:r>
+          </w:p>
+        </w:tc>
+        <w:tc>
+          <w:tcPr>
+            <w:tcW w:w="5863" w:type="dxa"/>
+          </w:tcPr>
+          <w:p>
+            <w:pPr>
+              <w:rPr>
+                <w:rFonts w:ascii="Times New Roman" w:hAnsi="Times New Roman"/>
+                <w:sz w:val="28"/>
+              </w:rPr>
+            </w:pPr>
+            <w:r>
+              <w:rPr>
+                <w:rFonts w:ascii="Times New Roman" w:hAnsi="Times New Roman"/>
+                <w:sz w:val="28"/>
+              </w:rPr>
+              <w:t>O Turista consulta o trilho agendado</w:t>
+            </w:r>
+          </w:p>
+        </w:tc>
+      </w:tr>
+      <w:tr>
+        <w:trPr>
+          <w:trHeight w:val="412"/>
+        </w:trPr>
+        <w:tc>
+          <w:tcPr>
+            <w:tcW w:w="2838" w:type="dxa"/>
+          </w:tcPr>
+          <w:p>
+            <w:pPr>
+              <w:pStyle w:val="PargrafodaLista"/>
+              <w:ind w:left="0"/>
+              <w:jc w:val="center"/>
+              <w:rPr>
+                <w:rFonts w:ascii="Times New Roman" w:hAnsi="Times New Roman"/>
+                <w:b/>
+                <w:sz w:val="28"/>
+              </w:rPr>
+            </w:pPr>
+            <w:r>
+              <w:rPr>
+                <w:rFonts w:ascii="Times New Roman" w:hAnsi="Times New Roman"/>
+                <w:b/>
+                <w:sz w:val="28"/>
+              </w:rPr>
+              <w:t>Pré-Condições:</w:t>
+            </w:r>
+          </w:p>
+        </w:tc>
+        <w:tc>
+          <w:tcPr>
+            <w:tcW w:w="5863" w:type="dxa"/>
+          </w:tcPr>
+          <w:p>
+            <w:pPr>
+              <w:rPr>
+                <w:rFonts w:ascii="Times New Roman" w:hAnsi="Times New Roman"/>
+                <w:sz w:val="28"/>
+              </w:rPr>
+            </w:pPr>
+            <w:r>
+              <w:rPr>
+                <w:rFonts w:ascii="Times New Roman" w:hAnsi="Times New Roman"/>
+                <w:sz w:val="28"/>
+              </w:rPr>
+              <w:t>Login Válido</w:t>
+            </w:r>
+          </w:p>
+        </w:tc>
+      </w:tr>
+      <w:tr>
+        <w:trPr>
+          <w:trHeight w:val="874"/>
+        </w:trPr>
+        <w:tc>
+          <w:tcPr>
+            <w:tcW w:w="2838" w:type="dxa"/>
+          </w:tcPr>
+          <w:p>
+            <w:pPr>
+              <w:jc w:val="center"/>
+              <w:rPr>
+                <w:rFonts w:ascii="Times New Roman" w:hAnsi="Times New Roman"/>
+                <w:b/>
+                <w:sz w:val="28"/>
+              </w:rPr>
+            </w:pPr>
+            <w:r>
+              <w:rPr>
+                <w:rFonts w:ascii="Times New Roman" w:hAnsi="Times New Roman"/>
+                <w:b/>
+                <w:sz w:val="28"/>
+              </w:rPr>
+              <w:t>Caminho Principal:</w:t>
+            </w:r>
+          </w:p>
+          <w:p>
+            <w:pPr>
+              <w:pStyle w:val="PargrafodaLista"/>
+              <w:ind w:left="0"/>
+              <w:jc w:val="center"/>
+              <w:rPr>
+                <w:rFonts w:ascii="Times New Roman" w:hAnsi="Times New Roman"/>
+                <w:sz w:val="28"/>
+              </w:rPr>
+            </w:pPr>
+          </w:p>
+        </w:tc>
+        <w:tc>
+          <w:tcPr>
+            <w:tcW w:w="5863" w:type="dxa"/>
+          </w:tcPr>
+          <w:p>
+            <w:pPr>
+              <w:pStyle w:val="PargrafodaLista"/>
+              <w:numPr>
+                <w:ilvl w:val="0"/>
+                <w:numId w:val="28"/>
+              </w:numPr>
+              <w:spacing w:line="240" w:lineRule="auto"/>
+              <w:rPr>
+                <w:rFonts w:ascii="Times New Roman" w:hAnsi="Times New Roman"/>
+                <w:sz w:val="28"/>
+              </w:rPr>
+            </w:pPr>
+            <w:r>
+              <w:rPr>
+                <w:rFonts w:ascii="Times New Roman" w:hAnsi="Times New Roman"/>
+                <w:sz w:val="28"/>
+              </w:rPr>
+              <w:t>O sistema apresenta os Percurso agendado</w:t>
+            </w:r>
+          </w:p>
+          <w:p>
+            <w:pPr>
+              <w:pStyle w:val="PargrafodaLista"/>
+              <w:numPr>
+                <w:ilvl w:val="0"/>
+                <w:numId w:val="28"/>
+              </w:numPr>
+              <w:spacing w:line="240" w:lineRule="auto"/>
+              <w:rPr>
+                <w:rFonts w:ascii="Times New Roman" w:hAnsi="Times New Roman"/>
+                <w:sz w:val="28"/>
+              </w:rPr>
+            </w:pPr>
+            <w:r>
+              <w:rPr>
+                <w:rFonts w:ascii="Times New Roman" w:hAnsi="Times New Roman"/>
+                <w:sz w:val="28"/>
+              </w:rPr>
+              <w:t>O ator carrega na opção “Consultar Percurso agendado”</w:t>
+            </w:r>
+          </w:p>
+          <w:p>
+            <w:pPr>
+              <w:pStyle w:val="PargrafodaLista"/>
+              <w:numPr>
+                <w:ilvl w:val="0"/>
+                <w:numId w:val="28"/>
+              </w:numPr>
+              <w:spacing w:line="240" w:lineRule="auto"/>
+              <w:rPr>
+                <w:rFonts w:ascii="Times New Roman" w:hAnsi="Times New Roman"/>
+                <w:sz w:val="28"/>
+              </w:rPr>
+            </w:pPr>
+            <w:r>
+              <w:rPr>
+                <w:rFonts w:ascii="Times New Roman" w:hAnsi="Times New Roman"/>
+                <w:sz w:val="28"/>
+              </w:rPr>
+              <w:t>O sistema Apresenta os percurso agendados</w:t>
+            </w:r>
+          </w:p>
+          <w:p>
+            <w:pPr>
+              <w:pStyle w:val="PargrafodaLista"/>
+              <w:numPr>
+                <w:ilvl w:val="0"/>
+                <w:numId w:val="28"/>
+              </w:numPr>
+              <w:spacing w:line="240" w:lineRule="auto"/>
+              <w:rPr>
+                <w:rFonts w:ascii="Times New Roman" w:hAnsi="Times New Roman"/>
+                <w:sz w:val="28"/>
+              </w:rPr>
+            </w:pPr>
+            <w:r>
+              <w:rPr>
+                <w:rFonts w:ascii="Times New Roman" w:hAnsi="Times New Roman"/>
+                <w:sz w:val="28"/>
+              </w:rPr>
+              <w:t>O ator vai pesquisar os percurso agendados através dos campos(data inicio, data fim, distancia,tempo gasto..)</w:t>
+            </w:r>
+          </w:p>
+          <w:p>
+            <w:pPr>
+              <w:pStyle w:val="PargrafodaLista"/>
+              <w:numPr>
+                <w:ilvl w:val="0"/>
+                <w:numId w:val="28"/>
+              </w:numPr>
+              <w:spacing w:line="240" w:lineRule="auto"/>
+              <w:rPr>
+                <w:rFonts w:ascii="Times New Roman" w:hAnsi="Times New Roman"/>
+                <w:sz w:val="28"/>
+              </w:rPr>
+            </w:pPr>
+            <w:r>
+              <w:rPr>
+                <w:rFonts w:ascii="Times New Roman" w:hAnsi="Times New Roman"/>
+                <w:sz w:val="28"/>
+              </w:rPr>
+              <w:t xml:space="preserve">O sistema mostra formulário com todos trilhos agendados </w:t>
+            </w:r>
+          </w:p>
+          <w:p>
+            <w:pPr>
+              <w:pStyle w:val="PargrafodaLista"/>
+              <w:numPr>
+                <w:ilvl w:val="0"/>
+                <w:numId w:val="28"/>
+              </w:numPr>
+              <w:spacing w:line="240" w:lineRule="auto"/>
+              <w:rPr>
+                <w:rFonts w:ascii="Times New Roman" w:hAnsi="Times New Roman"/>
+                <w:sz w:val="28"/>
+              </w:rPr>
+            </w:pPr>
+            <w:r>
+              <w:rPr>
+                <w:rFonts w:ascii="Times New Roman" w:hAnsi="Times New Roman"/>
+                <w:sz w:val="28"/>
+              </w:rPr>
+              <w:t>O ator consulta os Percurso agendado</w:t>
+            </w:r>
+          </w:p>
+          <w:p>
+            <w:pPr>
+              <w:pStyle w:val="PargrafodaLista"/>
+              <w:numPr>
+                <w:ilvl w:val="0"/>
+                <w:numId w:val="28"/>
+              </w:numPr>
+              <w:spacing w:line="240" w:lineRule="auto"/>
+              <w:rPr>
+                <w:rFonts w:ascii="Times New Roman" w:hAnsi="Times New Roman"/>
+                <w:sz w:val="28"/>
+              </w:rPr>
+            </w:pPr>
+            <w:r>
+              <w:rPr>
+                <w:rFonts w:ascii="Times New Roman" w:hAnsi="Times New Roman"/>
+                <w:sz w:val="28"/>
+              </w:rPr>
+              <w:t>O sistema mostra o resultado da pesquisa</w:t>
+            </w:r>
+          </w:p>
+        </w:tc>
+      </w:tr>
+      <w:tr>
+        <w:trPr>
+          <w:trHeight w:val="754"/>
+        </w:trPr>
+        <w:tc>
+          <w:tcPr>
+            <w:tcW w:w="2838" w:type="dxa"/>
+          </w:tcPr>
+          <w:p>
+            <w:pPr>
+              <w:pStyle w:val="PargrafodaLista"/>
+              <w:ind w:left="0"/>
+              <w:rPr>
+                <w:rFonts w:ascii="Times New Roman" w:hAnsi="Times New Roman"/>
+                <w:b/>
+                <w:sz w:val="28"/>
+              </w:rPr>
+            </w:pPr>
+            <w:r>
+              <w:rPr>
+                <w:rFonts w:ascii="Times New Roman" w:hAnsi="Times New Roman"/>
+                <w:b/>
+                <w:sz w:val="28"/>
+              </w:rPr>
+              <w:t>Caminho Alternativo</w:t>
+            </w:r>
+          </w:p>
+        </w:tc>
+        <w:tc>
+          <w:tcPr>
+            <w:tcW w:w="5863" w:type="dxa"/>
+          </w:tcPr>
+          <w:p>
+            <w:pPr>
+              <w:ind w:left="180"/>
+              <w:rPr>
+                <w:rFonts w:ascii="Times New Roman" w:hAnsi="Times New Roman"/>
+                <w:sz w:val="28"/>
+              </w:rPr>
+            </w:pPr>
+          </w:p>
+          <w:p>
+            <w:pPr>
+              <w:ind w:left="180"/>
+              <w:rPr>
+                <w:rFonts w:ascii="Times New Roman" w:hAnsi="Times New Roman"/>
+                <w:sz w:val="28"/>
+              </w:rPr>
+            </w:pPr>
+            <w:r>
+              <w:rPr>
+                <w:rFonts w:ascii="Times New Roman" w:hAnsi="Times New Roman"/>
+                <w:sz w:val="28"/>
+              </w:rPr>
+              <w:t>1 a) Falha no sistema</w:t>
+            </w:r>
+          </w:p>
+          <w:p>
+            <w:pPr>
+              <w:ind w:left="180"/>
+              <w:rPr>
+                <w:rFonts w:ascii="Times New Roman" w:hAnsi="Times New Roman"/>
+                <w:sz w:val="28"/>
+              </w:rPr>
+            </w:pPr>
+            <w:r>
+              <w:rPr>
+                <w:rFonts w:ascii="Times New Roman" w:hAnsi="Times New Roman"/>
+                <w:sz w:val="28"/>
+              </w:rPr>
+              <w:t>1 b) Não haver percurso agendados</w:t>
+            </w:r>
+          </w:p>
+          <w:p>
+            <w:pPr>
+              <w:ind w:left="180"/>
+              <w:rPr>
+                <w:rFonts w:ascii="Times New Roman" w:hAnsi="Times New Roman"/>
+                <w:sz w:val="28"/>
+              </w:rPr>
+            </w:pPr>
+            <w:r>
+              <w:rPr>
+                <w:rFonts w:ascii="Times New Roman" w:hAnsi="Times New Roman"/>
+                <w:sz w:val="28"/>
+              </w:rPr>
+              <w:t>3 a) O sistema não mostrar os percurso já agendados</w:t>
+            </w:r>
+          </w:p>
+        </w:tc>
+      </w:tr>
+      <w:tr>
+        <w:trPr>
+          <w:trHeight w:val="754"/>
+        </w:trPr>
+        <w:tc>
+          <w:tcPr>
+            <w:tcW w:w="2838" w:type="dxa"/>
+          </w:tcPr>
+          <w:p>
+            <w:pPr>
+              <w:pStyle w:val="PargrafodaLista"/>
+              <w:ind w:left="0"/>
+              <w:rPr>
+                <w:rFonts w:ascii="Times New Roman" w:hAnsi="Times New Roman"/>
+                <w:b/>
+                <w:sz w:val="28"/>
+              </w:rPr>
+            </w:pPr>
+            <w:r>
+              <w:rPr>
+                <w:rFonts w:ascii="Times New Roman" w:hAnsi="Times New Roman"/>
+                <w:b/>
+                <w:sz w:val="28"/>
+              </w:rPr>
+              <w:t>Suplemento ou  Adorno</w:t>
+            </w:r>
+          </w:p>
+        </w:tc>
+        <w:tc>
+          <w:tcPr>
+            <w:tcW w:w="5863" w:type="dxa"/>
+          </w:tcPr>
+          <w:p>
+            <w:pPr>
+              <w:pStyle w:val="PargrafodaLista"/>
+              <w:numPr>
+                <w:ilvl w:val="0"/>
+                <w:numId w:val="29"/>
+              </w:numPr>
+              <w:spacing w:line="240" w:lineRule="auto"/>
+              <w:rPr>
+                <w:rFonts w:ascii="Times New Roman" w:hAnsi="Times New Roman"/>
+                <w:sz w:val="28"/>
+              </w:rPr>
+            </w:pPr>
+            <w:r>
+              <w:rPr>
+                <w:rFonts w:ascii="Times New Roman" w:hAnsi="Times New Roman"/>
+                <w:sz w:val="28"/>
+              </w:rPr>
+              <w:t>Sistema não apresentar percurso agendados</w:t>
+            </w:r>
+          </w:p>
+          <w:p>
+            <w:pPr>
+              <w:pStyle w:val="PargrafodaLista"/>
+              <w:numPr>
+                <w:ilvl w:val="0"/>
+                <w:numId w:val="29"/>
+              </w:numPr>
+              <w:spacing w:line="240" w:lineRule="auto"/>
+              <w:rPr>
+                <w:rFonts w:ascii="Times New Roman" w:hAnsi="Times New Roman"/>
+                <w:sz w:val="28"/>
+              </w:rPr>
+            </w:pPr>
+            <w:r>
+              <w:rPr>
+                <w:rFonts w:ascii="Times New Roman" w:hAnsi="Times New Roman"/>
+                <w:sz w:val="28"/>
+              </w:rPr>
+              <w:t>Percurso a consultar não disponivel</w:t>
+            </w:r>
+          </w:p>
+          <w:p>
+            <w:pPr>
+              <w:pStyle w:val="PargrafodaLista"/>
+              <w:numPr>
+                <w:ilvl w:val="0"/>
+                <w:numId w:val="29"/>
+              </w:numPr>
+              <w:spacing w:line="240" w:lineRule="auto"/>
+              <w:rPr>
+                <w:rFonts w:ascii="Times New Roman" w:hAnsi="Times New Roman"/>
+                <w:sz w:val="28"/>
+              </w:rPr>
+            </w:pPr>
+            <w:r>
+              <w:rPr>
+                <w:rFonts w:ascii="Times New Roman" w:hAnsi="Times New Roman"/>
+                <w:sz w:val="28"/>
+              </w:rPr>
+              <w:t>Sistema falhar</w:t>
+            </w:r>
+          </w:p>
+        </w:tc>
+      </w:tr>
+      <w:tr>
+        <w:trPr>
+          <w:trHeight w:val="754"/>
+        </w:trPr>
+        <w:tc>
+          <w:tcPr>
+            <w:tcW w:w="2838" w:type="dxa"/>
+          </w:tcPr>
+          <w:p>
+            <w:pPr>
+              <w:pStyle w:val="PargrafodaLista"/>
+              <w:ind w:left="0"/>
+              <w:rPr>
+                <w:rFonts w:ascii="Times New Roman" w:hAnsi="Times New Roman"/>
+                <w:b/>
+                <w:sz w:val="28"/>
+              </w:rPr>
+            </w:pPr>
+            <w:r>
+              <w:rPr>
+                <w:rFonts w:ascii="Times New Roman" w:hAnsi="Times New Roman"/>
+                <w:b/>
+                <w:sz w:val="28"/>
+              </w:rPr>
+              <w:t>Pós-Condição</w:t>
+            </w:r>
+          </w:p>
+        </w:tc>
+        <w:tc>
+          <w:tcPr>
+            <w:tcW w:w="5863" w:type="dxa"/>
+          </w:tcPr>
+          <w:p>
+            <w:pPr>
+              <w:pStyle w:val="PargrafodaLista"/>
+              <w:ind w:left="0"/>
+              <w:rPr>
+                <w:rFonts w:ascii="Times New Roman" w:hAnsi="Times New Roman"/>
+                <w:sz w:val="28"/>
+              </w:rPr>
+            </w:pPr>
+          </w:p>
+        </w:tc>
+      </w:tr>
+    </w:tbl>
+    <w:p>
+      <w:pPr>
+        <w:pStyle w:val="PargrafodaLista"/>
+        <w:numPr>
+          <w:ilvl w:val="0"/>
+          <w:numId w:val="23"/>
+        </w:numPr>
+        <w:spacing w:after="160" w:line="259" w:lineRule="auto"/>
+        <w:ind w:left="360"/>
+        <w:jc w:val="left"/>
+        <w:rPr>
+          <w:rFonts w:ascii="Times New Roman" w:hAnsi="Times New Roman"/>
+          <w:sz w:val="28"/>
+        </w:rPr>
+      </w:pPr>
+      <w:r>
+        <w:rPr>
+          <w:rFonts w:ascii="Times New Roman" w:hAnsi="Times New Roman"/>
+          <w:sz w:val="28"/>
+        </w:rPr>
+        <w:t>Realizar trilho</w:t>
+      </w:r>
+      <w:bookmarkStart w:id="1" w:name="_GoBack"/>
+    </w:p>
+    <w:bookmarkEnd w:id="1"/>
+    <w:p>
+      <w:pPr>
+        <w:pStyle w:val="PargrafodaLista"/>
+        <w:rPr>
+          <w:rFonts w:ascii="Times New Roman" w:hAnsi="Times New Roman"/>
+          <w:sz w:val="28"/>
+        </w:rPr>
+      </w:pPr>
+    </w:p>
+    <w:tbl>
+      <w:tblPr>
+        <w:tblStyle w:val="Tabelacomgrade"/>
+        <w:tblW w:w="8701" w:type="dxa"/>
+        <w:tblInd w:w="720" w:type="dxa"/>
+        <w:tblLook w:val="04A0" w:firstRow="1" w:lastRow="0" w:firstColumn="1" w:lastColumn="0" w:noHBand="0" w:noVBand="1"/>
+      </w:tblPr>
+      <w:tblGrid>
+        <w:gridCol w:w="2838"/>
+        <w:gridCol w:w="5863"/>
+      </w:tblGrid>
+      <w:tr>
+        <w:trPr>
+          <w:trHeight w:val="353"/>
+        </w:trPr>
+        <w:tc>
+          <w:tcPr>
+            <w:tcW w:w="2838" w:type="dxa"/>
+          </w:tcPr>
+          <w:p>
+            <w:pPr>
+              <w:pStyle w:val="PargrafodaLista"/>
+              <w:ind w:left="0"/>
+              <w:jc w:val="center"/>
+              <w:rPr>
+                <w:rFonts w:ascii="Times New Roman" w:hAnsi="Times New Roman"/>
+                <w:b/>
+                <w:sz w:val="28"/>
+              </w:rPr>
+            </w:pPr>
+            <w:r>
+              <w:rPr>
+                <w:rFonts w:ascii="Times New Roman" w:hAnsi="Times New Roman"/>
+                <w:b/>
+                <w:sz w:val="28"/>
+              </w:rPr>
+              <w:t>Nome:</w:t>
+            </w:r>
+          </w:p>
+        </w:tc>
+        <w:tc>
+          <w:tcPr>
+            <w:tcW w:w="5863" w:type="dxa"/>
+          </w:tcPr>
+          <w:p>
+            <w:pPr>
+              <w:rPr>
+                <w:rFonts w:ascii="Times New Roman" w:hAnsi="Times New Roman"/>
+                <w:sz w:val="28"/>
+              </w:rPr>
+            </w:pPr>
+            <w:r>
+              <w:rPr>
+                <w:rFonts w:ascii="Times New Roman" w:hAnsi="Times New Roman"/>
+                <w:sz w:val="28"/>
+              </w:rPr>
+              <w:t>Realizar trilho</w:t>
+            </w:r>
+          </w:p>
+        </w:tc>
+      </w:tr>
+      <w:tr>
+        <w:trPr>
+          <w:trHeight w:val="643"/>
+        </w:trPr>
+        <w:tc>
+          <w:tcPr>
+            <w:tcW w:w="2838" w:type="dxa"/>
+          </w:tcPr>
+          <w:p>
+            <w:pPr>
+              <w:pStyle w:val="PargrafodaLista"/>
+              <w:ind w:left="0"/>
+              <w:jc w:val="center"/>
+              <w:rPr>
+                <w:rFonts w:ascii="Times New Roman" w:hAnsi="Times New Roman"/>
+                <w:b/>
+                <w:sz w:val="28"/>
+              </w:rPr>
+            </w:pPr>
+            <w:r>
+              <w:rPr>
+                <w:rFonts w:ascii="Times New Roman" w:hAnsi="Times New Roman"/>
+                <w:b/>
+                <w:sz w:val="28"/>
+              </w:rPr>
+              <w:t>Descrição:</w:t>
+            </w:r>
+          </w:p>
+        </w:tc>
+        <w:tc>
+          <w:tcPr>
+            <w:tcW w:w="5863" w:type="dxa"/>
+          </w:tcPr>
+          <w:p>
+            <w:pPr>
+              <w:rPr>
+                <w:rFonts w:ascii="Times New Roman" w:hAnsi="Times New Roman"/>
+                <w:sz w:val="28"/>
+              </w:rPr>
+            </w:pPr>
+            <w:r>
+              <w:rPr>
+                <w:rFonts w:ascii="Times New Roman" w:hAnsi="Times New Roman"/>
+                <w:sz w:val="28"/>
+              </w:rPr>
+              <w:t>O Turista  realiza trilho agendado</w:t>
+            </w:r>
+          </w:p>
+        </w:tc>
+      </w:tr>
+      <w:tr>
+        <w:trPr>
+          <w:trHeight w:val="412"/>
+        </w:trPr>
+        <w:tc>
+          <w:tcPr>
+            <w:tcW w:w="2838" w:type="dxa"/>
+          </w:tcPr>
+          <w:p>
+            <w:pPr>
+              <w:pStyle w:val="PargrafodaLista"/>
+              <w:ind w:left="0"/>
+              <w:jc w:val="center"/>
+              <w:rPr>
+                <w:rFonts w:ascii="Times New Roman" w:hAnsi="Times New Roman"/>
+                <w:b/>
+                <w:sz w:val="28"/>
+              </w:rPr>
+            </w:pPr>
+            <w:r>
+              <w:rPr>
+                <w:rFonts w:ascii="Times New Roman" w:hAnsi="Times New Roman"/>
+                <w:b/>
+                <w:sz w:val="28"/>
+              </w:rPr>
+              <w:t>Pré-Condições:</w:t>
+            </w:r>
+          </w:p>
+        </w:tc>
+        <w:tc>
+          <w:tcPr>
+            <w:tcW w:w="5863" w:type="dxa"/>
+          </w:tcPr>
+          <w:p>
+            <w:pPr>
+              <w:rPr>
+                <w:rFonts w:ascii="Times New Roman" w:hAnsi="Times New Roman"/>
+                <w:sz w:val="28"/>
+              </w:rPr>
+            </w:pPr>
+          </w:p>
+        </w:tc>
+      </w:tr>
+      <w:tr>
+        <w:trPr>
+          <w:trHeight w:val="874"/>
+        </w:trPr>
+        <w:tc>
+          <w:tcPr>
+            <w:tcW w:w="2838" w:type="dxa"/>
+          </w:tcPr>
+          <w:p>
+            <w:pPr>
+              <w:jc w:val="center"/>
+              <w:rPr>
+                <w:rFonts w:ascii="Times New Roman" w:hAnsi="Times New Roman"/>
+                <w:b/>
+                <w:sz w:val="28"/>
+              </w:rPr>
+            </w:pPr>
+            <w:r>
+              <w:rPr>
+                <w:rFonts w:ascii="Times New Roman" w:hAnsi="Times New Roman"/>
+                <w:b/>
+                <w:sz w:val="28"/>
+              </w:rPr>
+              <w:t>Caminho Principal:</w:t>
+            </w:r>
+          </w:p>
+          <w:p>
+            <w:pPr>
+              <w:pStyle w:val="PargrafodaLista"/>
+              <w:ind w:left="0"/>
+              <w:jc w:val="center"/>
+              <w:rPr>
+                <w:rFonts w:ascii="Times New Roman" w:hAnsi="Times New Roman"/>
+                <w:sz w:val="28"/>
+              </w:rPr>
+            </w:pPr>
+          </w:p>
+        </w:tc>
+        <w:tc>
+          <w:tcPr>
+            <w:tcW w:w="5863" w:type="dxa"/>
+          </w:tcPr>
+          <w:p>
+            <w:pPr>
+              <w:pStyle w:val="PargrafodaLista"/>
+              <w:numPr>
+                <w:ilvl w:val="0"/>
+                <w:numId w:val="31"/>
+              </w:numPr>
+              <w:spacing w:line="240" w:lineRule="auto"/>
+              <w:rPr>
+                <w:rFonts w:ascii="Times New Roman" w:hAnsi="Times New Roman"/>
+                <w:sz w:val="28"/>
+              </w:rPr>
+            </w:pPr>
+          </w:p>
+        </w:tc>
+      </w:tr>
+      <w:tr>
+        <w:trPr>
+          <w:trHeight w:val="754"/>
+        </w:trPr>
+        <w:tc>
+          <w:tcPr>
+            <w:tcW w:w="2838" w:type="dxa"/>
+          </w:tcPr>
+          <w:p>
+            <w:pPr>
+              <w:pStyle w:val="PargrafodaLista"/>
+              <w:ind w:left="0"/>
+              <w:rPr>
+                <w:rFonts w:ascii="Times New Roman" w:hAnsi="Times New Roman"/>
+                <w:b/>
+                <w:sz w:val="28"/>
+              </w:rPr>
+            </w:pPr>
+            <w:r>
+              <w:rPr>
+                <w:rFonts w:ascii="Times New Roman" w:hAnsi="Times New Roman"/>
+                <w:b/>
+                <w:sz w:val="28"/>
+              </w:rPr>
+              <w:t>Caminho Alternativo</w:t>
+            </w:r>
+          </w:p>
+        </w:tc>
+        <w:tc>
+          <w:tcPr>
+            <w:tcW w:w="5863" w:type="dxa"/>
+          </w:tcPr>
+          <w:p>
+            <w:pPr>
+              <w:ind w:left="180"/>
+              <w:rPr>
+                <w:rFonts w:ascii="Times New Roman" w:hAnsi="Times New Roman"/>
+                <w:sz w:val="28"/>
+              </w:rPr>
+            </w:pPr>
+          </w:p>
+          <w:p>
+            <w:pPr>
+              <w:ind w:left="180"/>
+              <w:rPr>
+                <w:rFonts w:ascii="Times New Roman" w:hAnsi="Times New Roman"/>
+                <w:sz w:val="28"/>
+              </w:rPr>
+            </w:pPr>
+          </w:p>
+        </w:tc>
+      </w:tr>
+      <w:tr>
+        <w:trPr>
+          <w:trHeight w:val="754"/>
+        </w:trPr>
+        <w:tc>
+          <w:tcPr>
+            <w:tcW w:w="2838" w:type="dxa"/>
+          </w:tcPr>
+          <w:p>
+            <w:pPr>
+              <w:pStyle w:val="PargrafodaLista"/>
+              <w:ind w:left="0"/>
+              <w:rPr>
+                <w:rFonts w:ascii="Times New Roman" w:hAnsi="Times New Roman"/>
+                <w:b/>
+                <w:sz w:val="28"/>
+              </w:rPr>
+            </w:pPr>
+            <w:r>
+              <w:rPr>
+                <w:rFonts w:ascii="Times New Roman" w:hAnsi="Times New Roman"/>
+                <w:b/>
+                <w:sz w:val="28"/>
+              </w:rPr>
+              <w:lastRenderedPageBreak/>
+              <w:t>Suplemento ou  Adorno</w:t>
+            </w:r>
+          </w:p>
+        </w:tc>
+        <w:tc>
+          <w:tcPr>
+            <w:tcW w:w="5863" w:type="dxa"/>
+          </w:tcPr>
+          <w:p>
+            <w:pPr>
+              <w:rPr>
+                <w:rFonts w:ascii="Times New Roman" w:hAnsi="Times New Roman"/>
+                <w:sz w:val="28"/>
+              </w:rPr>
+            </w:pPr>
+          </w:p>
+        </w:tc>
+      </w:tr>
+      <w:tr>
+        <w:trPr>
+          <w:trHeight w:val="754"/>
+        </w:trPr>
+        <w:tc>
+          <w:tcPr>
+            <w:tcW w:w="2838" w:type="dxa"/>
+          </w:tcPr>
+          <w:p>
+            <w:pPr>
+              <w:pStyle w:val="PargrafodaLista"/>
+              <w:ind w:left="0"/>
+              <w:rPr>
+                <w:rFonts w:ascii="Times New Roman" w:hAnsi="Times New Roman"/>
+                <w:b/>
+                <w:sz w:val="28"/>
+              </w:rPr>
+            </w:pPr>
+            <w:r>
+              <w:rPr>
+                <w:rFonts w:ascii="Times New Roman" w:hAnsi="Times New Roman"/>
+                <w:b/>
+                <w:sz w:val="28"/>
+              </w:rPr>
+              <w:t>Pós-Condição</w:t>
+            </w:r>
+          </w:p>
+        </w:tc>
+        <w:tc>
+          <w:tcPr>
+            <w:tcW w:w="5863" w:type="dxa"/>
+          </w:tcPr>
+          <w:p>
+            <w:pPr>
+              <w:pStyle w:val="PargrafodaLista"/>
+              <w:ind w:left="0"/>
+              <w:rPr>
+                <w:rFonts w:ascii="Times New Roman" w:hAnsi="Times New Roman"/>
+                <w:sz w:val="28"/>
+              </w:rPr>
+            </w:pPr>
+          </w:p>
+        </w:tc>
+      </w:tr>
+    </w:tbl>
+    <w:p>
+      <w:pPr>
+        <w:pStyle w:val="PargrafodaLista"/>
+        <w:rPr>
+          <w:rFonts w:ascii="Times New Roman" w:hAnsi="Times New Roman"/>
+          <w:sz w:val="28"/>
+        </w:rPr>
+      </w:pPr>
+    </w:p>
+    <w:p>
+      <w:pPr>
+        <w:pStyle w:val="PargrafodaLista"/>
+        <w:numPr>
+          <w:ilvl w:val="0"/>
+          <w:numId w:val="23"/>
+        </w:numPr>
+        <w:spacing w:after="160" w:line="259" w:lineRule="auto"/>
+        <w:ind w:left="360"/>
+        <w:jc w:val="left"/>
+        <w:rPr>
+          <w:rFonts w:ascii="Times New Roman" w:hAnsi="Times New Roman"/>
+          <w:sz w:val="28"/>
+        </w:rPr>
+      </w:pPr>
+      <w:r>
+        <w:rPr>
+          <w:rFonts w:ascii="Times New Roman" w:hAnsi="Times New Roman"/>
+          <w:sz w:val="28"/>
+        </w:rPr>
+        <w:t>Cancelar trilho</w:t>
+      </w:r>
+    </w:p>
+    <w:tbl>
+      <w:tblPr>
+        <w:tblStyle w:val="Tabelacomgrade"/>
+        <w:tblW w:w="8701" w:type="dxa"/>
+        <w:tblInd w:w="720" w:type="dxa"/>
+        <w:tblLook w:val="04A0" w:firstRow="1" w:lastRow="0" w:firstColumn="1" w:lastColumn="0" w:noHBand="0" w:noVBand="1"/>
+      </w:tblPr>
+      <w:tblGrid>
+        <w:gridCol w:w="2838"/>
+        <w:gridCol w:w="5863"/>
+      </w:tblGrid>
+      <w:tr>
+        <w:trPr>
+          <w:trHeight w:val="353"/>
+        </w:trPr>
+        <w:tc>
+          <w:tcPr>
+            <w:tcW w:w="2838" w:type="dxa"/>
+          </w:tcPr>
+          <w:p>
+            <w:pPr>
+              <w:pStyle w:val="PargrafodaLista"/>
+              <w:ind w:left="0"/>
+              <w:jc w:val="center"/>
+              <w:rPr>
+                <w:rFonts w:ascii="Times New Roman" w:hAnsi="Times New Roman"/>
+                <w:b/>
+                <w:sz w:val="28"/>
+              </w:rPr>
+            </w:pPr>
+            <w:r>
+              <w:rPr>
+                <w:rFonts w:ascii="Times New Roman" w:hAnsi="Times New Roman"/>
+                <w:b/>
+                <w:sz w:val="28"/>
+              </w:rPr>
+              <w:t>Nome:</w:t>
+            </w:r>
+          </w:p>
+        </w:tc>
+        <w:tc>
+          <w:tcPr>
+            <w:tcW w:w="5863" w:type="dxa"/>
+          </w:tcPr>
+          <w:p>
+            <w:pPr>
+              <w:rPr>
+                <w:rFonts w:ascii="Times New Roman" w:hAnsi="Times New Roman"/>
+                <w:sz w:val="28"/>
+              </w:rPr>
+            </w:pPr>
+            <w:r>
+              <w:rPr>
+                <w:rFonts w:ascii="Times New Roman" w:hAnsi="Times New Roman"/>
+                <w:sz w:val="28"/>
+              </w:rPr>
+              <w:t>Cancelar</w:t>
+            </w:r>
+            <w:r>
+              <w:rPr>
+                <w:rFonts w:ascii="Times New Roman" w:hAnsi="Times New Roman"/>
+                <w:sz w:val="28"/>
+              </w:rPr>
+              <w:t xml:space="preserve"> trilho</w:t>
+            </w:r>
+          </w:p>
+        </w:tc>
+      </w:tr>
+      <w:tr>
+        <w:trPr>
+          <w:trHeight w:val="643"/>
+        </w:trPr>
+        <w:tc>
+          <w:tcPr>
+            <w:tcW w:w="2838" w:type="dxa"/>
+          </w:tcPr>
+          <w:p>
+            <w:pPr>
+              <w:pStyle w:val="PargrafodaLista"/>
+              <w:ind w:left="0"/>
+              <w:jc w:val="center"/>
+              <w:rPr>
+                <w:rFonts w:ascii="Times New Roman" w:hAnsi="Times New Roman"/>
+                <w:b/>
+                <w:sz w:val="28"/>
+              </w:rPr>
+            </w:pPr>
+            <w:r>
+              <w:rPr>
+                <w:rFonts w:ascii="Times New Roman" w:hAnsi="Times New Roman"/>
+                <w:b/>
+                <w:sz w:val="28"/>
+              </w:rPr>
+              <w:t>Descrição:</w:t>
+            </w:r>
+          </w:p>
+        </w:tc>
+        <w:tc>
+          <w:tcPr>
+            <w:tcW w:w="5863" w:type="dxa"/>
+          </w:tcPr>
+          <w:p>
+            <w:pPr>
+              <w:rPr>
+                <w:rFonts w:ascii="Times New Roman" w:hAnsi="Times New Roman"/>
+                <w:sz w:val="28"/>
+              </w:rPr>
+            </w:pPr>
+            <w:r>
+              <w:rPr>
+                <w:rFonts w:ascii="Times New Roman" w:hAnsi="Times New Roman"/>
+                <w:sz w:val="28"/>
+              </w:rPr>
+              <w:t>O turista faz o cancelamento do trilho agendado</w:t>
+            </w:r>
+          </w:p>
+        </w:tc>
+      </w:tr>
+      <w:tr>
+        <w:trPr>
+          <w:trHeight w:val="412"/>
+        </w:trPr>
+        <w:tc>
+          <w:tcPr>
+            <w:tcW w:w="2838" w:type="dxa"/>
+          </w:tcPr>
+          <w:p>
+            <w:pPr>
+              <w:pStyle w:val="PargrafodaLista"/>
+              <w:ind w:left="0"/>
+              <w:jc w:val="center"/>
+              <w:rPr>
+                <w:rFonts w:ascii="Times New Roman" w:hAnsi="Times New Roman"/>
+                <w:b/>
+                <w:sz w:val="28"/>
+              </w:rPr>
+            </w:pPr>
+            <w:r>
+              <w:rPr>
+                <w:rFonts w:ascii="Times New Roman" w:hAnsi="Times New Roman"/>
+                <w:b/>
+                <w:sz w:val="28"/>
+              </w:rPr>
+              <w:t>Pré-Condições:</w:t>
+            </w:r>
+          </w:p>
+        </w:tc>
+        <w:tc>
+          <w:tcPr>
+            <w:tcW w:w="5863" w:type="dxa"/>
+          </w:tcPr>
+          <w:p>
+            <w:pPr>
+              <w:rPr>
+                <w:rFonts w:ascii="Times New Roman" w:hAnsi="Times New Roman"/>
+                <w:sz w:val="28"/>
+              </w:rPr>
+            </w:pPr>
+            <w:r>
+              <w:rPr>
+                <w:rFonts w:ascii="Times New Roman" w:hAnsi="Times New Roman"/>
+                <w:sz w:val="28"/>
+              </w:rPr>
+              <w:t>Login Válido</w:t>
+            </w:r>
+          </w:p>
+        </w:tc>
+      </w:tr>
+      <w:tr>
+        <w:trPr>
+          <w:trHeight w:val="874"/>
+        </w:trPr>
+        <w:tc>
+          <w:tcPr>
+            <w:tcW w:w="2838" w:type="dxa"/>
+          </w:tcPr>
+          <w:p>
+            <w:pPr>
+              <w:jc w:val="center"/>
+              <w:rPr>
+                <w:rFonts w:ascii="Times New Roman" w:hAnsi="Times New Roman"/>
+                <w:b/>
+                <w:sz w:val="28"/>
+              </w:rPr>
+            </w:pPr>
+            <w:r>
+              <w:rPr>
+                <w:rFonts w:ascii="Times New Roman" w:hAnsi="Times New Roman"/>
+                <w:b/>
+                <w:sz w:val="28"/>
+              </w:rPr>
+              <w:t>Caminho Principal:</w:t>
+            </w:r>
+          </w:p>
+          <w:p>
+            <w:pPr>
+              <w:pStyle w:val="PargrafodaLista"/>
+              <w:ind w:left="0"/>
+              <w:jc w:val="center"/>
+              <w:rPr>
+                <w:rFonts w:ascii="Times New Roman" w:hAnsi="Times New Roman"/>
+                <w:sz w:val="28"/>
+              </w:rPr>
+            </w:pPr>
+          </w:p>
+        </w:tc>
+        <w:tc>
+          <w:tcPr>
+            <w:tcW w:w="5863" w:type="dxa"/>
+          </w:tcPr>
+          <w:p>
+            <w:pPr>
+              <w:pStyle w:val="PargrafodaLista"/>
+              <w:numPr>
+                <w:ilvl w:val="0"/>
+                <w:numId w:val="30"/>
+              </w:numPr>
+              <w:spacing w:line="240" w:lineRule="auto"/>
+              <w:rPr>
+                <w:rFonts w:ascii="Times New Roman" w:hAnsi="Times New Roman"/>
+                <w:sz w:val="28"/>
+              </w:rPr>
+            </w:pPr>
+            <w:r>
+              <w:rPr>
+                <w:rFonts w:ascii="Times New Roman" w:hAnsi="Times New Roman"/>
+                <w:sz w:val="28"/>
+              </w:rPr>
+              <w:t>O ator seleciona um trilho</w:t>
+            </w:r>
+          </w:p>
+          <w:p>
+            <w:pPr>
+              <w:pStyle w:val="PargrafodaLista"/>
+              <w:numPr>
+                <w:ilvl w:val="0"/>
+                <w:numId w:val="30"/>
+              </w:numPr>
+              <w:spacing w:line="240" w:lineRule="auto"/>
+              <w:rPr>
+                <w:rFonts w:ascii="Times New Roman" w:hAnsi="Times New Roman"/>
+                <w:sz w:val="28"/>
+              </w:rPr>
+            </w:pPr>
+            <w:r>
+              <w:rPr>
+                <w:rFonts w:ascii="Times New Roman" w:hAnsi="Times New Roman"/>
+                <w:sz w:val="28"/>
+              </w:rPr>
+              <w:t>O sistema apresenta formulário com os campos do referido trilho</w:t>
+            </w:r>
+          </w:p>
+          <w:p>
+            <w:pPr>
+              <w:pStyle w:val="PargrafodaLista"/>
+              <w:numPr>
+                <w:ilvl w:val="0"/>
+                <w:numId w:val="30"/>
+              </w:numPr>
+              <w:spacing w:line="240" w:lineRule="auto"/>
+              <w:rPr>
+                <w:rFonts w:ascii="Times New Roman" w:hAnsi="Times New Roman"/>
+                <w:sz w:val="28"/>
+              </w:rPr>
+            </w:pPr>
+            <w:r>
+              <w:rPr>
+                <w:rFonts w:ascii="Times New Roman" w:hAnsi="Times New Roman"/>
+                <w:sz w:val="28"/>
+              </w:rPr>
+              <w:t>O ator seleciona o trilho a cancelar</w:t>
+            </w:r>
+          </w:p>
+          <w:p>
+            <w:pPr>
+              <w:pStyle w:val="PargrafodaLista"/>
+              <w:numPr>
+                <w:ilvl w:val="0"/>
+                <w:numId w:val="30"/>
+              </w:numPr>
+              <w:spacing w:line="240" w:lineRule="auto"/>
+              <w:rPr>
+                <w:rFonts w:ascii="Times New Roman" w:hAnsi="Times New Roman"/>
+                <w:sz w:val="28"/>
+              </w:rPr>
+            </w:pPr>
+            <w:r>
+              <w:rPr>
+                <w:rFonts w:ascii="Times New Roman" w:hAnsi="Times New Roman"/>
+                <w:sz w:val="28"/>
+              </w:rPr>
+              <w:t>O sistema apresenta a opção “Cancelar”</w:t>
+            </w:r>
+          </w:p>
+          <w:p>
+            <w:pPr>
+              <w:pStyle w:val="PargrafodaLista"/>
+              <w:numPr>
+                <w:ilvl w:val="0"/>
+                <w:numId w:val="30"/>
+              </w:numPr>
+              <w:spacing w:line="240" w:lineRule="auto"/>
+              <w:rPr>
+                <w:rFonts w:ascii="Times New Roman" w:hAnsi="Times New Roman"/>
+                <w:sz w:val="28"/>
+              </w:rPr>
+            </w:pPr>
+            <w:r>
+              <w:rPr>
+                <w:rFonts w:ascii="Times New Roman" w:hAnsi="Times New Roman"/>
+                <w:sz w:val="28"/>
+              </w:rPr>
+              <w:t>O ator clica no botão “Cancelar”</w:t>
+            </w:r>
+          </w:p>
+          <w:p>
+            <w:pPr>
+              <w:pStyle w:val="PargrafodaLista"/>
+              <w:numPr>
+                <w:ilvl w:val="0"/>
+                <w:numId w:val="30"/>
+              </w:numPr>
+              <w:spacing w:line="240" w:lineRule="auto"/>
+              <w:rPr>
+                <w:rFonts w:ascii="Times New Roman" w:hAnsi="Times New Roman"/>
+                <w:sz w:val="28"/>
+              </w:rPr>
+            </w:pPr>
+            <w:r>
+              <w:rPr>
+                <w:rFonts w:ascii="Times New Roman" w:hAnsi="Times New Roman"/>
+                <w:sz w:val="28"/>
+              </w:rPr>
+              <w:t xml:space="preserve">O sistema pede para confirmar </w:t>
+            </w:r>
+          </w:p>
+          <w:p>
+            <w:pPr>
+              <w:pStyle w:val="PargrafodaLista"/>
+              <w:numPr>
+                <w:ilvl w:val="0"/>
+                <w:numId w:val="30"/>
+              </w:numPr>
+              <w:spacing w:line="240" w:lineRule="auto"/>
+              <w:rPr>
+                <w:rFonts w:ascii="Times New Roman" w:hAnsi="Times New Roman"/>
+                <w:sz w:val="28"/>
+              </w:rPr>
+            </w:pPr>
+            <w:r>
+              <w:rPr>
+                <w:rFonts w:ascii="Times New Roman" w:hAnsi="Times New Roman"/>
+                <w:sz w:val="28"/>
+              </w:rPr>
+              <w:t>O ator confirma</w:t>
+            </w:r>
+          </w:p>
+          <w:p>
+            <w:pPr>
+              <w:pStyle w:val="PargrafodaLista"/>
+              <w:numPr>
+                <w:ilvl w:val="0"/>
+                <w:numId w:val="30"/>
+              </w:numPr>
+              <w:spacing w:line="240" w:lineRule="auto"/>
+              <w:rPr>
+                <w:rFonts w:ascii="Times New Roman" w:hAnsi="Times New Roman"/>
+                <w:sz w:val="28"/>
+              </w:rPr>
+            </w:pPr>
+            <w:r>
+              <w:rPr>
+                <w:rFonts w:ascii="Times New Roman" w:hAnsi="Times New Roman"/>
+                <w:sz w:val="28"/>
+              </w:rPr>
+              <w:t>O sistema cancela</w:t>
+            </w:r>
+          </w:p>
+          <w:p>
+            <w:pPr>
+              <w:pStyle w:val="PargrafodaLista"/>
+              <w:rPr>
+                <w:rFonts w:ascii="Times New Roman" w:hAnsi="Times New Roman"/>
+                <w:sz w:val="28"/>
+              </w:rPr>
+            </w:pPr>
+          </w:p>
+        </w:tc>
+      </w:tr>
+      <w:tr>
+        <w:trPr>
+          <w:trHeight w:val="754"/>
+        </w:trPr>
+        <w:tc>
+          <w:tcPr>
+            <w:tcW w:w="2838" w:type="dxa"/>
+          </w:tcPr>
+          <w:p>
+            <w:pPr>
+              <w:pStyle w:val="PargrafodaLista"/>
+              <w:ind w:left="0"/>
+              <w:rPr>
+                <w:rFonts w:ascii="Times New Roman" w:hAnsi="Times New Roman"/>
+                <w:b/>
+                <w:sz w:val="28"/>
+              </w:rPr>
+            </w:pPr>
+            <w:r>
+              <w:rPr>
+                <w:rFonts w:ascii="Times New Roman" w:hAnsi="Times New Roman"/>
+                <w:b/>
+                <w:sz w:val="28"/>
+              </w:rPr>
+              <w:t>Caminho Alternativo</w:t>
+            </w:r>
+          </w:p>
+        </w:tc>
+        <w:tc>
+          <w:tcPr>
+            <w:tcW w:w="5863" w:type="dxa"/>
+          </w:tcPr>
+          <w:p>
+            <w:pPr>
+              <w:ind w:left="180"/>
+              <w:rPr>
+                <w:rFonts w:ascii="Times New Roman" w:hAnsi="Times New Roman"/>
+                <w:sz w:val="28"/>
+              </w:rPr>
+            </w:pPr>
+            <w:r>
+              <w:rPr>
+                <w:rFonts w:ascii="Times New Roman" w:hAnsi="Times New Roman"/>
+                <w:sz w:val="28"/>
+              </w:rPr>
+              <w:t>1 a) Trilho não disponivel</w:t>
+            </w:r>
+          </w:p>
+          <w:p>
+            <w:pPr>
+              <w:ind w:left="180"/>
+              <w:rPr>
+                <w:rFonts w:ascii="Times New Roman" w:hAnsi="Times New Roman"/>
+                <w:sz w:val="28"/>
+              </w:rPr>
+            </w:pPr>
+            <w:r>
+              <w:rPr>
+                <w:rFonts w:ascii="Times New Roman" w:hAnsi="Times New Roman"/>
+                <w:sz w:val="28"/>
+              </w:rPr>
+              <w:t>2 a) Sistema não Apresenta o formulário</w:t>
+            </w:r>
+          </w:p>
+          <w:p>
+            <w:pPr>
+              <w:ind w:left="180"/>
+              <w:rPr>
+                <w:rFonts w:ascii="Times New Roman" w:hAnsi="Times New Roman"/>
+                <w:sz w:val="28"/>
+              </w:rPr>
+            </w:pPr>
+            <w:r>
+              <w:rPr>
+                <w:rFonts w:ascii="Times New Roman" w:hAnsi="Times New Roman"/>
+                <w:sz w:val="28"/>
+              </w:rPr>
+              <w:t>4 a) Erro na opção cancelar</w:t>
+            </w:r>
+          </w:p>
+          <w:p>
+            <w:pPr>
+              <w:ind w:left="180"/>
+              <w:rPr>
+                <w:rFonts w:ascii="Times New Roman" w:hAnsi="Times New Roman"/>
+                <w:sz w:val="28"/>
+              </w:rPr>
+            </w:pPr>
+            <w:r>
+              <w:rPr>
+                <w:rFonts w:ascii="Times New Roman" w:hAnsi="Times New Roman"/>
+                <w:sz w:val="28"/>
+              </w:rPr>
+              <w:t>6 a) Sistema não cancela</w:t>
+            </w:r>
+          </w:p>
+        </w:tc>
+      </w:tr>
+      <w:tr>
+        <w:trPr>
+          <w:trHeight w:val="754"/>
+        </w:trPr>
+        <w:tc>
+          <w:tcPr>
+            <w:tcW w:w="2838" w:type="dxa"/>
+          </w:tcPr>
+          <w:p>
+            <w:pPr>
+              <w:pStyle w:val="PargrafodaLista"/>
+              <w:ind w:left="0"/>
+              <w:rPr>
+                <w:rFonts w:ascii="Times New Roman" w:hAnsi="Times New Roman"/>
+                <w:b/>
+                <w:sz w:val="28"/>
+              </w:rPr>
+            </w:pPr>
+            <w:r>
+              <w:rPr>
+                <w:rFonts w:ascii="Times New Roman" w:hAnsi="Times New Roman"/>
+                <w:b/>
+                <w:sz w:val="28"/>
+              </w:rPr>
+              <w:t>Suplemento ou  Adorno</w:t>
+            </w:r>
+          </w:p>
+        </w:tc>
+        <w:tc>
+          <w:tcPr>
+            <w:tcW w:w="5863" w:type="dxa"/>
+          </w:tcPr>
+          <w:p>
+            <w:pPr>
+              <w:pStyle w:val="PargrafodaLista"/>
+              <w:ind w:left="540"/>
+              <w:rPr>
+                <w:rFonts w:ascii="Times New Roman" w:hAnsi="Times New Roman"/>
+                <w:sz w:val="28"/>
+              </w:rPr>
+            </w:pPr>
+            <w:r>
+              <w:rPr>
+                <w:rFonts w:ascii="Times New Roman" w:hAnsi="Times New Roman"/>
+                <w:sz w:val="28"/>
+              </w:rPr>
+              <w:t>2 Erro nos campos existente no formulário</w:t>
+            </w:r>
+          </w:p>
+          <w:p>
+            <w:pPr>
+              <w:pStyle w:val="PargrafodaLista"/>
+              <w:ind w:left="540"/>
+              <w:rPr>
+                <w:rFonts w:ascii="Times New Roman" w:hAnsi="Times New Roman"/>
+                <w:sz w:val="28"/>
+              </w:rPr>
+            </w:pPr>
+            <w:r>
+              <w:rPr>
+                <w:rFonts w:ascii="Times New Roman" w:hAnsi="Times New Roman"/>
+                <w:sz w:val="28"/>
+              </w:rPr>
+              <w:t>4 Opção cancelar não existir</w:t>
+            </w:r>
+          </w:p>
+          <w:p>
+            <w:pPr>
+              <w:pStyle w:val="PargrafodaLista"/>
+              <w:ind w:left="540"/>
+              <w:rPr>
+                <w:rFonts w:ascii="Times New Roman" w:hAnsi="Times New Roman"/>
+                <w:sz w:val="28"/>
+              </w:rPr>
+            </w:pPr>
+            <w:r>
+              <w:rPr>
+                <w:rFonts w:ascii="Times New Roman" w:hAnsi="Times New Roman"/>
+                <w:sz w:val="28"/>
+              </w:rPr>
+              <w:t>5 Não haver o cnacelamento do trilho</w:t>
+            </w:r>
+          </w:p>
+        </w:tc>
+      </w:tr>
+      <w:tr>
+        <w:trPr>
+          <w:trHeight w:val="754"/>
+        </w:trPr>
+        <w:tc>
+          <w:tcPr>
+            <w:tcW w:w="2838" w:type="dxa"/>
+          </w:tcPr>
+          <w:p>
+            <w:pPr>
+              <w:pStyle w:val="PargrafodaLista"/>
+              <w:ind w:left="0"/>
+              <w:rPr>
+                <w:rFonts w:ascii="Times New Roman" w:hAnsi="Times New Roman"/>
+                <w:b/>
+                <w:sz w:val="28"/>
+              </w:rPr>
+            </w:pPr>
+            <w:r>
+              <w:rPr>
+                <w:rFonts w:ascii="Times New Roman" w:hAnsi="Times New Roman"/>
+                <w:b/>
+                <w:sz w:val="28"/>
+              </w:rPr>
+              <w:t>Pós-Condição</w:t>
+            </w:r>
+          </w:p>
+        </w:tc>
+        <w:tc>
+          <w:tcPr>
+            <w:tcW w:w="5863" w:type="dxa"/>
+          </w:tcPr>
+          <w:p>
+            <w:pPr>
+              <w:pStyle w:val="PargrafodaLista"/>
+              <w:ind w:left="0"/>
+              <w:rPr>
+                <w:rFonts w:ascii="Times New Roman" w:hAnsi="Times New Roman"/>
+                <w:sz w:val="28"/>
+              </w:rPr>
+            </w:pPr>
+            <w:r>
+              <w:rPr>
+                <w:rFonts w:ascii="Times New Roman" w:hAnsi="Times New Roman"/>
+                <w:sz w:val="28"/>
+              </w:rPr>
+              <w:t>O sistema envia uma mensagem com sucesso</w:t>
+            </w:r>
+          </w:p>
+        </w:tc>
+      </w:tr>
+    </w:tbl>
+    <w:p>
+      <w:pPr>
+        <w:pStyle w:val="PargrafodaLista"/>
+        <w:rPr>
+          <w:rFonts w:ascii="Times New Roman" w:hAnsi="Times New Roman"/>
+          <w:sz w:val="28"/>
+        </w:rPr>
+      </w:pPr>
+    </w:p>
+    <w:p>
+      <w:pPr>
+        <w:pStyle w:val="PargrafodaLista"/>
+        <w:rPr>
+          <w:rFonts w:ascii="Times New Roman" w:hAnsi="Times New Roman"/>
+          <w:sz w:val="28"/>
+        </w:rPr>
+      </w:pPr>
+    </w:p>
+    <w:p>
+      <w:pPr>
+        <w:rPr>
+          <w:rFonts w:ascii="Times New Roman" w:hAnsi="Times New Roman"/>
+          <w:b/>
+          <w:sz w:val="32"/>
+        </w:rPr>
+      </w:pPr>
+    </w:p>
+    <w:p>
+      <w:pPr>
+        <w:rPr>
+          <w:rFonts w:ascii="Times New Roman" w:hAnsi="Times New Roman"/>
+          <w:sz w:val="28"/>
         </w:rPr>
       </w:pPr>
     </w:p>
@@ -6272,6 +8853,92 @@
 <file path=word/numbering.xml><?xml version="1.0" encoding="utf-8"?>
 <w:numbering xmlns:wpc="http://schemas.microsoft.com/office/word/2010/wordprocessingCanvas" xmlns:cx="http://schemas.microsoft.com/office/drawing/2014/chartex" xmlns:cx1="http://schemas.microsoft.com/office/drawing/2015/9/8/chartex" xmlns:cx2="http://schemas.microsoft.com/office/drawing/2015/10/21/chartex" xmlns:cx3="http://schemas.microsoft.com/office/drawing/2016/5/9/chartex" xmlns:cx4="http://schemas.microsoft.com/office/drawing/2016/5/10/chartex" xmlns:cx5="http://schemas.microsoft.com/office/drawing/2016/5/11/chartex" xmlns:cx6="http://schemas.microsoft.com/office/drawing/2016/5/12/chartex" xmlns:cx7="http://schemas.microsoft.com/office/drawing/2016/5/13/chartex" xmlns:cx8="http://schemas.microsoft.com/office/drawing/2016/5/14/chartex" xmlns:mc="http://schemas.openxmlformats.org/markup-compatibility/2006" xmlns:aink="http://schemas.microsoft.com/office/drawing/2016/ink" xmlns:am3d="http://schemas.microsoft.com/office/drawing/2017/model3d" xmlns:o="urn:schemas-microsoft-com:office:office" xmlns:r="http://schemas.openxmlformats.org/officeDocument/2006/relationships" xmlns:m="http://schemas.openxmlformats.org/officeDocument/2006/math" xmlns:v="urn:schemas-microsoft-com:vml" xmlns:wp14="http://schemas.microsoft.com/office/word/2010/wordprocessingDrawing" xmlns:wp="http://schemas.openxmlformats.org/drawingml/2006/wordprocessingDrawing" xmlns:w10="urn:schemas-microsoft-com:office:word" xmlns:w="http://schemas.openxmlformats.org/wordprocessingml/2006/main" xmlns:w14="http://schemas.microsoft.com/office/word/2010/wordml" xmlns:w15="http://schemas.microsoft.com/office/word/2012/wordml" xmlns:w16cid="http://schemas.microsoft.com/office/word/2016/wordml/cid" xmlns:w16se="http://schemas.microsoft.com/office/word/2015/wordml/symex" xmlns:wpg="http://schemas.microsoft.com/office/word/2010/wordprocessingGroup" xmlns:wpi="http://schemas.microsoft.com/office/word/2010/wordprocessingInk" xmlns:wne="http://schemas.microsoft.com/office/word/2006/wordml" xmlns:wps="http://schemas.microsoft.com/office/word/2010/wordprocessingShape" mc:Ignorable="w14 w15 w16se w16cid wp14">
   <w:abstractNum w:abstractNumId="0" w15:restartNumberingAfterBreak="0">
+    <w:nsid w:val="015261E7"/>
+    <w:multiLevelType w:val="hybridMultilevel"/>
+    <w:tmpl w:val="C04CCD76"/>
+    <w:lvl w:ilvl="0" w:tplc="0816000F">
+      <w:start w:val="1"/>
+      <w:numFmt w:val="decimal"/>
+      <w:lvlText w:val="%1."/>
+      <w:lvlJc w:val="left"/>
+      <w:pPr>
+        <w:ind w:left="720" w:hanging="360"/>
+      </w:pPr>
+    </w:lvl>
+    <w:lvl w:ilvl="1" w:tplc="08160019" w:tentative="1">
+      <w:start w:val="1"/>
+      <w:numFmt w:val="lowerLetter"/>
+      <w:lvlText w:val="%2."/>
+      <w:lvlJc w:val="left"/>
+      <w:pPr>
+        <w:ind w:left="1440" w:hanging="360"/>
+      </w:pPr>
+    </w:lvl>
+    <w:lvl w:ilvl="2" w:tplc="0816001B" w:tentative="1">
+      <w:start w:val="1"/>
+      <w:numFmt w:val="lowerRoman"/>
+      <w:lvlText w:val="%3."/>
+      <w:lvlJc w:val="right"/>
+      <w:pPr>
+        <w:ind w:left="2160" w:hanging="180"/>
+      </w:pPr>
+    </w:lvl>
+    <w:lvl w:ilvl="3" w:tplc="0816000F" w:tentative="1">
+      <w:start w:val="1"/>
+      <w:numFmt w:val="decimal"/>
+      <w:lvlText w:val="%4."/>
+      <w:lvlJc w:val="left"/>
+      <w:pPr>
+        <w:ind w:left="2880" w:hanging="360"/>
+      </w:pPr>
+    </w:lvl>
+    <w:lvl w:ilvl="4" w:tplc="08160019" w:tentative="1">
+      <w:start w:val="1"/>
+      <w:numFmt w:val="lowerLetter"/>
+      <w:lvlText w:val="%5."/>
+      <w:lvlJc w:val="left"/>
+      <w:pPr>
+        <w:ind w:left="3600" w:hanging="360"/>
+      </w:pPr>
+    </w:lvl>
+    <w:lvl w:ilvl="5" w:tplc="0816001B" w:tentative="1">
+      <w:start w:val="1"/>
+      <w:numFmt w:val="lowerRoman"/>
+      <w:lvlText w:val="%6."/>
+      <w:lvlJc w:val="right"/>
+      <w:pPr>
+        <w:ind w:left="4320" w:hanging="180"/>
+      </w:pPr>
+    </w:lvl>
+    <w:lvl w:ilvl="6" w:tplc="0816000F" w:tentative="1">
+      <w:start w:val="1"/>
+      <w:numFmt w:val="decimal"/>
+      <w:lvlText w:val="%7."/>
+      <w:lvlJc w:val="left"/>
+      <w:pPr>
+        <w:ind w:left="5040" w:hanging="360"/>
+      </w:pPr>
+    </w:lvl>
+    <w:lvl w:ilvl="7" w:tplc="08160019" w:tentative="1">
+      <w:start w:val="1"/>
+      <w:numFmt w:val="lowerLetter"/>
+      <w:lvlText w:val="%8."/>
+      <w:lvlJc w:val="left"/>
+      <w:pPr>
+        <w:ind w:left="5760" w:hanging="360"/>
+      </w:pPr>
+    </w:lvl>
+    <w:lvl w:ilvl="8" w:tplc="0816001B" w:tentative="1">
+      <w:start w:val="1"/>
+      <w:numFmt w:val="lowerRoman"/>
+      <w:lvlText w:val="%9."/>
+      <w:lvlJc w:val="right"/>
+      <w:pPr>
+        <w:ind w:left="6480" w:hanging="180"/>
+      </w:pPr>
+    </w:lvl>
+  </w:abstractNum>
+  <w:abstractNum w:abstractNumId="1" w15:restartNumberingAfterBreak="0">
     <w:nsid w:val="05570C43"/>
     <w:multiLevelType w:val="hybridMultilevel"/>
     <w:tmpl w:val="9326C110"/>
@@ -6384,7 +9051,7 @@
       </w:rPr>
     </w:lvl>
   </w:abstractNum>
-  <w:abstractNum w:abstractNumId="1" w15:restartNumberingAfterBreak="0">
+  <w:abstractNum w:abstractNumId="2" w15:restartNumberingAfterBreak="0">
     <w:nsid w:val="07F150CD"/>
     <w:multiLevelType w:val="hybridMultilevel"/>
     <w:tmpl w:val="04244C18"/>
@@ -6473,7 +9140,7 @@
       </w:pPr>
     </w:lvl>
   </w:abstractNum>
-  <w:abstractNum w:abstractNumId="2" w15:restartNumberingAfterBreak="0">
+  <w:abstractNum w:abstractNumId="3" w15:restartNumberingAfterBreak="0">
     <w:nsid w:val="083D3D38"/>
     <w:multiLevelType w:val="hybridMultilevel"/>
     <w:tmpl w:val="B26EB4F4"/>
@@ -6562,7 +9229,7 @@
       </w:pPr>
     </w:lvl>
   </w:abstractNum>
-  <w:abstractNum w:abstractNumId="3" w15:restartNumberingAfterBreak="0">
+  <w:abstractNum w:abstractNumId="4" w15:restartNumberingAfterBreak="0">
     <w:nsid w:val="113978C1"/>
     <w:multiLevelType w:val="hybridMultilevel"/>
     <w:tmpl w:val="AA7A7DAE"/>
@@ -6651,7 +9318,7 @@
       </w:pPr>
     </w:lvl>
   </w:abstractNum>
-  <w:abstractNum w:abstractNumId="4" w15:restartNumberingAfterBreak="0">
+  <w:abstractNum w:abstractNumId="5" w15:restartNumberingAfterBreak="0">
     <w:nsid w:val="123830F0"/>
     <w:multiLevelType w:val="hybridMultilevel"/>
     <w:tmpl w:val="3CA4E9F8"/>
@@ -6740,7 +9407,7 @@
       </w:pPr>
     </w:lvl>
   </w:abstractNum>
-  <w:abstractNum w:abstractNumId="5" w15:restartNumberingAfterBreak="0">
+  <w:abstractNum w:abstractNumId="6" w15:restartNumberingAfterBreak="0">
     <w:nsid w:val="124930AA"/>
     <w:multiLevelType w:val="hybridMultilevel"/>
     <w:tmpl w:val="9B12972C"/>
@@ -6829,7 +9496,96 @@
       </w:pPr>
     </w:lvl>
   </w:abstractNum>
-  <w:abstractNum w:abstractNumId="6" w15:restartNumberingAfterBreak="0">
+  <w:abstractNum w:abstractNumId="7" w15:restartNumberingAfterBreak="0">
+    <w:nsid w:val="189F4856"/>
+    <w:multiLevelType w:val="hybridMultilevel"/>
+    <w:tmpl w:val="AC68BEA8"/>
+    <w:lvl w:ilvl="0" w:tplc="0816000F">
+      <w:start w:val="1"/>
+      <w:numFmt w:val="decimal"/>
+      <w:lvlText w:val="%1."/>
+      <w:lvlJc w:val="left"/>
+      <w:pPr>
+        <w:ind w:left="720" w:hanging="360"/>
+      </w:pPr>
+      <w:rPr>
+        <w:rFonts w:hint="default"/>
+      </w:rPr>
+    </w:lvl>
+    <w:lvl w:ilvl="1" w:tplc="08160019" w:tentative="1">
+      <w:start w:val="1"/>
+      <w:numFmt w:val="lowerLetter"/>
+      <w:lvlText w:val="%2."/>
+      <w:lvlJc w:val="left"/>
+      <w:pPr>
+        <w:ind w:left="1440" w:hanging="360"/>
+      </w:pPr>
+    </w:lvl>
+    <w:lvl w:ilvl="2" w:tplc="0816001B" w:tentative="1">
+      <w:start w:val="1"/>
+      <w:numFmt w:val="lowerRoman"/>
+      <w:lvlText w:val="%3."/>
+      <w:lvlJc w:val="right"/>
+      <w:pPr>
+        <w:ind w:left="2160" w:hanging="180"/>
+      </w:pPr>
+    </w:lvl>
+    <w:lvl w:ilvl="3" w:tplc="0816000F" w:tentative="1">
+      <w:start w:val="1"/>
+      <w:numFmt w:val="decimal"/>
+      <w:lvlText w:val="%4."/>
+      <w:lvlJc w:val="left"/>
+      <w:pPr>
+        <w:ind w:left="2880" w:hanging="360"/>
+      </w:pPr>
+    </w:lvl>
+    <w:lvl w:ilvl="4" w:tplc="08160019" w:tentative="1">
+      <w:start w:val="1"/>
+      <w:numFmt w:val="lowerLetter"/>
+      <w:lvlText w:val="%5."/>
+      <w:lvlJc w:val="left"/>
+      <w:pPr>
+        <w:ind w:left="3600" w:hanging="360"/>
+      </w:pPr>
+    </w:lvl>
+    <w:lvl w:ilvl="5" w:tplc="0816001B" w:tentative="1">
+      <w:start w:val="1"/>
+      <w:numFmt w:val="lowerRoman"/>
+      <w:lvlText w:val="%6."/>
+      <w:lvlJc w:val="right"/>
+      <w:pPr>
+        <w:ind w:left="4320" w:hanging="180"/>
+      </w:pPr>
+    </w:lvl>
+    <w:lvl w:ilvl="6" w:tplc="0816000F" w:tentative="1">
+      <w:start w:val="1"/>
+      <w:numFmt w:val="decimal"/>
+      <w:lvlText w:val="%7."/>
+      <w:lvlJc w:val="left"/>
+      <w:pPr>
+        <w:ind w:left="5040" w:hanging="360"/>
+      </w:pPr>
+    </w:lvl>
+    <w:lvl w:ilvl="7" w:tplc="08160019" w:tentative="1">
+      <w:start w:val="1"/>
+      <w:numFmt w:val="lowerLetter"/>
+      <w:lvlText w:val="%8."/>
+      <w:lvlJc w:val="left"/>
+      <w:pPr>
+        <w:ind w:left="5760" w:hanging="360"/>
+      </w:pPr>
+    </w:lvl>
+    <w:lvl w:ilvl="8" w:tplc="0816001B" w:tentative="1">
+      <w:start w:val="1"/>
+      <w:numFmt w:val="lowerRoman"/>
+      <w:lvlText w:val="%9."/>
+      <w:lvlJc w:val="right"/>
+      <w:pPr>
+        <w:ind w:left="6480" w:hanging="180"/>
+      </w:pPr>
+    </w:lvl>
+  </w:abstractNum>
+  <w:abstractNum w:abstractNumId="8" w15:restartNumberingAfterBreak="0">
     <w:nsid w:val="1DC40DB8"/>
     <w:multiLevelType w:val="hybridMultilevel"/>
     <w:tmpl w:val="EF3EE6D2"/>
@@ -6918,7 +9674,7 @@
       </w:pPr>
     </w:lvl>
   </w:abstractNum>
-  <w:abstractNum w:abstractNumId="7" w15:restartNumberingAfterBreak="0">
+  <w:abstractNum w:abstractNumId="9" w15:restartNumberingAfterBreak="0">
     <w:nsid w:val="220D7503"/>
     <w:multiLevelType w:val="hybridMultilevel"/>
     <w:tmpl w:val="A2C86A5C"/>
@@ -7007,7 +9763,96 @@
       </w:pPr>
     </w:lvl>
   </w:abstractNum>
-  <w:abstractNum w:abstractNumId="8" w15:restartNumberingAfterBreak="0">
+  <w:abstractNum w:abstractNumId="10" w15:restartNumberingAfterBreak="0">
+    <w:nsid w:val="23842C3B"/>
+    <w:multiLevelType w:val="hybridMultilevel"/>
+    <w:tmpl w:val="F3665978"/>
+    <w:lvl w:ilvl="0" w:tplc="0816000F">
+      <w:start w:val="1"/>
+      <w:numFmt w:val="decimal"/>
+      <w:lvlText w:val="%1."/>
+      <w:lvlJc w:val="left"/>
+      <w:pPr>
+        <w:ind w:left="720" w:hanging="360"/>
+      </w:pPr>
+      <w:rPr>
+        <w:rFonts w:hint="default"/>
+      </w:rPr>
+    </w:lvl>
+    <w:lvl w:ilvl="1" w:tplc="08160019" w:tentative="1">
+      <w:start w:val="1"/>
+      <w:numFmt w:val="lowerLetter"/>
+      <w:lvlText w:val="%2."/>
+      <w:lvlJc w:val="left"/>
+      <w:pPr>
+        <w:ind w:left="1440" w:hanging="360"/>
+      </w:pPr>
+    </w:lvl>
+    <w:lvl w:ilvl="2" w:tplc="0816001B" w:tentative="1">
+      <w:start w:val="1"/>
+      <w:numFmt w:val="lowerRoman"/>
+      <w:lvlText w:val="%3."/>
+      <w:lvlJc w:val="right"/>
+      <w:pPr>
+        <w:ind w:left="2160" w:hanging="180"/>
+      </w:pPr>
+    </w:lvl>
+    <w:lvl w:ilvl="3" w:tplc="0816000F" w:tentative="1">
+      <w:start w:val="1"/>
+      <w:numFmt w:val="decimal"/>
+      <w:lvlText w:val="%4."/>
+      <w:lvlJc w:val="left"/>
+      <w:pPr>
+        <w:ind w:left="2880" w:hanging="360"/>
+      </w:pPr>
+    </w:lvl>
+    <w:lvl w:ilvl="4" w:tplc="08160019" w:tentative="1">
+      <w:start w:val="1"/>
+      <w:numFmt w:val="lowerLetter"/>
+      <w:lvlText w:val="%5."/>
+      <w:lvlJc w:val="left"/>
+      <w:pPr>
+        <w:ind w:left="3600" w:hanging="360"/>
+      </w:pPr>
+    </w:lvl>
+    <w:lvl w:ilvl="5" w:tplc="0816001B" w:tentative="1">
+      <w:start w:val="1"/>
+      <w:numFmt w:val="lowerRoman"/>
+      <w:lvlText w:val="%6."/>
+      <w:lvlJc w:val="right"/>
+      <w:pPr>
+        <w:ind w:left="4320" w:hanging="180"/>
+      </w:pPr>
+    </w:lvl>
+    <w:lvl w:ilvl="6" w:tplc="0816000F" w:tentative="1">
+      <w:start w:val="1"/>
+      <w:numFmt w:val="decimal"/>
+      <w:lvlText w:val="%7."/>
+      <w:lvlJc w:val="left"/>
+      <w:pPr>
+        <w:ind w:left="5040" w:hanging="360"/>
+      </w:pPr>
+    </w:lvl>
+    <w:lvl w:ilvl="7" w:tplc="08160019" w:tentative="1">
+      <w:start w:val="1"/>
+      <w:numFmt w:val="lowerLetter"/>
+      <w:lvlText w:val="%8."/>
+      <w:lvlJc w:val="left"/>
+      <w:pPr>
+        <w:ind w:left="5760" w:hanging="360"/>
+      </w:pPr>
+    </w:lvl>
+    <w:lvl w:ilvl="8" w:tplc="0816001B" w:tentative="1">
+      <w:start w:val="1"/>
+      <w:numFmt w:val="lowerRoman"/>
+      <w:lvlText w:val="%9."/>
+      <w:lvlJc w:val="right"/>
+      <w:pPr>
+        <w:ind w:left="6480" w:hanging="180"/>
+      </w:pPr>
+    </w:lvl>
+  </w:abstractNum>
+  <w:abstractNum w:abstractNumId="11" w15:restartNumberingAfterBreak="0">
     <w:nsid w:val="32C85DC6"/>
     <w:multiLevelType w:val="hybridMultilevel"/>
     <w:tmpl w:val="04244C18"/>
@@ -7096,7 +9941,7 @@
       </w:pPr>
     </w:lvl>
   </w:abstractNum>
-  <w:abstractNum w:abstractNumId="9" w15:restartNumberingAfterBreak="0">
+  <w:abstractNum w:abstractNumId="12" w15:restartNumberingAfterBreak="0">
     <w:nsid w:val="34206888"/>
     <w:multiLevelType w:val="hybridMultilevel"/>
     <w:tmpl w:val="9B12972C"/>
@@ -7185,7 +10030,7 @@
       </w:pPr>
     </w:lvl>
   </w:abstractNum>
-  <w:abstractNum w:abstractNumId="10" w15:restartNumberingAfterBreak="0">
+  <w:abstractNum w:abstractNumId="13" w15:restartNumberingAfterBreak="0">
     <w:nsid w:val="3A0A57D7"/>
     <w:multiLevelType w:val="hybridMultilevel"/>
     <w:tmpl w:val="5A7E0B52"/>
@@ -7274,7 +10119,7 @@
       </w:pPr>
     </w:lvl>
   </w:abstractNum>
-  <w:abstractNum w:abstractNumId="11" w15:restartNumberingAfterBreak="0">
+  <w:abstractNum w:abstractNumId="14" w15:restartNumberingAfterBreak="0">
     <w:nsid w:val="3C2C1A68"/>
     <w:multiLevelType w:val="hybridMultilevel"/>
     <w:tmpl w:val="A808DF3A"/>
@@ -7363,7 +10208,7 @@
       </w:pPr>
     </w:lvl>
   </w:abstractNum>
-  <w:abstractNum w:abstractNumId="12" w15:restartNumberingAfterBreak="0">
+  <w:abstractNum w:abstractNumId="15" w15:restartNumberingAfterBreak="0">
     <w:nsid w:val="3ED655BB"/>
     <w:multiLevelType w:val="hybridMultilevel"/>
     <w:tmpl w:val="E1727B98"/>
@@ -7452,7 +10297,7 @@
       </w:pPr>
     </w:lvl>
   </w:abstractNum>
-  <w:abstractNum w:abstractNumId="13" w15:restartNumberingAfterBreak="0">
+  <w:abstractNum w:abstractNumId="16" w15:restartNumberingAfterBreak="0">
     <w:nsid w:val="3FC63E43"/>
     <w:multiLevelType w:val="hybridMultilevel"/>
     <w:tmpl w:val="5BC02DA2"/>
@@ -7541,7 +10386,7 @@
       </w:pPr>
     </w:lvl>
   </w:abstractNum>
-  <w:abstractNum w:abstractNumId="14" w15:restartNumberingAfterBreak="0">
+  <w:abstractNum w:abstractNumId="17" w15:restartNumberingAfterBreak="0">
     <w:nsid w:val="41F45C80"/>
     <w:multiLevelType w:val="hybridMultilevel"/>
     <w:tmpl w:val="04244C18"/>
@@ -7630,7 +10475,7 @@
       </w:pPr>
     </w:lvl>
   </w:abstractNum>
-  <w:abstractNum w:abstractNumId="15" w15:restartNumberingAfterBreak="0">
+  <w:abstractNum w:abstractNumId="18" w15:restartNumberingAfterBreak="0">
     <w:nsid w:val="43B37F0D"/>
     <w:multiLevelType w:val="hybridMultilevel"/>
     <w:tmpl w:val="46AC8426"/>
@@ -7719,7 +10564,96 @@
       </w:pPr>
     </w:lvl>
   </w:abstractNum>
-  <w:abstractNum w:abstractNumId="16" w15:restartNumberingAfterBreak="0">
+  <w:abstractNum w:abstractNumId="19" w15:restartNumberingAfterBreak="0">
+    <w:nsid w:val="48756190"/>
+    <w:multiLevelType w:val="hybridMultilevel"/>
+    <w:tmpl w:val="4520532E"/>
+    <w:lvl w:ilvl="0" w:tplc="0816000F">
+      <w:start w:val="1"/>
+      <w:numFmt w:val="decimal"/>
+      <w:lvlText w:val="%1."/>
+      <w:lvlJc w:val="left"/>
+      <w:pPr>
+        <w:ind w:left="720" w:hanging="360"/>
+      </w:pPr>
+      <w:rPr>
+        <w:rFonts w:hint="default"/>
+      </w:rPr>
+    </w:lvl>
+    <w:lvl w:ilvl="1" w:tplc="08160019" w:tentative="1">
+      <w:start w:val="1"/>
+      <w:numFmt w:val="lowerLetter"/>
+      <w:lvlText w:val="%2."/>
+      <w:lvlJc w:val="left"/>
+      <w:pPr>
+        <w:ind w:left="1440" w:hanging="360"/>
+      </w:pPr>
+    </w:lvl>
+    <w:lvl w:ilvl="2" w:tplc="0816001B" w:tentative="1">
+      <w:start w:val="1"/>
+      <w:numFmt w:val="lowerRoman"/>
+      <w:lvlText w:val="%3."/>
+      <w:lvlJc w:val="right"/>
+      <w:pPr>
+        <w:ind w:left="2160" w:hanging="180"/>
+      </w:pPr>
+    </w:lvl>
+    <w:lvl w:ilvl="3" w:tplc="0816000F" w:tentative="1">
+      <w:start w:val="1"/>
+      <w:numFmt w:val="decimal"/>
+      <w:lvlText w:val="%4."/>
+      <w:lvlJc w:val="left"/>
+      <w:pPr>
+        <w:ind w:left="2880" w:hanging="360"/>
+      </w:pPr>
+    </w:lvl>
+    <w:lvl w:ilvl="4" w:tplc="08160019" w:tentative="1">
+      <w:start w:val="1"/>
+      <w:numFmt w:val="lowerLetter"/>
+      <w:lvlText w:val="%5."/>
+      <w:lvlJc w:val="left"/>
+      <w:pPr>
+        <w:ind w:left="3600" w:hanging="360"/>
+      </w:pPr>
+    </w:lvl>
+    <w:lvl w:ilvl="5" w:tplc="0816001B" w:tentative="1">
+      <w:start w:val="1"/>
+      <w:numFmt w:val="lowerRoman"/>
+      <w:lvlText w:val="%6."/>
+      <w:lvlJc w:val="right"/>
+      <w:pPr>
+        <w:ind w:left="4320" w:hanging="180"/>
+      </w:pPr>
+    </w:lvl>
+    <w:lvl w:ilvl="6" w:tplc="0816000F" w:tentative="1">
+      <w:start w:val="1"/>
+      <w:numFmt w:val="decimal"/>
+      <w:lvlText w:val="%7."/>
+      <w:lvlJc w:val="left"/>
+      <w:pPr>
+        <w:ind w:left="5040" w:hanging="360"/>
+      </w:pPr>
+    </w:lvl>
+    <w:lvl w:ilvl="7" w:tplc="08160019" w:tentative="1">
+      <w:start w:val="1"/>
+      <w:numFmt w:val="lowerLetter"/>
+      <w:lvlText w:val="%8."/>
+      <w:lvlJc w:val="left"/>
+      <w:pPr>
+        <w:ind w:left="5760" w:hanging="360"/>
+      </w:pPr>
+    </w:lvl>
+    <w:lvl w:ilvl="8" w:tplc="0816001B" w:tentative="1">
+      <w:start w:val="1"/>
+      <w:numFmt w:val="lowerRoman"/>
+      <w:lvlText w:val="%9."/>
+      <w:lvlJc w:val="right"/>
+      <w:pPr>
+        <w:ind w:left="6480" w:hanging="180"/>
+      </w:pPr>
+    </w:lvl>
+  </w:abstractNum>
+  <w:abstractNum w:abstractNumId="20" w15:restartNumberingAfterBreak="0">
     <w:nsid w:val="4B7515DB"/>
     <w:multiLevelType w:val="hybridMultilevel"/>
     <w:tmpl w:val="EDE8938A"/>
@@ -7808,7 +10742,7 @@
       </w:pPr>
     </w:lvl>
   </w:abstractNum>
-  <w:abstractNum w:abstractNumId="17" w15:restartNumberingAfterBreak="0">
+  <w:abstractNum w:abstractNumId="21" w15:restartNumberingAfterBreak="0">
     <w:nsid w:val="4D962796"/>
     <w:multiLevelType w:val="hybridMultilevel"/>
     <w:tmpl w:val="B80C3BEC"/>
@@ -7897,7 +10831,7 @@
       </w:pPr>
     </w:lvl>
   </w:abstractNum>
-  <w:abstractNum w:abstractNumId="18" w15:restartNumberingAfterBreak="0">
+  <w:abstractNum w:abstractNumId="22" w15:restartNumberingAfterBreak="0">
     <w:nsid w:val="54B44DEC"/>
     <w:multiLevelType w:val="hybridMultilevel"/>
     <w:tmpl w:val="0DA00BC8"/>
@@ -7986,7 +10920,7 @@
       </w:pPr>
     </w:lvl>
   </w:abstractNum>
-  <w:abstractNum w:abstractNumId="19" w15:restartNumberingAfterBreak="0">
+  <w:abstractNum w:abstractNumId="23" w15:restartNumberingAfterBreak="0">
     <w:nsid w:val="5670537D"/>
     <w:multiLevelType w:val="hybridMultilevel"/>
     <w:tmpl w:val="3CA4E9F8"/>
@@ -8075,7 +11009,7 @@
       </w:pPr>
     </w:lvl>
   </w:abstractNum>
-  <w:abstractNum w:abstractNumId="20" w15:restartNumberingAfterBreak="0">
+  <w:abstractNum w:abstractNumId="24" w15:restartNumberingAfterBreak="0">
     <w:nsid w:val="5E2B5DCF"/>
     <w:multiLevelType w:val="hybridMultilevel"/>
     <w:tmpl w:val="4BF6AF9C"/>
@@ -8164,7 +11098,7 @@
       </w:pPr>
     </w:lvl>
   </w:abstractNum>
-  <w:abstractNum w:abstractNumId="21" w15:restartNumberingAfterBreak="0">
+  <w:abstractNum w:abstractNumId="25" w15:restartNumberingAfterBreak="0">
     <w:nsid w:val="63C96E34"/>
     <w:multiLevelType w:val="hybridMultilevel"/>
     <w:tmpl w:val="3526566A"/>
@@ -8253,7 +11187,7 @@
       </w:pPr>
     </w:lvl>
   </w:abstractNum>
-  <w:abstractNum w:abstractNumId="22" w15:restartNumberingAfterBreak="0">
+  <w:abstractNum w:abstractNumId="26" w15:restartNumberingAfterBreak="0">
     <w:nsid w:val="7035795D"/>
     <w:multiLevelType w:val="hybridMultilevel"/>
     <w:tmpl w:val="00BA3460"/>
@@ -8342,7 +11276,7 @@
       </w:pPr>
     </w:lvl>
   </w:abstractNum>
-  <w:abstractNum w:abstractNumId="23" w15:restartNumberingAfterBreak="0">
+  <w:abstractNum w:abstractNumId="27" w15:restartNumberingAfterBreak="0">
     <w:nsid w:val="70D912A8"/>
     <w:multiLevelType w:val="hybridMultilevel"/>
     <w:tmpl w:val="7EA033A8"/>
@@ -8431,7 +11365,7 @@
       </w:pPr>
     </w:lvl>
   </w:abstractNum>
-  <w:abstractNum w:abstractNumId="24" w15:restartNumberingAfterBreak="0">
+  <w:abstractNum w:abstractNumId="28" w15:restartNumberingAfterBreak="0">
     <w:nsid w:val="747278C5"/>
     <w:multiLevelType w:val="hybridMultilevel"/>
     <w:tmpl w:val="1B98EB1C"/>
@@ -8520,7 +11454,7 @@
       </w:pPr>
     </w:lvl>
   </w:abstractNum>
-  <w:abstractNum w:abstractNumId="25" w15:restartNumberingAfterBreak="0">
+  <w:abstractNum w:abstractNumId="29" w15:restartNumberingAfterBreak="0">
     <w:nsid w:val="7B9962AE"/>
     <w:multiLevelType w:val="hybridMultilevel"/>
     <w:tmpl w:val="11487046"/>
@@ -8609,83 +11543,187 @@
       </w:pPr>
     </w:lvl>
   </w:abstractNum>
+  <w:abstractNum w:abstractNumId="30" w15:restartNumberingAfterBreak="0">
+    <w:nsid w:val="7FD55AA4"/>
+    <w:multiLevelType w:val="hybridMultilevel"/>
+    <w:tmpl w:val="3F8430B8"/>
+    <w:lvl w:ilvl="0" w:tplc="0816000F">
+      <w:start w:val="1"/>
+      <w:numFmt w:val="decimal"/>
+      <w:lvlText w:val="%1."/>
+      <w:lvlJc w:val="left"/>
+      <w:pPr>
+        <w:ind w:left="720" w:hanging="360"/>
+      </w:pPr>
+      <w:rPr>
+        <w:rFonts w:hint="default"/>
+      </w:rPr>
+    </w:lvl>
+    <w:lvl w:ilvl="1" w:tplc="08160019" w:tentative="1">
+      <w:start w:val="1"/>
+      <w:numFmt w:val="lowerLetter"/>
+      <w:lvlText w:val="%2."/>
+      <w:lvlJc w:val="left"/>
+      <w:pPr>
+        <w:ind w:left="1440" w:hanging="360"/>
+      </w:pPr>
+    </w:lvl>
+    <w:lvl w:ilvl="2" w:tplc="0816001B" w:tentative="1">
+      <w:start w:val="1"/>
+      <w:numFmt w:val="lowerRoman"/>
+      <w:lvlText w:val="%3."/>
+      <w:lvlJc w:val="right"/>
+      <w:pPr>
+        <w:ind w:left="2160" w:hanging="180"/>
+      </w:pPr>
+    </w:lvl>
+    <w:lvl w:ilvl="3" w:tplc="0816000F" w:tentative="1">
+      <w:start w:val="1"/>
+      <w:numFmt w:val="decimal"/>
+      <w:lvlText w:val="%4."/>
+      <w:lvlJc w:val="left"/>
+      <w:pPr>
+        <w:ind w:left="2880" w:hanging="360"/>
+      </w:pPr>
+    </w:lvl>
+    <w:lvl w:ilvl="4" w:tplc="08160019" w:tentative="1">
+      <w:start w:val="1"/>
+      <w:numFmt w:val="lowerLetter"/>
+      <w:lvlText w:val="%5."/>
+      <w:lvlJc w:val="left"/>
+      <w:pPr>
+        <w:ind w:left="3600" w:hanging="360"/>
+      </w:pPr>
+    </w:lvl>
+    <w:lvl w:ilvl="5" w:tplc="0816001B" w:tentative="1">
+      <w:start w:val="1"/>
+      <w:numFmt w:val="lowerRoman"/>
+      <w:lvlText w:val="%6."/>
+      <w:lvlJc w:val="right"/>
+      <w:pPr>
+        <w:ind w:left="4320" w:hanging="180"/>
+      </w:pPr>
+    </w:lvl>
+    <w:lvl w:ilvl="6" w:tplc="0816000F" w:tentative="1">
+      <w:start w:val="1"/>
+      <w:numFmt w:val="decimal"/>
+      <w:lvlText w:val="%7."/>
+      <w:lvlJc w:val="left"/>
+      <w:pPr>
+        <w:ind w:left="5040" w:hanging="360"/>
+      </w:pPr>
+    </w:lvl>
+    <w:lvl w:ilvl="7" w:tplc="08160019" w:tentative="1">
+      <w:start w:val="1"/>
+      <w:numFmt w:val="lowerLetter"/>
+      <w:lvlText w:val="%8."/>
+      <w:lvlJc w:val="left"/>
+      <w:pPr>
+        <w:ind w:left="5760" w:hanging="360"/>
+      </w:pPr>
+    </w:lvl>
+    <w:lvl w:ilvl="8" w:tplc="0816001B" w:tentative="1">
+      <w:start w:val="1"/>
+      <w:numFmt w:val="lowerRoman"/>
+      <w:lvlText w:val="%9."/>
+      <w:lvlJc w:val="right"/>
+      <w:pPr>
+        <w:ind w:left="6480" w:hanging="180"/>
+      </w:pPr>
+    </w:lvl>
+  </w:abstractNum>
   <w:num w:numId="1">
+    <w:abstractNumId w:val="2"/>
+  </w:num>
+  <w:num w:numId="2">
+    <w:abstractNumId w:val="11"/>
+  </w:num>
+  <w:num w:numId="3">
+    <w:abstractNumId w:val="28"/>
+  </w:num>
+  <w:num w:numId="4">
+    <w:abstractNumId w:val="6"/>
+  </w:num>
+  <w:num w:numId="5">
+    <w:abstractNumId w:val="12"/>
+  </w:num>
+  <w:num w:numId="6">
+    <w:abstractNumId w:val="8"/>
+  </w:num>
+  <w:num w:numId="7">
+    <w:abstractNumId w:val="3"/>
+  </w:num>
+  <w:num w:numId="8">
+    <w:abstractNumId w:val="24"/>
+  </w:num>
+  <w:num w:numId="9">
+    <w:abstractNumId w:val="5"/>
+  </w:num>
+  <w:num w:numId="10">
+    <w:abstractNumId w:val="23"/>
+  </w:num>
+  <w:num w:numId="11">
+    <w:abstractNumId w:val="4"/>
+  </w:num>
+  <w:num w:numId="12">
+    <w:abstractNumId w:val="22"/>
+  </w:num>
+  <w:num w:numId="13">
+    <w:abstractNumId w:val="17"/>
+  </w:num>
+  <w:num w:numId="14">
+    <w:abstractNumId w:val="27"/>
+  </w:num>
+  <w:num w:numId="15">
+    <w:abstractNumId w:val="21"/>
+  </w:num>
+  <w:num w:numId="16">
+    <w:abstractNumId w:val="14"/>
+  </w:num>
+  <w:num w:numId="17">
+    <w:abstractNumId w:val="26"/>
+  </w:num>
+  <w:num w:numId="18">
+    <w:abstractNumId w:val="16"/>
+  </w:num>
+  <w:num w:numId="19">
+    <w:abstractNumId w:val="25"/>
+  </w:num>
+  <w:num w:numId="20">
+    <w:abstractNumId w:val="13"/>
+  </w:num>
+  <w:num w:numId="21">
+    <w:abstractNumId w:val="29"/>
+  </w:num>
+  <w:num w:numId="22">
+    <w:abstractNumId w:val="18"/>
+  </w:num>
+  <w:num w:numId="23">
     <w:abstractNumId w:val="1"/>
   </w:num>
-  <w:num w:numId="2">
-    <w:abstractNumId w:val="8"/>
-  </w:num>
-  <w:num w:numId="3">
-    <w:abstractNumId w:val="24"/>
-  </w:num>
-  <w:num w:numId="4">
-    <w:abstractNumId w:val="5"/>
-  </w:num>
-  <w:num w:numId="5">
+  <w:num w:numId="24">
     <w:abstractNumId w:val="9"/>
   </w:num>
-  <w:num w:numId="6">
-    <w:abstractNumId w:val="6"/>
-  </w:num>
-  <w:num w:numId="7">
-    <w:abstractNumId w:val="2"/>
-  </w:num>
-  <w:num w:numId="8">
+  <w:num w:numId="25">
     <w:abstractNumId w:val="20"/>
   </w:num>
-  <w:num w:numId="9">
-    <w:abstractNumId w:val="4"/>
+  <w:num w:numId="26">
+    <w:abstractNumId w:val="15"/>
   </w:num>
-  <w:num w:numId="10">
-    <w:abstractNumId w:val="19"/>
+  <w:num w:numId="27">
+    <w:abstractNumId w:val="0"/>
   </w:num>
-  <w:num w:numId="11">
-    <w:abstractNumId w:val="3"/>
-  </w:num>
-  <w:num w:numId="12">
-    <w:abstractNumId w:val="18"/>
-  </w:num>
-  <w:num w:numId="13">
-    <w:abstractNumId w:val="14"/>
-  </w:num>
-  <w:num w:numId="14">
-    <w:abstractNumId w:val="23"/>
-  </w:num>
-  <w:num w:numId="15">
-    <w:abstractNumId w:val="17"/>
-  </w:num>
-  <w:num w:numId="16">
-    <w:abstractNumId w:val="11"/>
-  </w:num>
-  <w:num w:numId="17">
-    <w:abstractNumId w:val="22"/>
-  </w:num>
-  <w:num w:numId="18">
-    <w:abstractNumId w:val="13"/>
-  </w:num>
-  <w:num w:numId="19">
-    <w:abstractNumId w:val="21"/>
-  </w:num>
-  <w:num w:numId="20">
+  <w:num w:numId="28">
     <w:abstractNumId w:val="10"/>
   </w:num>
-  <w:num w:numId="21">
-    <w:abstractNumId w:val="25"/>
+  <w:num w:numId="29">
+    <w:abstractNumId w:val="30"/>
   </w:num>
-  <w:num w:numId="22">
-    <w:abstractNumId w:val="15"/>
-  </w:num>
-  <w:num w:numId="23">
-    <w:abstractNumId w:val="0"/>
-  </w:num>
-  <w:num w:numId="24">
+  <w:num w:numId="30">
     <w:abstractNumId w:val="7"/>
   </w:num>
-  <w:num w:numId="25">
-    <w:abstractNumId w:val="16"/>
-  </w:num>
-  <w:num w:numId="26">
-    <w:abstractNumId w:val="12"/>
+  <w:num w:numId="31">
+    <w:abstractNumId w:val="19"/>
   </w:num>
 </w:numbering>
 </file>
@@ -8813,6 +11851,7 @@
     <w:lsdException w:name="HTML Sample" w:semiHidden="1" w:unhideWhenUsed="1"/>
     <w:lsdException w:name="HTML Typewriter" w:semiHidden="1" w:unhideWhenUsed="1"/>
     <w:lsdException w:name="HTML Variable" w:semiHidden="1" w:unhideWhenUsed="1"/>
+    <w:lsdException w:name="Normal Table" w:semiHidden="1" w:unhideWhenUsed="1"/>
     <w:lsdException w:name="annotation subject" w:semiHidden="1" w:unhideWhenUsed="1"/>
     <w:lsdException w:name="No List" w:semiHidden="1" w:unhideWhenUsed="1"/>
     <w:lsdException w:name="Outline List 1" w:semiHidden="1" w:unhideWhenUsed="1"/>
@@ -8856,8 +11895,10 @@
     <w:lsdException w:name="Table Elegant" w:semiHidden="1" w:unhideWhenUsed="1"/>
     <w:lsdException w:name="Table Professional" w:semiHidden="1" w:unhideWhenUsed="1"/>
     <w:lsdException w:name="Table Subtle 1" w:semiHidden="1" w:unhideWhenUsed="1"/>
+    <w:lsdException w:name="Table Subtle 2" w:semiHidden="1" w:unhideWhenUsed="1"/>
     <w:lsdException w:name="Table Web 1" w:semiHidden="1" w:unhideWhenUsed="1"/>
     <w:lsdException w:name="Table Web 2" w:semiHidden="1" w:unhideWhenUsed="1"/>
+    <w:lsdException w:name="Table Web 3" w:semiHidden="1" w:unhideWhenUsed="1"/>
     <w:lsdException w:name="Balloon Text" w:semiHidden="1" w:unhideWhenUsed="1"/>
     <w:lsdException w:name="Table Grid" w:uiPriority="39"/>
     <w:lsdException w:name="Table Theme" w:semiHidden="1" w:unhideWhenUsed="1"/>
@@ -9717,7 +12758,7 @@
 </file>
 
 <file path=customXml/itemProps1.xml><?xml version="1.0" encoding="utf-8"?>
-<ds:datastoreItem xmlns:ds="http://schemas.openxmlformats.org/officeDocument/2006/customXml" ds:itemID="{AC2E3CA5-057E-49EE-91B5-4B4A6D866169}">
+<ds:datastoreItem xmlns:ds="http://schemas.openxmlformats.org/officeDocument/2006/customXml" ds:itemID="{9DDA02AF-6559-4384-91AD-473F64029B6B}">
   <ds:schemaRefs>
     <ds:schemaRef ds:uri="http://schemas.openxmlformats.org/officeDocument/2006/bibliography"/>
   </ds:schemaRefs>

</xml_diff>

<commit_message>
Actualização da descrião dos casos de uso
</commit_message>
<xml_diff>
--- a/Doc/Eng. Software II/EngSoftwareIIRelatório.docx
+++ b/Doc/Eng. Software II/EngSoftwareIIRelatório.docx
@@ -9,6 +9,14 @@
           <w:b/>
         </w:rPr>
       </w:pPr>
+    </w:p>
+    <w:p>
+      <w:pPr>
+        <w:jc w:val="right"/>
+        <w:rPr>
+          <w:b/>
+        </w:rPr>
+      </w:pPr>
       <w:r>
         <w:rPr>
           <w:b/>
@@ -297,6 +305,7 @@
         <w:pStyle w:val="PargrafodaLista"/>
       </w:pPr>
       <w:r>
+        <w:lastRenderedPageBreak/>
         <w:t>O utilizador poderá escolher o tipo de pagamento que quer fazer, podendo ser por referência multibanco, cartão de crédito…</w:t>
       </w:r>
     </w:p>
@@ -315,7 +324,6 @@
         <w:rPr>
           <w:b/>
         </w:rPr>
-        <w:lastRenderedPageBreak/>
         <w:t>Consultar trilhos já percorridas</w:t>
       </w:r>
     </w:p>
@@ -681,7 +689,6 @@
         <w:rPr>
           <w:b/>
         </w:rPr>
-        <w:lastRenderedPageBreak/>
         <w:t xml:space="preserve"> </w:t>
       </w:r>
       <w:r>
@@ -1171,6 +1178,7 @@
         <w:ind w:left="708"/>
       </w:pPr>
       <w:r>
+        <w:lastRenderedPageBreak/>
         <w:t>Este cas</w:t>
       </w:r>
       <w:r>
@@ -1201,7 +1209,6 @@
         <w:rPr>
           <w:b/>
         </w:rPr>
-        <w:lastRenderedPageBreak/>
         <w:t xml:space="preserve"> Apresentar co</w:t>
       </w:r>
       <w:r>
@@ -1302,6 +1309,7 @@
           <w:noProof/>
           <w:lang w:eastAsia="pt-PT"/>
         </w:rPr>
+        <w:lastRenderedPageBreak/>
         <w:drawing>
           <wp:anchor distT="0" distB="0" distL="114300" distR="114300" simplePos="0" relativeHeight="251658240" behindDoc="1" locked="0" layoutInCell="1" allowOverlap="1" wp14:anchorId="02C4F3B1" wp14:editId="02C4F3B2">
             <wp:simplePos x="0" y="0"/>
@@ -1397,7 +1405,6 @@
           <w:rFonts w:asciiTheme="minorHAnsi" w:hAnsiTheme="minorHAnsi" w:cstheme="minorHAnsi"/>
           <w:sz w:val="44"/>
         </w:rPr>
-        <w:lastRenderedPageBreak/>
         <w:t>Tabela de Comp</w:t>
       </w:r>
       <w:r>
@@ -5568,42 +5575,6 @@
         </w:rPr>
       </w:pPr>
     </w:p>
-    <w:p>
-      <w:pPr>
-        <w:pStyle w:val="PargrafodaLista"/>
-        <w:numPr>
-          <w:ilvl w:val="0"/>
-          <w:numId w:val="23"/>
-        </w:numPr>
-        <w:spacing w:after="160" w:line="259" w:lineRule="auto"/>
-        <w:ind w:left="360"/>
-        <w:jc w:val="left"/>
-        <w:rPr>
-          <w:rFonts w:ascii="Times New Roman" w:hAnsi="Times New Roman"/>
-          <w:b/>
-          <w:sz w:val="32"/>
-        </w:rPr>
-      </w:pPr>
-      <w:r>
-        <w:rPr>
-          <w:rFonts w:ascii="Times New Roman" w:hAnsi="Times New Roman"/>
-          <w:b/>
-          <w:sz w:val="32"/>
-        </w:rPr>
-        <w:lastRenderedPageBreak/>
-        <w:t>Agendar trilho</w:t>
-      </w:r>
-    </w:p>
-    <w:p>
-      <w:pPr>
-        <w:pStyle w:val="PargrafodaLista"/>
-        <w:rPr>
-          <w:rFonts w:ascii="Times New Roman" w:hAnsi="Times New Roman"/>
-          <w:b/>
-          <w:sz w:val="32"/>
-        </w:rPr>
-      </w:pPr>
-    </w:p>
     <w:tbl>
       <w:tblPr>
         <w:tblStyle w:val="Tabelacomgrade"/>
@@ -5617,744 +5588,6 @@
       </w:tblGrid>
       <w:tr>
         <w:trPr>
-          <w:trHeight w:val="326"/>
-        </w:trPr>
-        <w:tc>
-          <w:tcPr>
-            <w:tcW w:w="2764" w:type="dxa"/>
-          </w:tcPr>
-          <w:p>
-            <w:pPr>
-              <w:pStyle w:val="PargrafodaLista"/>
-              <w:ind w:left="0"/>
-              <w:jc w:val="center"/>
-              <w:rPr>
-                <w:rFonts w:ascii="Times New Roman" w:hAnsi="Times New Roman"/>
-                <w:b/>
-                <w:sz w:val="28"/>
-              </w:rPr>
-            </w:pPr>
-            <w:r>
-              <w:rPr>
-                <w:rFonts w:ascii="Times New Roman" w:hAnsi="Times New Roman"/>
-                <w:b/>
-                <w:sz w:val="28"/>
-              </w:rPr>
-              <w:t>Nome:</w:t>
-            </w:r>
-          </w:p>
-        </w:tc>
-        <w:tc>
-          <w:tcPr>
-            <w:tcW w:w="5711" w:type="dxa"/>
-          </w:tcPr>
-          <w:p>
-            <w:pPr>
-              <w:pStyle w:val="PargrafodaLista"/>
-              <w:rPr>
-                <w:rFonts w:ascii="Times New Roman" w:hAnsi="Times New Roman"/>
-                <w:sz w:val="28"/>
-              </w:rPr>
-            </w:pPr>
-            <w:r>
-              <w:rPr>
-                <w:rFonts w:ascii="Times New Roman" w:hAnsi="Times New Roman"/>
-                <w:sz w:val="28"/>
-              </w:rPr>
-              <w:t xml:space="preserve">Agendar </w:t>
-            </w:r>
-            <w:r>
-              <w:rPr>
-                <w:rFonts w:ascii="Times New Roman" w:hAnsi="Times New Roman"/>
-                <w:sz w:val="28"/>
-              </w:rPr>
-              <w:t>trilho</w:t>
-            </w:r>
-          </w:p>
-          <w:p>
-            <w:pPr>
-              <w:pStyle w:val="PargrafodaLista"/>
-              <w:ind w:left="0"/>
-              <w:rPr>
-                <w:rFonts w:ascii="Times New Roman" w:hAnsi="Times New Roman"/>
-              </w:rPr>
-            </w:pPr>
-          </w:p>
-        </w:tc>
-      </w:tr>
-      <w:tr>
-        <w:trPr>
-          <w:trHeight w:val="594"/>
-        </w:trPr>
-        <w:tc>
-          <w:tcPr>
-            <w:tcW w:w="2764" w:type="dxa"/>
-          </w:tcPr>
-          <w:p>
-            <w:pPr>
-              <w:pStyle w:val="PargrafodaLista"/>
-              <w:ind w:left="0"/>
-              <w:jc w:val="center"/>
-              <w:rPr>
-                <w:rFonts w:ascii="Times New Roman" w:hAnsi="Times New Roman"/>
-                <w:b/>
-                <w:sz w:val="28"/>
-              </w:rPr>
-            </w:pPr>
-            <w:r>
-              <w:rPr>
-                <w:rFonts w:ascii="Times New Roman" w:hAnsi="Times New Roman"/>
-                <w:b/>
-                <w:sz w:val="28"/>
-              </w:rPr>
-              <w:t>Descrição:</w:t>
-            </w:r>
-          </w:p>
-        </w:tc>
-        <w:tc>
-          <w:tcPr>
-            <w:tcW w:w="5711" w:type="dxa"/>
-          </w:tcPr>
-          <w:p>
-            <w:pPr>
-              <w:rPr>
-                <w:rFonts w:ascii="Times New Roman" w:hAnsi="Times New Roman"/>
-                <w:sz w:val="28"/>
-              </w:rPr>
-            </w:pPr>
-            <w:r>
-              <w:rPr>
-                <w:rFonts w:ascii="Times New Roman" w:hAnsi="Times New Roman"/>
-                <w:sz w:val="28"/>
-              </w:rPr>
-              <w:t xml:space="preserve">O </w:t>
-            </w:r>
-            <w:r>
-              <w:rPr>
-                <w:rFonts w:ascii="Times New Roman" w:hAnsi="Times New Roman"/>
-                <w:sz w:val="28"/>
-              </w:rPr>
-              <w:t>Turista</w:t>
-            </w:r>
-            <w:r>
-              <w:rPr>
-                <w:rFonts w:ascii="Times New Roman" w:hAnsi="Times New Roman"/>
-                <w:sz w:val="28"/>
-              </w:rPr>
-              <w:t xml:space="preserve">  agenda o </w:t>
-            </w:r>
-            <w:r>
-              <w:rPr>
-                <w:rFonts w:ascii="Times New Roman" w:hAnsi="Times New Roman"/>
-                <w:sz w:val="28"/>
-              </w:rPr>
-              <w:t>trilho</w:t>
-            </w:r>
-            <w:r>
-              <w:rPr>
-                <w:rFonts w:ascii="Times New Roman" w:hAnsi="Times New Roman"/>
-                <w:sz w:val="28"/>
-              </w:rPr>
-              <w:t xml:space="preserve"> com interresse </w:t>
-            </w:r>
-          </w:p>
-          <w:p>
-            <w:pPr>
-              <w:pStyle w:val="PargrafodaLista"/>
-              <w:ind w:left="0"/>
-              <w:rPr>
-                <w:rFonts w:ascii="Times New Roman" w:hAnsi="Times New Roman"/>
-                <w:sz w:val="28"/>
-              </w:rPr>
-            </w:pPr>
-          </w:p>
-        </w:tc>
-      </w:tr>
-      <w:tr>
-        <w:trPr>
-          <w:trHeight w:val="381"/>
-        </w:trPr>
-        <w:tc>
-          <w:tcPr>
-            <w:tcW w:w="2764" w:type="dxa"/>
-          </w:tcPr>
-          <w:p>
-            <w:pPr>
-              <w:pStyle w:val="PargrafodaLista"/>
-              <w:ind w:left="0"/>
-              <w:jc w:val="center"/>
-              <w:rPr>
-                <w:rFonts w:ascii="Times New Roman" w:hAnsi="Times New Roman"/>
-                <w:b/>
-                <w:sz w:val="28"/>
-              </w:rPr>
-            </w:pPr>
-            <w:r>
-              <w:rPr>
-                <w:rFonts w:ascii="Times New Roman" w:hAnsi="Times New Roman"/>
-                <w:b/>
-                <w:sz w:val="28"/>
-              </w:rPr>
-              <w:t>Pré-Condições:</w:t>
-            </w:r>
-          </w:p>
-        </w:tc>
-        <w:tc>
-          <w:tcPr>
-            <w:tcW w:w="5711" w:type="dxa"/>
-          </w:tcPr>
-          <w:p>
-            <w:pPr>
-              <w:rPr>
-                <w:rFonts w:ascii="Times New Roman" w:hAnsi="Times New Roman"/>
-                <w:sz w:val="28"/>
-              </w:rPr>
-            </w:pPr>
-            <w:r>
-              <w:rPr>
-                <w:rFonts w:ascii="Times New Roman" w:hAnsi="Times New Roman"/>
-                <w:sz w:val="28"/>
-              </w:rPr>
-              <w:t>Login Válido</w:t>
-            </w:r>
-          </w:p>
-          <w:p>
-            <w:pPr>
-              <w:pStyle w:val="PargrafodaLista"/>
-              <w:ind w:left="0"/>
-              <w:rPr>
-                <w:rFonts w:ascii="Times New Roman" w:hAnsi="Times New Roman"/>
-                <w:sz w:val="28"/>
-              </w:rPr>
-            </w:pPr>
-          </w:p>
-        </w:tc>
-      </w:tr>
-      <w:tr>
-        <w:trPr>
-          <w:trHeight w:val="808"/>
-        </w:trPr>
-        <w:tc>
-          <w:tcPr>
-            <w:tcW w:w="2764" w:type="dxa"/>
-          </w:tcPr>
-          <w:p>
-            <w:pPr>
-              <w:jc w:val="center"/>
-              <w:rPr>
-                <w:rFonts w:ascii="Times New Roman" w:hAnsi="Times New Roman"/>
-                <w:b/>
-                <w:sz w:val="28"/>
-              </w:rPr>
-            </w:pPr>
-            <w:r>
-              <w:rPr>
-                <w:rFonts w:ascii="Times New Roman" w:hAnsi="Times New Roman"/>
-                <w:b/>
-                <w:sz w:val="28"/>
-              </w:rPr>
-              <w:t>Caminho Principal:</w:t>
-            </w:r>
-          </w:p>
-          <w:p>
-            <w:pPr>
-              <w:pStyle w:val="PargrafodaLista"/>
-              <w:ind w:left="0"/>
-              <w:jc w:val="center"/>
-              <w:rPr>
-                <w:rFonts w:ascii="Times New Roman" w:hAnsi="Times New Roman"/>
-                <w:sz w:val="28"/>
-              </w:rPr>
-            </w:pPr>
-          </w:p>
-        </w:tc>
-        <w:tc>
-          <w:tcPr>
-            <w:tcW w:w="5711" w:type="dxa"/>
-          </w:tcPr>
-          <w:p>
-            <w:pPr>
-              <w:pStyle w:val="PargrafodaLista"/>
-              <w:numPr>
-                <w:ilvl w:val="0"/>
-                <w:numId w:val="27"/>
-              </w:numPr>
-              <w:spacing w:line="240" w:lineRule="auto"/>
-              <w:rPr>
-                <w:rFonts w:ascii="Times New Roman" w:hAnsi="Times New Roman"/>
-                <w:sz w:val="28"/>
-              </w:rPr>
-            </w:pPr>
-            <w:r>
-              <w:rPr>
-                <w:rFonts w:ascii="Times New Roman" w:hAnsi="Times New Roman"/>
-                <w:sz w:val="28"/>
-              </w:rPr>
-              <w:t xml:space="preserve">O sistema mostra </w:t>
-            </w:r>
-            <w:r>
-              <w:rPr>
-                <w:rFonts w:ascii="Times New Roman" w:hAnsi="Times New Roman"/>
-                <w:sz w:val="28"/>
-              </w:rPr>
-              <w:t>Opção “Agendar Percurso”</w:t>
-            </w:r>
-          </w:p>
-          <w:p>
-            <w:pPr>
-              <w:pStyle w:val="PargrafodaLista"/>
-              <w:numPr>
-                <w:ilvl w:val="0"/>
-                <w:numId w:val="27"/>
-              </w:numPr>
-              <w:spacing w:line="240" w:lineRule="auto"/>
-              <w:rPr>
-                <w:rFonts w:ascii="Times New Roman" w:hAnsi="Times New Roman"/>
-                <w:sz w:val="28"/>
-              </w:rPr>
-            </w:pPr>
-            <w:r>
-              <w:rPr>
-                <w:rFonts w:ascii="Times New Roman" w:hAnsi="Times New Roman"/>
-                <w:sz w:val="28"/>
-              </w:rPr>
-              <w:t>O ator seleciona na opção “Agendar</w:t>
-            </w:r>
-            <w:r>
-              <w:rPr>
-                <w:rFonts w:ascii="Times New Roman" w:hAnsi="Times New Roman"/>
-                <w:sz w:val="28"/>
-              </w:rPr>
-              <w:t xml:space="preserve"> Percurso</w:t>
-            </w:r>
-            <w:r>
-              <w:rPr>
-                <w:rFonts w:ascii="Times New Roman" w:hAnsi="Times New Roman"/>
-                <w:sz w:val="28"/>
-              </w:rPr>
-              <w:t>”</w:t>
-            </w:r>
-          </w:p>
-          <w:p>
-            <w:pPr>
-              <w:pStyle w:val="PargrafodaLista"/>
-              <w:numPr>
-                <w:ilvl w:val="0"/>
-                <w:numId w:val="27"/>
-              </w:numPr>
-              <w:spacing w:line="240" w:lineRule="auto"/>
-              <w:rPr>
-                <w:rFonts w:ascii="Times New Roman" w:hAnsi="Times New Roman"/>
-                <w:sz w:val="28"/>
-              </w:rPr>
-            </w:pPr>
-            <w:r>
-              <w:rPr>
-                <w:rFonts w:ascii="Times New Roman" w:hAnsi="Times New Roman"/>
-                <w:sz w:val="28"/>
-              </w:rPr>
-              <w:t>O sistema apresenta</w:t>
-            </w:r>
-            <w:r>
-              <w:rPr>
-                <w:rFonts w:ascii="Times New Roman" w:hAnsi="Times New Roman"/>
-                <w:sz w:val="28"/>
-              </w:rPr>
-              <w:t xml:space="preserve"> o formulário </w:t>
-            </w:r>
-            <w:r>
-              <w:rPr>
-                <w:rFonts w:ascii="Times New Roman" w:hAnsi="Times New Roman"/>
-                <w:sz w:val="28"/>
-              </w:rPr>
-              <w:t xml:space="preserve">com os dados dos trilhos </w:t>
-            </w:r>
-          </w:p>
-          <w:p>
-            <w:pPr>
-              <w:pStyle w:val="PargrafodaLista"/>
-              <w:numPr>
-                <w:ilvl w:val="0"/>
-                <w:numId w:val="27"/>
-              </w:numPr>
-              <w:spacing w:line="240" w:lineRule="auto"/>
-              <w:rPr>
-                <w:rFonts w:ascii="Times New Roman" w:hAnsi="Times New Roman"/>
-                <w:sz w:val="28"/>
-              </w:rPr>
-            </w:pPr>
-            <w:r>
-              <w:rPr>
-                <w:rFonts w:ascii="Times New Roman" w:hAnsi="Times New Roman"/>
-                <w:sz w:val="28"/>
-              </w:rPr>
-              <w:t>O ator seleciona os campos(data inicio, data fim, tempo gasto)</w:t>
-            </w:r>
-          </w:p>
-          <w:p>
-            <w:pPr>
-              <w:pStyle w:val="PargrafodaLista"/>
-              <w:numPr>
-                <w:ilvl w:val="0"/>
-                <w:numId w:val="27"/>
-              </w:numPr>
-              <w:spacing w:line="240" w:lineRule="auto"/>
-              <w:rPr>
-                <w:rFonts w:ascii="Times New Roman" w:hAnsi="Times New Roman"/>
-                <w:sz w:val="28"/>
-              </w:rPr>
-            </w:pPr>
-            <w:r>
-              <w:rPr>
-                <w:rFonts w:ascii="Times New Roman" w:hAnsi="Times New Roman"/>
-                <w:sz w:val="28"/>
-              </w:rPr>
-              <w:t>O sistema pede para confirmar o agendamento</w:t>
-            </w:r>
-          </w:p>
-          <w:p>
-            <w:pPr>
-              <w:pStyle w:val="PargrafodaLista"/>
-              <w:numPr>
-                <w:ilvl w:val="0"/>
-                <w:numId w:val="27"/>
-              </w:numPr>
-              <w:spacing w:line="240" w:lineRule="auto"/>
-              <w:rPr>
-                <w:rFonts w:ascii="Times New Roman" w:hAnsi="Times New Roman"/>
-                <w:sz w:val="28"/>
-              </w:rPr>
-            </w:pPr>
-            <w:r>
-              <w:rPr>
-                <w:rFonts w:ascii="Times New Roman" w:hAnsi="Times New Roman"/>
-                <w:sz w:val="28"/>
-              </w:rPr>
-              <w:t xml:space="preserve">O ator clica no botão “Agendar </w:t>
-            </w:r>
-            <w:r>
-              <w:rPr>
-                <w:rFonts w:ascii="Times New Roman" w:hAnsi="Times New Roman"/>
-                <w:sz w:val="28"/>
-              </w:rPr>
-              <w:t>Percurso</w:t>
-            </w:r>
-            <w:r>
-              <w:rPr>
-                <w:rFonts w:ascii="Times New Roman" w:hAnsi="Times New Roman"/>
-                <w:sz w:val="28"/>
-              </w:rPr>
-              <w:t>”</w:t>
-            </w:r>
-            <w:r>
-              <w:rPr>
-                <w:rFonts w:ascii="Times New Roman" w:hAnsi="Times New Roman"/>
-                <w:sz w:val="28"/>
-              </w:rPr>
-              <w:t xml:space="preserve"> para confirmar</w:t>
-            </w:r>
-          </w:p>
-          <w:p>
-            <w:pPr>
-              <w:pStyle w:val="PargrafodaLista"/>
-              <w:numPr>
-                <w:ilvl w:val="0"/>
-                <w:numId w:val="27"/>
-              </w:numPr>
-              <w:spacing w:line="240" w:lineRule="auto"/>
-              <w:rPr>
-                <w:rFonts w:ascii="Times New Roman" w:hAnsi="Times New Roman"/>
-                <w:sz w:val="28"/>
-              </w:rPr>
-            </w:pPr>
-            <w:r>
-              <w:rPr>
-                <w:rFonts w:ascii="Times New Roman" w:hAnsi="Times New Roman"/>
-                <w:sz w:val="28"/>
-              </w:rPr>
-              <w:t>O sistema envia uma notificação a corfimar o agendamento</w:t>
-            </w:r>
-          </w:p>
-          <w:p>
-            <w:pPr>
-              <w:ind w:left="360"/>
-              <w:rPr>
-                <w:rFonts w:ascii="Times New Roman" w:hAnsi="Times New Roman"/>
-                <w:sz w:val="28"/>
-              </w:rPr>
-            </w:pPr>
-            <w:r>
-              <w:rPr>
-                <w:rFonts w:ascii="Times New Roman" w:hAnsi="Times New Roman"/>
-                <w:sz w:val="28"/>
-              </w:rPr>
-              <w:t xml:space="preserve"> </w:t>
-            </w:r>
-          </w:p>
-          <w:p>
-            <w:pPr>
-              <w:pStyle w:val="PargrafodaLista"/>
-              <w:ind w:left="0"/>
-              <w:rPr>
-                <w:rFonts w:ascii="Times New Roman" w:hAnsi="Times New Roman"/>
-                <w:sz w:val="28"/>
-              </w:rPr>
-            </w:pPr>
-          </w:p>
-        </w:tc>
-      </w:tr>
-      <w:tr>
-        <w:trPr>
-          <w:trHeight w:val="697"/>
-        </w:trPr>
-        <w:tc>
-          <w:tcPr>
-            <w:tcW w:w="2764" w:type="dxa"/>
-          </w:tcPr>
-          <w:p>
-            <w:pPr>
-              <w:pStyle w:val="PargrafodaLista"/>
-              <w:ind w:left="0"/>
-              <w:rPr>
-                <w:rFonts w:ascii="Times New Roman" w:hAnsi="Times New Roman"/>
-                <w:b/>
-                <w:sz w:val="28"/>
-              </w:rPr>
-            </w:pPr>
-            <w:r>
-              <w:rPr>
-                <w:rFonts w:ascii="Times New Roman" w:hAnsi="Times New Roman"/>
-                <w:b/>
-                <w:sz w:val="28"/>
-              </w:rPr>
-              <w:t>Caminho Alternativo</w:t>
-            </w:r>
-          </w:p>
-        </w:tc>
-        <w:tc>
-          <w:tcPr>
-            <w:tcW w:w="5711" w:type="dxa"/>
-          </w:tcPr>
-          <w:p>
-            <w:pPr>
-              <w:rPr>
-                <w:rFonts w:ascii="Times New Roman" w:hAnsi="Times New Roman"/>
-                <w:sz w:val="28"/>
-              </w:rPr>
-            </w:pPr>
-            <w:r>
-              <w:rPr>
-                <w:rFonts w:ascii="Times New Roman" w:hAnsi="Times New Roman"/>
-                <w:sz w:val="28"/>
-              </w:rPr>
-              <w:t xml:space="preserve">   1. a) Sistema indisponivel</w:t>
-            </w:r>
-          </w:p>
-          <w:p>
-            <w:pPr>
-              <w:ind w:left="180"/>
-              <w:rPr>
-                <w:rFonts w:ascii="Times New Roman" w:hAnsi="Times New Roman"/>
-                <w:sz w:val="28"/>
-              </w:rPr>
-            </w:pPr>
-            <w:r>
-              <w:rPr>
-                <w:rFonts w:ascii="Times New Roman" w:hAnsi="Times New Roman"/>
-                <w:sz w:val="28"/>
-              </w:rPr>
-              <w:t>3.</w:t>
-            </w:r>
-            <w:r>
-              <w:rPr>
-                <w:rFonts w:ascii="Times New Roman" w:hAnsi="Times New Roman"/>
-                <w:sz w:val="28"/>
-              </w:rPr>
-              <w:t xml:space="preserve"> </w:t>
-            </w:r>
-            <w:r>
-              <w:rPr>
-                <w:rFonts w:ascii="Times New Roman" w:hAnsi="Times New Roman"/>
-                <w:sz w:val="28"/>
-              </w:rPr>
-              <w:t>a) Sistema não apresenta formulário</w:t>
-            </w:r>
-          </w:p>
-          <w:p>
-            <w:pPr>
-              <w:ind w:left="180"/>
-              <w:rPr>
-                <w:rFonts w:ascii="Times New Roman" w:hAnsi="Times New Roman"/>
-                <w:sz w:val="28"/>
-              </w:rPr>
-            </w:pPr>
-            <w:r>
-              <w:rPr>
-                <w:rFonts w:ascii="Times New Roman" w:hAnsi="Times New Roman"/>
-                <w:sz w:val="28"/>
-              </w:rPr>
-              <w:t>3</w:t>
-            </w:r>
-            <w:r>
-              <w:rPr>
-                <w:rFonts w:ascii="Times New Roman" w:hAnsi="Times New Roman"/>
-                <w:sz w:val="28"/>
-              </w:rPr>
-              <w:t>.</w:t>
-            </w:r>
-            <w:r>
-              <w:rPr>
-                <w:rFonts w:ascii="Times New Roman" w:hAnsi="Times New Roman"/>
-                <w:sz w:val="28"/>
-              </w:rPr>
-              <w:t xml:space="preserve"> b) Dados </w:t>
-            </w:r>
-            <w:r>
-              <w:rPr>
-                <w:rFonts w:ascii="Times New Roman" w:hAnsi="Times New Roman"/>
-                <w:sz w:val="28"/>
-              </w:rPr>
-              <w:t xml:space="preserve"> do formulário in</w:t>
-            </w:r>
-            <w:r>
-              <w:rPr>
-                <w:rFonts w:ascii="Times New Roman" w:hAnsi="Times New Roman"/>
-                <w:sz w:val="28"/>
-              </w:rPr>
-              <w:t>válidos</w:t>
-            </w:r>
-          </w:p>
-          <w:p>
-            <w:pPr>
-              <w:ind w:left="180"/>
-              <w:rPr>
-                <w:rFonts w:ascii="Times New Roman" w:hAnsi="Times New Roman"/>
-                <w:sz w:val="28"/>
-              </w:rPr>
-            </w:pPr>
-            <w:r>
-              <w:rPr>
-                <w:rFonts w:ascii="Times New Roman" w:hAnsi="Times New Roman"/>
-                <w:sz w:val="28"/>
-              </w:rPr>
-              <w:t>4. a) Não existir os campos</w:t>
-            </w:r>
-          </w:p>
-          <w:p>
-            <w:pPr>
-              <w:ind w:left="180"/>
-              <w:rPr>
-                <w:rFonts w:ascii="Times New Roman" w:hAnsi="Times New Roman"/>
-                <w:sz w:val="28"/>
-              </w:rPr>
-            </w:pPr>
-            <w:r>
-              <w:rPr>
-                <w:rFonts w:ascii="Times New Roman" w:hAnsi="Times New Roman"/>
-                <w:sz w:val="28"/>
-              </w:rPr>
-              <w:t xml:space="preserve">7. a) O sistema não confirmar o agendamento </w:t>
-            </w:r>
-          </w:p>
-          <w:p>
-            <w:pPr>
-              <w:rPr>
-                <w:rFonts w:ascii="Times New Roman" w:hAnsi="Times New Roman"/>
-                <w:sz w:val="28"/>
-              </w:rPr>
-            </w:pPr>
-          </w:p>
-        </w:tc>
-      </w:tr>
-      <w:tr>
-        <w:trPr>
-          <w:trHeight w:val="697"/>
-        </w:trPr>
-        <w:tc>
-          <w:tcPr>
-            <w:tcW w:w="2764" w:type="dxa"/>
-          </w:tcPr>
-          <w:p>
-            <w:pPr>
-              <w:pStyle w:val="PargrafodaLista"/>
-              <w:ind w:left="0"/>
-              <w:rPr>
-                <w:rFonts w:ascii="Times New Roman" w:hAnsi="Times New Roman"/>
-                <w:b/>
-                <w:sz w:val="28"/>
-              </w:rPr>
-            </w:pPr>
-            <w:r>
-              <w:rPr>
-                <w:rFonts w:ascii="Times New Roman" w:hAnsi="Times New Roman"/>
-                <w:b/>
-                <w:sz w:val="28"/>
-              </w:rPr>
-              <w:t>Suplemento ou  Adorno</w:t>
-            </w:r>
-          </w:p>
-        </w:tc>
-        <w:tc>
-          <w:tcPr>
-            <w:tcW w:w="5711" w:type="dxa"/>
-          </w:tcPr>
-          <w:p>
-            <w:pPr>
-              <w:pStyle w:val="PargrafodaLista"/>
-              <w:numPr>
-                <w:ilvl w:val="0"/>
-                <w:numId w:val="24"/>
-              </w:numPr>
-              <w:spacing w:line="240" w:lineRule="auto"/>
-              <w:rPr>
-                <w:rFonts w:ascii="Times New Roman" w:hAnsi="Times New Roman"/>
-                <w:sz w:val="28"/>
-              </w:rPr>
-            </w:pPr>
-            <w:r>
-              <w:rPr>
-                <w:rFonts w:ascii="Times New Roman" w:hAnsi="Times New Roman"/>
-                <w:sz w:val="28"/>
-              </w:rPr>
-              <w:t>Erro ao clicar no botão “Agendar Percurso”</w:t>
-            </w:r>
-          </w:p>
-          <w:p>
-            <w:pPr>
-              <w:ind w:left="360"/>
-              <w:rPr>
-                <w:rFonts w:ascii="Times New Roman" w:hAnsi="Times New Roman"/>
-                <w:sz w:val="28"/>
-              </w:rPr>
-            </w:pPr>
-            <w:r>
-              <w:rPr>
-                <w:rFonts w:ascii="Times New Roman" w:hAnsi="Times New Roman"/>
-                <w:sz w:val="28"/>
-              </w:rPr>
-              <w:t>3</w:t>
-            </w:r>
-            <w:r>
-              <w:rPr>
-                <w:rFonts w:ascii="Times New Roman" w:hAnsi="Times New Roman"/>
-                <w:sz w:val="28"/>
-              </w:rPr>
-              <w:t xml:space="preserve">  a)Não existir dados no formulário</w:t>
-            </w:r>
-          </w:p>
-          <w:p>
-            <w:pPr>
-              <w:pStyle w:val="PargrafodaLista"/>
-              <w:rPr>
-                <w:rFonts w:ascii="Times New Roman" w:hAnsi="Times New Roman"/>
-                <w:sz w:val="28"/>
-              </w:rPr>
-            </w:pPr>
-          </w:p>
-        </w:tc>
-      </w:tr>
-      <w:tr>
-        <w:trPr>
           <w:trHeight w:val="70"/>
         </w:trPr>
         <w:tc>
@@ -6447,24 +5680,21 @@
           <w:b/>
           <w:sz w:val="32"/>
         </w:rPr>
-        <w:t xml:space="preserve">Alterar </w:t>
-      </w:r>
-      <w:r>
+        <w:t>Alterar a data prevista de inicio do trilho</w:t>
+      </w:r>
+    </w:p>
+    <w:p>
+      <w:pPr>
+        <w:pStyle w:val="PargrafodaLista"/>
+        <w:spacing w:after="160" w:line="259" w:lineRule="auto"/>
+        <w:ind w:left="360"/>
+        <w:jc w:val="left"/>
         <w:rPr>
           <w:rFonts w:ascii="Times New Roman" w:hAnsi="Times New Roman"/>
           <w:b/>
           <w:sz w:val="32"/>
         </w:rPr>
-        <w:t>Percurso</w:t>
-      </w:r>
-      <w:r>
-        <w:rPr>
-          <w:rFonts w:ascii="Times New Roman" w:hAnsi="Times New Roman"/>
-          <w:b/>
-          <w:sz w:val="32"/>
-        </w:rPr>
-        <w:t xml:space="preserve"> (agendado)</w:t>
-      </w:r>
+      </w:pPr>
     </w:p>
     <w:tbl>
       <w:tblPr>
@@ -6532,6 +5762,13 @@
               </w:rPr>
               <w:t>Trilho</w:t>
             </w:r>
+            <w:r>
+              <w:rPr>
+                <w:rFonts w:ascii="Times New Roman" w:hAnsi="Times New Roman"/>
+                <w:sz w:val="28"/>
+              </w:rPr>
+              <w:t xml:space="preserve"> agendado</w:t>
+            </w:r>
           </w:p>
         </w:tc>
       </w:tr>
@@ -6580,7 +5817,14 @@
                 <w:rFonts w:ascii="Times New Roman" w:hAnsi="Times New Roman"/>
                 <w:sz w:val="28"/>
               </w:rPr>
-              <w:t>O Turista  altera o trilho que pretende percorrer</w:t>
+              <w:t xml:space="preserve">O Turista  altera </w:t>
+            </w:r>
+            <w:r>
+              <w:rPr>
+                <w:rFonts w:ascii="Times New Roman" w:hAnsi="Times New Roman"/>
+                <w:sz w:val="28"/>
+              </w:rPr>
+              <w:t>a data prevista do inicio do trilho</w:t>
             </w:r>
           </w:p>
         </w:tc>
@@ -6677,14 +5921,6 @@
           <w:tcPr>
             <w:tcW w:w="5863" w:type="dxa"/>
           </w:tcPr>
-          <w:p>
-            <w:pPr>
-              <w:rPr>
-                <w:rFonts w:ascii="Times New Roman" w:hAnsi="Times New Roman"/>
-                <w:sz w:val="28"/>
-              </w:rPr>
-            </w:pPr>
-          </w:p>
           <w:p>
             <w:pPr>
               <w:pStyle w:val="PargrafodaLista"/>
@@ -6703,7 +5939,7 @@
                 <w:rFonts w:ascii="Times New Roman" w:hAnsi="Times New Roman"/>
                 <w:sz w:val="28"/>
               </w:rPr>
-              <w:t>O sistema apresenta a opção “Alterar Trilho”</w:t>
+              <w:t>O ator seleciona um trilho</w:t>
             </w:r>
           </w:p>
           <w:p>
@@ -6724,7 +5960,35 @@
                 <w:rFonts w:ascii="Times New Roman" w:hAnsi="Times New Roman"/>
                 <w:sz w:val="28"/>
               </w:rPr>
-              <w:t>O ator seleciona um trilho</w:t>
+              <w:t>O sistema mostra os campos a alterar</w:t>
+            </w:r>
+            <w:r>
+              <w:rPr>
+                <w:rFonts w:ascii="Times New Roman" w:hAnsi="Times New Roman"/>
+                <w:sz w:val="28"/>
+              </w:rPr>
+              <w:t>(data_prevista_inicio:trilho,tempo que pretende gastar data estadoagendamento</w:t>
+            </w:r>
+            <w:r>
+              <w:rPr>
+                <w:rFonts w:ascii="Times New Roman" w:hAnsi="Times New Roman"/>
+                <w:sz w:val="28"/>
+              </w:rPr>
+              <w:t>…</w:t>
+            </w:r>
+            <w:r>
+              <w:rPr>
+                <w:rFonts w:ascii="Times New Roman" w:hAnsi="Times New Roman"/>
+                <w:sz w:val="28"/>
+              </w:rPr>
+              <w:t>)</w:t>
+            </w:r>
+            <w:r>
+              <w:rPr>
+                <w:rFonts w:ascii="Times New Roman" w:hAnsi="Times New Roman"/>
+                <w:sz w:val="28"/>
+              </w:rPr>
+              <w:t xml:space="preserve"> de acordo com as resposta do questionário</w:t>
             </w:r>
           </w:p>
           <w:p>
@@ -6745,7 +6009,14 @@
                 <w:rFonts w:ascii="Times New Roman" w:hAnsi="Times New Roman"/>
                 <w:sz w:val="28"/>
               </w:rPr>
-              <w:t>O sistema mostra os campos a alterar</w:t>
+              <w:t>O ator altera os campos desejado</w:t>
+            </w:r>
+            <w:r>
+              <w:rPr>
+                <w:rFonts w:ascii="Times New Roman" w:hAnsi="Times New Roman"/>
+                <w:sz w:val="28"/>
+              </w:rPr>
+              <w:t xml:space="preserve"> e submete o formulário</w:t>
             </w:r>
           </w:p>
           <w:p>
@@ -6766,7 +6037,14 @@
                 <w:rFonts w:ascii="Times New Roman" w:hAnsi="Times New Roman"/>
                 <w:sz w:val="28"/>
               </w:rPr>
-              <w:t>O ator altera os campos desejado</w:t>
+              <w:t>O sistema pede para confirmar</w:t>
+            </w:r>
+            <w:r>
+              <w:rPr>
+                <w:rFonts w:ascii="Times New Roman" w:hAnsi="Times New Roman"/>
+                <w:sz w:val="28"/>
+              </w:rPr>
+              <w:t xml:space="preserve"> a alteração</w:t>
             </w:r>
           </w:p>
           <w:p>
@@ -6787,7 +6065,7 @@
                 <w:rFonts w:ascii="Times New Roman" w:hAnsi="Times New Roman"/>
                 <w:sz w:val="28"/>
               </w:rPr>
-              <w:t>O sistema pede para confirmar</w:t>
+              <w:t>O ator confirma</w:t>
             </w:r>
           </w:p>
           <w:p>
@@ -6808,27 +6086,6 @@
                 <w:rFonts w:ascii="Times New Roman" w:hAnsi="Times New Roman"/>
                 <w:sz w:val="28"/>
               </w:rPr>
-              <w:t>O ator confirma</w:t>
-            </w:r>
-          </w:p>
-          <w:p>
-            <w:pPr>
-              <w:pStyle w:val="PargrafodaLista"/>
-              <w:numPr>
-                <w:ilvl w:val="0"/>
-                <w:numId w:val="25"/>
-              </w:numPr>
-              <w:spacing w:line="240" w:lineRule="auto"/>
-              <w:rPr>
-                <w:rFonts w:ascii="Times New Roman" w:hAnsi="Times New Roman"/>
-                <w:sz w:val="28"/>
-              </w:rPr>
-            </w:pPr>
-            <w:r>
-              <w:rPr>
-                <w:rFonts w:ascii="Times New Roman" w:hAnsi="Times New Roman"/>
-                <w:sz w:val="28"/>
-              </w:rPr>
               <w:t>O sistema altera</w:t>
             </w:r>
           </w:p>
@@ -6888,7 +6145,7 @@
                 <w:rFonts w:ascii="Times New Roman" w:hAnsi="Times New Roman"/>
                 <w:sz w:val="28"/>
               </w:rPr>
-              <w:t>1 a) Erro no sistema</w:t>
+              <w:t>2 a)Não haver resposta no questionário</w:t>
             </w:r>
           </w:p>
           <w:p>
@@ -6962,7 +6219,7 @@
               <w:pStyle w:val="PargrafodaLista"/>
               <w:numPr>
                 <w:ilvl w:val="0"/>
-                <w:numId w:val="24"/>
+                <w:numId w:val="22"/>
               </w:numPr>
               <w:spacing w:line="240" w:lineRule="auto"/>
               <w:rPr>
@@ -6975,7 +6232,7 @@
                 <w:rFonts w:ascii="Times New Roman" w:hAnsi="Times New Roman"/>
                 <w:sz w:val="28"/>
               </w:rPr>
-              <w:t>Sistema não mostra o campo a ser alterado</w:t>
+              <w:t>Se não haver data prevista do inicio</w:t>
             </w:r>
           </w:p>
           <w:p>
@@ -6983,28 +6240,7 @@
               <w:pStyle w:val="PargrafodaLista"/>
               <w:numPr>
                 <w:ilvl w:val="0"/>
-                <w:numId w:val="24"/>
-              </w:numPr>
-              <w:spacing w:line="240" w:lineRule="auto"/>
-              <w:rPr>
-                <w:rFonts w:ascii="Times New Roman" w:hAnsi="Times New Roman"/>
-                <w:sz w:val="28"/>
-              </w:rPr>
-            </w:pPr>
-            <w:r>
-              <w:rPr>
-                <w:rFonts w:ascii="Times New Roman" w:hAnsi="Times New Roman"/>
-                <w:sz w:val="28"/>
-              </w:rPr>
-              <w:t>O ator não consegue alterar dados no campo</w:t>
-            </w:r>
-          </w:p>
-          <w:p>
-            <w:pPr>
-              <w:pStyle w:val="PargrafodaLista"/>
-              <w:numPr>
-                <w:ilvl w:val="0"/>
-                <w:numId w:val="24"/>
+                <w:numId w:val="21"/>
               </w:numPr>
               <w:spacing w:line="240" w:lineRule="auto"/>
               <w:rPr>
@@ -7234,7 +6470,21 @@
                 <w:rFonts w:ascii="Times New Roman" w:hAnsi="Times New Roman"/>
                 <w:sz w:val="28"/>
               </w:rPr>
-              <w:t>O Turista consulta o trilho agendado</w:t>
+              <w:t xml:space="preserve">O Turista consulta o </w:t>
+            </w:r>
+            <w:r>
+              <w:rPr>
+                <w:rFonts w:ascii="Times New Roman" w:hAnsi="Times New Roman"/>
+                <w:sz w:val="28"/>
+              </w:rPr>
+              <w:t xml:space="preserve">seu </w:t>
+            </w:r>
+            <w:r>
+              <w:rPr>
+                <w:rFonts w:ascii="Times New Roman" w:hAnsi="Times New Roman"/>
+                <w:sz w:val="28"/>
+              </w:rPr>
+              <w:t>trilho agendado</w:t>
             </w:r>
           </w:p>
         </w:tc>
@@ -7331,6 +6581,15 @@
           <w:tcPr>
             <w:tcW w:w="5863" w:type="dxa"/>
           </w:tcPr>
+          <w:p>
+            <w:pPr>
+              <w:spacing w:line="240" w:lineRule="auto"/>
+              <w:rPr>
+                <w:rFonts w:ascii="Times New Roman" w:hAnsi="Times New Roman"/>
+                <w:sz w:val="28"/>
+              </w:rPr>
+            </w:pPr>
+          </w:p>
           <w:p>
             <w:pPr>
               <w:pStyle w:val="PargrafodaLista"/>
@@ -7349,7 +6608,21 @@
                 <w:rFonts w:ascii="Times New Roman" w:hAnsi="Times New Roman"/>
                 <w:sz w:val="28"/>
               </w:rPr>
-              <w:t>O sistema apresenta os Percurso agendado</w:t>
+              <w:t xml:space="preserve">O ator carrega na opção “Consultar </w:t>
+            </w:r>
+            <w:r>
+              <w:rPr>
+                <w:rFonts w:ascii="Times New Roman" w:hAnsi="Times New Roman"/>
+                <w:sz w:val="28"/>
+              </w:rPr>
+              <w:t>trilho</w:t>
+            </w:r>
+            <w:r>
+              <w:rPr>
+                <w:rFonts w:ascii="Times New Roman" w:hAnsi="Times New Roman"/>
+                <w:sz w:val="28"/>
+              </w:rPr>
+              <w:t xml:space="preserve"> agendado”</w:t>
             </w:r>
           </w:p>
           <w:p>
@@ -7370,7 +6643,21 @@
                 <w:rFonts w:ascii="Times New Roman" w:hAnsi="Times New Roman"/>
                 <w:sz w:val="28"/>
               </w:rPr>
-              <w:t>O ator carrega na opção “Consultar Percurso agendado”</w:t>
+              <w:t xml:space="preserve">O sistema Apresenta os </w:t>
+            </w:r>
+            <w:r>
+              <w:rPr>
+                <w:rFonts w:ascii="Times New Roman" w:hAnsi="Times New Roman"/>
+                <w:sz w:val="28"/>
+              </w:rPr>
+              <w:t>trilho</w:t>
+            </w:r>
+            <w:r>
+              <w:rPr>
+                <w:rFonts w:ascii="Times New Roman" w:hAnsi="Times New Roman"/>
+                <w:sz w:val="28"/>
+              </w:rPr>
+              <w:t xml:space="preserve"> agendados</w:t>
             </w:r>
           </w:p>
           <w:p>
@@ -7391,7 +6678,21 @@
                 <w:rFonts w:ascii="Times New Roman" w:hAnsi="Times New Roman"/>
                 <w:sz w:val="28"/>
               </w:rPr>
-              <w:t>O sistema Apresenta os percurso agendados</w:t>
+              <w:t xml:space="preserve">O ator vai pesquisar os </w:t>
+            </w:r>
+            <w:r>
+              <w:rPr>
+                <w:rFonts w:ascii="Times New Roman" w:hAnsi="Times New Roman"/>
+                <w:sz w:val="28"/>
+              </w:rPr>
+              <w:t>trilho</w:t>
+            </w:r>
+            <w:r>
+              <w:rPr>
+                <w:rFonts w:ascii="Times New Roman" w:hAnsi="Times New Roman"/>
+                <w:sz w:val="28"/>
+              </w:rPr>
+              <w:t xml:space="preserve"> agendados através dos campos(data inicio, data fim, distancia,tempo gasto..)</w:t>
             </w:r>
           </w:p>
           <w:p>
@@ -7412,7 +6713,7 @@
                 <w:rFonts w:ascii="Times New Roman" w:hAnsi="Times New Roman"/>
                 <w:sz w:val="28"/>
               </w:rPr>
-              <w:t>O ator vai pesquisar os percurso agendados através dos campos(data inicio, data fim, distancia,tempo gasto..)</w:t>
+              <w:t xml:space="preserve">O sistema mostra formulário com todos trilhos agendados </w:t>
             </w:r>
           </w:p>
           <w:p>
@@ -7433,7 +6734,21 @@
                 <w:rFonts w:ascii="Times New Roman" w:hAnsi="Times New Roman"/>
                 <w:sz w:val="28"/>
               </w:rPr>
-              <w:t xml:space="preserve">O sistema mostra formulário com todos trilhos agendados </w:t>
+              <w:t xml:space="preserve">O ator consulta os </w:t>
+            </w:r>
+            <w:r>
+              <w:rPr>
+                <w:rFonts w:ascii="Times New Roman" w:hAnsi="Times New Roman"/>
+                <w:sz w:val="28"/>
+              </w:rPr>
+              <w:t>trilho</w:t>
+            </w:r>
+            <w:r>
+              <w:rPr>
+                <w:rFonts w:ascii="Times New Roman" w:hAnsi="Times New Roman"/>
+                <w:sz w:val="28"/>
+              </w:rPr>
+              <w:t xml:space="preserve"> agendado</w:t>
             </w:r>
           </w:p>
           <w:p>
@@ -7454,27 +6769,6 @@
                 <w:rFonts w:ascii="Times New Roman" w:hAnsi="Times New Roman"/>
                 <w:sz w:val="28"/>
               </w:rPr>
-              <w:t>O ator consulta os Percurso agendado</w:t>
-            </w:r>
-          </w:p>
-          <w:p>
-            <w:pPr>
-              <w:pStyle w:val="PargrafodaLista"/>
-              <w:numPr>
-                <w:ilvl w:val="0"/>
-                <w:numId w:val="28"/>
-              </w:numPr>
-              <w:spacing w:line="240" w:lineRule="auto"/>
-              <w:rPr>
-                <w:rFonts w:ascii="Times New Roman" w:hAnsi="Times New Roman"/>
-                <w:sz w:val="28"/>
-              </w:rPr>
-            </w:pPr>
-            <w:r>
-              <w:rPr>
-                <w:rFonts w:ascii="Times New Roman" w:hAnsi="Times New Roman"/>
-                <w:sz w:val="28"/>
-              </w:rPr>
               <w:t>O sistema mostra o resultado da pesquisa</w:t>
             </w:r>
           </w:p>
@@ -7514,12 +6808,57 @@
           </w:tcPr>
           <w:p>
             <w:pPr>
+              <w:rPr>
+                <w:rFonts w:ascii="Times New Roman" w:hAnsi="Times New Roman"/>
+                <w:sz w:val="28"/>
+              </w:rPr>
+            </w:pPr>
+            <w:r>
+              <w:rPr>
+                <w:rFonts w:ascii="Times New Roman" w:hAnsi="Times New Roman"/>
+                <w:sz w:val="28"/>
+              </w:rPr>
+              <w:t xml:space="preserve">   </w:t>
+            </w:r>
+            <w:r>
+              <w:rPr>
+                <w:rFonts w:ascii="Times New Roman" w:hAnsi="Times New Roman"/>
+                <w:sz w:val="28"/>
+              </w:rPr>
+              <w:t>1 a) Falha no sistema</w:t>
+            </w:r>
+          </w:p>
+          <w:p>
+            <w:pPr>
               <w:ind w:left="180"/>
               <w:rPr>
                 <w:rFonts w:ascii="Times New Roman" w:hAnsi="Times New Roman"/>
                 <w:sz w:val="28"/>
               </w:rPr>
             </w:pPr>
+            <w:r>
+              <w:rPr>
+                <w:rFonts w:ascii="Times New Roman" w:hAnsi="Times New Roman"/>
+                <w:sz w:val="28"/>
+              </w:rPr>
+              <w:t xml:space="preserve">1 b) Não haver </w:t>
+            </w:r>
+            <w:r>
+              <w:rPr>
+                <w:rFonts w:ascii="Times New Roman" w:hAnsi="Times New Roman"/>
+                <w:sz w:val="28"/>
+              </w:rPr>
+              <w:t>trilho</w:t>
+            </w:r>
+            <w:r>
+              <w:rPr>
+                <w:rFonts w:ascii="Times New Roman" w:hAnsi="Times New Roman"/>
+                <w:sz w:val="28"/>
+              </w:rPr>
+              <w:t xml:space="preserve"> agendados</w:t>
+            </w:r>
+            <w:bookmarkStart w:id="1" w:name="_GoBack"/>
+            <w:bookmarkEnd w:id="1"/>
           </w:p>
           <w:p>
             <w:pPr>
@@ -7534,39 +6873,21 @@
                 <w:rFonts w:ascii="Times New Roman" w:hAnsi="Times New Roman"/>
                 <w:sz w:val="28"/>
               </w:rPr>
-              <w:t>1 a) Falha no sistema</w:t>
-            </w:r>
-          </w:p>
-          <w:p>
-            <w:pPr>
-              <w:ind w:left="180"/>
-              <w:rPr>
-                <w:rFonts w:ascii="Times New Roman" w:hAnsi="Times New Roman"/>
-                <w:sz w:val="28"/>
-              </w:rPr>
-            </w:pPr>
-            <w:r>
-              <w:rPr>
-                <w:rFonts w:ascii="Times New Roman" w:hAnsi="Times New Roman"/>
-                <w:sz w:val="28"/>
-              </w:rPr>
-              <w:t>1 b) Não haver percurso agendados</w:t>
-            </w:r>
-          </w:p>
-          <w:p>
-            <w:pPr>
-              <w:ind w:left="180"/>
-              <w:rPr>
-                <w:rFonts w:ascii="Times New Roman" w:hAnsi="Times New Roman"/>
-                <w:sz w:val="28"/>
-              </w:rPr>
-            </w:pPr>
-            <w:r>
-              <w:rPr>
-                <w:rFonts w:ascii="Times New Roman" w:hAnsi="Times New Roman"/>
-                <w:sz w:val="28"/>
-              </w:rPr>
-              <w:t>3 a) O sistema não mostrar os percurso já agendados</w:t>
+              <w:t xml:space="preserve">3 a) O sistema não mostrar os </w:t>
+            </w:r>
+            <w:r>
+              <w:rPr>
+                <w:rFonts w:ascii="Times New Roman" w:hAnsi="Times New Roman"/>
+                <w:sz w:val="28"/>
+              </w:rPr>
+              <w:t>trilho</w:t>
+            </w:r>
+            <w:r>
+              <w:rPr>
+                <w:rFonts w:ascii="Times New Roman" w:hAnsi="Times New Roman"/>
+                <w:sz w:val="28"/>
+              </w:rPr>
+              <w:t xml:space="preserve"> já agendados</w:t>
             </w:r>
           </w:p>
         </w:tc>
@@ -7621,7 +6942,21 @@
                 <w:rFonts w:ascii="Times New Roman" w:hAnsi="Times New Roman"/>
                 <w:sz w:val="28"/>
               </w:rPr>
-              <w:t>Sistema não apresentar percurso agendados</w:t>
+              <w:t xml:space="preserve">Sistema não apresentar </w:t>
+            </w:r>
+            <w:r>
+              <w:rPr>
+                <w:rFonts w:ascii="Times New Roman" w:hAnsi="Times New Roman"/>
+                <w:sz w:val="28"/>
+              </w:rPr>
+              <w:t>trilho</w:t>
+            </w:r>
+            <w:r>
+              <w:rPr>
+                <w:rFonts w:ascii="Times New Roman" w:hAnsi="Times New Roman"/>
+                <w:sz w:val="28"/>
+              </w:rPr>
+              <w:t xml:space="preserve"> agendados</w:t>
             </w:r>
           </w:p>
           <w:p>
@@ -7733,19 +7068,8 @@
           <w:rFonts w:ascii="Times New Roman" w:hAnsi="Times New Roman"/>
           <w:sz w:val="28"/>
         </w:rPr>
-        <w:t>Realizar trilho</w:t>
-      </w:r>
-      <w:bookmarkStart w:id="1" w:name="_GoBack"/>
-    </w:p>
-    <w:bookmarkEnd w:id="1"/>
-    <w:p>
-      <w:pPr>
-        <w:pStyle w:val="PargrafodaLista"/>
-        <w:rPr>
-          <w:rFonts w:ascii="Times New Roman" w:hAnsi="Times New Roman"/>
-          <w:sz w:val="28"/>
-        </w:rPr>
-      </w:pPr>
+        <w:t>Cancelar trilho</w:t>
+      </w:r>
     </w:p>
     <w:tbl>
       <w:tblPr>
@@ -7803,7 +7127,14 @@
                 <w:rFonts w:ascii="Times New Roman" w:hAnsi="Times New Roman"/>
                 <w:sz w:val="28"/>
               </w:rPr>
-              <w:t>Realizar trilho</w:t>
+              <w:t>Cancelar</w:t>
+            </w:r>
+            <w:r>
+              <w:rPr>
+                <w:rFonts w:ascii="Times New Roman" w:hAnsi="Times New Roman"/>
+                <w:sz w:val="28"/>
+              </w:rPr>
+              <w:t xml:space="preserve"> trilho</w:t>
             </w:r>
           </w:p>
         </w:tc>
@@ -7853,7 +7184,7 @@
                 <w:rFonts w:ascii="Times New Roman" w:hAnsi="Times New Roman"/>
                 <w:sz w:val="28"/>
               </w:rPr>
-              <w:t>O Turista  realiza trilho agendado</w:t>
+              <w:t>O turista faz o cancelamento do trilho agendado</w:t>
             </w:r>
           </w:p>
         </w:tc>
@@ -7898,410 +7229,19 @@
                 <w:sz w:val="28"/>
               </w:rPr>
             </w:pPr>
+            <w:r>
+              <w:rPr>
+                <w:rFonts w:ascii="Times New Roman" w:hAnsi="Times New Roman"/>
+                <w:sz w:val="28"/>
+              </w:rPr>
+              <w:t>Login Válido</w:t>
+            </w:r>
           </w:p>
         </w:tc>
       </w:tr>
       <w:tr>
         <w:trPr>
-          <w:trHeight w:val="874"/>
-        </w:trPr>
-        <w:tc>
-          <w:tcPr>
-            <w:tcW w:w="2838" w:type="dxa"/>
-          </w:tcPr>
-          <w:p>
-            <w:pPr>
-              <w:jc w:val="center"/>
-              <w:rPr>
-                <w:rFonts w:ascii="Times New Roman" w:hAnsi="Times New Roman"/>
-                <w:b/>
-                <w:sz w:val="28"/>
-              </w:rPr>
-            </w:pPr>
-            <w:r>
-              <w:rPr>
-                <w:rFonts w:ascii="Times New Roman" w:hAnsi="Times New Roman"/>
-                <w:b/>
-                <w:sz w:val="28"/>
-              </w:rPr>
-              <w:t>Caminho Principal:</w:t>
-            </w:r>
-          </w:p>
-          <w:p>
-            <w:pPr>
-              <w:pStyle w:val="PargrafodaLista"/>
-              <w:ind w:left="0"/>
-              <w:jc w:val="center"/>
-              <w:rPr>
-                <w:rFonts w:ascii="Times New Roman" w:hAnsi="Times New Roman"/>
-                <w:sz w:val="28"/>
-              </w:rPr>
-            </w:pPr>
-          </w:p>
-        </w:tc>
-        <w:tc>
-          <w:tcPr>
-            <w:tcW w:w="5863" w:type="dxa"/>
-          </w:tcPr>
-          <w:p>
-            <w:pPr>
-              <w:pStyle w:val="PargrafodaLista"/>
-              <w:numPr>
-                <w:ilvl w:val="0"/>
-                <w:numId w:val="31"/>
-              </w:numPr>
-              <w:spacing w:line="240" w:lineRule="auto"/>
-              <w:rPr>
-                <w:rFonts w:ascii="Times New Roman" w:hAnsi="Times New Roman"/>
-                <w:sz w:val="28"/>
-              </w:rPr>
-            </w:pPr>
-          </w:p>
-        </w:tc>
-      </w:tr>
-      <w:tr>
-        <w:trPr>
-          <w:trHeight w:val="754"/>
-        </w:trPr>
-        <w:tc>
-          <w:tcPr>
-            <w:tcW w:w="2838" w:type="dxa"/>
-          </w:tcPr>
-          <w:p>
-            <w:pPr>
-              <w:pStyle w:val="PargrafodaLista"/>
-              <w:ind w:left="0"/>
-              <w:rPr>
-                <w:rFonts w:ascii="Times New Roman" w:hAnsi="Times New Roman"/>
-                <w:b/>
-                <w:sz w:val="28"/>
-              </w:rPr>
-            </w:pPr>
-            <w:r>
-              <w:rPr>
-                <w:rFonts w:ascii="Times New Roman" w:hAnsi="Times New Roman"/>
-                <w:b/>
-                <w:sz w:val="28"/>
-              </w:rPr>
-              <w:t>Caminho Alternativo</w:t>
-            </w:r>
-          </w:p>
-        </w:tc>
-        <w:tc>
-          <w:tcPr>
-            <w:tcW w:w="5863" w:type="dxa"/>
-          </w:tcPr>
-          <w:p>
-            <w:pPr>
-              <w:ind w:left="180"/>
-              <w:rPr>
-                <w:rFonts w:ascii="Times New Roman" w:hAnsi="Times New Roman"/>
-                <w:sz w:val="28"/>
-              </w:rPr>
-            </w:pPr>
-          </w:p>
-          <w:p>
-            <w:pPr>
-              <w:ind w:left="180"/>
-              <w:rPr>
-                <w:rFonts w:ascii="Times New Roman" w:hAnsi="Times New Roman"/>
-                <w:sz w:val="28"/>
-              </w:rPr>
-            </w:pPr>
-          </w:p>
-        </w:tc>
-      </w:tr>
-      <w:tr>
-        <w:trPr>
-          <w:trHeight w:val="754"/>
-        </w:trPr>
-        <w:tc>
-          <w:tcPr>
-            <w:tcW w:w="2838" w:type="dxa"/>
-          </w:tcPr>
-          <w:p>
-            <w:pPr>
-              <w:pStyle w:val="PargrafodaLista"/>
-              <w:ind w:left="0"/>
-              <w:rPr>
-                <w:rFonts w:ascii="Times New Roman" w:hAnsi="Times New Roman"/>
-                <w:b/>
-                <w:sz w:val="28"/>
-              </w:rPr>
-            </w:pPr>
-            <w:r>
-              <w:rPr>
-                <w:rFonts w:ascii="Times New Roman" w:hAnsi="Times New Roman"/>
-                <w:b/>
-                <w:sz w:val="28"/>
-              </w:rPr>
-              <w:lastRenderedPageBreak/>
-              <w:t>Suplemento ou  Adorno</w:t>
-            </w:r>
-          </w:p>
-        </w:tc>
-        <w:tc>
-          <w:tcPr>
-            <w:tcW w:w="5863" w:type="dxa"/>
-          </w:tcPr>
-          <w:p>
-            <w:pPr>
-              <w:rPr>
-                <w:rFonts w:ascii="Times New Roman" w:hAnsi="Times New Roman"/>
-                <w:sz w:val="28"/>
-              </w:rPr>
-            </w:pPr>
-          </w:p>
-        </w:tc>
-      </w:tr>
-      <w:tr>
-        <w:trPr>
-          <w:trHeight w:val="754"/>
-        </w:trPr>
-        <w:tc>
-          <w:tcPr>
-            <w:tcW w:w="2838" w:type="dxa"/>
-          </w:tcPr>
-          <w:p>
-            <w:pPr>
-              <w:pStyle w:val="PargrafodaLista"/>
-              <w:ind w:left="0"/>
-              <w:rPr>
-                <w:rFonts w:ascii="Times New Roman" w:hAnsi="Times New Roman"/>
-                <w:b/>
-                <w:sz w:val="28"/>
-              </w:rPr>
-            </w:pPr>
-            <w:r>
-              <w:rPr>
-                <w:rFonts w:ascii="Times New Roman" w:hAnsi="Times New Roman"/>
-                <w:b/>
-                <w:sz w:val="28"/>
-              </w:rPr>
-              <w:t>Pós-Condição</w:t>
-            </w:r>
-          </w:p>
-        </w:tc>
-        <w:tc>
-          <w:tcPr>
-            <w:tcW w:w="5863" w:type="dxa"/>
-          </w:tcPr>
-          <w:p>
-            <w:pPr>
-              <w:pStyle w:val="PargrafodaLista"/>
-              <w:ind w:left="0"/>
-              <w:rPr>
-                <w:rFonts w:ascii="Times New Roman" w:hAnsi="Times New Roman"/>
-                <w:sz w:val="28"/>
-              </w:rPr>
-            </w:pPr>
-          </w:p>
-        </w:tc>
-      </w:tr>
-    </w:tbl>
-    <w:p>
-      <w:pPr>
-        <w:pStyle w:val="PargrafodaLista"/>
-        <w:rPr>
-          <w:rFonts w:ascii="Times New Roman" w:hAnsi="Times New Roman"/>
-          <w:sz w:val="28"/>
-        </w:rPr>
-      </w:pPr>
-    </w:p>
-    <w:p>
-      <w:pPr>
-        <w:pStyle w:val="PargrafodaLista"/>
-        <w:numPr>
-          <w:ilvl w:val="0"/>
-          <w:numId w:val="23"/>
-        </w:numPr>
-        <w:spacing w:after="160" w:line="259" w:lineRule="auto"/>
-        <w:ind w:left="360"/>
-        <w:jc w:val="left"/>
-        <w:rPr>
-          <w:rFonts w:ascii="Times New Roman" w:hAnsi="Times New Roman"/>
-          <w:sz w:val="28"/>
-        </w:rPr>
-      </w:pPr>
-      <w:r>
-        <w:rPr>
-          <w:rFonts w:ascii="Times New Roman" w:hAnsi="Times New Roman"/>
-          <w:sz w:val="28"/>
-        </w:rPr>
-        <w:t>Cancelar trilho</w:t>
-      </w:r>
-    </w:p>
-    <w:tbl>
-      <w:tblPr>
-        <w:tblStyle w:val="Tabelacomgrade"/>
-        <w:tblW w:w="8701" w:type="dxa"/>
-        <w:tblInd w:w="720" w:type="dxa"/>
-        <w:tblLook w:val="04A0" w:firstRow="1" w:lastRow="0" w:firstColumn="1" w:lastColumn="0" w:noHBand="0" w:noVBand="1"/>
-      </w:tblPr>
-      <w:tblGrid>
-        <w:gridCol w:w="2838"/>
-        <w:gridCol w:w="5863"/>
-      </w:tblGrid>
-      <w:tr>
-        <w:trPr>
-          <w:trHeight w:val="353"/>
-        </w:trPr>
-        <w:tc>
-          <w:tcPr>
-            <w:tcW w:w="2838" w:type="dxa"/>
-          </w:tcPr>
-          <w:p>
-            <w:pPr>
-              <w:pStyle w:val="PargrafodaLista"/>
-              <w:ind w:left="0"/>
-              <w:jc w:val="center"/>
-              <w:rPr>
-                <w:rFonts w:ascii="Times New Roman" w:hAnsi="Times New Roman"/>
-                <w:b/>
-                <w:sz w:val="28"/>
-              </w:rPr>
-            </w:pPr>
-            <w:r>
-              <w:rPr>
-                <w:rFonts w:ascii="Times New Roman" w:hAnsi="Times New Roman"/>
-                <w:b/>
-                <w:sz w:val="28"/>
-              </w:rPr>
-              <w:t>Nome:</w:t>
-            </w:r>
-          </w:p>
-        </w:tc>
-        <w:tc>
-          <w:tcPr>
-            <w:tcW w:w="5863" w:type="dxa"/>
-          </w:tcPr>
-          <w:p>
-            <w:pPr>
-              <w:rPr>
-                <w:rFonts w:ascii="Times New Roman" w:hAnsi="Times New Roman"/>
-                <w:sz w:val="28"/>
-              </w:rPr>
-            </w:pPr>
-            <w:r>
-              <w:rPr>
-                <w:rFonts w:ascii="Times New Roman" w:hAnsi="Times New Roman"/>
-                <w:sz w:val="28"/>
-              </w:rPr>
-              <w:t>Cancelar</w:t>
-            </w:r>
-            <w:r>
-              <w:rPr>
-                <w:rFonts w:ascii="Times New Roman" w:hAnsi="Times New Roman"/>
-                <w:sz w:val="28"/>
-              </w:rPr>
-              <w:t xml:space="preserve"> trilho</w:t>
-            </w:r>
-          </w:p>
-        </w:tc>
-      </w:tr>
-      <w:tr>
-        <w:trPr>
-          <w:trHeight w:val="643"/>
-        </w:trPr>
-        <w:tc>
-          <w:tcPr>
-            <w:tcW w:w="2838" w:type="dxa"/>
-          </w:tcPr>
-          <w:p>
-            <w:pPr>
-              <w:pStyle w:val="PargrafodaLista"/>
-              <w:ind w:left="0"/>
-              <w:jc w:val="center"/>
-              <w:rPr>
-                <w:rFonts w:ascii="Times New Roman" w:hAnsi="Times New Roman"/>
-                <w:b/>
-                <w:sz w:val="28"/>
-              </w:rPr>
-            </w:pPr>
-            <w:r>
-              <w:rPr>
-                <w:rFonts w:ascii="Times New Roman" w:hAnsi="Times New Roman"/>
-                <w:b/>
-                <w:sz w:val="28"/>
-              </w:rPr>
-              <w:t>Descrição:</w:t>
-            </w:r>
-          </w:p>
-        </w:tc>
-        <w:tc>
-          <w:tcPr>
-            <w:tcW w:w="5863" w:type="dxa"/>
-          </w:tcPr>
-          <w:p>
-            <w:pPr>
-              <w:rPr>
-                <w:rFonts w:ascii="Times New Roman" w:hAnsi="Times New Roman"/>
-                <w:sz w:val="28"/>
-              </w:rPr>
-            </w:pPr>
-            <w:r>
-              <w:rPr>
-                <w:rFonts w:ascii="Times New Roman" w:hAnsi="Times New Roman"/>
-                <w:sz w:val="28"/>
-              </w:rPr>
-              <w:t>O turista faz o cancelamento do trilho agendado</w:t>
-            </w:r>
-          </w:p>
-        </w:tc>
-      </w:tr>
-      <w:tr>
-        <w:trPr>
-          <w:trHeight w:val="412"/>
-        </w:trPr>
-        <w:tc>
-          <w:tcPr>
-            <w:tcW w:w="2838" w:type="dxa"/>
-          </w:tcPr>
-          <w:p>
-            <w:pPr>
-              <w:pStyle w:val="PargrafodaLista"/>
-              <w:ind w:left="0"/>
-              <w:jc w:val="center"/>
-              <w:rPr>
-                <w:rFonts w:ascii="Times New Roman" w:hAnsi="Times New Roman"/>
-                <w:b/>
-                <w:sz w:val="28"/>
-              </w:rPr>
-            </w:pPr>
-            <w:r>
-              <w:rPr>
-                <w:rFonts w:ascii="Times New Roman" w:hAnsi="Times New Roman"/>
-                <w:b/>
-                <w:sz w:val="28"/>
-              </w:rPr>
-              <w:t>Pré-Condições:</w:t>
-            </w:r>
-          </w:p>
-        </w:tc>
-        <w:tc>
-          <w:tcPr>
-            <w:tcW w:w="5863" w:type="dxa"/>
-          </w:tcPr>
-          <w:p>
-            <w:pPr>
-              <w:rPr>
-                <w:rFonts w:ascii="Times New Roman" w:hAnsi="Times New Roman"/>
-                <w:sz w:val="28"/>
-              </w:rPr>
-            </w:pPr>
-            <w:r>
-              <w:rPr>
-                <w:rFonts w:ascii="Times New Roman" w:hAnsi="Times New Roman"/>
-                <w:sz w:val="28"/>
-              </w:rPr>
-              <w:t>Login Válido</w:t>
-            </w:r>
-          </w:p>
-        </w:tc>
-      </w:tr>
-      <w:tr>
-        <w:trPr>
-          <w:trHeight w:val="874"/>
+          <w:trHeight w:val="70"/>
         </w:trPr>
         <w:tc>
           <w:tcPr>
@@ -8359,7 +7299,21 @@
                 <w:rFonts w:ascii="Times New Roman" w:hAnsi="Times New Roman"/>
                 <w:sz w:val="28"/>
               </w:rPr>
-              <w:t>O ator seleciona um trilho</w:t>
+              <w:t>O ator seleciona</w:t>
+            </w:r>
+            <w:r>
+              <w:rPr>
+                <w:rFonts w:ascii="Times New Roman" w:hAnsi="Times New Roman"/>
+                <w:sz w:val="28"/>
+              </w:rPr>
+              <w:t xml:space="preserve"> a opção “Cancelar trilho</w:t>
+            </w:r>
+            <w:r>
+              <w:rPr>
+                <w:rFonts w:ascii="Times New Roman" w:hAnsi="Times New Roman"/>
+                <w:sz w:val="28"/>
+              </w:rPr>
+              <w:t>”</w:t>
             </w:r>
           </w:p>
           <w:p>
@@ -8380,7 +7334,14 @@
                 <w:rFonts w:ascii="Times New Roman" w:hAnsi="Times New Roman"/>
                 <w:sz w:val="28"/>
               </w:rPr>
-              <w:t>O sistema apresenta formulário com os campos do referido trilho</w:t>
+              <w:t>O sistema apresenta</w:t>
+            </w:r>
+            <w:r>
+              <w:rPr>
+                <w:rFonts w:ascii="Times New Roman" w:hAnsi="Times New Roman"/>
+                <w:sz w:val="28"/>
+              </w:rPr>
+              <w:t xml:space="preserve"> um formulário com os dados de todos os trilhos agendados  </w:t>
             </w:r>
           </w:p>
           <w:p>
@@ -8401,7 +7362,35 @@
                 <w:rFonts w:ascii="Times New Roman" w:hAnsi="Times New Roman"/>
                 <w:sz w:val="28"/>
               </w:rPr>
-              <w:t>O ator seleciona o trilho a cancelar</w:t>
+              <w:t>O ator</w:t>
+            </w:r>
+            <w:r>
+              <w:rPr>
+                <w:rFonts w:ascii="Times New Roman" w:hAnsi="Times New Roman"/>
+                <w:sz w:val="28"/>
+              </w:rPr>
+              <w:t xml:space="preserve"> com os dados da resposta ao questionário </w:t>
+            </w:r>
+            <w:r>
+              <w:rPr>
+                <w:rFonts w:ascii="Times New Roman" w:hAnsi="Times New Roman"/>
+                <w:sz w:val="28"/>
+              </w:rPr>
+              <w:t xml:space="preserve"> seleciona o trilho </w:t>
+            </w:r>
+            <w:r>
+              <w:rPr>
+                <w:rFonts w:ascii="Times New Roman" w:hAnsi="Times New Roman"/>
+                <w:sz w:val="28"/>
+              </w:rPr>
+              <w:t xml:space="preserve">que pretende </w:t>
+            </w:r>
+            <w:r>
+              <w:rPr>
+                <w:rFonts w:ascii="Times New Roman" w:hAnsi="Times New Roman"/>
+                <w:sz w:val="28"/>
+              </w:rPr>
+              <w:t xml:space="preserve"> cancelar</w:t>
             </w:r>
           </w:p>
           <w:p>
@@ -8487,6 +7476,41 @@
               </w:rPr>
               <w:t>O ator confirma</w:t>
             </w:r>
+            <w:r>
+              <w:rPr>
+                <w:rFonts w:ascii="Times New Roman" w:hAnsi="Times New Roman"/>
+                <w:sz w:val="28"/>
+              </w:rPr>
+              <w:t xml:space="preserve"> </w:t>
+            </w:r>
+            <w:r>
+              <w:rPr>
+                <w:rFonts w:ascii="Times New Roman" w:hAnsi="Times New Roman"/>
+                <w:sz w:val="28"/>
+              </w:rPr>
+              <w:t xml:space="preserve">clicando no botão </w:t>
+            </w:r>
+            <w:r>
+              <w:rPr>
+                <w:rFonts w:ascii="Times New Roman" w:hAnsi="Times New Roman"/>
+                <w:sz w:val="28"/>
+              </w:rPr>
+              <w:t>“</w:t>
+            </w:r>
+            <w:r>
+              <w:rPr>
+                <w:rFonts w:ascii="Times New Roman" w:hAnsi="Times New Roman"/>
+                <w:sz w:val="28"/>
+              </w:rPr>
+              <w:t>cancelar</w:t>
+            </w:r>
+            <w:r>
+              <w:rPr>
+                <w:rFonts w:ascii="Times New Roman" w:hAnsi="Times New Roman"/>
+                <w:sz w:val="28"/>
+              </w:rPr>
+              <w:t xml:space="preserve"> trilho”</w:t>
+            </w:r>
           </w:p>
           <w:p>
             <w:pPr>
@@ -8544,6 +7568,7 @@
                 <w:b/>
                 <w:sz w:val="28"/>
               </w:rPr>
+              <w:lastRenderedPageBreak/>
               <w:t>Caminho Alternativo</w:t>
             </w:r>
           </w:p>
@@ -8560,13 +7585,6 @@
                 <w:sz w:val="28"/>
               </w:rPr>
             </w:pPr>
-            <w:r>
-              <w:rPr>
-                <w:rFonts w:ascii="Times New Roman" w:hAnsi="Times New Roman"/>
-                <w:sz w:val="28"/>
-              </w:rPr>
-              <w:t>1 a) Trilho não disponivel</w:t>
-            </w:r>
           </w:p>
           <w:p>
             <w:pPr>
@@ -8664,41 +7682,7 @@
                 <w:rFonts w:ascii="Times New Roman" w:hAnsi="Times New Roman"/>
                 <w:sz w:val="28"/>
               </w:rPr>
-              <w:t>2 Erro nos campos existente no formulário</w:t>
-            </w:r>
-          </w:p>
-          <w:p>
-            <w:pPr>
-              <w:pStyle w:val="PargrafodaLista"/>
-              <w:ind w:left="540"/>
-              <w:rPr>
-                <w:rFonts w:ascii="Times New Roman" w:hAnsi="Times New Roman"/>
-                <w:sz w:val="28"/>
-              </w:rPr>
-            </w:pPr>
-            <w:r>
-              <w:rPr>
-                <w:rFonts w:ascii="Times New Roman" w:hAnsi="Times New Roman"/>
-                <w:sz w:val="28"/>
-              </w:rPr>
-              <w:t>4 Opção cancelar não existir</w:t>
-            </w:r>
-          </w:p>
-          <w:p>
-            <w:pPr>
-              <w:pStyle w:val="PargrafodaLista"/>
-              <w:ind w:left="540"/>
-              <w:rPr>
-                <w:rFonts w:ascii="Times New Roman" w:hAnsi="Times New Roman"/>
-                <w:sz w:val="28"/>
-              </w:rPr>
-            </w:pPr>
-            <w:r>
-              <w:rPr>
-                <w:rFonts w:ascii="Times New Roman" w:hAnsi="Times New Roman"/>
-                <w:sz w:val="28"/>
-              </w:rPr>
-              <w:t>5 Não haver o cnacelamento do trilho</w:t>
+              <w:t>Se o estado do agendamento for igual cancelado</w:t>
             </w:r>
           </w:p>
         </w:tc>
@@ -8779,14 +7763,6 @@
           <w:rFonts w:ascii="Times New Roman" w:hAnsi="Times New Roman"/>
           <w:b/>
           <w:sz w:val="32"/>
-        </w:rPr>
-      </w:pPr>
-    </w:p>
-    <w:p>
-      <w:pPr>
-        <w:rPr>
-          <w:rFonts w:ascii="Times New Roman" w:hAnsi="Times New Roman"/>
-          <w:sz w:val="28"/>
         </w:rPr>
       </w:pPr>
     </w:p>
@@ -8855,8 +7831,8 @@
   <w:abstractNum w:abstractNumId="0" w15:restartNumberingAfterBreak="0">
     <w:nsid w:val="015261E7"/>
     <w:multiLevelType w:val="hybridMultilevel"/>
-    <w:tmpl w:val="C04CCD76"/>
-    <w:lvl w:ilvl="0" w:tplc="0816000F">
+    <w:tmpl w:val="135E4E46"/>
+    <w:lvl w:ilvl="0" w:tplc="67A49170">
       <w:start w:val="1"/>
       <w:numFmt w:val="decimal"/>
       <w:lvlText w:val="%1."/>
@@ -8864,6 +7840,9 @@
       <w:pPr>
         <w:ind w:left="720" w:hanging="360"/>
       </w:pPr>
+      <w:rPr>
+        <w:rFonts w:ascii="Times New Roman" w:eastAsiaTheme="minorHAnsi" w:hAnsi="Times New Roman" w:cstheme="minorBidi"/>
+      </w:rPr>
     </w:lvl>
     <w:lvl w:ilvl="1" w:tplc="08160019" w:tentative="1">
       <w:start w:val="1"/>
@@ -10656,8 +9635,8 @@
   <w:abstractNum w:abstractNumId="20" w15:restartNumberingAfterBreak="0">
     <w:nsid w:val="4B7515DB"/>
     <w:multiLevelType w:val="hybridMultilevel"/>
-    <w:tmpl w:val="EDE8938A"/>
-    <w:lvl w:ilvl="0" w:tplc="A2DE9AE8">
+    <w:tmpl w:val="C5ACFFD6"/>
+    <w:lvl w:ilvl="0" w:tplc="3AE6148A">
       <w:start w:val="1"/>
       <w:numFmt w:val="decimal"/>
       <w:lvlText w:val="%1."/>
@@ -11544,6 +10523,95 @@
     </w:lvl>
   </w:abstractNum>
   <w:abstractNum w:abstractNumId="30" w15:restartNumberingAfterBreak="0">
+    <w:nsid w:val="7D0D354C"/>
+    <w:multiLevelType w:val="hybridMultilevel"/>
+    <w:tmpl w:val="D58E37EE"/>
+    <w:lvl w:ilvl="0" w:tplc="0816000F">
+      <w:start w:val="1"/>
+      <w:numFmt w:val="decimal"/>
+      <w:lvlText w:val="%1."/>
+      <w:lvlJc w:val="left"/>
+      <w:pPr>
+        <w:ind w:left="720" w:hanging="360"/>
+      </w:pPr>
+      <w:rPr>
+        <w:rFonts w:hint="default"/>
+      </w:rPr>
+    </w:lvl>
+    <w:lvl w:ilvl="1" w:tplc="08160019" w:tentative="1">
+      <w:start w:val="1"/>
+      <w:numFmt w:val="lowerLetter"/>
+      <w:lvlText w:val="%2."/>
+      <w:lvlJc w:val="left"/>
+      <w:pPr>
+        <w:ind w:left="1440" w:hanging="360"/>
+      </w:pPr>
+    </w:lvl>
+    <w:lvl w:ilvl="2" w:tplc="0816001B" w:tentative="1">
+      <w:start w:val="1"/>
+      <w:numFmt w:val="lowerRoman"/>
+      <w:lvlText w:val="%3."/>
+      <w:lvlJc w:val="right"/>
+      <w:pPr>
+        <w:ind w:left="2160" w:hanging="180"/>
+      </w:pPr>
+    </w:lvl>
+    <w:lvl w:ilvl="3" w:tplc="0816000F" w:tentative="1">
+      <w:start w:val="1"/>
+      <w:numFmt w:val="decimal"/>
+      <w:lvlText w:val="%4."/>
+      <w:lvlJc w:val="left"/>
+      <w:pPr>
+        <w:ind w:left="2880" w:hanging="360"/>
+      </w:pPr>
+    </w:lvl>
+    <w:lvl w:ilvl="4" w:tplc="08160019" w:tentative="1">
+      <w:start w:val="1"/>
+      <w:numFmt w:val="lowerLetter"/>
+      <w:lvlText w:val="%5."/>
+      <w:lvlJc w:val="left"/>
+      <w:pPr>
+        <w:ind w:left="3600" w:hanging="360"/>
+      </w:pPr>
+    </w:lvl>
+    <w:lvl w:ilvl="5" w:tplc="0816001B" w:tentative="1">
+      <w:start w:val="1"/>
+      <w:numFmt w:val="lowerRoman"/>
+      <w:lvlText w:val="%6."/>
+      <w:lvlJc w:val="right"/>
+      <w:pPr>
+        <w:ind w:left="4320" w:hanging="180"/>
+      </w:pPr>
+    </w:lvl>
+    <w:lvl w:ilvl="6" w:tplc="0816000F" w:tentative="1">
+      <w:start w:val="1"/>
+      <w:numFmt w:val="decimal"/>
+      <w:lvlText w:val="%7."/>
+      <w:lvlJc w:val="left"/>
+      <w:pPr>
+        <w:ind w:left="5040" w:hanging="360"/>
+      </w:pPr>
+    </w:lvl>
+    <w:lvl w:ilvl="7" w:tplc="08160019" w:tentative="1">
+      <w:start w:val="1"/>
+      <w:numFmt w:val="lowerLetter"/>
+      <w:lvlText w:val="%8."/>
+      <w:lvlJc w:val="left"/>
+      <w:pPr>
+        <w:ind w:left="5760" w:hanging="360"/>
+      </w:pPr>
+    </w:lvl>
+    <w:lvl w:ilvl="8" w:tplc="0816001B" w:tentative="1">
+      <w:start w:val="1"/>
+      <w:numFmt w:val="lowerRoman"/>
+      <w:lvlText w:val="%9."/>
+      <w:lvlJc w:val="right"/>
+      <w:pPr>
+        <w:ind w:left="6480" w:hanging="180"/>
+      </w:pPr>
+    </w:lvl>
+  </w:abstractNum>
+  <w:abstractNum w:abstractNumId="31" w15:restartNumberingAfterBreak="0">
     <w:nsid w:val="7FD55AA4"/>
     <w:multiLevelType w:val="hybridMultilevel"/>
     <w:tmpl w:val="3F8430B8"/>
@@ -11717,13 +10785,16 @@
     <w:abstractNumId w:val="10"/>
   </w:num>
   <w:num w:numId="29">
-    <w:abstractNumId w:val="30"/>
+    <w:abstractNumId w:val="31"/>
   </w:num>
   <w:num w:numId="30">
     <w:abstractNumId w:val="7"/>
   </w:num>
   <w:num w:numId="31">
     <w:abstractNumId w:val="19"/>
+  </w:num>
+  <w:num w:numId="32">
+    <w:abstractNumId w:val="30"/>
   </w:num>
 </w:numbering>
 </file>
@@ -12758,7 +11829,7 @@
 </file>
 
 <file path=customXml/itemProps1.xml><?xml version="1.0" encoding="utf-8"?>
-<ds:datastoreItem xmlns:ds="http://schemas.openxmlformats.org/officeDocument/2006/customXml" ds:itemID="{9DDA02AF-6559-4384-91AD-473F64029B6B}">
+<ds:datastoreItem xmlns:ds="http://schemas.openxmlformats.org/officeDocument/2006/customXml" ds:itemID="{ECE5875D-BB81-4B70-9841-0A3686D89F4C}">
   <ds:schemaRefs>
     <ds:schemaRef ds:uri="http://schemas.openxmlformats.org/officeDocument/2006/bibliography"/>
   </ds:schemaRefs>

</xml_diff>

<commit_message>
Atualição da descrição de caso de uso
</commit_message>
<xml_diff>
--- a/Doc/Eng. Software II/EngSoftwareIIRelatório.docx
+++ b/Doc/Eng. Software II/EngSoftwareIIRelatório.docx
@@ -1,6 +1,6 @@
 
 <file path=word/document.xml><?xml version="1.0" encoding="utf-8"?>
-<w:document xmlns:wpc="http://schemas.microsoft.com/office/word/2010/wordprocessingCanvas" xmlns:mc="http://schemas.openxmlformats.org/markup-compatibility/2006" xmlns:o="urn:schemas-microsoft-com:office:office" xmlns:r="http://schemas.openxmlformats.org/officeDocument/2006/relationships" xmlns:m="http://schemas.openxmlformats.org/officeDocument/2006/math" xmlns:v="urn:schemas-microsoft-com:vml" xmlns:wp14="http://schemas.microsoft.com/office/word/2010/wordprocessingDrawing" xmlns:wp="http://schemas.openxmlformats.org/drawingml/2006/wordprocessingDrawing" xmlns:w10="urn:schemas-microsoft-com:office:word" xmlns:w="http://schemas.openxmlformats.org/wordprocessingml/2006/main" xmlns:w14="http://schemas.microsoft.com/office/word/2010/wordml" xmlns:w15="http://schemas.microsoft.com/office/word/2012/wordml" xmlns:wpg="http://schemas.microsoft.com/office/word/2010/wordprocessingGroup" xmlns:wpi="http://schemas.microsoft.com/office/word/2010/wordprocessingInk" xmlns:wne="http://schemas.microsoft.com/office/word/2006/wordml" xmlns:wps="http://schemas.microsoft.com/office/word/2010/wordprocessingShape" mc:Ignorable="w14 w15 wp14">
+<w:document xmlns:wpc="http://schemas.microsoft.com/office/word/2010/wordprocessingCanvas" xmlns:cx="http://schemas.microsoft.com/office/drawing/2014/chartex" xmlns:cx1="http://schemas.microsoft.com/office/drawing/2015/9/8/chartex" xmlns:cx2="http://schemas.microsoft.com/office/drawing/2015/10/21/chartex" xmlns:cx3="http://schemas.microsoft.com/office/drawing/2016/5/9/chartex" xmlns:cx4="http://schemas.microsoft.com/office/drawing/2016/5/10/chartex" xmlns:cx5="http://schemas.microsoft.com/office/drawing/2016/5/11/chartex" xmlns:cx6="http://schemas.microsoft.com/office/drawing/2016/5/12/chartex" xmlns:cx7="http://schemas.microsoft.com/office/drawing/2016/5/13/chartex" xmlns:cx8="http://schemas.microsoft.com/office/drawing/2016/5/14/chartex" xmlns:mc="http://schemas.openxmlformats.org/markup-compatibility/2006" xmlns:aink="http://schemas.microsoft.com/office/drawing/2016/ink" xmlns:am3d="http://schemas.microsoft.com/office/drawing/2017/model3d" xmlns:o="urn:schemas-microsoft-com:office:office" xmlns:r="http://schemas.openxmlformats.org/officeDocument/2006/relationships" xmlns:m="http://schemas.openxmlformats.org/officeDocument/2006/math" xmlns:v="urn:schemas-microsoft-com:vml" xmlns:wp14="http://schemas.microsoft.com/office/word/2010/wordprocessingDrawing" xmlns:wp="http://schemas.openxmlformats.org/drawingml/2006/wordprocessingDrawing" xmlns:w10="urn:schemas-microsoft-com:office:word" xmlns:w="http://schemas.openxmlformats.org/wordprocessingml/2006/main" xmlns:w14="http://schemas.microsoft.com/office/word/2010/wordml" xmlns:w15="http://schemas.microsoft.com/office/word/2012/wordml" xmlns:w16cid="http://schemas.microsoft.com/office/word/2016/wordml/cid" xmlns:w16se="http://schemas.microsoft.com/office/word/2015/wordml/symex" xmlns:wpg="http://schemas.microsoft.com/office/word/2010/wordprocessingGroup" xmlns:wpi="http://schemas.microsoft.com/office/word/2010/wordprocessingInk" xmlns:wne="http://schemas.microsoft.com/office/word/2006/wordml" xmlns:wps="http://schemas.microsoft.com/office/word/2010/wordprocessingShape" mc:Ignorable="w14 w15 w16se w16cid wp14">
   <w:body>
     <w:p>
       <w:pPr>
@@ -1303,7 +1303,7 @@
           <w:lang w:eastAsia="pt-PT"/>
         </w:rPr>
         <w:drawing>
-          <wp:anchor distT="0" distB="0" distL="114300" distR="114300" simplePos="0" relativeHeight="251658240" behindDoc="1" locked="0" layoutInCell="1" allowOverlap="1">
+          <wp:anchor distT="0" distB="0" distL="114300" distR="114300" simplePos="0" relativeHeight="251658240" behindDoc="1" locked="0" layoutInCell="1" allowOverlap="1" wp14:anchorId="03D25B85" wp14:editId="03D25B86">
             <wp:simplePos x="0" y="0"/>
             <wp:positionH relativeFrom="margin">
               <wp:align>center</wp:align>
@@ -1417,7 +1417,7 @@
     </w:p>
     <w:tbl>
       <w:tblPr>
-        <w:tblStyle w:val="TabeladeGrelha3"/>
+        <w:tblStyle w:val="TabeladeGrade3"/>
         <w:tblpPr w:leftFromText="141" w:rightFromText="141" w:vertAnchor="page" w:horzAnchor="page" w:tblpXSpec="center" w:tblpY="2281"/>
         <w:tblW w:w="9781" w:type="dxa"/>
         <w:tblLayout w:type="fixed"/>
@@ -4166,7 +4166,7 @@
     </w:p>
     <w:tbl>
       <w:tblPr>
-        <w:tblStyle w:val="Tabelacomgrelha"/>
+        <w:tblStyle w:val="Tabelacomgrade"/>
         <w:tblW w:w="0" w:type="auto"/>
         <w:tblInd w:w="644" w:type="dxa"/>
         <w:tblLook w:val="04A0" w:firstRow="1" w:lastRow="0" w:firstColumn="1" w:lastColumn="0" w:noHBand="0" w:noVBand="1"/>
@@ -4659,7 +4659,7 @@
     </w:p>
     <w:tbl>
       <w:tblPr>
-        <w:tblStyle w:val="Tabelacomgrelha"/>
+        <w:tblStyle w:val="Tabelacomgrade"/>
         <w:tblW w:w="0" w:type="auto"/>
         <w:tblInd w:w="644" w:type="dxa"/>
         <w:tblLook w:val="04A0" w:firstRow="1" w:lastRow="0" w:firstColumn="1" w:lastColumn="0" w:noHBand="0" w:noVBand="1"/>
@@ -5180,7 +5180,7 @@
     </w:p>
     <w:tbl>
       <w:tblPr>
-        <w:tblStyle w:val="Tabelacomgrelha"/>
+        <w:tblStyle w:val="Tabelacomgrade"/>
         <w:tblW w:w="0" w:type="auto"/>
         <w:tblInd w:w="644" w:type="dxa"/>
         <w:tblLook w:val="04A0" w:firstRow="1" w:lastRow="0" w:firstColumn="1" w:lastColumn="0" w:noHBand="0" w:noVBand="1"/>
@@ -5509,21 +5509,7 @@
               </w:numPr>
             </w:pPr>
             <w:r>
-              <w:t xml:space="preserve">O utilizador introduziu a </w:t>
-            </w:r>
-            <w:r>
-              <w:t>peso</w:t>
-            </w:r>
-            <w:r>
-              <w:t xml:space="preserve"> superior a </w:t>
-            </w:r>
-            <w:r>
-              <w:t>200kg</w:t>
-            </w:r>
-            <w:bookmarkStart w:id="0" w:name="_GoBack"/>
-            <w:bookmarkEnd w:id="0"/>
-            <w:r>
-              <w:t>, não será possível</w:t>
+              <w:t>O utilizador introduziu a peso superior a 200kg, não será possível</w:t>
             </w:r>
           </w:p>
           <w:p>
@@ -5581,6 +5567,1933 @@
           <w:b/>
         </w:rPr>
       </w:pPr>
+    </w:p>
+    <w:p>
+      <w:pPr>
+        <w:pStyle w:val="PargrafodaLista"/>
+        <w:numPr>
+          <w:ilvl w:val="0"/>
+          <w:numId w:val="23"/>
+        </w:numPr>
+        <w:spacing w:after="160" w:line="259" w:lineRule="auto"/>
+        <w:ind w:left="360"/>
+        <w:jc w:val="left"/>
+        <w:rPr>
+          <w:rFonts w:ascii="Times New Roman" w:hAnsi="Times New Roman"/>
+          <w:b/>
+          <w:sz w:val="32"/>
+        </w:rPr>
+      </w:pPr>
+      <w:bookmarkStart w:id="0" w:name="_Hlk498685789"/>
+      <w:r>
+        <w:rPr>
+          <w:rFonts w:ascii="Times New Roman" w:hAnsi="Times New Roman"/>
+          <w:b/>
+          <w:sz w:val="32"/>
+        </w:rPr>
+        <w:lastRenderedPageBreak/>
+        <w:t>Alterar a data prevista de inicio do trilho</w:t>
+      </w:r>
+    </w:p>
+    <w:p>
+      <w:pPr>
+        <w:pStyle w:val="PargrafodaLista"/>
+        <w:spacing w:after="160" w:line="259" w:lineRule="auto"/>
+        <w:ind w:left="360"/>
+        <w:jc w:val="left"/>
+        <w:rPr>
+          <w:rFonts w:ascii="Times New Roman" w:hAnsi="Times New Roman"/>
+          <w:b/>
+          <w:sz w:val="32"/>
+        </w:rPr>
+      </w:pPr>
+    </w:p>
+    <w:tbl>
+      <w:tblPr>
+        <w:tblStyle w:val="Tabelacomgrade"/>
+        <w:tblW w:w="8347" w:type="dxa"/>
+        <w:tblInd w:w="720" w:type="dxa"/>
+        <w:tblLook w:val="04A0" w:firstRow="1" w:lastRow="0" w:firstColumn="1" w:lastColumn="0" w:noHBand="0" w:noVBand="1"/>
+      </w:tblPr>
+      <w:tblGrid>
+        <w:gridCol w:w="2838"/>
+        <w:gridCol w:w="5509"/>
+      </w:tblGrid>
+      <w:tr>
+        <w:trPr>
+          <w:trHeight w:val="353"/>
+        </w:trPr>
+        <w:tc>
+          <w:tcPr>
+            <w:tcW w:w="2838" w:type="dxa"/>
+          </w:tcPr>
+          <w:p>
+            <w:pPr>
+              <w:pStyle w:val="PargrafodaLista"/>
+              <w:ind w:left="0"/>
+              <w:jc w:val="center"/>
+              <w:rPr>
+                <w:rFonts w:ascii="Times New Roman" w:hAnsi="Times New Roman"/>
+                <w:b/>
+                <w:sz w:val="28"/>
+              </w:rPr>
+            </w:pPr>
+            <w:r>
+              <w:rPr>
+                <w:rFonts w:ascii="Times New Roman" w:hAnsi="Times New Roman"/>
+                <w:b/>
+                <w:sz w:val="28"/>
+              </w:rPr>
+              <w:t>Nome:</w:t>
+            </w:r>
+          </w:p>
+        </w:tc>
+        <w:tc>
+          <w:tcPr>
+            <w:tcW w:w="5509" w:type="dxa"/>
+          </w:tcPr>
+          <w:p>
+            <w:pPr>
+              <w:pStyle w:val="PargrafodaLista"/>
+              <w:rPr>
+                <w:rFonts w:ascii="Times New Roman" w:hAnsi="Times New Roman"/>
+                <w:sz w:val="28"/>
+              </w:rPr>
+            </w:pPr>
+            <w:r>
+              <w:rPr>
+                <w:rFonts w:ascii="Times New Roman" w:hAnsi="Times New Roman"/>
+                <w:sz w:val="28"/>
+              </w:rPr>
+              <w:t xml:space="preserve">Alterar </w:t>
+            </w:r>
+            <w:r>
+              <w:rPr>
+                <w:rFonts w:ascii="Times New Roman" w:hAnsi="Times New Roman"/>
+                <w:sz w:val="28"/>
+              </w:rPr>
+              <w:t>Trilho agendado</w:t>
+            </w:r>
+          </w:p>
+        </w:tc>
+      </w:tr>
+      <w:tr>
+        <w:trPr>
+          <w:trHeight w:val="643"/>
+        </w:trPr>
+        <w:tc>
+          <w:tcPr>
+            <w:tcW w:w="2838" w:type="dxa"/>
+          </w:tcPr>
+          <w:p>
+            <w:pPr>
+              <w:pStyle w:val="PargrafodaLista"/>
+              <w:ind w:left="0"/>
+              <w:jc w:val="center"/>
+              <w:rPr>
+                <w:rFonts w:ascii="Times New Roman" w:hAnsi="Times New Roman"/>
+                <w:b/>
+                <w:sz w:val="28"/>
+              </w:rPr>
+            </w:pPr>
+            <w:r>
+              <w:rPr>
+                <w:rFonts w:ascii="Times New Roman" w:hAnsi="Times New Roman"/>
+                <w:b/>
+                <w:sz w:val="28"/>
+              </w:rPr>
+              <w:t>Descrição:</w:t>
+            </w:r>
+          </w:p>
+        </w:tc>
+        <w:tc>
+          <w:tcPr>
+            <w:tcW w:w="5509" w:type="dxa"/>
+          </w:tcPr>
+          <w:p>
+            <w:pPr>
+              <w:rPr>
+                <w:rFonts w:ascii="Times New Roman" w:hAnsi="Times New Roman"/>
+                <w:sz w:val="28"/>
+              </w:rPr>
+            </w:pPr>
+            <w:r>
+              <w:rPr>
+                <w:rFonts w:ascii="Times New Roman" w:hAnsi="Times New Roman"/>
+                <w:sz w:val="28"/>
+              </w:rPr>
+              <w:t>O Turista  altera a data prevista do inicio do trilho</w:t>
+            </w:r>
+          </w:p>
+        </w:tc>
+      </w:tr>
+      <w:tr>
+        <w:trPr>
+          <w:trHeight w:val="412"/>
+        </w:trPr>
+        <w:tc>
+          <w:tcPr>
+            <w:tcW w:w="2838" w:type="dxa"/>
+          </w:tcPr>
+          <w:p>
+            <w:pPr>
+              <w:pStyle w:val="PargrafodaLista"/>
+              <w:ind w:left="0"/>
+              <w:jc w:val="center"/>
+              <w:rPr>
+                <w:rFonts w:ascii="Times New Roman" w:hAnsi="Times New Roman"/>
+                <w:b/>
+                <w:sz w:val="28"/>
+              </w:rPr>
+            </w:pPr>
+            <w:r>
+              <w:rPr>
+                <w:rFonts w:ascii="Times New Roman" w:hAnsi="Times New Roman"/>
+                <w:b/>
+                <w:sz w:val="28"/>
+              </w:rPr>
+              <w:t>Pré-Condições:</w:t>
+            </w:r>
+          </w:p>
+        </w:tc>
+        <w:tc>
+          <w:tcPr>
+            <w:tcW w:w="5509" w:type="dxa"/>
+          </w:tcPr>
+          <w:p>
+            <w:pPr>
+              <w:rPr>
+                <w:rFonts w:ascii="Times New Roman" w:hAnsi="Times New Roman"/>
+                <w:sz w:val="28"/>
+              </w:rPr>
+            </w:pPr>
+            <w:r>
+              <w:rPr>
+                <w:rFonts w:ascii="Times New Roman" w:hAnsi="Times New Roman"/>
+                <w:sz w:val="28"/>
+              </w:rPr>
+              <w:t>Login Válido</w:t>
+            </w:r>
+          </w:p>
+        </w:tc>
+      </w:tr>
+      <w:tr>
+        <w:trPr>
+          <w:trHeight w:val="874"/>
+        </w:trPr>
+        <w:tc>
+          <w:tcPr>
+            <w:tcW w:w="2838" w:type="dxa"/>
+          </w:tcPr>
+          <w:p>
+            <w:pPr>
+              <w:jc w:val="center"/>
+              <w:rPr>
+                <w:rFonts w:ascii="Times New Roman" w:hAnsi="Times New Roman"/>
+                <w:b/>
+                <w:sz w:val="28"/>
+              </w:rPr>
+            </w:pPr>
+            <w:r>
+              <w:rPr>
+                <w:rFonts w:ascii="Times New Roman" w:hAnsi="Times New Roman"/>
+                <w:b/>
+                <w:sz w:val="28"/>
+              </w:rPr>
+              <w:t>Caminho Principal:</w:t>
+            </w:r>
+          </w:p>
+          <w:p>
+            <w:pPr>
+              <w:pStyle w:val="PargrafodaLista"/>
+              <w:ind w:left="0"/>
+              <w:jc w:val="center"/>
+              <w:rPr>
+                <w:rFonts w:ascii="Times New Roman" w:hAnsi="Times New Roman"/>
+                <w:sz w:val="28"/>
+              </w:rPr>
+            </w:pPr>
+          </w:p>
+        </w:tc>
+        <w:tc>
+          <w:tcPr>
+            <w:tcW w:w="5509" w:type="dxa"/>
+          </w:tcPr>
+          <w:p>
+            <w:pPr>
+              <w:pStyle w:val="PargrafodaLista"/>
+              <w:numPr>
+                <w:ilvl w:val="0"/>
+                <w:numId w:val="24"/>
+              </w:numPr>
+              <w:spacing w:line="240" w:lineRule="auto"/>
+              <w:rPr>
+                <w:rFonts w:ascii="Times New Roman" w:hAnsi="Times New Roman"/>
+                <w:sz w:val="28"/>
+              </w:rPr>
+            </w:pPr>
+            <w:r>
+              <w:rPr>
+                <w:rFonts w:ascii="Times New Roman" w:hAnsi="Times New Roman"/>
+                <w:sz w:val="28"/>
+              </w:rPr>
+              <w:t>O ator seleciona um trilho</w:t>
+            </w:r>
+            <w:r>
+              <w:rPr>
+                <w:rFonts w:ascii="Times New Roman" w:hAnsi="Times New Roman"/>
+                <w:sz w:val="28"/>
+              </w:rPr>
+              <w:t xml:space="preserve"> a alterar</w:t>
+            </w:r>
+          </w:p>
+          <w:p>
+            <w:pPr>
+              <w:pStyle w:val="PargrafodaLista"/>
+              <w:numPr>
+                <w:ilvl w:val="0"/>
+                <w:numId w:val="24"/>
+              </w:numPr>
+              <w:spacing w:line="240" w:lineRule="auto"/>
+              <w:rPr>
+                <w:rFonts w:ascii="Times New Roman" w:hAnsi="Times New Roman"/>
+                <w:sz w:val="28"/>
+              </w:rPr>
+            </w:pPr>
+            <w:r>
+              <w:rPr>
+                <w:rFonts w:ascii="Times New Roman" w:hAnsi="Times New Roman"/>
+                <w:sz w:val="28"/>
+              </w:rPr>
+              <w:t>O sistema apresenta todos os campos a alterar(data_prevista_inicio_trilho, tempo gasto pretendido, data estado agendamento…) de acordo com as resposta do questionário</w:t>
+            </w:r>
+          </w:p>
+          <w:p>
+            <w:pPr>
+              <w:pStyle w:val="PargrafodaLista"/>
+              <w:numPr>
+                <w:ilvl w:val="0"/>
+                <w:numId w:val="24"/>
+              </w:numPr>
+              <w:spacing w:line="240" w:lineRule="auto"/>
+              <w:rPr>
+                <w:rFonts w:ascii="Times New Roman" w:hAnsi="Times New Roman"/>
+                <w:sz w:val="28"/>
+              </w:rPr>
+            </w:pPr>
+            <w:r>
+              <w:rPr>
+                <w:rFonts w:ascii="Times New Roman" w:hAnsi="Times New Roman"/>
+                <w:sz w:val="28"/>
+              </w:rPr>
+              <w:t>O ator altera os campos desejado e submete o questionário</w:t>
+            </w:r>
+          </w:p>
+          <w:p>
+            <w:pPr>
+              <w:pStyle w:val="PargrafodaLista"/>
+              <w:numPr>
+                <w:ilvl w:val="0"/>
+                <w:numId w:val="24"/>
+              </w:numPr>
+              <w:spacing w:line="240" w:lineRule="auto"/>
+              <w:rPr>
+                <w:rFonts w:ascii="Times New Roman" w:hAnsi="Times New Roman"/>
+                <w:sz w:val="28"/>
+              </w:rPr>
+            </w:pPr>
+            <w:r>
+              <w:rPr>
+                <w:rFonts w:ascii="Times New Roman" w:hAnsi="Times New Roman"/>
+                <w:sz w:val="28"/>
+              </w:rPr>
+              <w:t>O sistema pede para confirmar a alteração</w:t>
+            </w:r>
+          </w:p>
+          <w:p>
+            <w:pPr>
+              <w:pStyle w:val="PargrafodaLista"/>
+              <w:numPr>
+                <w:ilvl w:val="0"/>
+                <w:numId w:val="24"/>
+              </w:numPr>
+              <w:spacing w:line="240" w:lineRule="auto"/>
+              <w:rPr>
+                <w:rFonts w:ascii="Times New Roman" w:hAnsi="Times New Roman"/>
+                <w:sz w:val="28"/>
+              </w:rPr>
+            </w:pPr>
+            <w:r>
+              <w:rPr>
+                <w:rFonts w:ascii="Times New Roman" w:hAnsi="Times New Roman"/>
+                <w:sz w:val="28"/>
+              </w:rPr>
+              <w:t>O ator confirma</w:t>
+            </w:r>
+          </w:p>
+          <w:p>
+            <w:pPr>
+              <w:pStyle w:val="PargrafodaLista"/>
+              <w:numPr>
+                <w:ilvl w:val="0"/>
+                <w:numId w:val="24"/>
+              </w:numPr>
+              <w:spacing w:line="240" w:lineRule="auto"/>
+              <w:rPr>
+                <w:rFonts w:ascii="Times New Roman" w:hAnsi="Times New Roman"/>
+                <w:sz w:val="28"/>
+              </w:rPr>
+            </w:pPr>
+            <w:r>
+              <w:rPr>
+                <w:rFonts w:ascii="Times New Roman" w:hAnsi="Times New Roman"/>
+                <w:sz w:val="28"/>
+              </w:rPr>
+              <w:t>O sistema altera</w:t>
+            </w:r>
+          </w:p>
+          <w:p>
+            <w:pPr>
+              <w:ind w:left="360"/>
+              <w:rPr>
+                <w:rFonts w:ascii="Times New Roman" w:hAnsi="Times New Roman"/>
+                <w:sz w:val="28"/>
+              </w:rPr>
+            </w:pPr>
+          </w:p>
+        </w:tc>
+      </w:tr>
+      <w:tr>
+        <w:trPr>
+          <w:trHeight w:val="754"/>
+        </w:trPr>
+        <w:tc>
+          <w:tcPr>
+            <w:tcW w:w="2838" w:type="dxa"/>
+          </w:tcPr>
+          <w:p>
+            <w:pPr>
+              <w:pStyle w:val="PargrafodaLista"/>
+              <w:ind w:left="0"/>
+              <w:rPr>
+                <w:rFonts w:ascii="Times New Roman" w:hAnsi="Times New Roman"/>
+                <w:b/>
+                <w:sz w:val="28"/>
+              </w:rPr>
+            </w:pPr>
+            <w:r>
+              <w:rPr>
+                <w:rFonts w:ascii="Times New Roman" w:hAnsi="Times New Roman"/>
+                <w:b/>
+                <w:sz w:val="28"/>
+              </w:rPr>
+              <w:t>Caminho Alternativo</w:t>
+            </w:r>
+          </w:p>
+        </w:tc>
+        <w:tc>
+          <w:tcPr>
+            <w:tcW w:w="5509" w:type="dxa"/>
+          </w:tcPr>
+          <w:p>
+            <w:pPr>
+              <w:ind w:left="180"/>
+              <w:rPr>
+                <w:rFonts w:ascii="Times New Roman" w:hAnsi="Times New Roman"/>
+                <w:sz w:val="28"/>
+              </w:rPr>
+            </w:pPr>
+            <w:r>
+              <w:rPr>
+                <w:rFonts w:ascii="Times New Roman" w:hAnsi="Times New Roman"/>
+                <w:sz w:val="28"/>
+              </w:rPr>
+              <w:t>2 a)Não haver resposta no questionário</w:t>
+            </w:r>
+          </w:p>
+          <w:p>
+            <w:pPr>
+              <w:ind w:left="180"/>
+              <w:rPr>
+                <w:rFonts w:ascii="Times New Roman" w:hAnsi="Times New Roman"/>
+                <w:sz w:val="28"/>
+              </w:rPr>
+            </w:pPr>
+            <w:r>
+              <w:rPr>
+                <w:rFonts w:ascii="Times New Roman" w:hAnsi="Times New Roman"/>
+                <w:sz w:val="28"/>
+              </w:rPr>
+              <w:t>4 a) Erro na alteração dos dados no formulário</w:t>
+            </w:r>
+          </w:p>
+          <w:p>
+            <w:pPr>
+              <w:ind w:left="180"/>
+              <w:rPr>
+                <w:rFonts w:ascii="Times New Roman" w:hAnsi="Times New Roman"/>
+                <w:sz w:val="28"/>
+              </w:rPr>
+            </w:pPr>
+            <w:r>
+              <w:rPr>
+                <w:rFonts w:ascii="Times New Roman" w:hAnsi="Times New Roman"/>
+                <w:sz w:val="28"/>
+              </w:rPr>
+              <w:t>7 a) sistema não altera</w:t>
+            </w:r>
+          </w:p>
+        </w:tc>
+      </w:tr>
+      <w:tr>
+        <w:trPr>
+          <w:trHeight w:val="754"/>
+        </w:trPr>
+        <w:tc>
+          <w:tcPr>
+            <w:tcW w:w="2838" w:type="dxa"/>
+          </w:tcPr>
+          <w:p>
+            <w:pPr>
+              <w:pStyle w:val="PargrafodaLista"/>
+              <w:ind w:left="0"/>
+              <w:rPr>
+                <w:rFonts w:ascii="Times New Roman" w:hAnsi="Times New Roman"/>
+                <w:b/>
+                <w:sz w:val="28"/>
+              </w:rPr>
+            </w:pPr>
+            <w:r>
+              <w:rPr>
+                <w:rFonts w:ascii="Times New Roman" w:hAnsi="Times New Roman"/>
+                <w:b/>
+                <w:sz w:val="28"/>
+              </w:rPr>
+              <w:t>Suplemento ou  Adorno</w:t>
+            </w:r>
+          </w:p>
+        </w:tc>
+        <w:tc>
+          <w:tcPr>
+            <w:tcW w:w="5509" w:type="dxa"/>
+          </w:tcPr>
+          <w:p>
+            <w:pPr>
+              <w:pStyle w:val="PargrafodaLista"/>
+              <w:numPr>
+                <w:ilvl w:val="0"/>
+                <w:numId w:val="27"/>
+              </w:numPr>
+              <w:spacing w:line="240" w:lineRule="auto"/>
+              <w:rPr>
+                <w:rFonts w:ascii="Times New Roman" w:hAnsi="Times New Roman"/>
+                <w:sz w:val="28"/>
+              </w:rPr>
+            </w:pPr>
+            <w:r>
+              <w:rPr>
+                <w:rFonts w:ascii="Times New Roman" w:hAnsi="Times New Roman"/>
+                <w:sz w:val="28"/>
+              </w:rPr>
+              <w:t xml:space="preserve">Garantir que o sistema funcione só quando existir trilhos agendados ou seja quando existe uma </w:t>
+            </w:r>
+          </w:p>
+          <w:p>
+            <w:pPr>
+              <w:pStyle w:val="PargrafodaLista"/>
+              <w:spacing w:line="240" w:lineRule="auto"/>
+              <w:rPr>
+                <w:rFonts w:ascii="Times New Roman" w:hAnsi="Times New Roman"/>
+                <w:sz w:val="28"/>
+              </w:rPr>
+            </w:pPr>
+            <w:r>
+              <w:rPr>
+                <w:rFonts w:ascii="Times New Roman" w:hAnsi="Times New Roman"/>
+                <w:sz w:val="28"/>
+              </w:rPr>
+              <w:t xml:space="preserve">.data inicio  </w:t>
+            </w:r>
+          </w:p>
+          <w:p>
+            <w:pPr>
+              <w:pStyle w:val="PargrafodaLista"/>
+              <w:spacing w:line="240" w:lineRule="auto"/>
+              <w:rPr>
+                <w:rFonts w:ascii="Times New Roman" w:hAnsi="Times New Roman"/>
+                <w:sz w:val="28"/>
+              </w:rPr>
+            </w:pPr>
+            <w:r>
+              <w:rPr>
+                <w:rFonts w:ascii="Times New Roman" w:hAnsi="Times New Roman"/>
+                <w:sz w:val="28"/>
+              </w:rPr>
+              <w:t xml:space="preserve">.data inicio prevista </w:t>
+            </w:r>
+          </w:p>
+          <w:p>
+            <w:pPr>
+              <w:pStyle w:val="PargrafodaLista"/>
+              <w:spacing w:line="240" w:lineRule="auto"/>
+              <w:rPr>
+                <w:rFonts w:ascii="Times New Roman" w:hAnsi="Times New Roman"/>
+                <w:sz w:val="28"/>
+              </w:rPr>
+            </w:pPr>
+            <w:r>
+              <w:rPr>
+                <w:rFonts w:ascii="Times New Roman" w:hAnsi="Times New Roman"/>
+                <w:sz w:val="28"/>
+              </w:rPr>
+              <w:t>.tempo gasto=branco</w:t>
+            </w:r>
+          </w:p>
+          <w:p>
+            <w:pPr>
+              <w:pStyle w:val="PargrafodaLista"/>
+              <w:spacing w:line="240" w:lineRule="auto"/>
+              <w:rPr>
+                <w:rFonts w:ascii="Times New Roman" w:hAnsi="Times New Roman"/>
+                <w:sz w:val="28"/>
+              </w:rPr>
+            </w:pPr>
+            <w:r>
+              <w:rPr>
+                <w:rFonts w:ascii="Times New Roman" w:hAnsi="Times New Roman"/>
+                <w:sz w:val="28"/>
+              </w:rPr>
+              <w:t>.estado agendamento=agendado</w:t>
+            </w:r>
+          </w:p>
+          <w:p>
+            <w:pPr>
+              <w:pStyle w:val="PargrafodaLista"/>
+              <w:spacing w:line="240" w:lineRule="auto"/>
+              <w:rPr>
+                <w:rFonts w:ascii="Times New Roman" w:hAnsi="Times New Roman"/>
+                <w:sz w:val="28"/>
+              </w:rPr>
+            </w:pPr>
+            <w:r>
+              <w:rPr>
+                <w:rFonts w:ascii="Times New Roman" w:hAnsi="Times New Roman"/>
+                <w:sz w:val="28"/>
+              </w:rPr>
+              <w:t>Atualiza o estado</w:t>
+            </w:r>
+          </w:p>
+        </w:tc>
+      </w:tr>
+      <w:tr>
+        <w:trPr>
+          <w:trHeight w:val="754"/>
+        </w:trPr>
+        <w:tc>
+          <w:tcPr>
+            <w:tcW w:w="2838" w:type="dxa"/>
+          </w:tcPr>
+          <w:p>
+            <w:pPr>
+              <w:pStyle w:val="PargrafodaLista"/>
+              <w:ind w:left="0"/>
+              <w:rPr>
+                <w:rFonts w:ascii="Times New Roman" w:hAnsi="Times New Roman"/>
+                <w:b/>
+                <w:sz w:val="28"/>
+              </w:rPr>
+            </w:pPr>
+            <w:r>
+              <w:rPr>
+                <w:rFonts w:ascii="Times New Roman" w:hAnsi="Times New Roman"/>
+                <w:b/>
+                <w:sz w:val="28"/>
+              </w:rPr>
+              <w:t>Pós-Condição</w:t>
+            </w:r>
+          </w:p>
+        </w:tc>
+        <w:tc>
+          <w:tcPr>
+            <w:tcW w:w="5509" w:type="dxa"/>
+          </w:tcPr>
+          <w:p>
+            <w:pPr>
+              <w:pStyle w:val="PargrafodaLista"/>
+              <w:ind w:left="0"/>
+              <w:rPr>
+                <w:rFonts w:ascii="Times New Roman" w:hAnsi="Times New Roman"/>
+                <w:sz w:val="28"/>
+              </w:rPr>
+            </w:pPr>
+            <w:r>
+              <w:rPr>
+                <w:rFonts w:ascii="Times New Roman" w:hAnsi="Times New Roman"/>
+                <w:sz w:val="28"/>
+              </w:rPr>
+              <w:t>O sistema envia uma notificação confirmando a alteração</w:t>
+            </w:r>
+          </w:p>
+        </w:tc>
+      </w:tr>
+    </w:tbl>
+    <w:p>
+      <w:pPr>
+        <w:pStyle w:val="PargrafodaLista"/>
+        <w:rPr>
+          <w:rFonts w:ascii="Times New Roman" w:hAnsi="Times New Roman"/>
+          <w:sz w:val="28"/>
+        </w:rPr>
+      </w:pPr>
+    </w:p>
+    <w:bookmarkEnd w:id="0"/>
+    <w:p>
+      <w:pPr>
+        <w:pStyle w:val="PargrafodaLista"/>
+        <w:numPr>
+          <w:ilvl w:val="0"/>
+          <w:numId w:val="23"/>
+        </w:numPr>
+        <w:spacing w:after="160" w:line="259" w:lineRule="auto"/>
+        <w:ind w:left="360"/>
+        <w:jc w:val="left"/>
+        <w:rPr>
+          <w:rFonts w:ascii="Times New Roman" w:hAnsi="Times New Roman"/>
+          <w:b/>
+          <w:sz w:val="32"/>
+        </w:rPr>
+      </w:pPr>
+      <w:r>
+        <w:rPr>
+          <w:rFonts w:ascii="Times New Roman" w:hAnsi="Times New Roman"/>
+          <w:b/>
+          <w:sz w:val="32"/>
+        </w:rPr>
+        <w:t>Consultar trilhos agendados</w:t>
+      </w:r>
+    </w:p>
+    <w:tbl>
+      <w:tblPr>
+        <w:tblStyle w:val="Tabelacomgrade"/>
+        <w:tblW w:w="8701" w:type="dxa"/>
+        <w:tblInd w:w="720" w:type="dxa"/>
+        <w:tblLook w:val="04A0" w:firstRow="1" w:lastRow="0" w:firstColumn="1" w:lastColumn="0" w:noHBand="0" w:noVBand="1"/>
+      </w:tblPr>
+      <w:tblGrid>
+        <w:gridCol w:w="2838"/>
+        <w:gridCol w:w="5863"/>
+      </w:tblGrid>
+      <w:tr>
+        <w:trPr>
+          <w:trHeight w:val="353"/>
+        </w:trPr>
+        <w:tc>
+          <w:tcPr>
+            <w:tcW w:w="2838" w:type="dxa"/>
+          </w:tcPr>
+          <w:p>
+            <w:pPr>
+              <w:pStyle w:val="PargrafodaLista"/>
+              <w:ind w:left="0"/>
+              <w:jc w:val="center"/>
+              <w:rPr>
+                <w:rFonts w:ascii="Times New Roman" w:hAnsi="Times New Roman"/>
+                <w:b/>
+                <w:sz w:val="28"/>
+              </w:rPr>
+            </w:pPr>
+            <w:r>
+              <w:rPr>
+                <w:rFonts w:ascii="Times New Roman" w:hAnsi="Times New Roman"/>
+                <w:b/>
+                <w:sz w:val="28"/>
+              </w:rPr>
+              <w:t>Nome:</w:t>
+            </w:r>
+          </w:p>
+        </w:tc>
+        <w:tc>
+          <w:tcPr>
+            <w:tcW w:w="5863" w:type="dxa"/>
+          </w:tcPr>
+          <w:p>
+            <w:pPr>
+              <w:rPr>
+                <w:rFonts w:ascii="Times New Roman" w:hAnsi="Times New Roman"/>
+                <w:sz w:val="28"/>
+              </w:rPr>
+            </w:pPr>
+            <w:r>
+              <w:rPr>
+                <w:rFonts w:ascii="Times New Roman" w:hAnsi="Times New Roman"/>
+                <w:sz w:val="28"/>
+              </w:rPr>
+              <w:t>Consultar trilhos agendados</w:t>
+            </w:r>
+          </w:p>
+          <w:p>
+            <w:pPr>
+              <w:pStyle w:val="PargrafodaLista"/>
+              <w:rPr>
+                <w:rFonts w:ascii="Times New Roman" w:hAnsi="Times New Roman"/>
+                <w:sz w:val="28"/>
+              </w:rPr>
+            </w:pPr>
+          </w:p>
+        </w:tc>
+      </w:tr>
+      <w:tr>
+        <w:trPr>
+          <w:trHeight w:val="643"/>
+        </w:trPr>
+        <w:tc>
+          <w:tcPr>
+            <w:tcW w:w="2838" w:type="dxa"/>
+          </w:tcPr>
+          <w:p>
+            <w:pPr>
+              <w:pStyle w:val="PargrafodaLista"/>
+              <w:ind w:left="0"/>
+              <w:jc w:val="center"/>
+              <w:rPr>
+                <w:rFonts w:ascii="Times New Roman" w:hAnsi="Times New Roman"/>
+                <w:b/>
+                <w:sz w:val="28"/>
+              </w:rPr>
+            </w:pPr>
+            <w:r>
+              <w:rPr>
+                <w:rFonts w:ascii="Times New Roman" w:hAnsi="Times New Roman"/>
+                <w:b/>
+                <w:sz w:val="28"/>
+              </w:rPr>
+              <w:lastRenderedPageBreak/>
+              <w:t>Descrição:</w:t>
+            </w:r>
+          </w:p>
+        </w:tc>
+        <w:tc>
+          <w:tcPr>
+            <w:tcW w:w="5863" w:type="dxa"/>
+          </w:tcPr>
+          <w:p>
+            <w:pPr>
+              <w:rPr>
+                <w:rFonts w:ascii="Times New Roman" w:hAnsi="Times New Roman"/>
+                <w:sz w:val="28"/>
+              </w:rPr>
+            </w:pPr>
+            <w:r>
+              <w:rPr>
+                <w:rFonts w:ascii="Times New Roman" w:hAnsi="Times New Roman"/>
+                <w:sz w:val="28"/>
+              </w:rPr>
+              <w:t>O Turista consulta o seu trilho agendado</w:t>
+            </w:r>
+          </w:p>
+        </w:tc>
+      </w:tr>
+      <w:tr>
+        <w:trPr>
+          <w:trHeight w:val="412"/>
+        </w:trPr>
+        <w:tc>
+          <w:tcPr>
+            <w:tcW w:w="2838" w:type="dxa"/>
+          </w:tcPr>
+          <w:p>
+            <w:pPr>
+              <w:pStyle w:val="PargrafodaLista"/>
+              <w:ind w:left="0"/>
+              <w:jc w:val="center"/>
+              <w:rPr>
+                <w:rFonts w:ascii="Times New Roman" w:hAnsi="Times New Roman"/>
+                <w:b/>
+                <w:sz w:val="28"/>
+              </w:rPr>
+            </w:pPr>
+            <w:r>
+              <w:rPr>
+                <w:rFonts w:ascii="Times New Roman" w:hAnsi="Times New Roman"/>
+                <w:b/>
+                <w:sz w:val="28"/>
+              </w:rPr>
+              <w:t>Pré-Condições:</w:t>
+            </w:r>
+          </w:p>
+        </w:tc>
+        <w:tc>
+          <w:tcPr>
+            <w:tcW w:w="5863" w:type="dxa"/>
+          </w:tcPr>
+          <w:p>
+            <w:pPr>
+              <w:rPr>
+                <w:rFonts w:ascii="Times New Roman" w:hAnsi="Times New Roman"/>
+                <w:sz w:val="28"/>
+              </w:rPr>
+            </w:pPr>
+            <w:r>
+              <w:rPr>
+                <w:rFonts w:ascii="Times New Roman" w:hAnsi="Times New Roman"/>
+                <w:sz w:val="28"/>
+              </w:rPr>
+              <w:t>Login Válido</w:t>
+            </w:r>
+          </w:p>
+        </w:tc>
+      </w:tr>
+      <w:tr>
+        <w:trPr>
+          <w:trHeight w:val="874"/>
+        </w:trPr>
+        <w:tc>
+          <w:tcPr>
+            <w:tcW w:w="2838" w:type="dxa"/>
+          </w:tcPr>
+          <w:p>
+            <w:pPr>
+              <w:jc w:val="center"/>
+              <w:rPr>
+                <w:rFonts w:ascii="Times New Roman" w:hAnsi="Times New Roman"/>
+                <w:b/>
+                <w:sz w:val="28"/>
+              </w:rPr>
+            </w:pPr>
+            <w:r>
+              <w:rPr>
+                <w:rFonts w:ascii="Times New Roman" w:hAnsi="Times New Roman"/>
+                <w:b/>
+                <w:sz w:val="28"/>
+              </w:rPr>
+              <w:t>Caminho Principal:</w:t>
+            </w:r>
+          </w:p>
+          <w:p>
+            <w:pPr>
+              <w:pStyle w:val="PargrafodaLista"/>
+              <w:ind w:left="0"/>
+              <w:jc w:val="center"/>
+              <w:rPr>
+                <w:rFonts w:ascii="Times New Roman" w:hAnsi="Times New Roman"/>
+                <w:sz w:val="28"/>
+              </w:rPr>
+            </w:pPr>
+          </w:p>
+        </w:tc>
+        <w:tc>
+          <w:tcPr>
+            <w:tcW w:w="5863" w:type="dxa"/>
+          </w:tcPr>
+          <w:p>
+            <w:pPr>
+              <w:spacing w:line="240" w:lineRule="auto"/>
+              <w:rPr>
+                <w:rFonts w:ascii="Times New Roman" w:hAnsi="Times New Roman"/>
+                <w:sz w:val="28"/>
+              </w:rPr>
+            </w:pPr>
+          </w:p>
+          <w:p>
+            <w:pPr>
+              <w:pStyle w:val="PargrafodaLista"/>
+              <w:numPr>
+                <w:ilvl w:val="0"/>
+                <w:numId w:val="25"/>
+              </w:numPr>
+              <w:spacing w:line="240" w:lineRule="auto"/>
+              <w:rPr>
+                <w:rFonts w:ascii="Times New Roman" w:hAnsi="Times New Roman"/>
+                <w:sz w:val="28"/>
+              </w:rPr>
+            </w:pPr>
+            <w:r>
+              <w:rPr>
+                <w:rFonts w:ascii="Times New Roman" w:hAnsi="Times New Roman"/>
+                <w:sz w:val="28"/>
+              </w:rPr>
+              <w:t>O ator seleciona a opção “Consultar trilho agendado”</w:t>
+            </w:r>
+          </w:p>
+          <w:p>
+            <w:pPr>
+              <w:pStyle w:val="PargrafodaLista"/>
+              <w:numPr>
+                <w:ilvl w:val="0"/>
+                <w:numId w:val="25"/>
+              </w:numPr>
+              <w:spacing w:line="240" w:lineRule="auto"/>
+              <w:rPr>
+                <w:rFonts w:ascii="Times New Roman" w:hAnsi="Times New Roman"/>
+                <w:sz w:val="28"/>
+              </w:rPr>
+            </w:pPr>
+            <w:r>
+              <w:rPr>
+                <w:rFonts w:ascii="Times New Roman" w:hAnsi="Times New Roman"/>
+                <w:sz w:val="28"/>
+              </w:rPr>
+              <w:t xml:space="preserve">O sistema Apresenta todos trilhos agendados pelo turista </w:t>
+            </w:r>
+          </w:p>
+          <w:p>
+            <w:pPr>
+              <w:pStyle w:val="PargrafodaLista"/>
+              <w:numPr>
+                <w:ilvl w:val="0"/>
+                <w:numId w:val="25"/>
+              </w:numPr>
+              <w:spacing w:line="240" w:lineRule="auto"/>
+              <w:rPr>
+                <w:rFonts w:ascii="Times New Roman" w:hAnsi="Times New Roman"/>
+                <w:sz w:val="28"/>
+              </w:rPr>
+            </w:pPr>
+            <w:r>
+              <w:rPr>
+                <w:rFonts w:ascii="Times New Roman" w:hAnsi="Times New Roman"/>
+                <w:sz w:val="28"/>
+              </w:rPr>
+              <w:t>O ator pesquisar os trilho agendados através dos campos(data inicio, data inicio previsto, estado agendamento,tempo gasto..)</w:t>
+            </w:r>
+          </w:p>
+          <w:p>
+            <w:pPr>
+              <w:pStyle w:val="PargrafodaLista"/>
+              <w:numPr>
+                <w:ilvl w:val="0"/>
+                <w:numId w:val="25"/>
+              </w:numPr>
+              <w:spacing w:line="240" w:lineRule="auto"/>
+              <w:rPr>
+                <w:rFonts w:ascii="Times New Roman" w:hAnsi="Times New Roman"/>
+                <w:sz w:val="28"/>
+              </w:rPr>
+            </w:pPr>
+            <w:r>
+              <w:rPr>
+                <w:rFonts w:ascii="Times New Roman" w:hAnsi="Times New Roman"/>
+                <w:sz w:val="28"/>
+              </w:rPr>
+              <w:t xml:space="preserve">O sistema mostra formulário com todos trilhos agendados </w:t>
+            </w:r>
+          </w:p>
+          <w:p>
+            <w:pPr>
+              <w:pStyle w:val="PargrafodaLista"/>
+              <w:numPr>
+                <w:ilvl w:val="0"/>
+                <w:numId w:val="25"/>
+              </w:numPr>
+              <w:spacing w:line="240" w:lineRule="auto"/>
+              <w:rPr>
+                <w:rFonts w:ascii="Times New Roman" w:hAnsi="Times New Roman"/>
+                <w:sz w:val="28"/>
+              </w:rPr>
+            </w:pPr>
+            <w:r>
+              <w:rPr>
+                <w:rFonts w:ascii="Times New Roman" w:hAnsi="Times New Roman"/>
+                <w:sz w:val="28"/>
+              </w:rPr>
+              <w:t>O ator consulta os trilho agendado</w:t>
+            </w:r>
+          </w:p>
+          <w:p>
+            <w:pPr>
+              <w:pStyle w:val="PargrafodaLista"/>
+              <w:numPr>
+                <w:ilvl w:val="0"/>
+                <w:numId w:val="25"/>
+              </w:numPr>
+              <w:spacing w:line="240" w:lineRule="auto"/>
+              <w:rPr>
+                <w:rFonts w:ascii="Times New Roman" w:hAnsi="Times New Roman"/>
+                <w:sz w:val="28"/>
+              </w:rPr>
+            </w:pPr>
+            <w:r>
+              <w:rPr>
+                <w:rFonts w:ascii="Times New Roman" w:hAnsi="Times New Roman"/>
+                <w:sz w:val="28"/>
+              </w:rPr>
+              <w:t>O sistema mostra o resultado da pesquisa</w:t>
+            </w:r>
+          </w:p>
+        </w:tc>
+      </w:tr>
+      <w:tr>
+        <w:trPr>
+          <w:trHeight w:val="754"/>
+        </w:trPr>
+        <w:tc>
+          <w:tcPr>
+            <w:tcW w:w="2838" w:type="dxa"/>
+          </w:tcPr>
+          <w:p>
+            <w:pPr>
+              <w:pStyle w:val="PargrafodaLista"/>
+              <w:ind w:left="0"/>
+              <w:rPr>
+                <w:rFonts w:ascii="Times New Roman" w:hAnsi="Times New Roman"/>
+                <w:b/>
+                <w:sz w:val="28"/>
+              </w:rPr>
+            </w:pPr>
+            <w:r>
+              <w:rPr>
+                <w:rFonts w:ascii="Times New Roman" w:hAnsi="Times New Roman"/>
+                <w:b/>
+                <w:sz w:val="28"/>
+              </w:rPr>
+              <w:t>Caminho Alternativo</w:t>
+            </w:r>
+          </w:p>
+        </w:tc>
+        <w:tc>
+          <w:tcPr>
+            <w:tcW w:w="5863" w:type="dxa"/>
+          </w:tcPr>
+          <w:p>
+            <w:pPr>
+              <w:rPr>
+                <w:rFonts w:ascii="Times New Roman" w:hAnsi="Times New Roman"/>
+                <w:sz w:val="28"/>
+              </w:rPr>
+            </w:pPr>
+            <w:r>
+              <w:rPr>
+                <w:rFonts w:ascii="Times New Roman" w:hAnsi="Times New Roman"/>
+                <w:sz w:val="28"/>
+              </w:rPr>
+              <w:t xml:space="preserve">   1 a) Falha no sistema</w:t>
+            </w:r>
+          </w:p>
+          <w:p>
+            <w:pPr>
+              <w:ind w:left="180"/>
+              <w:rPr>
+                <w:rFonts w:ascii="Times New Roman" w:hAnsi="Times New Roman"/>
+                <w:sz w:val="28"/>
+              </w:rPr>
+            </w:pPr>
+            <w:r>
+              <w:rPr>
+                <w:rFonts w:ascii="Times New Roman" w:hAnsi="Times New Roman"/>
+                <w:sz w:val="28"/>
+              </w:rPr>
+              <w:t>1 b) Não haver trilho agendados</w:t>
+            </w:r>
+          </w:p>
+          <w:p>
+            <w:pPr>
+              <w:ind w:left="180"/>
+              <w:rPr>
+                <w:rFonts w:ascii="Times New Roman" w:hAnsi="Times New Roman"/>
+                <w:sz w:val="28"/>
+              </w:rPr>
+            </w:pPr>
+            <w:r>
+              <w:rPr>
+                <w:rFonts w:ascii="Times New Roman" w:hAnsi="Times New Roman"/>
+                <w:sz w:val="28"/>
+              </w:rPr>
+              <w:t>3 a) O sistema não mostrar os trilho já agendados</w:t>
+            </w:r>
+          </w:p>
+        </w:tc>
+      </w:tr>
+      <w:tr>
+        <w:trPr>
+          <w:trHeight w:val="754"/>
+        </w:trPr>
+        <w:tc>
+          <w:tcPr>
+            <w:tcW w:w="2838" w:type="dxa"/>
+          </w:tcPr>
+          <w:p>
+            <w:pPr>
+              <w:pStyle w:val="PargrafodaLista"/>
+              <w:ind w:left="0"/>
+              <w:rPr>
+                <w:rFonts w:ascii="Times New Roman" w:hAnsi="Times New Roman"/>
+                <w:b/>
+                <w:sz w:val="28"/>
+              </w:rPr>
+            </w:pPr>
+            <w:r>
+              <w:rPr>
+                <w:rFonts w:ascii="Times New Roman" w:hAnsi="Times New Roman"/>
+                <w:b/>
+                <w:sz w:val="28"/>
+              </w:rPr>
+              <w:t>Suplemento ou  Adorno</w:t>
+            </w:r>
+          </w:p>
+        </w:tc>
+        <w:tc>
+          <w:tcPr>
+            <w:tcW w:w="5863" w:type="dxa"/>
+          </w:tcPr>
+          <w:p>
+            <w:pPr>
+              <w:pStyle w:val="PargrafodaLista"/>
+              <w:numPr>
+                <w:ilvl w:val="0"/>
+                <w:numId w:val="28"/>
+              </w:numPr>
+              <w:spacing w:line="240" w:lineRule="auto"/>
+              <w:rPr>
+                <w:rFonts w:ascii="Times New Roman" w:hAnsi="Times New Roman"/>
+                <w:sz w:val="28"/>
+              </w:rPr>
+            </w:pPr>
+            <w:r>
+              <w:rPr>
+                <w:rFonts w:ascii="Times New Roman" w:hAnsi="Times New Roman"/>
+                <w:sz w:val="28"/>
+              </w:rPr>
+              <w:t>Trilho a consultar não disponivel</w:t>
+            </w:r>
+          </w:p>
+          <w:p>
+            <w:pPr>
+              <w:pStyle w:val="PargrafodaLista"/>
+              <w:numPr>
+                <w:ilvl w:val="0"/>
+                <w:numId w:val="28"/>
+              </w:numPr>
+              <w:spacing w:line="240" w:lineRule="auto"/>
+              <w:rPr>
+                <w:rFonts w:ascii="Times New Roman" w:hAnsi="Times New Roman"/>
+                <w:sz w:val="28"/>
+              </w:rPr>
+            </w:pPr>
+            <w:r>
+              <w:rPr>
+                <w:rFonts w:ascii="Times New Roman" w:hAnsi="Times New Roman"/>
+                <w:sz w:val="28"/>
+              </w:rPr>
+              <w:t>Garantir que o trilho foi agendado</w:t>
+            </w:r>
+          </w:p>
+        </w:tc>
+      </w:tr>
+      <w:tr>
+        <w:trPr>
+          <w:trHeight w:val="754"/>
+        </w:trPr>
+        <w:tc>
+          <w:tcPr>
+            <w:tcW w:w="2838" w:type="dxa"/>
+          </w:tcPr>
+          <w:p>
+            <w:pPr>
+              <w:pStyle w:val="PargrafodaLista"/>
+              <w:ind w:left="0"/>
+              <w:rPr>
+                <w:rFonts w:ascii="Times New Roman" w:hAnsi="Times New Roman"/>
+                <w:b/>
+                <w:sz w:val="28"/>
+              </w:rPr>
+            </w:pPr>
+            <w:r>
+              <w:rPr>
+                <w:rFonts w:ascii="Times New Roman" w:hAnsi="Times New Roman"/>
+                <w:b/>
+                <w:sz w:val="28"/>
+              </w:rPr>
+              <w:t>Pós-Condição</w:t>
+            </w:r>
+          </w:p>
+        </w:tc>
+        <w:tc>
+          <w:tcPr>
+            <w:tcW w:w="5863" w:type="dxa"/>
+          </w:tcPr>
+          <w:p>
+            <w:pPr>
+              <w:pStyle w:val="PargrafodaLista"/>
+              <w:ind w:left="0"/>
+              <w:rPr>
+                <w:rFonts w:ascii="Times New Roman" w:hAnsi="Times New Roman"/>
+                <w:sz w:val="28"/>
+              </w:rPr>
+            </w:pPr>
+          </w:p>
+        </w:tc>
+      </w:tr>
+    </w:tbl>
+    <w:p>
+      <w:pPr>
+        <w:pStyle w:val="PargrafodaLista"/>
+        <w:spacing w:after="160" w:line="259" w:lineRule="auto"/>
+        <w:ind w:left="360"/>
+        <w:jc w:val="left"/>
+        <w:rPr>
+          <w:rFonts w:ascii="Times New Roman" w:hAnsi="Times New Roman"/>
+          <w:sz w:val="28"/>
+        </w:rPr>
+      </w:pPr>
+    </w:p>
+    <w:p>
+      <w:pPr>
+        <w:pStyle w:val="PargrafodaLista"/>
+        <w:numPr>
+          <w:ilvl w:val="0"/>
+          <w:numId w:val="23"/>
+        </w:numPr>
+        <w:spacing w:after="160" w:line="259" w:lineRule="auto"/>
+        <w:ind w:left="360"/>
+        <w:jc w:val="left"/>
+        <w:rPr>
+          <w:rFonts w:ascii="Times New Roman" w:hAnsi="Times New Roman"/>
+          <w:sz w:val="28"/>
+        </w:rPr>
+      </w:pPr>
+      <w:r>
+        <w:rPr>
+          <w:rFonts w:ascii="Times New Roman" w:hAnsi="Times New Roman"/>
+          <w:sz w:val="28"/>
+        </w:rPr>
+        <w:t>Cancelar trilho</w:t>
+      </w:r>
+    </w:p>
+    <w:tbl>
+      <w:tblPr>
+        <w:tblStyle w:val="Tabelacomgrade"/>
+        <w:tblW w:w="8701" w:type="dxa"/>
+        <w:tblInd w:w="720" w:type="dxa"/>
+        <w:tblLook w:val="04A0" w:firstRow="1" w:lastRow="0" w:firstColumn="1" w:lastColumn="0" w:noHBand="0" w:noVBand="1"/>
+      </w:tblPr>
+      <w:tblGrid>
+        <w:gridCol w:w="2838"/>
+        <w:gridCol w:w="5863"/>
+      </w:tblGrid>
+      <w:tr>
+        <w:trPr>
+          <w:trHeight w:val="353"/>
+        </w:trPr>
+        <w:tc>
+          <w:tcPr>
+            <w:tcW w:w="2838" w:type="dxa"/>
+          </w:tcPr>
+          <w:p>
+            <w:pPr>
+              <w:pStyle w:val="PargrafodaLista"/>
+              <w:ind w:left="0"/>
+              <w:jc w:val="center"/>
+              <w:rPr>
+                <w:rFonts w:ascii="Times New Roman" w:hAnsi="Times New Roman"/>
+                <w:b/>
+                <w:sz w:val="28"/>
+              </w:rPr>
+            </w:pPr>
+            <w:r>
+              <w:rPr>
+                <w:rFonts w:ascii="Times New Roman" w:hAnsi="Times New Roman"/>
+                <w:b/>
+                <w:sz w:val="28"/>
+              </w:rPr>
+              <w:t>Nome:</w:t>
+            </w:r>
+          </w:p>
+        </w:tc>
+        <w:tc>
+          <w:tcPr>
+            <w:tcW w:w="5863" w:type="dxa"/>
+          </w:tcPr>
+          <w:p>
+            <w:pPr>
+              <w:rPr>
+                <w:rFonts w:ascii="Times New Roman" w:hAnsi="Times New Roman"/>
+                <w:sz w:val="28"/>
+              </w:rPr>
+            </w:pPr>
+            <w:r>
+              <w:rPr>
+                <w:rFonts w:ascii="Times New Roman" w:hAnsi="Times New Roman"/>
+                <w:sz w:val="28"/>
+              </w:rPr>
+              <w:t>Cancelar</w:t>
+            </w:r>
+            <w:r>
+              <w:rPr>
+                <w:rFonts w:ascii="Times New Roman" w:hAnsi="Times New Roman"/>
+                <w:sz w:val="28"/>
+              </w:rPr>
+              <w:t xml:space="preserve"> trilho</w:t>
+            </w:r>
+          </w:p>
+        </w:tc>
+      </w:tr>
+      <w:tr>
+        <w:trPr>
+          <w:trHeight w:val="643"/>
+        </w:trPr>
+        <w:tc>
+          <w:tcPr>
+            <w:tcW w:w="2838" w:type="dxa"/>
+          </w:tcPr>
+          <w:p>
+            <w:pPr>
+              <w:pStyle w:val="PargrafodaLista"/>
+              <w:ind w:left="0"/>
+              <w:jc w:val="center"/>
+              <w:rPr>
+                <w:rFonts w:ascii="Times New Roman" w:hAnsi="Times New Roman"/>
+                <w:b/>
+                <w:sz w:val="28"/>
+              </w:rPr>
+            </w:pPr>
+            <w:r>
+              <w:rPr>
+                <w:rFonts w:ascii="Times New Roman" w:hAnsi="Times New Roman"/>
+                <w:b/>
+                <w:sz w:val="28"/>
+              </w:rPr>
+              <w:t>Descrição:</w:t>
+            </w:r>
+          </w:p>
+        </w:tc>
+        <w:tc>
+          <w:tcPr>
+            <w:tcW w:w="5863" w:type="dxa"/>
+          </w:tcPr>
+          <w:p>
+            <w:pPr>
+              <w:rPr>
+                <w:rFonts w:ascii="Times New Roman" w:hAnsi="Times New Roman"/>
+                <w:sz w:val="28"/>
+              </w:rPr>
+            </w:pPr>
+            <w:r>
+              <w:rPr>
+                <w:rFonts w:ascii="Times New Roman" w:hAnsi="Times New Roman"/>
+                <w:sz w:val="28"/>
+              </w:rPr>
+              <w:t>O turista faz o cancelamento do trilho agendado</w:t>
+            </w:r>
+          </w:p>
+        </w:tc>
+      </w:tr>
+      <w:tr>
+        <w:trPr>
+          <w:trHeight w:val="412"/>
+        </w:trPr>
+        <w:tc>
+          <w:tcPr>
+            <w:tcW w:w="2838" w:type="dxa"/>
+          </w:tcPr>
+          <w:p>
+            <w:pPr>
+              <w:pStyle w:val="PargrafodaLista"/>
+              <w:ind w:left="0"/>
+              <w:jc w:val="center"/>
+              <w:rPr>
+                <w:rFonts w:ascii="Times New Roman" w:hAnsi="Times New Roman"/>
+                <w:b/>
+                <w:sz w:val="28"/>
+              </w:rPr>
+            </w:pPr>
+            <w:r>
+              <w:rPr>
+                <w:rFonts w:ascii="Times New Roman" w:hAnsi="Times New Roman"/>
+                <w:b/>
+                <w:sz w:val="28"/>
+              </w:rPr>
+              <w:t>Pré-Condições:</w:t>
+            </w:r>
+          </w:p>
+        </w:tc>
+        <w:tc>
+          <w:tcPr>
+            <w:tcW w:w="5863" w:type="dxa"/>
+          </w:tcPr>
+          <w:p>
+            <w:pPr>
+              <w:rPr>
+                <w:rFonts w:ascii="Times New Roman" w:hAnsi="Times New Roman"/>
+                <w:sz w:val="28"/>
+              </w:rPr>
+            </w:pPr>
+            <w:r>
+              <w:rPr>
+                <w:rFonts w:ascii="Times New Roman" w:hAnsi="Times New Roman"/>
+                <w:sz w:val="28"/>
+              </w:rPr>
+              <w:t>Login Válido</w:t>
+            </w:r>
+          </w:p>
+        </w:tc>
+      </w:tr>
+      <w:tr>
+        <w:trPr>
+          <w:trHeight w:val="70"/>
+        </w:trPr>
+        <w:tc>
+          <w:tcPr>
+            <w:tcW w:w="2838" w:type="dxa"/>
+          </w:tcPr>
+          <w:p>
+            <w:pPr>
+              <w:jc w:val="center"/>
+              <w:rPr>
+                <w:rFonts w:ascii="Times New Roman" w:hAnsi="Times New Roman"/>
+                <w:b/>
+                <w:sz w:val="28"/>
+              </w:rPr>
+            </w:pPr>
+            <w:r>
+              <w:rPr>
+                <w:rFonts w:ascii="Times New Roman" w:hAnsi="Times New Roman"/>
+                <w:b/>
+                <w:sz w:val="28"/>
+              </w:rPr>
+              <w:t>Caminho Principal:</w:t>
+            </w:r>
+          </w:p>
+          <w:p>
+            <w:pPr>
+              <w:pStyle w:val="PargrafodaLista"/>
+              <w:ind w:left="0"/>
+              <w:jc w:val="center"/>
+              <w:rPr>
+                <w:rFonts w:ascii="Times New Roman" w:hAnsi="Times New Roman"/>
+                <w:sz w:val="28"/>
+              </w:rPr>
+            </w:pPr>
+          </w:p>
+        </w:tc>
+        <w:tc>
+          <w:tcPr>
+            <w:tcW w:w="5863" w:type="dxa"/>
+          </w:tcPr>
+          <w:p>
+            <w:pPr>
+              <w:pStyle w:val="PargrafodaLista"/>
+              <w:numPr>
+                <w:ilvl w:val="0"/>
+                <w:numId w:val="26"/>
+              </w:numPr>
+              <w:spacing w:line="240" w:lineRule="auto"/>
+              <w:rPr>
+                <w:rFonts w:ascii="Times New Roman" w:hAnsi="Times New Roman"/>
+                <w:sz w:val="28"/>
+              </w:rPr>
+            </w:pPr>
+            <w:r>
+              <w:rPr>
+                <w:rFonts w:ascii="Times New Roman" w:hAnsi="Times New Roman"/>
+                <w:sz w:val="28"/>
+              </w:rPr>
+              <w:t>O ator seleciona a opção “Cancelar trilho</w:t>
+            </w:r>
+            <w:r>
+              <w:rPr>
+                <w:rFonts w:ascii="Times New Roman" w:hAnsi="Times New Roman"/>
+                <w:sz w:val="28"/>
+              </w:rPr>
+              <w:t>”</w:t>
+            </w:r>
+          </w:p>
+          <w:p>
+            <w:pPr>
+              <w:pStyle w:val="PargrafodaLista"/>
+              <w:numPr>
+                <w:ilvl w:val="0"/>
+                <w:numId w:val="26"/>
+              </w:numPr>
+              <w:spacing w:line="240" w:lineRule="auto"/>
+              <w:rPr>
+                <w:rFonts w:ascii="Times New Roman" w:hAnsi="Times New Roman"/>
+                <w:sz w:val="28"/>
+              </w:rPr>
+            </w:pPr>
+            <w:r>
+              <w:rPr>
+                <w:rFonts w:ascii="Times New Roman" w:hAnsi="Times New Roman"/>
+                <w:sz w:val="28"/>
+              </w:rPr>
+              <w:t>O sistema apresenta</w:t>
+            </w:r>
+            <w:r>
+              <w:rPr>
+                <w:rFonts w:ascii="Times New Roman" w:hAnsi="Times New Roman"/>
+                <w:sz w:val="28"/>
+              </w:rPr>
+              <w:t xml:space="preserve"> um formulário com os dados de todos os trilhos agendados  </w:t>
+            </w:r>
+          </w:p>
+          <w:p>
+            <w:pPr>
+              <w:pStyle w:val="PargrafodaLista"/>
+              <w:numPr>
+                <w:ilvl w:val="0"/>
+                <w:numId w:val="26"/>
+              </w:numPr>
+              <w:spacing w:line="240" w:lineRule="auto"/>
+              <w:rPr>
+                <w:rFonts w:ascii="Times New Roman" w:hAnsi="Times New Roman"/>
+                <w:sz w:val="28"/>
+              </w:rPr>
+            </w:pPr>
+            <w:r>
+              <w:rPr>
+                <w:rFonts w:ascii="Times New Roman" w:hAnsi="Times New Roman"/>
+                <w:sz w:val="28"/>
+              </w:rPr>
+              <w:t>O ator seleciona o trilho que pretende  cancelar</w:t>
+            </w:r>
+          </w:p>
+          <w:p>
+            <w:pPr>
+              <w:pStyle w:val="PargrafodaLista"/>
+              <w:numPr>
+                <w:ilvl w:val="0"/>
+                <w:numId w:val="26"/>
+              </w:numPr>
+              <w:spacing w:line="240" w:lineRule="auto"/>
+              <w:rPr>
+                <w:rFonts w:ascii="Times New Roman" w:hAnsi="Times New Roman"/>
+                <w:sz w:val="28"/>
+              </w:rPr>
+            </w:pPr>
+            <w:r>
+              <w:rPr>
+                <w:rFonts w:ascii="Times New Roman" w:hAnsi="Times New Roman"/>
+                <w:sz w:val="28"/>
+              </w:rPr>
+              <w:t>O sistema apresenta a opção “Cancelar”</w:t>
+            </w:r>
+          </w:p>
+          <w:p>
+            <w:pPr>
+              <w:pStyle w:val="PargrafodaLista"/>
+              <w:numPr>
+                <w:ilvl w:val="0"/>
+                <w:numId w:val="26"/>
+              </w:numPr>
+              <w:spacing w:line="240" w:lineRule="auto"/>
+              <w:rPr>
+                <w:rFonts w:ascii="Times New Roman" w:hAnsi="Times New Roman"/>
+                <w:sz w:val="28"/>
+              </w:rPr>
+            </w:pPr>
+            <w:r>
+              <w:rPr>
+                <w:rFonts w:ascii="Times New Roman" w:hAnsi="Times New Roman"/>
+                <w:sz w:val="28"/>
+              </w:rPr>
+              <w:t>O ator clica no botão “Cancelar Trilho” de acordo com a informação que tiver da resposta do questionário</w:t>
+            </w:r>
+          </w:p>
+          <w:p>
+            <w:pPr>
+              <w:pStyle w:val="PargrafodaLista"/>
+              <w:numPr>
+                <w:ilvl w:val="0"/>
+                <w:numId w:val="26"/>
+              </w:numPr>
+              <w:spacing w:line="240" w:lineRule="auto"/>
+              <w:rPr>
+                <w:rFonts w:ascii="Times New Roman" w:hAnsi="Times New Roman"/>
+                <w:sz w:val="28"/>
+              </w:rPr>
+            </w:pPr>
+            <w:r>
+              <w:rPr>
+                <w:rFonts w:ascii="Times New Roman" w:hAnsi="Times New Roman"/>
+                <w:sz w:val="28"/>
+              </w:rPr>
+              <w:lastRenderedPageBreak/>
+              <w:t xml:space="preserve">O sistema pede para confirmar </w:t>
+            </w:r>
+          </w:p>
+          <w:p>
+            <w:pPr>
+              <w:pStyle w:val="PargrafodaLista"/>
+              <w:numPr>
+                <w:ilvl w:val="0"/>
+                <w:numId w:val="26"/>
+              </w:numPr>
+              <w:spacing w:line="240" w:lineRule="auto"/>
+              <w:rPr>
+                <w:rFonts w:ascii="Times New Roman" w:hAnsi="Times New Roman"/>
+                <w:sz w:val="28"/>
+              </w:rPr>
+            </w:pPr>
+            <w:r>
+              <w:rPr>
+                <w:rFonts w:ascii="Times New Roman" w:hAnsi="Times New Roman"/>
+                <w:sz w:val="28"/>
+              </w:rPr>
+              <w:t>O ator confirma clicando no botão “cancelar trilho”</w:t>
+            </w:r>
+          </w:p>
+          <w:p>
+            <w:pPr>
+              <w:pStyle w:val="PargrafodaLista"/>
+              <w:numPr>
+                <w:ilvl w:val="0"/>
+                <w:numId w:val="26"/>
+              </w:numPr>
+              <w:spacing w:line="240" w:lineRule="auto"/>
+              <w:rPr>
+                <w:rFonts w:ascii="Times New Roman" w:hAnsi="Times New Roman"/>
+                <w:sz w:val="28"/>
+              </w:rPr>
+            </w:pPr>
+            <w:r>
+              <w:rPr>
+                <w:rFonts w:ascii="Times New Roman" w:hAnsi="Times New Roman"/>
+                <w:sz w:val="28"/>
+              </w:rPr>
+              <w:t>O sistema cancela</w:t>
+            </w:r>
+          </w:p>
+          <w:p>
+            <w:pPr>
+              <w:pStyle w:val="PargrafodaLista"/>
+              <w:rPr>
+                <w:rFonts w:ascii="Times New Roman" w:hAnsi="Times New Roman"/>
+                <w:sz w:val="28"/>
+              </w:rPr>
+            </w:pPr>
+          </w:p>
+        </w:tc>
+      </w:tr>
+      <w:tr>
+        <w:trPr>
+          <w:trHeight w:val="754"/>
+        </w:trPr>
+        <w:tc>
+          <w:tcPr>
+            <w:tcW w:w="2838" w:type="dxa"/>
+          </w:tcPr>
+          <w:p>
+            <w:pPr>
+              <w:pStyle w:val="PargrafodaLista"/>
+              <w:ind w:left="0"/>
+              <w:rPr>
+                <w:rFonts w:ascii="Times New Roman" w:hAnsi="Times New Roman"/>
+                <w:b/>
+                <w:sz w:val="28"/>
+              </w:rPr>
+            </w:pPr>
+            <w:r>
+              <w:rPr>
+                <w:rFonts w:ascii="Times New Roman" w:hAnsi="Times New Roman"/>
+                <w:b/>
+                <w:sz w:val="28"/>
+              </w:rPr>
+              <w:lastRenderedPageBreak/>
+              <w:t>Caminho Alternativo</w:t>
+            </w:r>
+          </w:p>
+        </w:tc>
+        <w:tc>
+          <w:tcPr>
+            <w:tcW w:w="5863" w:type="dxa"/>
+          </w:tcPr>
+          <w:p>
+            <w:pPr>
+              <w:ind w:left="180"/>
+              <w:rPr>
+                <w:rFonts w:ascii="Times New Roman" w:hAnsi="Times New Roman"/>
+                <w:sz w:val="28"/>
+              </w:rPr>
+            </w:pPr>
+          </w:p>
+          <w:p>
+            <w:pPr>
+              <w:ind w:left="180"/>
+              <w:rPr>
+                <w:rFonts w:ascii="Times New Roman" w:hAnsi="Times New Roman"/>
+                <w:sz w:val="28"/>
+              </w:rPr>
+            </w:pPr>
+            <w:r>
+              <w:rPr>
+                <w:rFonts w:ascii="Times New Roman" w:hAnsi="Times New Roman"/>
+                <w:sz w:val="28"/>
+              </w:rPr>
+              <w:t>2 a) Sistema não Apresenta o formulário</w:t>
+            </w:r>
+          </w:p>
+          <w:p>
+            <w:pPr>
+              <w:ind w:left="180"/>
+              <w:rPr>
+                <w:rFonts w:ascii="Times New Roman" w:hAnsi="Times New Roman"/>
+                <w:sz w:val="28"/>
+              </w:rPr>
+            </w:pPr>
+            <w:r>
+              <w:rPr>
+                <w:rFonts w:ascii="Times New Roman" w:hAnsi="Times New Roman"/>
+                <w:sz w:val="28"/>
+              </w:rPr>
+              <w:t>4 a) Erro na opção cancelar</w:t>
+            </w:r>
+          </w:p>
+          <w:p>
+            <w:pPr>
+              <w:ind w:left="180"/>
+              <w:rPr>
+                <w:rFonts w:ascii="Times New Roman" w:hAnsi="Times New Roman"/>
+                <w:sz w:val="28"/>
+              </w:rPr>
+            </w:pPr>
+            <w:r>
+              <w:rPr>
+                <w:rFonts w:ascii="Times New Roman" w:hAnsi="Times New Roman"/>
+                <w:sz w:val="28"/>
+              </w:rPr>
+              <w:t>6 a) Sistema não cancela</w:t>
+            </w:r>
+          </w:p>
+        </w:tc>
+      </w:tr>
+      <w:tr>
+        <w:trPr>
+          <w:trHeight w:val="754"/>
+        </w:trPr>
+        <w:tc>
+          <w:tcPr>
+            <w:tcW w:w="2838" w:type="dxa"/>
+          </w:tcPr>
+          <w:p>
+            <w:pPr>
+              <w:pStyle w:val="PargrafodaLista"/>
+              <w:ind w:left="0"/>
+              <w:rPr>
+                <w:rFonts w:ascii="Times New Roman" w:hAnsi="Times New Roman"/>
+                <w:b/>
+                <w:sz w:val="28"/>
+              </w:rPr>
+            </w:pPr>
+            <w:r>
+              <w:rPr>
+                <w:rFonts w:ascii="Times New Roman" w:hAnsi="Times New Roman"/>
+                <w:b/>
+                <w:sz w:val="28"/>
+              </w:rPr>
+              <w:t>Suplemento ou  Adorno</w:t>
+            </w:r>
+          </w:p>
+        </w:tc>
+        <w:tc>
+          <w:tcPr>
+            <w:tcW w:w="5863" w:type="dxa"/>
+          </w:tcPr>
+          <w:p>
+            <w:pPr>
+              <w:pStyle w:val="PargrafodaLista"/>
+              <w:ind w:left="540"/>
+              <w:rPr>
+                <w:rFonts w:ascii="Times New Roman" w:hAnsi="Times New Roman"/>
+                <w:sz w:val="28"/>
+              </w:rPr>
+            </w:pPr>
+            <w:r>
+              <w:rPr>
+                <w:rFonts w:ascii="Times New Roman" w:hAnsi="Times New Roman"/>
+                <w:sz w:val="28"/>
+              </w:rPr>
+              <w:t>Se o estado do agendamento for igual cancelado</w:t>
+            </w:r>
+          </w:p>
+        </w:tc>
+      </w:tr>
+      <w:tr>
+        <w:trPr>
+          <w:trHeight w:val="754"/>
+        </w:trPr>
+        <w:tc>
+          <w:tcPr>
+            <w:tcW w:w="2838" w:type="dxa"/>
+          </w:tcPr>
+          <w:p>
+            <w:pPr>
+              <w:pStyle w:val="PargrafodaLista"/>
+              <w:ind w:left="0"/>
+              <w:rPr>
+                <w:rFonts w:ascii="Times New Roman" w:hAnsi="Times New Roman"/>
+                <w:b/>
+                <w:sz w:val="28"/>
+              </w:rPr>
+            </w:pPr>
+            <w:r>
+              <w:rPr>
+                <w:rFonts w:ascii="Times New Roman" w:hAnsi="Times New Roman"/>
+                <w:b/>
+                <w:sz w:val="28"/>
+              </w:rPr>
+              <w:t>Pós-Condição</w:t>
+            </w:r>
+          </w:p>
+        </w:tc>
+        <w:tc>
+          <w:tcPr>
+            <w:tcW w:w="5863" w:type="dxa"/>
+          </w:tcPr>
+          <w:p>
+            <w:pPr>
+              <w:pStyle w:val="PargrafodaLista"/>
+              <w:ind w:left="0"/>
+              <w:rPr>
+                <w:rFonts w:ascii="Times New Roman" w:hAnsi="Times New Roman"/>
+                <w:sz w:val="28"/>
+              </w:rPr>
+            </w:pPr>
+            <w:r>
+              <w:rPr>
+                <w:rFonts w:ascii="Times New Roman" w:hAnsi="Times New Roman"/>
+                <w:sz w:val="28"/>
+              </w:rPr>
+              <w:t>O sistema envia uma mensagem com sucesso</w:t>
+            </w:r>
+          </w:p>
+        </w:tc>
+      </w:tr>
+    </w:tbl>
+    <w:p>
+      <w:pPr>
+        <w:pStyle w:val="PargrafodaLista"/>
+        <w:rPr>
+          <w:rFonts w:ascii="Times New Roman" w:hAnsi="Times New Roman"/>
+          <w:sz w:val="28"/>
+        </w:rPr>
+      </w:pPr>
+    </w:p>
+    <w:p>
+      <w:pPr>
+        <w:pStyle w:val="PargrafodaLista"/>
+        <w:rPr>
+          <w:rFonts w:ascii="Times New Roman" w:hAnsi="Times New Roman"/>
+          <w:sz w:val="28"/>
+        </w:rPr>
+      </w:pPr>
+    </w:p>
+    <w:p>
+      <w:pPr>
+        <w:rPr>
+          <w:rFonts w:ascii="Times New Roman" w:hAnsi="Times New Roman"/>
+          <w:b/>
+          <w:sz w:val="32"/>
+        </w:rPr>
+      </w:pPr>
+    </w:p>
+    <w:p>
+      <w:pPr>
+        <w:spacing w:line="276" w:lineRule="auto"/>
+        <w:rPr>
+          <w:b/>
+        </w:rPr>
+      </w:pPr>
+      <w:bookmarkStart w:id="1" w:name="_GoBack"/>
+      <w:bookmarkEnd w:id="1"/>
     </w:p>
     <w:sectPr>
       <w:pgSz w:w="11906" w:h="16838"/>
@@ -5593,7 +7506,7 @@
 </file>
 
 <file path=word/endnotes.xml><?xml version="1.0" encoding="utf-8"?>
-<w:endnotes xmlns:wpc="http://schemas.microsoft.com/office/word/2010/wordprocessingCanvas" xmlns:mc="http://schemas.openxmlformats.org/markup-compatibility/2006" xmlns:o="urn:schemas-microsoft-com:office:office" xmlns:r="http://schemas.openxmlformats.org/officeDocument/2006/relationships" xmlns:m="http://schemas.openxmlformats.org/officeDocument/2006/math" xmlns:v="urn:schemas-microsoft-com:vml" xmlns:wp14="http://schemas.microsoft.com/office/word/2010/wordprocessingDrawing" xmlns:wp="http://schemas.openxmlformats.org/drawingml/2006/wordprocessingDrawing" xmlns:w10="urn:schemas-microsoft-com:office:word" xmlns:w="http://schemas.openxmlformats.org/wordprocessingml/2006/main" xmlns:w14="http://schemas.microsoft.com/office/word/2010/wordml" xmlns:w15="http://schemas.microsoft.com/office/word/2012/wordml" xmlns:wpg="http://schemas.microsoft.com/office/word/2010/wordprocessingGroup" xmlns:wpi="http://schemas.microsoft.com/office/word/2010/wordprocessingInk" xmlns:wne="http://schemas.microsoft.com/office/word/2006/wordml" xmlns:wps="http://schemas.microsoft.com/office/word/2010/wordprocessingShape" mc:Ignorable="w14 w15 wp14">
+<w:endnotes xmlns:wpc="http://schemas.microsoft.com/office/word/2010/wordprocessingCanvas" xmlns:cx="http://schemas.microsoft.com/office/drawing/2014/chartex" xmlns:cx1="http://schemas.microsoft.com/office/drawing/2015/9/8/chartex" xmlns:cx2="http://schemas.microsoft.com/office/drawing/2015/10/21/chartex" xmlns:cx3="http://schemas.microsoft.com/office/drawing/2016/5/9/chartex" xmlns:cx4="http://schemas.microsoft.com/office/drawing/2016/5/10/chartex" xmlns:cx5="http://schemas.microsoft.com/office/drawing/2016/5/11/chartex" xmlns:cx6="http://schemas.microsoft.com/office/drawing/2016/5/12/chartex" xmlns:cx7="http://schemas.microsoft.com/office/drawing/2016/5/13/chartex" xmlns:cx8="http://schemas.microsoft.com/office/drawing/2016/5/14/chartex" xmlns:mc="http://schemas.openxmlformats.org/markup-compatibility/2006" xmlns:aink="http://schemas.microsoft.com/office/drawing/2016/ink" xmlns:am3d="http://schemas.microsoft.com/office/drawing/2017/model3d" xmlns:o="urn:schemas-microsoft-com:office:office" xmlns:r="http://schemas.openxmlformats.org/officeDocument/2006/relationships" xmlns:m="http://schemas.openxmlformats.org/officeDocument/2006/math" xmlns:v="urn:schemas-microsoft-com:vml" xmlns:wp14="http://schemas.microsoft.com/office/word/2010/wordprocessingDrawing" xmlns:wp="http://schemas.openxmlformats.org/drawingml/2006/wordprocessingDrawing" xmlns:w10="urn:schemas-microsoft-com:office:word" xmlns:w="http://schemas.openxmlformats.org/wordprocessingml/2006/main" xmlns:w14="http://schemas.microsoft.com/office/word/2010/wordml" xmlns:w15="http://schemas.microsoft.com/office/word/2012/wordml" xmlns:w16cid="http://schemas.microsoft.com/office/word/2016/wordml/cid" xmlns:w16se="http://schemas.microsoft.com/office/word/2015/wordml/symex" xmlns:wpg="http://schemas.microsoft.com/office/word/2010/wordprocessingGroup" xmlns:wpi="http://schemas.microsoft.com/office/word/2010/wordprocessingInk" xmlns:wne="http://schemas.microsoft.com/office/word/2006/wordml" xmlns:wps="http://schemas.microsoft.com/office/word/2010/wordprocessingShape" mc:Ignorable="w14 w15 w16se w16cid wp14">
   <w:endnote w:type="separator" w:id="-1">
     <w:p>
       <w:pPr>
@@ -5618,7 +7531,7 @@
 </file>
 
 <file path=word/footnotes.xml><?xml version="1.0" encoding="utf-8"?>
-<w:footnotes xmlns:wpc="http://schemas.microsoft.com/office/word/2010/wordprocessingCanvas" xmlns:mc="http://schemas.openxmlformats.org/markup-compatibility/2006" xmlns:o="urn:schemas-microsoft-com:office:office" xmlns:r="http://schemas.openxmlformats.org/officeDocument/2006/relationships" xmlns:m="http://schemas.openxmlformats.org/officeDocument/2006/math" xmlns:v="urn:schemas-microsoft-com:vml" xmlns:wp14="http://schemas.microsoft.com/office/word/2010/wordprocessingDrawing" xmlns:wp="http://schemas.openxmlformats.org/drawingml/2006/wordprocessingDrawing" xmlns:w10="urn:schemas-microsoft-com:office:word" xmlns:w="http://schemas.openxmlformats.org/wordprocessingml/2006/main" xmlns:w14="http://schemas.microsoft.com/office/word/2010/wordml" xmlns:w15="http://schemas.microsoft.com/office/word/2012/wordml" xmlns:wpg="http://schemas.microsoft.com/office/word/2010/wordprocessingGroup" xmlns:wpi="http://schemas.microsoft.com/office/word/2010/wordprocessingInk" xmlns:wne="http://schemas.microsoft.com/office/word/2006/wordml" xmlns:wps="http://schemas.microsoft.com/office/word/2010/wordprocessingShape" mc:Ignorable="w14 w15 wp14">
+<w:footnotes xmlns:wpc="http://schemas.microsoft.com/office/word/2010/wordprocessingCanvas" xmlns:cx="http://schemas.microsoft.com/office/drawing/2014/chartex" xmlns:cx1="http://schemas.microsoft.com/office/drawing/2015/9/8/chartex" xmlns:cx2="http://schemas.microsoft.com/office/drawing/2015/10/21/chartex" xmlns:cx3="http://schemas.microsoft.com/office/drawing/2016/5/9/chartex" xmlns:cx4="http://schemas.microsoft.com/office/drawing/2016/5/10/chartex" xmlns:cx5="http://schemas.microsoft.com/office/drawing/2016/5/11/chartex" xmlns:cx6="http://schemas.microsoft.com/office/drawing/2016/5/12/chartex" xmlns:cx7="http://schemas.microsoft.com/office/drawing/2016/5/13/chartex" xmlns:cx8="http://schemas.microsoft.com/office/drawing/2016/5/14/chartex" xmlns:mc="http://schemas.openxmlformats.org/markup-compatibility/2006" xmlns:aink="http://schemas.microsoft.com/office/drawing/2016/ink" xmlns:am3d="http://schemas.microsoft.com/office/drawing/2017/model3d" xmlns:o="urn:schemas-microsoft-com:office:office" xmlns:r="http://schemas.openxmlformats.org/officeDocument/2006/relationships" xmlns:m="http://schemas.openxmlformats.org/officeDocument/2006/math" xmlns:v="urn:schemas-microsoft-com:vml" xmlns:wp14="http://schemas.microsoft.com/office/word/2010/wordprocessingDrawing" xmlns:wp="http://schemas.openxmlformats.org/drawingml/2006/wordprocessingDrawing" xmlns:w10="urn:schemas-microsoft-com:office:word" xmlns:w="http://schemas.openxmlformats.org/wordprocessingml/2006/main" xmlns:w14="http://schemas.microsoft.com/office/word/2010/wordml" xmlns:w15="http://schemas.microsoft.com/office/word/2012/wordml" xmlns:w16cid="http://schemas.microsoft.com/office/word/2016/wordml/cid" xmlns:w16se="http://schemas.microsoft.com/office/word/2015/wordml/symex" xmlns:wpg="http://schemas.microsoft.com/office/word/2010/wordprocessingGroup" xmlns:wpi="http://schemas.microsoft.com/office/word/2010/wordprocessingInk" xmlns:wne="http://schemas.microsoft.com/office/word/2006/wordml" xmlns:wps="http://schemas.microsoft.com/office/word/2010/wordprocessingShape" mc:Ignorable="w14 w15 w16se w16cid wp14">
   <w:footnote w:type="separator" w:id="-1">
     <w:p>
       <w:pPr>
@@ -5643,8 +7556,121 @@
 </file>
 
 <file path=word/numbering.xml><?xml version="1.0" encoding="utf-8"?>
-<w:numbering xmlns:wpc="http://schemas.microsoft.com/office/word/2010/wordprocessingCanvas" xmlns:mc="http://schemas.openxmlformats.org/markup-compatibility/2006" xmlns:o="urn:schemas-microsoft-com:office:office" xmlns:r="http://schemas.openxmlformats.org/officeDocument/2006/relationships" xmlns:m="http://schemas.openxmlformats.org/officeDocument/2006/math" xmlns:v="urn:schemas-microsoft-com:vml" xmlns:wp14="http://schemas.microsoft.com/office/word/2010/wordprocessingDrawing" xmlns:wp="http://schemas.openxmlformats.org/drawingml/2006/wordprocessingDrawing" xmlns:w10="urn:schemas-microsoft-com:office:word" xmlns:w="http://schemas.openxmlformats.org/wordprocessingml/2006/main" xmlns:w14="http://schemas.microsoft.com/office/word/2010/wordml" xmlns:w15="http://schemas.microsoft.com/office/word/2012/wordml" xmlns:wpg="http://schemas.microsoft.com/office/word/2010/wordprocessingGroup" xmlns:wpi="http://schemas.microsoft.com/office/word/2010/wordprocessingInk" xmlns:wne="http://schemas.microsoft.com/office/word/2006/wordml" xmlns:wps="http://schemas.microsoft.com/office/word/2010/wordprocessingShape" mc:Ignorable="w14 w15 wp14">
+<w:numbering xmlns:wpc="http://schemas.microsoft.com/office/word/2010/wordprocessingCanvas" xmlns:cx="http://schemas.microsoft.com/office/drawing/2014/chartex" xmlns:cx1="http://schemas.microsoft.com/office/drawing/2015/9/8/chartex" xmlns:cx2="http://schemas.microsoft.com/office/drawing/2015/10/21/chartex" xmlns:cx3="http://schemas.microsoft.com/office/drawing/2016/5/9/chartex" xmlns:cx4="http://schemas.microsoft.com/office/drawing/2016/5/10/chartex" xmlns:cx5="http://schemas.microsoft.com/office/drawing/2016/5/11/chartex" xmlns:cx6="http://schemas.microsoft.com/office/drawing/2016/5/12/chartex" xmlns:cx7="http://schemas.microsoft.com/office/drawing/2016/5/13/chartex" xmlns:cx8="http://schemas.microsoft.com/office/drawing/2016/5/14/chartex" xmlns:mc="http://schemas.openxmlformats.org/markup-compatibility/2006" xmlns:aink="http://schemas.microsoft.com/office/drawing/2016/ink" xmlns:am3d="http://schemas.microsoft.com/office/drawing/2017/model3d" xmlns:o="urn:schemas-microsoft-com:office:office" xmlns:r="http://schemas.openxmlformats.org/officeDocument/2006/relationships" xmlns:m="http://schemas.openxmlformats.org/officeDocument/2006/math" xmlns:v="urn:schemas-microsoft-com:vml" xmlns:wp14="http://schemas.microsoft.com/office/word/2010/wordprocessingDrawing" xmlns:wp="http://schemas.openxmlformats.org/drawingml/2006/wordprocessingDrawing" xmlns:w10="urn:schemas-microsoft-com:office:word" xmlns:w="http://schemas.openxmlformats.org/wordprocessingml/2006/main" xmlns:w14="http://schemas.microsoft.com/office/word/2010/wordml" xmlns:w15="http://schemas.microsoft.com/office/word/2012/wordml" xmlns:w16cid="http://schemas.microsoft.com/office/word/2016/wordml/cid" xmlns:w16se="http://schemas.microsoft.com/office/word/2015/wordml/symex" xmlns:wpg="http://schemas.microsoft.com/office/word/2010/wordprocessingGroup" xmlns:wpi="http://schemas.microsoft.com/office/word/2010/wordprocessingInk" xmlns:wne="http://schemas.microsoft.com/office/word/2006/wordml" xmlns:wps="http://schemas.microsoft.com/office/word/2010/wordprocessingShape" mc:Ignorable="w14 w15 w16se w16cid wp14">
   <w:abstractNum w:abstractNumId="0" w15:restartNumberingAfterBreak="0">
+    <w:nsid w:val="05570C43"/>
+    <w:multiLevelType w:val="hybridMultilevel"/>
+    <w:tmpl w:val="9326C110"/>
+    <w:lvl w:ilvl="0" w:tplc="08160009">
+      <w:start w:val="1"/>
+      <w:numFmt w:val="bullet"/>
+      <w:lvlText w:val=""/>
+      <w:lvlJc w:val="left"/>
+      <w:pPr>
+        <w:ind w:left="720" w:hanging="360"/>
+      </w:pPr>
+      <w:rPr>
+        <w:rFonts w:ascii="Wingdings" w:hAnsi="Wingdings" w:hint="default"/>
+      </w:rPr>
+    </w:lvl>
+    <w:lvl w:ilvl="1" w:tplc="08160003" w:tentative="1">
+      <w:start w:val="1"/>
+      <w:numFmt w:val="bullet"/>
+      <w:lvlText w:val="o"/>
+      <w:lvlJc w:val="left"/>
+      <w:pPr>
+        <w:ind w:left="1440" w:hanging="360"/>
+      </w:pPr>
+      <w:rPr>
+        <w:rFonts w:ascii="Courier New" w:hAnsi="Courier New" w:cs="Courier New" w:hint="default"/>
+      </w:rPr>
+    </w:lvl>
+    <w:lvl w:ilvl="2" w:tplc="08160005" w:tentative="1">
+      <w:start w:val="1"/>
+      <w:numFmt w:val="bullet"/>
+      <w:lvlText w:val=""/>
+      <w:lvlJc w:val="left"/>
+      <w:pPr>
+        <w:ind w:left="2160" w:hanging="360"/>
+      </w:pPr>
+      <w:rPr>
+        <w:rFonts w:ascii="Wingdings" w:hAnsi="Wingdings" w:hint="default"/>
+      </w:rPr>
+    </w:lvl>
+    <w:lvl w:ilvl="3" w:tplc="08160001" w:tentative="1">
+      <w:start w:val="1"/>
+      <w:numFmt w:val="bullet"/>
+      <w:lvlText w:val=""/>
+      <w:lvlJc w:val="left"/>
+      <w:pPr>
+        <w:ind w:left="2880" w:hanging="360"/>
+      </w:pPr>
+      <w:rPr>
+        <w:rFonts w:ascii="Symbol" w:hAnsi="Symbol" w:hint="default"/>
+      </w:rPr>
+    </w:lvl>
+    <w:lvl w:ilvl="4" w:tplc="08160003" w:tentative="1">
+      <w:start w:val="1"/>
+      <w:numFmt w:val="bullet"/>
+      <w:lvlText w:val="o"/>
+      <w:lvlJc w:val="left"/>
+      <w:pPr>
+        <w:ind w:left="3600" w:hanging="360"/>
+      </w:pPr>
+      <w:rPr>
+        <w:rFonts w:ascii="Courier New" w:hAnsi="Courier New" w:cs="Courier New" w:hint="default"/>
+      </w:rPr>
+    </w:lvl>
+    <w:lvl w:ilvl="5" w:tplc="08160005" w:tentative="1">
+      <w:start w:val="1"/>
+      <w:numFmt w:val="bullet"/>
+      <w:lvlText w:val=""/>
+      <w:lvlJc w:val="left"/>
+      <w:pPr>
+        <w:ind w:left="4320" w:hanging="360"/>
+      </w:pPr>
+      <w:rPr>
+        <w:rFonts w:ascii="Wingdings" w:hAnsi="Wingdings" w:hint="default"/>
+      </w:rPr>
+    </w:lvl>
+    <w:lvl w:ilvl="6" w:tplc="08160001" w:tentative="1">
+      <w:start w:val="1"/>
+      <w:numFmt w:val="bullet"/>
+      <w:lvlText w:val=""/>
+      <w:lvlJc w:val="left"/>
+      <w:pPr>
+        <w:ind w:left="5040" w:hanging="360"/>
+      </w:pPr>
+      <w:rPr>
+        <w:rFonts w:ascii="Symbol" w:hAnsi="Symbol" w:hint="default"/>
+      </w:rPr>
+    </w:lvl>
+    <w:lvl w:ilvl="7" w:tplc="08160003" w:tentative="1">
+      <w:start w:val="1"/>
+      <w:numFmt w:val="bullet"/>
+      <w:lvlText w:val="o"/>
+      <w:lvlJc w:val="left"/>
+      <w:pPr>
+        <w:ind w:left="5760" w:hanging="360"/>
+      </w:pPr>
+      <w:rPr>
+        <w:rFonts w:ascii="Courier New" w:hAnsi="Courier New" w:cs="Courier New" w:hint="default"/>
+      </w:rPr>
+    </w:lvl>
+    <w:lvl w:ilvl="8" w:tplc="08160005" w:tentative="1">
+      <w:start w:val="1"/>
+      <w:numFmt w:val="bullet"/>
+      <w:lvlText w:val=""/>
+      <w:lvlJc w:val="left"/>
+      <w:pPr>
+        <w:ind w:left="6480" w:hanging="360"/>
+      </w:pPr>
+      <w:rPr>
+        <w:rFonts w:ascii="Wingdings" w:hAnsi="Wingdings" w:hint="default"/>
+      </w:rPr>
+    </w:lvl>
+  </w:abstractNum>
+  <w:abstractNum w:abstractNumId="1" w15:restartNumberingAfterBreak="0">
     <w:nsid w:val="07F150CD"/>
     <w:multiLevelType w:val="hybridMultilevel"/>
     <w:tmpl w:val="04244C18"/>
@@ -5733,7 +7759,7 @@
       </w:pPr>
     </w:lvl>
   </w:abstractNum>
-  <w:abstractNum w:abstractNumId="1" w15:restartNumberingAfterBreak="0">
+  <w:abstractNum w:abstractNumId="2" w15:restartNumberingAfterBreak="0">
     <w:nsid w:val="083D3D38"/>
     <w:multiLevelType w:val="hybridMultilevel"/>
     <w:tmpl w:val="B26EB4F4"/>
@@ -5822,7 +7848,7 @@
       </w:pPr>
     </w:lvl>
   </w:abstractNum>
-  <w:abstractNum w:abstractNumId="2" w15:restartNumberingAfterBreak="0">
+  <w:abstractNum w:abstractNumId="3" w15:restartNumberingAfterBreak="0">
     <w:nsid w:val="113978C1"/>
     <w:multiLevelType w:val="hybridMultilevel"/>
     <w:tmpl w:val="AA7A7DAE"/>
@@ -5911,7 +7937,7 @@
       </w:pPr>
     </w:lvl>
   </w:abstractNum>
-  <w:abstractNum w:abstractNumId="3" w15:restartNumberingAfterBreak="0">
+  <w:abstractNum w:abstractNumId="4" w15:restartNumberingAfterBreak="0">
     <w:nsid w:val="123830F0"/>
     <w:multiLevelType w:val="hybridMultilevel"/>
     <w:tmpl w:val="3CA4E9F8"/>
@@ -6000,7 +8026,7 @@
       </w:pPr>
     </w:lvl>
   </w:abstractNum>
-  <w:abstractNum w:abstractNumId="4" w15:restartNumberingAfterBreak="0">
+  <w:abstractNum w:abstractNumId="5" w15:restartNumberingAfterBreak="0">
     <w:nsid w:val="124930AA"/>
     <w:multiLevelType w:val="hybridMultilevel"/>
     <w:tmpl w:val="9B12972C"/>
@@ -6089,7 +8115,96 @@
       </w:pPr>
     </w:lvl>
   </w:abstractNum>
-  <w:abstractNum w:abstractNumId="5" w15:restartNumberingAfterBreak="0">
+  <w:abstractNum w:abstractNumId="6" w15:restartNumberingAfterBreak="0">
+    <w:nsid w:val="189F4856"/>
+    <w:multiLevelType w:val="hybridMultilevel"/>
+    <w:tmpl w:val="AC68BEA8"/>
+    <w:lvl w:ilvl="0" w:tplc="0816000F">
+      <w:start w:val="1"/>
+      <w:numFmt w:val="decimal"/>
+      <w:lvlText w:val="%1."/>
+      <w:lvlJc w:val="left"/>
+      <w:pPr>
+        <w:ind w:left="720" w:hanging="360"/>
+      </w:pPr>
+      <w:rPr>
+        <w:rFonts w:hint="default"/>
+      </w:rPr>
+    </w:lvl>
+    <w:lvl w:ilvl="1" w:tplc="08160019" w:tentative="1">
+      <w:start w:val="1"/>
+      <w:numFmt w:val="lowerLetter"/>
+      <w:lvlText w:val="%2."/>
+      <w:lvlJc w:val="left"/>
+      <w:pPr>
+        <w:ind w:left="1440" w:hanging="360"/>
+      </w:pPr>
+    </w:lvl>
+    <w:lvl w:ilvl="2" w:tplc="0816001B" w:tentative="1">
+      <w:start w:val="1"/>
+      <w:numFmt w:val="lowerRoman"/>
+      <w:lvlText w:val="%3."/>
+      <w:lvlJc w:val="right"/>
+      <w:pPr>
+        <w:ind w:left="2160" w:hanging="180"/>
+      </w:pPr>
+    </w:lvl>
+    <w:lvl w:ilvl="3" w:tplc="0816000F" w:tentative="1">
+      <w:start w:val="1"/>
+      <w:numFmt w:val="decimal"/>
+      <w:lvlText w:val="%4."/>
+      <w:lvlJc w:val="left"/>
+      <w:pPr>
+        <w:ind w:left="2880" w:hanging="360"/>
+      </w:pPr>
+    </w:lvl>
+    <w:lvl w:ilvl="4" w:tplc="08160019" w:tentative="1">
+      <w:start w:val="1"/>
+      <w:numFmt w:val="lowerLetter"/>
+      <w:lvlText w:val="%5."/>
+      <w:lvlJc w:val="left"/>
+      <w:pPr>
+        <w:ind w:left="3600" w:hanging="360"/>
+      </w:pPr>
+    </w:lvl>
+    <w:lvl w:ilvl="5" w:tplc="0816001B" w:tentative="1">
+      <w:start w:val="1"/>
+      <w:numFmt w:val="lowerRoman"/>
+      <w:lvlText w:val="%6."/>
+      <w:lvlJc w:val="right"/>
+      <w:pPr>
+        <w:ind w:left="4320" w:hanging="180"/>
+      </w:pPr>
+    </w:lvl>
+    <w:lvl w:ilvl="6" w:tplc="0816000F" w:tentative="1">
+      <w:start w:val="1"/>
+      <w:numFmt w:val="decimal"/>
+      <w:lvlText w:val="%7."/>
+      <w:lvlJc w:val="left"/>
+      <w:pPr>
+        <w:ind w:left="5040" w:hanging="360"/>
+      </w:pPr>
+    </w:lvl>
+    <w:lvl w:ilvl="7" w:tplc="08160019" w:tentative="1">
+      <w:start w:val="1"/>
+      <w:numFmt w:val="lowerLetter"/>
+      <w:lvlText w:val="%8."/>
+      <w:lvlJc w:val="left"/>
+      <w:pPr>
+        <w:ind w:left="5760" w:hanging="360"/>
+      </w:pPr>
+    </w:lvl>
+    <w:lvl w:ilvl="8" w:tplc="0816001B" w:tentative="1">
+      <w:start w:val="1"/>
+      <w:numFmt w:val="lowerRoman"/>
+      <w:lvlText w:val="%9."/>
+      <w:lvlJc w:val="right"/>
+      <w:pPr>
+        <w:ind w:left="6480" w:hanging="180"/>
+      </w:pPr>
+    </w:lvl>
+  </w:abstractNum>
+  <w:abstractNum w:abstractNumId="7" w15:restartNumberingAfterBreak="0">
     <w:nsid w:val="1DC40DB8"/>
     <w:multiLevelType w:val="hybridMultilevel"/>
     <w:tmpl w:val="EF3EE6D2"/>
@@ -6178,7 +8293,185 @@
       </w:pPr>
     </w:lvl>
   </w:abstractNum>
-  <w:abstractNum w:abstractNumId="6" w15:restartNumberingAfterBreak="0">
+  <w:abstractNum w:abstractNumId="8" w15:restartNumberingAfterBreak="0">
+    <w:nsid w:val="23842C3B"/>
+    <w:multiLevelType w:val="hybridMultilevel"/>
+    <w:tmpl w:val="F3665978"/>
+    <w:lvl w:ilvl="0" w:tplc="0816000F">
+      <w:start w:val="1"/>
+      <w:numFmt w:val="decimal"/>
+      <w:lvlText w:val="%1."/>
+      <w:lvlJc w:val="left"/>
+      <w:pPr>
+        <w:ind w:left="720" w:hanging="360"/>
+      </w:pPr>
+      <w:rPr>
+        <w:rFonts w:hint="default"/>
+      </w:rPr>
+    </w:lvl>
+    <w:lvl w:ilvl="1" w:tplc="08160019" w:tentative="1">
+      <w:start w:val="1"/>
+      <w:numFmt w:val="lowerLetter"/>
+      <w:lvlText w:val="%2."/>
+      <w:lvlJc w:val="left"/>
+      <w:pPr>
+        <w:ind w:left="1440" w:hanging="360"/>
+      </w:pPr>
+    </w:lvl>
+    <w:lvl w:ilvl="2" w:tplc="0816001B" w:tentative="1">
+      <w:start w:val="1"/>
+      <w:numFmt w:val="lowerRoman"/>
+      <w:lvlText w:val="%3."/>
+      <w:lvlJc w:val="right"/>
+      <w:pPr>
+        <w:ind w:left="2160" w:hanging="180"/>
+      </w:pPr>
+    </w:lvl>
+    <w:lvl w:ilvl="3" w:tplc="0816000F" w:tentative="1">
+      <w:start w:val="1"/>
+      <w:numFmt w:val="decimal"/>
+      <w:lvlText w:val="%4."/>
+      <w:lvlJc w:val="left"/>
+      <w:pPr>
+        <w:ind w:left="2880" w:hanging="360"/>
+      </w:pPr>
+    </w:lvl>
+    <w:lvl w:ilvl="4" w:tplc="08160019" w:tentative="1">
+      <w:start w:val="1"/>
+      <w:numFmt w:val="lowerLetter"/>
+      <w:lvlText w:val="%5."/>
+      <w:lvlJc w:val="left"/>
+      <w:pPr>
+        <w:ind w:left="3600" w:hanging="360"/>
+      </w:pPr>
+    </w:lvl>
+    <w:lvl w:ilvl="5" w:tplc="0816001B" w:tentative="1">
+      <w:start w:val="1"/>
+      <w:numFmt w:val="lowerRoman"/>
+      <w:lvlText w:val="%6."/>
+      <w:lvlJc w:val="right"/>
+      <w:pPr>
+        <w:ind w:left="4320" w:hanging="180"/>
+      </w:pPr>
+    </w:lvl>
+    <w:lvl w:ilvl="6" w:tplc="0816000F" w:tentative="1">
+      <w:start w:val="1"/>
+      <w:numFmt w:val="decimal"/>
+      <w:lvlText w:val="%7."/>
+      <w:lvlJc w:val="left"/>
+      <w:pPr>
+        <w:ind w:left="5040" w:hanging="360"/>
+      </w:pPr>
+    </w:lvl>
+    <w:lvl w:ilvl="7" w:tplc="08160019" w:tentative="1">
+      <w:start w:val="1"/>
+      <w:numFmt w:val="lowerLetter"/>
+      <w:lvlText w:val="%8."/>
+      <w:lvlJc w:val="left"/>
+      <w:pPr>
+        <w:ind w:left="5760" w:hanging="360"/>
+      </w:pPr>
+    </w:lvl>
+    <w:lvl w:ilvl="8" w:tplc="0816001B" w:tentative="1">
+      <w:start w:val="1"/>
+      <w:numFmt w:val="lowerRoman"/>
+      <w:lvlText w:val="%9."/>
+      <w:lvlJc w:val="right"/>
+      <w:pPr>
+        <w:ind w:left="6480" w:hanging="180"/>
+      </w:pPr>
+    </w:lvl>
+  </w:abstractNum>
+  <w:abstractNum w:abstractNumId="9" w15:restartNumberingAfterBreak="0">
+    <w:nsid w:val="26EC62CE"/>
+    <w:multiLevelType w:val="hybridMultilevel"/>
+    <w:tmpl w:val="1FC41656"/>
+    <w:lvl w:ilvl="0" w:tplc="0816000F">
+      <w:start w:val="1"/>
+      <w:numFmt w:val="decimal"/>
+      <w:lvlText w:val="%1."/>
+      <w:lvlJc w:val="left"/>
+      <w:pPr>
+        <w:ind w:left="720" w:hanging="360"/>
+      </w:pPr>
+      <w:rPr>
+        <w:rFonts w:hint="default"/>
+      </w:rPr>
+    </w:lvl>
+    <w:lvl w:ilvl="1" w:tplc="08160019" w:tentative="1">
+      <w:start w:val="1"/>
+      <w:numFmt w:val="lowerLetter"/>
+      <w:lvlText w:val="%2."/>
+      <w:lvlJc w:val="left"/>
+      <w:pPr>
+        <w:ind w:left="1440" w:hanging="360"/>
+      </w:pPr>
+    </w:lvl>
+    <w:lvl w:ilvl="2" w:tplc="0816001B" w:tentative="1">
+      <w:start w:val="1"/>
+      <w:numFmt w:val="lowerRoman"/>
+      <w:lvlText w:val="%3."/>
+      <w:lvlJc w:val="right"/>
+      <w:pPr>
+        <w:ind w:left="2160" w:hanging="180"/>
+      </w:pPr>
+    </w:lvl>
+    <w:lvl w:ilvl="3" w:tplc="0816000F" w:tentative="1">
+      <w:start w:val="1"/>
+      <w:numFmt w:val="decimal"/>
+      <w:lvlText w:val="%4."/>
+      <w:lvlJc w:val="left"/>
+      <w:pPr>
+        <w:ind w:left="2880" w:hanging="360"/>
+      </w:pPr>
+    </w:lvl>
+    <w:lvl w:ilvl="4" w:tplc="08160019" w:tentative="1">
+      <w:start w:val="1"/>
+      <w:numFmt w:val="lowerLetter"/>
+      <w:lvlText w:val="%5."/>
+      <w:lvlJc w:val="left"/>
+      <w:pPr>
+        <w:ind w:left="3600" w:hanging="360"/>
+      </w:pPr>
+    </w:lvl>
+    <w:lvl w:ilvl="5" w:tplc="0816001B" w:tentative="1">
+      <w:start w:val="1"/>
+      <w:numFmt w:val="lowerRoman"/>
+      <w:lvlText w:val="%6."/>
+      <w:lvlJc w:val="right"/>
+      <w:pPr>
+        <w:ind w:left="4320" w:hanging="180"/>
+      </w:pPr>
+    </w:lvl>
+    <w:lvl w:ilvl="6" w:tplc="0816000F" w:tentative="1">
+      <w:start w:val="1"/>
+      <w:numFmt w:val="decimal"/>
+      <w:lvlText w:val="%7."/>
+      <w:lvlJc w:val="left"/>
+      <w:pPr>
+        <w:ind w:left="5040" w:hanging="360"/>
+      </w:pPr>
+    </w:lvl>
+    <w:lvl w:ilvl="7" w:tplc="08160019" w:tentative="1">
+      <w:start w:val="1"/>
+      <w:numFmt w:val="lowerLetter"/>
+      <w:lvlText w:val="%8."/>
+      <w:lvlJc w:val="left"/>
+      <w:pPr>
+        <w:ind w:left="5760" w:hanging="360"/>
+      </w:pPr>
+    </w:lvl>
+    <w:lvl w:ilvl="8" w:tplc="0816001B" w:tentative="1">
+      <w:start w:val="1"/>
+      <w:numFmt w:val="lowerRoman"/>
+      <w:lvlText w:val="%9."/>
+      <w:lvlJc w:val="right"/>
+      <w:pPr>
+        <w:ind w:left="6480" w:hanging="180"/>
+      </w:pPr>
+    </w:lvl>
+  </w:abstractNum>
+  <w:abstractNum w:abstractNumId="10" w15:restartNumberingAfterBreak="0">
     <w:nsid w:val="32C85DC6"/>
     <w:multiLevelType w:val="hybridMultilevel"/>
     <w:tmpl w:val="04244C18"/>
@@ -6267,7 +8560,7 @@
       </w:pPr>
     </w:lvl>
   </w:abstractNum>
-  <w:abstractNum w:abstractNumId="7" w15:restartNumberingAfterBreak="0">
+  <w:abstractNum w:abstractNumId="11" w15:restartNumberingAfterBreak="0">
     <w:nsid w:val="34206888"/>
     <w:multiLevelType w:val="hybridMultilevel"/>
     <w:tmpl w:val="9B12972C"/>
@@ -6356,7 +8649,7 @@
       </w:pPr>
     </w:lvl>
   </w:abstractNum>
-  <w:abstractNum w:abstractNumId="8" w15:restartNumberingAfterBreak="0">
+  <w:abstractNum w:abstractNumId="12" w15:restartNumberingAfterBreak="0">
     <w:nsid w:val="3A0A57D7"/>
     <w:multiLevelType w:val="hybridMultilevel"/>
     <w:tmpl w:val="5A7E0B52"/>
@@ -6445,7 +8738,7 @@
       </w:pPr>
     </w:lvl>
   </w:abstractNum>
-  <w:abstractNum w:abstractNumId="9" w15:restartNumberingAfterBreak="0">
+  <w:abstractNum w:abstractNumId="13" w15:restartNumberingAfterBreak="0">
     <w:nsid w:val="3C2C1A68"/>
     <w:multiLevelType w:val="hybridMultilevel"/>
     <w:tmpl w:val="A808DF3A"/>
@@ -6534,7 +8827,7 @@
       </w:pPr>
     </w:lvl>
   </w:abstractNum>
-  <w:abstractNum w:abstractNumId="10" w15:restartNumberingAfterBreak="0">
+  <w:abstractNum w:abstractNumId="14" w15:restartNumberingAfterBreak="0">
     <w:nsid w:val="3FC63E43"/>
     <w:multiLevelType w:val="hybridMultilevel"/>
     <w:tmpl w:val="5BC02DA2"/>
@@ -6623,7 +8916,96 @@
       </w:pPr>
     </w:lvl>
   </w:abstractNum>
-  <w:abstractNum w:abstractNumId="11" w15:restartNumberingAfterBreak="0">
+  <w:abstractNum w:abstractNumId="15" w15:restartNumberingAfterBreak="0">
+    <w:nsid w:val="406A7477"/>
+    <w:multiLevelType w:val="hybridMultilevel"/>
+    <w:tmpl w:val="C6EABC6C"/>
+    <w:lvl w:ilvl="0" w:tplc="0816000F">
+      <w:start w:val="1"/>
+      <w:numFmt w:val="decimal"/>
+      <w:lvlText w:val="%1."/>
+      <w:lvlJc w:val="left"/>
+      <w:pPr>
+        <w:ind w:left="720" w:hanging="360"/>
+      </w:pPr>
+      <w:rPr>
+        <w:rFonts w:hint="default"/>
+      </w:rPr>
+    </w:lvl>
+    <w:lvl w:ilvl="1" w:tplc="08160019" w:tentative="1">
+      <w:start w:val="1"/>
+      <w:numFmt w:val="lowerLetter"/>
+      <w:lvlText w:val="%2."/>
+      <w:lvlJc w:val="left"/>
+      <w:pPr>
+        <w:ind w:left="1440" w:hanging="360"/>
+      </w:pPr>
+    </w:lvl>
+    <w:lvl w:ilvl="2" w:tplc="0816001B" w:tentative="1">
+      <w:start w:val="1"/>
+      <w:numFmt w:val="lowerRoman"/>
+      <w:lvlText w:val="%3."/>
+      <w:lvlJc w:val="right"/>
+      <w:pPr>
+        <w:ind w:left="2160" w:hanging="180"/>
+      </w:pPr>
+    </w:lvl>
+    <w:lvl w:ilvl="3" w:tplc="0816000F" w:tentative="1">
+      <w:start w:val="1"/>
+      <w:numFmt w:val="decimal"/>
+      <w:lvlText w:val="%4."/>
+      <w:lvlJc w:val="left"/>
+      <w:pPr>
+        <w:ind w:left="2880" w:hanging="360"/>
+      </w:pPr>
+    </w:lvl>
+    <w:lvl w:ilvl="4" w:tplc="08160019" w:tentative="1">
+      <w:start w:val="1"/>
+      <w:numFmt w:val="lowerLetter"/>
+      <w:lvlText w:val="%5."/>
+      <w:lvlJc w:val="left"/>
+      <w:pPr>
+        <w:ind w:left="3600" w:hanging="360"/>
+      </w:pPr>
+    </w:lvl>
+    <w:lvl w:ilvl="5" w:tplc="0816001B" w:tentative="1">
+      <w:start w:val="1"/>
+      <w:numFmt w:val="lowerRoman"/>
+      <w:lvlText w:val="%6."/>
+      <w:lvlJc w:val="right"/>
+      <w:pPr>
+        <w:ind w:left="4320" w:hanging="180"/>
+      </w:pPr>
+    </w:lvl>
+    <w:lvl w:ilvl="6" w:tplc="0816000F" w:tentative="1">
+      <w:start w:val="1"/>
+      <w:numFmt w:val="decimal"/>
+      <w:lvlText w:val="%7."/>
+      <w:lvlJc w:val="left"/>
+      <w:pPr>
+        <w:ind w:left="5040" w:hanging="360"/>
+      </w:pPr>
+    </w:lvl>
+    <w:lvl w:ilvl="7" w:tplc="08160019" w:tentative="1">
+      <w:start w:val="1"/>
+      <w:numFmt w:val="lowerLetter"/>
+      <w:lvlText w:val="%8."/>
+      <w:lvlJc w:val="left"/>
+      <w:pPr>
+        <w:ind w:left="5760" w:hanging="360"/>
+      </w:pPr>
+    </w:lvl>
+    <w:lvl w:ilvl="8" w:tplc="0816001B" w:tentative="1">
+      <w:start w:val="1"/>
+      <w:numFmt w:val="lowerRoman"/>
+      <w:lvlText w:val="%9."/>
+      <w:lvlJc w:val="right"/>
+      <w:pPr>
+        <w:ind w:left="6480" w:hanging="180"/>
+      </w:pPr>
+    </w:lvl>
+  </w:abstractNum>
+  <w:abstractNum w:abstractNumId="16" w15:restartNumberingAfterBreak="0">
     <w:nsid w:val="41F45C80"/>
     <w:multiLevelType w:val="hybridMultilevel"/>
     <w:tmpl w:val="04244C18"/>
@@ -6712,7 +9094,7 @@
       </w:pPr>
     </w:lvl>
   </w:abstractNum>
-  <w:abstractNum w:abstractNumId="12" w15:restartNumberingAfterBreak="0">
+  <w:abstractNum w:abstractNumId="17" w15:restartNumberingAfterBreak="0">
     <w:nsid w:val="43B37F0D"/>
     <w:multiLevelType w:val="hybridMultilevel"/>
     <w:tmpl w:val="46AC8426"/>
@@ -6801,7 +9183,96 @@
       </w:pPr>
     </w:lvl>
   </w:abstractNum>
-  <w:abstractNum w:abstractNumId="13" w15:restartNumberingAfterBreak="0">
+  <w:abstractNum w:abstractNumId="18" w15:restartNumberingAfterBreak="0">
+    <w:nsid w:val="4B7515DB"/>
+    <w:multiLevelType w:val="hybridMultilevel"/>
+    <w:tmpl w:val="C5ACFFD6"/>
+    <w:lvl w:ilvl="0" w:tplc="3AE6148A">
+      <w:start w:val="1"/>
+      <w:numFmt w:val="decimal"/>
+      <w:lvlText w:val="%1."/>
+      <w:lvlJc w:val="left"/>
+      <w:pPr>
+        <w:ind w:left="720" w:hanging="360"/>
+      </w:pPr>
+      <w:rPr>
+        <w:rFonts w:ascii="Times New Roman" w:eastAsiaTheme="minorHAnsi" w:hAnsi="Times New Roman" w:cstheme="minorBidi"/>
+      </w:rPr>
+    </w:lvl>
+    <w:lvl w:ilvl="1" w:tplc="08160019" w:tentative="1">
+      <w:start w:val="1"/>
+      <w:numFmt w:val="lowerLetter"/>
+      <w:lvlText w:val="%2."/>
+      <w:lvlJc w:val="left"/>
+      <w:pPr>
+        <w:ind w:left="1440" w:hanging="360"/>
+      </w:pPr>
+    </w:lvl>
+    <w:lvl w:ilvl="2" w:tplc="0816001B" w:tentative="1">
+      <w:start w:val="1"/>
+      <w:numFmt w:val="lowerRoman"/>
+      <w:lvlText w:val="%3."/>
+      <w:lvlJc w:val="right"/>
+      <w:pPr>
+        <w:ind w:left="2160" w:hanging="180"/>
+      </w:pPr>
+    </w:lvl>
+    <w:lvl w:ilvl="3" w:tplc="0816000F" w:tentative="1">
+      <w:start w:val="1"/>
+      <w:numFmt w:val="decimal"/>
+      <w:lvlText w:val="%4."/>
+      <w:lvlJc w:val="left"/>
+      <w:pPr>
+        <w:ind w:left="2880" w:hanging="360"/>
+      </w:pPr>
+    </w:lvl>
+    <w:lvl w:ilvl="4" w:tplc="08160019" w:tentative="1">
+      <w:start w:val="1"/>
+      <w:numFmt w:val="lowerLetter"/>
+      <w:lvlText w:val="%5."/>
+      <w:lvlJc w:val="left"/>
+      <w:pPr>
+        <w:ind w:left="3600" w:hanging="360"/>
+      </w:pPr>
+    </w:lvl>
+    <w:lvl w:ilvl="5" w:tplc="0816001B" w:tentative="1">
+      <w:start w:val="1"/>
+      <w:numFmt w:val="lowerRoman"/>
+      <w:lvlText w:val="%6."/>
+      <w:lvlJc w:val="right"/>
+      <w:pPr>
+        <w:ind w:left="4320" w:hanging="180"/>
+      </w:pPr>
+    </w:lvl>
+    <w:lvl w:ilvl="6" w:tplc="0816000F" w:tentative="1">
+      <w:start w:val="1"/>
+      <w:numFmt w:val="decimal"/>
+      <w:lvlText w:val="%7."/>
+      <w:lvlJc w:val="left"/>
+      <w:pPr>
+        <w:ind w:left="5040" w:hanging="360"/>
+      </w:pPr>
+    </w:lvl>
+    <w:lvl w:ilvl="7" w:tplc="08160019" w:tentative="1">
+      <w:start w:val="1"/>
+      <w:numFmt w:val="lowerLetter"/>
+      <w:lvlText w:val="%8."/>
+      <w:lvlJc w:val="left"/>
+      <w:pPr>
+        <w:ind w:left="5760" w:hanging="360"/>
+      </w:pPr>
+    </w:lvl>
+    <w:lvl w:ilvl="8" w:tplc="0816001B" w:tentative="1">
+      <w:start w:val="1"/>
+      <w:numFmt w:val="lowerRoman"/>
+      <w:lvlText w:val="%9."/>
+      <w:lvlJc w:val="right"/>
+      <w:pPr>
+        <w:ind w:left="6480" w:hanging="180"/>
+      </w:pPr>
+    </w:lvl>
+  </w:abstractNum>
+  <w:abstractNum w:abstractNumId="19" w15:restartNumberingAfterBreak="0">
     <w:nsid w:val="4D962796"/>
     <w:multiLevelType w:val="hybridMultilevel"/>
     <w:tmpl w:val="B80C3BEC"/>
@@ -6890,7 +9361,7 @@
       </w:pPr>
     </w:lvl>
   </w:abstractNum>
-  <w:abstractNum w:abstractNumId="14" w15:restartNumberingAfterBreak="0">
+  <w:abstractNum w:abstractNumId="20" w15:restartNumberingAfterBreak="0">
     <w:nsid w:val="54B44DEC"/>
     <w:multiLevelType w:val="hybridMultilevel"/>
     <w:tmpl w:val="0DA00BC8"/>
@@ -6979,7 +9450,7 @@
       </w:pPr>
     </w:lvl>
   </w:abstractNum>
-  <w:abstractNum w:abstractNumId="15" w15:restartNumberingAfterBreak="0">
+  <w:abstractNum w:abstractNumId="21" w15:restartNumberingAfterBreak="0">
     <w:nsid w:val="5670537D"/>
     <w:multiLevelType w:val="hybridMultilevel"/>
     <w:tmpl w:val="3CA4E9F8"/>
@@ -7068,7 +9539,7 @@
       </w:pPr>
     </w:lvl>
   </w:abstractNum>
-  <w:abstractNum w:abstractNumId="16" w15:restartNumberingAfterBreak="0">
+  <w:abstractNum w:abstractNumId="22" w15:restartNumberingAfterBreak="0">
     <w:nsid w:val="5E2B5DCF"/>
     <w:multiLevelType w:val="hybridMultilevel"/>
     <w:tmpl w:val="4BF6AF9C"/>
@@ -7157,7 +9628,7 @@
       </w:pPr>
     </w:lvl>
   </w:abstractNum>
-  <w:abstractNum w:abstractNumId="17" w15:restartNumberingAfterBreak="0">
+  <w:abstractNum w:abstractNumId="23" w15:restartNumberingAfterBreak="0">
     <w:nsid w:val="63C96E34"/>
     <w:multiLevelType w:val="hybridMultilevel"/>
     <w:tmpl w:val="3526566A"/>
@@ -7246,7 +9717,7 @@
       </w:pPr>
     </w:lvl>
   </w:abstractNum>
-  <w:abstractNum w:abstractNumId="18" w15:restartNumberingAfterBreak="0">
+  <w:abstractNum w:abstractNumId="24" w15:restartNumberingAfterBreak="0">
     <w:nsid w:val="7035795D"/>
     <w:multiLevelType w:val="hybridMultilevel"/>
     <w:tmpl w:val="00BA3460"/>
@@ -7335,7 +9806,7 @@
       </w:pPr>
     </w:lvl>
   </w:abstractNum>
-  <w:abstractNum w:abstractNumId="19" w15:restartNumberingAfterBreak="0">
+  <w:abstractNum w:abstractNumId="25" w15:restartNumberingAfterBreak="0">
     <w:nsid w:val="70D912A8"/>
     <w:multiLevelType w:val="hybridMultilevel"/>
     <w:tmpl w:val="7EA033A8"/>
@@ -7424,7 +9895,7 @@
       </w:pPr>
     </w:lvl>
   </w:abstractNum>
-  <w:abstractNum w:abstractNumId="20" w15:restartNumberingAfterBreak="0">
+  <w:abstractNum w:abstractNumId="26" w15:restartNumberingAfterBreak="0">
     <w:nsid w:val="747278C5"/>
     <w:multiLevelType w:val="hybridMultilevel"/>
     <w:tmpl w:val="1B98EB1C"/>
@@ -7513,7 +9984,7 @@
       </w:pPr>
     </w:lvl>
   </w:abstractNum>
-  <w:abstractNum w:abstractNumId="21" w15:restartNumberingAfterBreak="0">
+  <w:abstractNum w:abstractNumId="27" w15:restartNumberingAfterBreak="0">
     <w:nsid w:val="7B9962AE"/>
     <w:multiLevelType w:val="hybridMultilevel"/>
     <w:tmpl w:val="11487046"/>
@@ -7603,76 +10074,94 @@
     </w:lvl>
   </w:abstractNum>
   <w:num w:numId="1">
+    <w:abstractNumId w:val="1"/>
+  </w:num>
+  <w:num w:numId="2">
+    <w:abstractNumId w:val="10"/>
+  </w:num>
+  <w:num w:numId="3">
+    <w:abstractNumId w:val="26"/>
+  </w:num>
+  <w:num w:numId="4">
+    <w:abstractNumId w:val="5"/>
+  </w:num>
+  <w:num w:numId="5">
+    <w:abstractNumId w:val="11"/>
+  </w:num>
+  <w:num w:numId="6">
+    <w:abstractNumId w:val="7"/>
+  </w:num>
+  <w:num w:numId="7">
+    <w:abstractNumId w:val="2"/>
+  </w:num>
+  <w:num w:numId="8">
+    <w:abstractNumId w:val="22"/>
+  </w:num>
+  <w:num w:numId="9">
+    <w:abstractNumId w:val="4"/>
+  </w:num>
+  <w:num w:numId="10">
+    <w:abstractNumId w:val="21"/>
+  </w:num>
+  <w:num w:numId="11">
+    <w:abstractNumId w:val="3"/>
+  </w:num>
+  <w:num w:numId="12">
+    <w:abstractNumId w:val="20"/>
+  </w:num>
+  <w:num w:numId="13">
+    <w:abstractNumId w:val="16"/>
+  </w:num>
+  <w:num w:numId="14">
+    <w:abstractNumId w:val="25"/>
+  </w:num>
+  <w:num w:numId="15">
+    <w:abstractNumId w:val="19"/>
+  </w:num>
+  <w:num w:numId="16">
+    <w:abstractNumId w:val="13"/>
+  </w:num>
+  <w:num w:numId="17">
+    <w:abstractNumId w:val="24"/>
+  </w:num>
+  <w:num w:numId="18">
+    <w:abstractNumId w:val="14"/>
+  </w:num>
+  <w:num w:numId="19">
+    <w:abstractNumId w:val="23"/>
+  </w:num>
+  <w:num w:numId="20">
+    <w:abstractNumId w:val="12"/>
+  </w:num>
+  <w:num w:numId="21">
+    <w:abstractNumId w:val="27"/>
+  </w:num>
+  <w:num w:numId="22">
+    <w:abstractNumId w:val="17"/>
+  </w:num>
+  <w:num w:numId="23">
     <w:abstractNumId w:val="0"/>
   </w:num>
-  <w:num w:numId="2">
+  <w:num w:numId="24">
+    <w:abstractNumId w:val="18"/>
+  </w:num>
+  <w:num w:numId="25">
+    <w:abstractNumId w:val="8"/>
+  </w:num>
+  <w:num w:numId="26">
     <w:abstractNumId w:val="6"/>
   </w:num>
-  <w:num w:numId="3">
-    <w:abstractNumId w:val="20"/>
-  </w:num>
-  <w:num w:numId="4">
-    <w:abstractNumId w:val="4"/>
-  </w:num>
-  <w:num w:numId="5">
-    <w:abstractNumId w:val="7"/>
-  </w:num>
-  <w:num w:numId="6">
-    <w:abstractNumId w:val="5"/>
-  </w:num>
-  <w:num w:numId="7">
-    <w:abstractNumId w:val="1"/>
-  </w:num>
-  <w:num w:numId="8">
-    <w:abstractNumId w:val="16"/>
-  </w:num>
-  <w:num w:numId="9">
-    <w:abstractNumId w:val="3"/>
-  </w:num>
-  <w:num w:numId="10">
-    <w:abstractNumId w:val="15"/>
-  </w:num>
-  <w:num w:numId="11">
-    <w:abstractNumId w:val="2"/>
-  </w:num>
-  <w:num w:numId="12">
-    <w:abstractNumId w:val="14"/>
-  </w:num>
-  <w:num w:numId="13">
-    <w:abstractNumId w:val="11"/>
-  </w:num>
-  <w:num w:numId="14">
-    <w:abstractNumId w:val="19"/>
-  </w:num>
-  <w:num w:numId="15">
-    <w:abstractNumId w:val="13"/>
-  </w:num>
-  <w:num w:numId="16">
+  <w:num w:numId="27">
     <w:abstractNumId w:val="9"/>
   </w:num>
-  <w:num w:numId="17">
-    <w:abstractNumId w:val="18"/>
-  </w:num>
-  <w:num w:numId="18">
-    <w:abstractNumId w:val="10"/>
-  </w:num>
-  <w:num w:numId="19">
-    <w:abstractNumId w:val="17"/>
-  </w:num>
-  <w:num w:numId="20">
-    <w:abstractNumId w:val="8"/>
-  </w:num>
-  <w:num w:numId="21">
-    <w:abstractNumId w:val="21"/>
-  </w:num>
-  <w:num w:numId="22">
-    <w:abstractNumId w:val="12"/>
+  <w:num w:numId="28">
+    <w:abstractNumId w:val="15"/>
   </w:num>
 </w:numbering>
 </file>
 
 <file path=word/styles.xml><?xml version="1.0" encoding="utf-8"?>
-<w:styles xmlns:mc="http://schemas.openxmlformats.org/markup-compatibility/2006" xmlns:r="http://schemas.openxmlformats.org/officeDocument/2006/relationships" xmlns:w="http://schemas.openxmlformats.org/wordprocessingml/2006/main" xmlns:w14="http://schemas.microsoft.com/office/word/2010/wordml" xmlns:w15="http://schemas.microsoft.com/office/word/2012/wordml" mc:Ignorable="w14 w15">
+<w:styles xmlns:mc="http://schemas.openxmlformats.org/markup-compatibility/2006" xmlns:r="http://schemas.openxmlformats.org/officeDocument/2006/relationships" xmlns:w="http://schemas.openxmlformats.org/wordprocessingml/2006/main" xmlns:w14="http://schemas.microsoft.com/office/word/2010/wordml" xmlns:w15="http://schemas.microsoft.com/office/word/2012/wordml" xmlns:w16cid="http://schemas.microsoft.com/office/word/2016/wordml/cid" xmlns:w16se="http://schemas.microsoft.com/office/word/2015/wordml/symex" mc:Ignorable="w14 w15 w16se w16cid">
   <w:docDefaults>
     <w:rPrDefault>
       <w:rPr>
@@ -7688,7 +10177,7 @@
       </w:pPr>
     </w:pPrDefault>
   </w:docDefaults>
-  <w:latentStyles w:defLockedState="0" w:defUIPriority="99" w:defSemiHidden="0" w:defUnhideWhenUsed="0" w:defQFormat="0" w:count="371">
+  <w:latentStyles w:defLockedState="0" w:defUIPriority="99" w:defSemiHidden="0" w:defUnhideWhenUsed="0" w:defQFormat="0" w:count="375">
     <w:lsdException w:name="Normal" w:uiPriority="0" w:qFormat="1"/>
     <w:lsdException w:name="heading 1" w:uiPriority="9" w:qFormat="1"/>
     <w:lsdException w:name="heading 2" w:semiHidden="1" w:uiPriority="9" w:unhideWhenUsed="1" w:qFormat="1"/>
@@ -7794,7 +10283,6 @@
     <w:lsdException w:name="HTML Sample" w:semiHidden="1" w:unhideWhenUsed="1"/>
     <w:lsdException w:name="HTML Typewriter" w:semiHidden="1" w:unhideWhenUsed="1"/>
     <w:lsdException w:name="HTML Variable" w:semiHidden="1" w:unhideWhenUsed="1"/>
-    <w:lsdException w:name="Normal Table" w:semiHidden="1" w:unhideWhenUsed="1"/>
     <w:lsdException w:name="annotation subject" w:semiHidden="1" w:unhideWhenUsed="1"/>
     <w:lsdException w:name="No List" w:semiHidden="1" w:unhideWhenUsed="1"/>
     <w:lsdException w:name="Outline List 1" w:semiHidden="1" w:unhideWhenUsed="1"/>
@@ -7838,10 +10326,8 @@
     <w:lsdException w:name="Table Elegant" w:semiHidden="1" w:unhideWhenUsed="1"/>
     <w:lsdException w:name="Table Professional" w:semiHidden="1" w:unhideWhenUsed="1"/>
     <w:lsdException w:name="Table Subtle 1" w:semiHidden="1" w:unhideWhenUsed="1"/>
-    <w:lsdException w:name="Table Subtle 2" w:semiHidden="1" w:unhideWhenUsed="1"/>
     <w:lsdException w:name="Table Web 1" w:semiHidden="1" w:unhideWhenUsed="1"/>
     <w:lsdException w:name="Table Web 2" w:semiHidden="1" w:unhideWhenUsed="1"/>
-    <w:lsdException w:name="Table Web 3" w:semiHidden="1" w:unhideWhenUsed="1"/>
     <w:lsdException w:name="Balloon Text" w:semiHidden="1" w:unhideWhenUsed="1"/>
     <w:lsdException w:name="Table Grid" w:uiPriority="39"/>
     <w:lsdException w:name="Table Theme" w:semiHidden="1" w:unhideWhenUsed="1"/>
@@ -8060,6 +10546,10 @@
     <w:lsdException w:name="List Table 5 Dark Accent 6" w:uiPriority="50"/>
     <w:lsdException w:name="List Table 6 Colorful Accent 6" w:uiPriority="51"/>
     <w:lsdException w:name="List Table 7 Colorful Accent 6" w:uiPriority="52"/>
+    <w:lsdException w:name="Mention" w:semiHidden="1" w:unhideWhenUsed="1"/>
+    <w:lsdException w:name="Smart Hyperlink" w:semiHidden="1" w:unhideWhenUsed="1"/>
+    <w:lsdException w:name="Hashtag" w:semiHidden="1" w:unhideWhenUsed="1"/>
+    <w:lsdException w:name="Unresolved Mention" w:semiHidden="1" w:unhideWhenUsed="1"/>
   </w:latentStyles>
   <w:style w:type="paragraph" w:default="1" w:styleId="Normal">
     <w:name w:val="Normal"/>
@@ -8074,7 +10564,7 @@
       <w:sz w:val="24"/>
     </w:rPr>
   </w:style>
-  <w:style w:type="character" w:default="1" w:styleId="Tipodeletrapredefinidodopargrafo">
+  <w:style w:type="character" w:default="1" w:styleId="Fontepargpadro">
     <w:name w:val="Default Paragraph Font"/>
     <w:uiPriority w:val="1"/>
     <w:semiHidden/>
@@ -8105,7 +10595,7 @@
     <w:name w:val="Title"/>
     <w:basedOn w:val="Normal"/>
     <w:next w:val="Normal"/>
-    <w:link w:val="TtuloCarter"/>
+    <w:link w:val="TtuloChar"/>
     <w:uiPriority w:val="10"/>
     <w:qFormat/>
     <w:rsid w:val="002E5722"/>
@@ -8121,9 +10611,9 @@
       <w:szCs w:val="56"/>
     </w:rPr>
   </w:style>
-  <w:style w:type="character" w:customStyle="1" w:styleId="TtuloCarter">
-    <w:name w:val="Título Caráter"/>
-    <w:basedOn w:val="Tipodeletrapredefinidodopargrafo"/>
+  <w:style w:type="character" w:customStyle="1" w:styleId="TtuloChar">
+    <w:name w:val="Título Char"/>
+    <w:basedOn w:val="Fontepargpadro"/>
     <w:link w:val="Ttulo"/>
     <w:uiPriority w:val="10"/>
     <w:rsid w:val="002E5722"/>
@@ -8146,7 +10636,7 @@
       <w:contextualSpacing/>
     </w:pPr>
   </w:style>
-  <w:style w:type="table" w:styleId="Tabelacomgrelha">
+  <w:style w:type="table" w:styleId="Tabelacomgrade">
     <w:name w:val="Table Grid"/>
     <w:basedOn w:val="Tabelanormal"/>
     <w:uiPriority w:val="39"/>
@@ -8168,7 +10658,7 @@
   <w:style w:type="paragraph" w:styleId="Cabealho">
     <w:name w:val="header"/>
     <w:basedOn w:val="Normal"/>
-    <w:link w:val="CabealhoCarter"/>
+    <w:link w:val="CabealhoChar"/>
     <w:uiPriority w:val="99"/>
     <w:unhideWhenUsed/>
     <w:rsid w:val="00583B5A"/>
@@ -8180,9 +10670,9 @@
       <w:spacing w:line="240" w:lineRule="auto"/>
     </w:pPr>
   </w:style>
-  <w:style w:type="character" w:customStyle="1" w:styleId="CabealhoCarter">
-    <w:name w:val="Cabeçalho Caráter"/>
-    <w:basedOn w:val="Tipodeletrapredefinidodopargrafo"/>
+  <w:style w:type="character" w:customStyle="1" w:styleId="CabealhoChar">
+    <w:name w:val="Cabeçalho Char"/>
+    <w:basedOn w:val="Fontepargpadro"/>
     <w:link w:val="Cabealho"/>
     <w:uiPriority w:val="99"/>
     <w:rsid w:val="00583B5A"/>
@@ -8194,7 +10684,7 @@
   <w:style w:type="paragraph" w:styleId="Rodap">
     <w:name w:val="footer"/>
     <w:basedOn w:val="Normal"/>
-    <w:link w:val="RodapCarter"/>
+    <w:link w:val="RodapChar"/>
     <w:uiPriority w:val="99"/>
     <w:unhideWhenUsed/>
     <w:rsid w:val="00583B5A"/>
@@ -8206,9 +10696,9 @@
       <w:spacing w:line="240" w:lineRule="auto"/>
     </w:pPr>
   </w:style>
-  <w:style w:type="character" w:customStyle="1" w:styleId="RodapCarter">
-    <w:name w:val="Rodapé Caráter"/>
-    <w:basedOn w:val="Tipodeletrapredefinidodopargrafo"/>
+  <w:style w:type="character" w:customStyle="1" w:styleId="RodapChar">
+    <w:name w:val="Rodapé Char"/>
+    <w:basedOn w:val="Fontepargpadro"/>
     <w:link w:val="Rodap"/>
     <w:uiPriority w:val="99"/>
     <w:rsid w:val="00583B5A"/>
@@ -8217,7 +10707,7 @@
       <w:sz w:val="24"/>
     </w:rPr>
   </w:style>
-  <w:style w:type="table" w:styleId="TabeladeGrelha2">
+  <w:style w:type="table" w:styleId="TabeladeGrade2">
     <w:name w:val="Grid Table 2"/>
     <w:basedOn w:val="Tabelanormal"/>
     <w:uiPriority w:val="47"/>
@@ -8292,7 +10782,7 @@
       </w:tcPr>
     </w:tblStylePr>
   </w:style>
-  <w:style w:type="table" w:styleId="TabeladeGrelha3">
+  <w:style w:type="table" w:styleId="TabeladeGrade3">
     <w:name w:val="Grid Table 3"/>
     <w:basedOn w:val="Tabelanormal"/>
     <w:uiPriority w:val="48"/>
@@ -8697,7 +11187,7 @@
 </file>
 
 <file path=customXml/itemProps1.xml><?xml version="1.0" encoding="utf-8"?>
-<ds:datastoreItem xmlns:ds="http://schemas.openxmlformats.org/officeDocument/2006/customXml" ds:itemID="{45FBFC91-4AE5-4941-BB97-676492158DE0}">
+<ds:datastoreItem xmlns:ds="http://schemas.openxmlformats.org/officeDocument/2006/customXml" ds:itemID="{6C9A8006-3858-4E4C-891B-9F66F79F90E5}">
   <ds:schemaRefs>
     <ds:schemaRef ds:uri="http://schemas.openxmlformats.org/officeDocument/2006/bibliography"/>
   </ds:schemaRefs>

</xml_diff>

<commit_message>
Alteração do caso de uso Cancelar trilho
</commit_message>
<xml_diff>
--- a/Doc/Eng. Software II/EngSoftwareIIRelatório.docx
+++ b/Doc/Eng. Software II/EngSoftwareIIRelatório.docx
@@ -7145,6 +7145,15 @@
               </w:rPr>
               <w:t>O ator seleciona o trilho que pretende  cancelar</w:t>
             </w:r>
+            <w:r>
+              <w:rPr>
+                <w:rFonts w:ascii="Times New Roman" w:hAnsi="Times New Roman"/>
+                <w:sz w:val="28"/>
+              </w:rPr>
+              <w:t xml:space="preserve"> consuante a resposta que obtiver do questionário</w:t>
+            </w:r>
+            <w:bookmarkStart w:id="1" w:name="_GoBack"/>
+            <w:bookmarkEnd w:id="1"/>
           </w:p>
           <w:p>
             <w:pPr>
@@ -7185,6 +7194,7 @@
                 <w:rFonts w:ascii="Times New Roman" w:hAnsi="Times New Roman"/>
                 <w:sz w:val="28"/>
               </w:rPr>
+              <w:lastRenderedPageBreak/>
               <w:t>O ator clica no botão “Cancelar Trilho” de acordo com a informação que tiver da resposta do questionário</w:t>
             </w:r>
           </w:p>
@@ -7206,7 +7216,6 @@
                 <w:rFonts w:ascii="Times New Roman" w:hAnsi="Times New Roman"/>
                 <w:sz w:val="28"/>
               </w:rPr>
-              <w:lastRenderedPageBreak/>
               <w:t xml:space="preserve">O sistema pede para confirmar </w:t>
             </w:r>
           </w:p>
@@ -7492,8 +7501,6 @@
           <w:b/>
         </w:rPr>
       </w:pPr>
-      <w:bookmarkStart w:id="1" w:name="_GoBack"/>
-      <w:bookmarkEnd w:id="1"/>
     </w:p>
     <w:sectPr>
       <w:pgSz w:w="11906" w:h="16838"/>
@@ -10283,6 +10290,7 @@
     <w:lsdException w:name="HTML Sample" w:semiHidden="1" w:unhideWhenUsed="1"/>
     <w:lsdException w:name="HTML Typewriter" w:semiHidden="1" w:unhideWhenUsed="1"/>
     <w:lsdException w:name="HTML Variable" w:semiHidden="1" w:unhideWhenUsed="1"/>
+    <w:lsdException w:name="Normal Table" w:semiHidden="1" w:unhideWhenUsed="1"/>
     <w:lsdException w:name="annotation subject" w:semiHidden="1" w:unhideWhenUsed="1"/>
     <w:lsdException w:name="No List" w:semiHidden="1" w:unhideWhenUsed="1"/>
     <w:lsdException w:name="Outline List 1" w:semiHidden="1" w:unhideWhenUsed="1"/>
@@ -10326,8 +10334,10 @@
     <w:lsdException w:name="Table Elegant" w:semiHidden="1" w:unhideWhenUsed="1"/>
     <w:lsdException w:name="Table Professional" w:semiHidden="1" w:unhideWhenUsed="1"/>
     <w:lsdException w:name="Table Subtle 1" w:semiHidden="1" w:unhideWhenUsed="1"/>
+    <w:lsdException w:name="Table Subtle 2" w:semiHidden="1" w:unhideWhenUsed="1"/>
     <w:lsdException w:name="Table Web 1" w:semiHidden="1" w:unhideWhenUsed="1"/>
     <w:lsdException w:name="Table Web 2" w:semiHidden="1" w:unhideWhenUsed="1"/>
+    <w:lsdException w:name="Table Web 3" w:semiHidden="1" w:unhideWhenUsed="1"/>
     <w:lsdException w:name="Balloon Text" w:semiHidden="1" w:unhideWhenUsed="1"/>
     <w:lsdException w:name="Table Grid" w:uiPriority="39"/>
     <w:lsdException w:name="Table Theme" w:semiHidden="1" w:unhideWhenUsed="1"/>
@@ -11187,7 +11197,7 @@
 </file>
 
 <file path=customXml/itemProps1.xml><?xml version="1.0" encoding="utf-8"?>
-<ds:datastoreItem xmlns:ds="http://schemas.openxmlformats.org/officeDocument/2006/customXml" ds:itemID="{6C9A8006-3858-4E4C-891B-9F66F79F90E5}">
+<ds:datastoreItem xmlns:ds="http://schemas.openxmlformats.org/officeDocument/2006/customXml" ds:itemID="{356349BC-ED99-4ADA-A9C7-0A34CA4B4544}">
   <ds:schemaRefs>
     <ds:schemaRef ds:uri="http://schemas.openxmlformats.org/officeDocument/2006/bibliography"/>
   </ds:schemaRefs>

</xml_diff>